<commit_message>
First crack at graphics
* Made ROUND_FACTOR protected to the TriangleGUI class
* Added formatter stuff
* Added setVerticies() which screams for arrays as arguments

Note that none of the graphics stuff works because the paint()
method of graphPainter never gets called.
</commit_message>
<xml_diff>
--- a/Triangle Solutions Design.docx
+++ b/Triangle Solutions Design.docx
@@ -84,21 +84,7 @@
         <w:rPr>
           <w:lang w:val="en-US"/>
         </w:rPr>
-        <w:t xml:space="preserve">Did some work on the java Triangle </w:t>
-      </w:r>
-      <w:proofErr w:type="gramStart"/>
-      <w:r>
-        <w:rPr>
-          <w:lang w:val="en-US"/>
-        </w:rPr>
-        <w:t>bit.</w:t>
-      </w:r>
-      <w:proofErr w:type="gramEnd"/>
-      <w:r>
-        <w:rPr>
-          <w:lang w:val="en-US"/>
-        </w:rPr>
-        <w:t xml:space="preserve">  I have the data types captured.</w:t>
+        <w:t>Did some work on the java Triangle bit.  I have the data types captured.</w:t>
       </w:r>
     </w:p>
     <w:p>
@@ -194,27 +180,17 @@
         </w:rPr>
         <w:t xml:space="preserve">Triangle is now copying to the correct values, but the angles are still in the wrong places.  I think the point is that the parameters on the </w:t>
       </w:r>
-      <w:proofErr w:type="spellStart"/>
-      <w:proofErr w:type="gramStart"/>
       <w:r>
         <w:rPr>
           <w:lang w:val="en-US"/>
         </w:rPr>
         <w:t>lawOfCosines</w:t>
       </w:r>
-      <w:proofErr w:type="spellEnd"/>
-      <w:r>
-        <w:rPr>
-          <w:lang w:val="en-US"/>
-        </w:rPr>
-        <w:t>(</w:t>
-      </w:r>
-      <w:proofErr w:type="gramEnd"/>
-      <w:r>
-        <w:rPr>
-          <w:lang w:val="en-US"/>
-        </w:rPr>
-        <w:t>) thing is messed up.</w:t>
+      <w:r>
+        <w:rPr>
+          <w:lang w:val="en-US"/>
+        </w:rPr>
+        <w:t>() thing is messed up.</w:t>
       </w:r>
     </w:p>
     <w:p>
@@ -278,43 +254,19 @@
         <w:rPr>
           <w:lang w:val="en-US"/>
         </w:rPr>
-        <w:t xml:space="preserve">Made some progress on Triangle.  I still need to add </w:t>
-      </w:r>
-      <w:proofErr w:type="spellStart"/>
-      <w:r>
-        <w:rPr>
-          <w:lang w:val="en-US"/>
-        </w:rPr>
-        <w:t>validCount</w:t>
-      </w:r>
-      <w:proofErr w:type="spellEnd"/>
-      <w:r>
-        <w:rPr>
-          <w:lang w:val="en-US"/>
-        </w:rPr>
-        <w:t xml:space="preserve"> and an accessor to Sides and pull the for loops out of </w:t>
-      </w:r>
-      <w:proofErr w:type="spellStart"/>
-      <w:proofErr w:type="gramStart"/>
+        <w:t xml:space="preserve">Made some progress on Triangle.  I still need to add validCount and an accessor to Sides and pull the for loops out of </w:t>
+      </w:r>
       <w:r>
         <w:rPr>
           <w:lang w:val="en-US"/>
         </w:rPr>
         <w:t>findSolution</w:t>
       </w:r>
-      <w:proofErr w:type="spellEnd"/>
-      <w:r>
-        <w:rPr>
-          <w:lang w:val="en-US"/>
-        </w:rPr>
-        <w:t>(</w:t>
-      </w:r>
-      <w:proofErr w:type="gramEnd"/>
-      <w:r>
-        <w:rPr>
-          <w:lang w:val="en-US"/>
-        </w:rPr>
-        <w:t>).  Done.</w:t>
+      <w:r>
+        <w:rPr>
+          <w:lang w:val="en-US"/>
+        </w:rPr>
+        <w:t>().  Done.</w:t>
       </w:r>
     </w:p>
     <w:p>
@@ -402,35 +354,7 @@
         <w:rPr>
           <w:lang w:val="en-US"/>
         </w:rPr>
-        <w:t xml:space="preserve">Presently, I have </w:t>
-      </w:r>
-      <w:proofErr w:type="spellStart"/>
-      <w:r>
-        <w:rPr>
-          <w:lang w:val="en-US"/>
-        </w:rPr>
-        <w:t>getNext</w:t>
-      </w:r>
-      <w:proofErr w:type="spellEnd"/>
-      <w:r>
-        <w:rPr>
-          <w:lang w:val="en-US"/>
-        </w:rPr>
-        <w:t>/</w:t>
-      </w:r>
-      <w:proofErr w:type="spellStart"/>
-      <w:r>
-        <w:rPr>
-          <w:lang w:val="en-US"/>
-        </w:rPr>
-        <w:t>Prev</w:t>
-      </w:r>
-      <w:proofErr w:type="spellEnd"/>
-      <w:r>
-        <w:rPr>
-          <w:lang w:val="en-US"/>
-        </w:rPr>
-        <w:t xml:space="preserve"> ID stuff in Triangle rather than as parts of Sides and Angles.  It would conceptually make more sense for these to go there.  Even better…they should be in the base class of Sides and Angles.</w:t>
+        <w:t>Presently, I have getNext/Prev ID stuff in Triangle rather than as parts of Sides and Angles.  It would conceptually make more sense for these to go there.  Even better…they should be in the base class of Sides and Angles.</w:t>
       </w:r>
     </w:p>
     <w:p>
@@ -444,27 +368,11 @@
           <w:lang w:val="en-US"/>
         </w:rPr>
       </w:pPr>
-      <w:proofErr w:type="spellStart"/>
-      <w:proofErr w:type="gramStart"/>
-      <w:r>
-        <w:rPr>
-          <w:lang w:val="en-US"/>
-        </w:rPr>
-        <w:t>findSolution</w:t>
-      </w:r>
-      <w:proofErr w:type="spellEnd"/>
-      <w:r>
-        <w:rPr>
-          <w:lang w:val="en-US"/>
-        </w:rPr>
-        <w:t>(</w:t>
-      </w:r>
-      <w:proofErr w:type="gramEnd"/>
-      <w:r>
-        <w:rPr>
-          <w:lang w:val="en-US"/>
-        </w:rPr>
-        <w:t>) needs for loops to find included sides or included angles.</w:t>
+      <w:r>
+        <w:rPr>
+          <w:lang w:val="en-US"/>
+        </w:rPr>
+        <w:t>findSolution() needs for loops to find included sides or included angles.</w:t>
       </w:r>
     </w:p>
     <w:p>
@@ -496,15 +404,8 @@
           <w:lang w:val="en-US"/>
         </w:rPr>
         <w:br/>
-      </w:r>
-      <w:proofErr w:type="spellStart"/>
-      <w:r>
-        <w:rPr>
-          <w:lang w:val="en-US"/>
-        </w:rPr>
         <w:t>TriangleData</w:t>
       </w:r>
-      <w:proofErr w:type="spellEnd"/>
     </w:p>
     <w:p>
       <w:pPr>
@@ -572,16 +473,8 @@
           <w:lang w:val="en-US"/>
         </w:rPr>
         <w:br/>
-        <w:t xml:space="preserve">Lowercase are </w:t>
-      </w:r>
-      <w:proofErr w:type="gramStart"/>
-      <w:r>
-        <w:rPr>
-          <w:lang w:val="en-US"/>
-        </w:rPr>
-        <w:t>sides</w:t>
-      </w:r>
-      <w:proofErr w:type="gramEnd"/>
+        <w:t>Lowercase are sides</w:t>
+      </w:r>
       <w:r>
         <w:rPr>
           <w:lang w:val="en-US"/>
@@ -625,21 +518,7 @@
         <w:rPr>
           <w:lang w:val="en-US"/>
         </w:rPr>
-        <w:t xml:space="preserve">Finally got some work done on Triangle.  Wrote the </w:t>
-      </w:r>
-      <w:proofErr w:type="spellStart"/>
-      <w:r>
-        <w:rPr>
-          <w:lang w:val="en-US"/>
-        </w:rPr>
-        <w:t>TriangleData</w:t>
-      </w:r>
-      <w:proofErr w:type="spellEnd"/>
-      <w:r>
-        <w:rPr>
-          <w:lang w:val="en-US"/>
-        </w:rPr>
-        <w:t xml:space="preserve"> base class.</w:t>
+        <w:t>Finally got some work done on Triangle.  Wrote the TriangleData base class.</w:t>
       </w:r>
     </w:p>
     <w:p>
@@ -700,63 +579,7 @@
         <w:rPr>
           <w:lang w:val="en-US"/>
         </w:rPr>
-        <w:t xml:space="preserve">In Triangle.java, I have </w:t>
-      </w:r>
-      <w:proofErr w:type="spellStart"/>
-      <w:r>
-        <w:rPr>
-          <w:lang w:val="en-US"/>
-        </w:rPr>
-        <w:t>getNext</w:t>
-      </w:r>
-      <w:proofErr w:type="spellEnd"/>
-      <w:r>
-        <w:rPr>
-          <w:lang w:val="en-US"/>
-        </w:rPr>
-        <w:t>/</w:t>
-      </w:r>
-      <w:proofErr w:type="spellStart"/>
-      <w:r>
-        <w:rPr>
-          <w:lang w:val="en-US"/>
-        </w:rPr>
-        <w:t>PrevSide</w:t>
-      </w:r>
-      <w:proofErr w:type="spellEnd"/>
-      <w:r>
-        <w:rPr>
-          <w:lang w:val="en-US"/>
-        </w:rPr>
-        <w:t>/</w:t>
-      </w:r>
-      <w:proofErr w:type="spellStart"/>
-      <w:r>
-        <w:rPr>
-          <w:lang w:val="en-US"/>
-        </w:rPr>
-        <w:t>AngleID</w:t>
-      </w:r>
-      <w:proofErr w:type="spellEnd"/>
-      <w:r>
-        <w:rPr>
-          <w:lang w:val="en-US"/>
-        </w:rPr>
-        <w:t xml:space="preserve">.  Since the ID’s are no longer side or angle dependent, they can go in </w:t>
-      </w:r>
-      <w:proofErr w:type="spellStart"/>
-      <w:r>
-        <w:rPr>
-          <w:lang w:val="en-US"/>
-        </w:rPr>
-        <w:t>TriangleData</w:t>
-      </w:r>
-      <w:proofErr w:type="spellEnd"/>
-      <w:r>
-        <w:rPr>
-          <w:lang w:val="en-US"/>
-        </w:rPr>
-        <w:t>.</w:t>
+        <w:t>In Triangle.java, I have getNext/PrevSide/AngleID.  Since the ID’s are no longer side or angle dependent, they can go in TriangleData.</w:t>
       </w:r>
     </w:p>
     <w:p>
@@ -817,21 +640,7 @@
         <w:rPr>
           <w:lang w:val="en-US"/>
         </w:rPr>
-        <w:t xml:space="preserve">There’s separate sub-tabs under Output in the NetBeans IDE where the </w:t>
-      </w:r>
-      <w:proofErr w:type="spellStart"/>
-      <w:r>
-        <w:rPr>
-          <w:lang w:val="en-US"/>
-        </w:rPr>
-        <w:t>printf</w:t>
-      </w:r>
-      <w:proofErr w:type="spellEnd"/>
-      <w:r>
-        <w:rPr>
-          <w:lang w:val="en-US"/>
-        </w:rPr>
-        <w:t xml:space="preserve"> stuff is going.</w:t>
+        <w:t>There’s separate sub-tabs under Output in the NetBeans IDE where the printf stuff is going.</w:t>
       </w:r>
     </w:p>
     <w:p>
@@ -873,27 +682,11 @@
           <w:lang w:val="en-US"/>
         </w:rPr>
       </w:pPr>
-      <w:proofErr w:type="spellStart"/>
-      <w:proofErr w:type="gramStart"/>
-      <w:r>
-        <w:rPr>
-          <w:lang w:val="en-US"/>
-        </w:rPr>
-        <w:t>findSolution</w:t>
-      </w:r>
-      <w:proofErr w:type="spellEnd"/>
-      <w:r>
-        <w:rPr>
-          <w:lang w:val="en-US"/>
-        </w:rPr>
-        <w:t>(</w:t>
-      </w:r>
-      <w:proofErr w:type="gramEnd"/>
-      <w:r>
-        <w:rPr>
-          <w:lang w:val="en-US"/>
-        </w:rPr>
-        <w:t>) needs for loops to find included sides or included angles.</w:t>
+      <w:r>
+        <w:rPr>
+          <w:lang w:val="en-US"/>
+        </w:rPr>
+        <w:t>findSolution() needs for loops to find included sides or included angles.</w:t>
       </w:r>
     </w:p>
     <w:p>
@@ -911,21 +704,7 @@
         <w:rPr>
           <w:lang w:val="en-US"/>
         </w:rPr>
-        <w:t xml:space="preserve">There’s an issue in </w:t>
-      </w:r>
-      <w:proofErr w:type="gramStart"/>
-      <w:r>
-        <w:rPr>
-          <w:lang w:val="en-US"/>
-        </w:rPr>
-        <w:t>ASA(</w:t>
-      </w:r>
-      <w:proofErr w:type="gramEnd"/>
-      <w:r>
-        <w:rPr>
-          <w:lang w:val="en-US"/>
-        </w:rPr>
-        <w:t>) and AAS() where the B side is wrong.</w:t>
+        <w:t>There’s an issue in ASA() and AAS() where the B side is wrong.</w:t>
       </w:r>
     </w:p>
     <w:p>
@@ -972,27 +751,11 @@
           <w:lang w:val="en-US"/>
         </w:rPr>
       </w:pPr>
-      <w:proofErr w:type="spellStart"/>
-      <w:proofErr w:type="gramStart"/>
-      <w:r>
-        <w:rPr>
-          <w:lang w:val="en-US"/>
-        </w:rPr>
-        <w:t>findSolution</w:t>
-      </w:r>
-      <w:proofErr w:type="spellEnd"/>
-      <w:r>
-        <w:rPr>
-          <w:lang w:val="en-US"/>
-        </w:rPr>
-        <w:t>(</w:t>
-      </w:r>
-      <w:proofErr w:type="gramEnd"/>
-      <w:r>
-        <w:rPr>
-          <w:lang w:val="en-US"/>
-        </w:rPr>
-        <w:t>) needs for loops to find included sides or included angles.</w:t>
+      <w:r>
+        <w:rPr>
+          <w:lang w:val="en-US"/>
+        </w:rPr>
+        <w:t>findSolution() needs for loops to find included sides or included angles.</w:t>
       </w:r>
     </w:p>
     <w:p>
@@ -1010,21 +773,7 @@
         <w:rPr>
           <w:lang w:val="en-US"/>
         </w:rPr>
-        <w:t xml:space="preserve">There’s an issue in </w:t>
-      </w:r>
-      <w:proofErr w:type="gramStart"/>
-      <w:r>
-        <w:rPr>
-          <w:lang w:val="en-US"/>
-        </w:rPr>
-        <w:t>ASA(</w:t>
-      </w:r>
-      <w:proofErr w:type="gramEnd"/>
-      <w:r>
-        <w:rPr>
-          <w:lang w:val="en-US"/>
-        </w:rPr>
-        <w:t>) and AAS() where the B side is wrong.</w:t>
+        <w:t>There’s an issue in ASA() and AAS() where the B side is wrong.</w:t>
       </w:r>
       <w:r>
         <w:rPr>
@@ -1170,35 +919,7 @@
         <w:rPr>
           <w:lang w:val="en-US"/>
         </w:rPr>
-        <w:t xml:space="preserve">It would appear that I still have confusion on traversal direction in </w:t>
-      </w:r>
-      <w:proofErr w:type="spellStart"/>
-      <w:r>
-        <w:rPr>
-          <w:lang w:val="en-US"/>
-        </w:rPr>
-        <w:t>getNext</w:t>
-      </w:r>
-      <w:proofErr w:type="spellEnd"/>
-      <w:r>
-        <w:rPr>
-          <w:lang w:val="en-US"/>
-        </w:rPr>
-        <w:t>/</w:t>
-      </w:r>
-      <w:proofErr w:type="spellStart"/>
-      <w:r>
-        <w:rPr>
-          <w:lang w:val="en-US"/>
-        </w:rPr>
-        <w:t>PrevDataID</w:t>
-      </w:r>
-      <w:proofErr w:type="spellEnd"/>
-      <w:r>
-        <w:rPr>
-          <w:lang w:val="en-US"/>
-        </w:rPr>
-        <w:t>.</w:t>
+        <w:t>It would appear that I still have confusion on traversal direction in getNext/PrevDataID.</w:t>
       </w:r>
     </w:p>
     <w:p>
@@ -1247,14 +968,12 @@
         <w:lastRenderedPageBreak/>
         <w:t xml:space="preserve">Implement </w:t>
       </w:r>
-      <w:proofErr w:type="spellStart"/>
       <w:r>
         <w:rPr>
           <w:lang w:val="en-US"/>
         </w:rPr>
         <w:t>findDataASA</w:t>
       </w:r>
-      <w:proofErr w:type="spellEnd"/>
       <w:r>
         <w:rPr>
           <w:lang w:val="en-US"/>
@@ -1286,14 +1005,12 @@
         </w:rPr>
         <w:t xml:space="preserve">Implement </w:t>
       </w:r>
-      <w:proofErr w:type="spellStart"/>
       <w:r>
         <w:rPr>
           <w:lang w:val="en-US"/>
         </w:rPr>
         <w:t>findDataAAS</w:t>
       </w:r>
-      <w:proofErr w:type="spellEnd"/>
       <w:r>
         <w:rPr>
           <w:lang w:val="en-US"/>
@@ -1325,14 +1042,12 @@
         </w:rPr>
         <w:t xml:space="preserve">Implement </w:t>
       </w:r>
-      <w:proofErr w:type="spellStart"/>
       <w:r>
         <w:rPr>
           <w:lang w:val="en-US"/>
         </w:rPr>
         <w:t>findDataSAS</w:t>
       </w:r>
-      <w:proofErr w:type="spellEnd"/>
       <w:r>
         <w:rPr>
           <w:lang w:val="en-US"/>
@@ -1364,14 +1079,12 @@
         </w:rPr>
         <w:t xml:space="preserve">Finish SAS() call sequence in </w:t>
       </w:r>
-      <w:proofErr w:type="spellStart"/>
       <w:r>
         <w:rPr>
           <w:lang w:val="en-US"/>
         </w:rPr>
         <w:t>findSolution</w:t>
       </w:r>
-      <w:proofErr w:type="spellEnd"/>
       <w:r>
         <w:rPr>
           <w:lang w:val="en-US"/>
@@ -1403,36 +1116,24 @@
         </w:rPr>
         <w:t xml:space="preserve">Call </w:t>
       </w:r>
-      <w:proofErr w:type="spellStart"/>
-      <w:proofErr w:type="gramStart"/>
       <w:r>
         <w:rPr>
           <w:lang w:val="en-US"/>
         </w:rPr>
         <w:t>findSolution</w:t>
       </w:r>
-      <w:proofErr w:type="spellEnd"/>
-      <w:r>
-        <w:rPr>
-          <w:lang w:val="en-US"/>
-        </w:rPr>
-        <w:t>(</w:t>
-      </w:r>
-      <w:proofErr w:type="gramEnd"/>
-      <w:r>
-        <w:rPr>
-          <w:lang w:val="en-US"/>
-        </w:rPr>
-        <w:t xml:space="preserve">) instead of hard coded stuff in </w:t>
-      </w:r>
-      <w:proofErr w:type="spellStart"/>
+      <w:r>
+        <w:rPr>
+          <w:lang w:val="en-US"/>
+        </w:rPr>
+        <w:t xml:space="preserve">() instead of hard coded stuff in </w:t>
+      </w:r>
       <w:r>
         <w:rPr>
           <w:lang w:val="en-US"/>
         </w:rPr>
         <w:t>setFromCmdLine</w:t>
       </w:r>
-      <w:proofErr w:type="spellEnd"/>
       <w:r>
         <w:rPr>
           <w:lang w:val="en-US"/>
@@ -1446,14 +1147,12 @@
         <w:br/>
         <w:t xml:space="preserve">done with </w:t>
       </w:r>
-      <w:proofErr w:type="spellStart"/>
       <w:r>
         <w:rPr>
           <w:lang w:val="en-US"/>
         </w:rPr>
         <w:t>useFindSolution</w:t>
       </w:r>
-      <w:proofErr w:type="spellEnd"/>
       <w:r>
         <w:rPr>
           <w:lang w:val="en-US"/>
@@ -1572,14 +1271,12 @@
         </w:rPr>
         <w:t xml:space="preserve">Test </w:t>
       </w:r>
-      <w:proofErr w:type="spellStart"/>
       <w:r>
         <w:rPr>
           <w:lang w:val="en-US"/>
         </w:rPr>
         <w:t>findSolution</w:t>
       </w:r>
-      <w:proofErr w:type="spellEnd"/>
       <w:r>
         <w:rPr>
           <w:lang w:val="en-US"/>
@@ -1685,51 +1382,21 @@
         <w:rPr>
           <w:lang w:val="en-US"/>
         </w:rPr>
-        <w:t xml:space="preserve">Added </w:t>
-      </w:r>
-      <w:proofErr w:type="spellStart"/>
-      <w:proofErr w:type="gramStart"/>
-      <w:r>
-        <w:rPr>
-          <w:lang w:val="en-US"/>
-        </w:rPr>
-        <w:t>setAll</w:t>
-      </w:r>
-      <w:proofErr w:type="spellEnd"/>
-      <w:r>
-        <w:rPr>
-          <w:lang w:val="en-US"/>
-        </w:rPr>
-        <w:t>(</w:t>
-      </w:r>
-      <w:proofErr w:type="gramEnd"/>
-      <w:r>
-        <w:rPr>
-          <w:lang w:val="en-US"/>
-        </w:rPr>
-        <w:t>) and made hacky calls to it inside main().</w:t>
-      </w:r>
-    </w:p>
-    <w:p>
-      <w:pPr>
-        <w:pStyle w:val="BodyText"/>
-        <w:rPr>
-          <w:lang w:val="en-US"/>
-        </w:rPr>
-      </w:pPr>
-      <w:proofErr w:type="gramStart"/>
-      <w:r>
-        <w:rPr>
-          <w:lang w:val="en-US"/>
-        </w:rPr>
-        <w:t>AAS(</w:t>
-      </w:r>
-      <w:proofErr w:type="gramEnd"/>
-      <w:r>
-        <w:rPr>
-          <w:lang w:val="en-US"/>
-        </w:rPr>
-        <w:t>) is having issues.  It doesn’t think there are two angles.</w:t>
+        <w:t>Added setAll() and made hacky calls to it inside main().</w:t>
+      </w:r>
+    </w:p>
+    <w:p>
+      <w:pPr>
+        <w:pStyle w:val="BodyText"/>
+        <w:rPr>
+          <w:lang w:val="en-US"/>
+        </w:rPr>
+      </w:pPr>
+      <w:r>
+        <w:rPr>
+          <w:lang w:val="en-US"/>
+        </w:rPr>
+        <w:t>AAS() is having issues.  It doesn’t think there are two angles.</w:t>
       </w:r>
     </w:p>
     <w:p>
@@ -1757,21 +1424,7 @@
         <w:rPr>
           <w:lang w:val="en-US"/>
         </w:rPr>
-        <w:t xml:space="preserve">That implies that it’s in the </w:t>
-      </w:r>
-      <w:proofErr w:type="gramStart"/>
-      <w:r>
-        <w:rPr>
-          <w:lang w:val="en-US"/>
-        </w:rPr>
-        <w:t>SAS(</w:t>
-      </w:r>
-      <w:proofErr w:type="gramEnd"/>
-      <w:r>
-        <w:rPr>
-          <w:lang w:val="en-US"/>
-        </w:rPr>
-        <w:t>) section…which means that something in AAS() failed.</w:t>
+        <w:t>That implies that it’s in the SAS() section…which means that something in AAS() failed.</w:t>
       </w:r>
     </w:p>
     <w:p>
@@ -1838,29 +1491,7 @@
         <w:rPr>
           <w:lang w:val="en-US"/>
         </w:rPr>
-        <w:t xml:space="preserve">In </w:t>
-      </w:r>
-      <w:proofErr w:type="spellStart"/>
-      <w:proofErr w:type="gramStart"/>
-      <w:r>
-        <w:rPr>
-          <w:lang w:val="en-US"/>
-        </w:rPr>
-        <w:t>findDataAAS</w:t>
-      </w:r>
-      <w:proofErr w:type="spellEnd"/>
-      <w:r>
-        <w:rPr>
-          <w:lang w:val="en-US"/>
-        </w:rPr>
-        <w:t>(</w:t>
-      </w:r>
-      <w:proofErr w:type="gramEnd"/>
-      <w:r>
-        <w:rPr>
-          <w:lang w:val="en-US"/>
-        </w:rPr>
-        <w:t>) it seems the problem is in getting the ID for the correct side in the if statement.  If I have angles A &amp; B, I should look for side B (or A).</w:t>
+        <w:t>In findDataAAS() it seems the problem is in getting the ID for the correct side in the if statement.  If I have angles A &amp; B, I should look for side B (or A).</w:t>
       </w:r>
     </w:p>
     <w:p>
@@ -1908,49 +1539,21 @@
         <w:rPr>
           <w:lang w:val="en-US"/>
         </w:rPr>
-        <w:t xml:space="preserve">  That’s because I assigned the angle result in </w:t>
-      </w:r>
-      <w:proofErr w:type="gramStart"/>
-      <w:r>
-        <w:rPr>
-          <w:lang w:val="en-US"/>
-        </w:rPr>
-        <w:t>AAS(</w:t>
-      </w:r>
-      <w:proofErr w:type="gramEnd"/>
-      <w:r>
-        <w:rPr>
-          <w:lang w:val="en-US"/>
-        </w:rPr>
-        <w:t>) incorrectly.</w:t>
-      </w:r>
-    </w:p>
-    <w:p>
-      <w:pPr>
-        <w:pStyle w:val="BodyText"/>
-        <w:rPr>
-          <w:lang w:val="en-US"/>
-        </w:rPr>
-      </w:pPr>
-      <w:r>
-        <w:rPr>
-          <w:lang w:val="en-US"/>
-        </w:rPr>
-        <w:t xml:space="preserve">Now it </w:t>
-      </w:r>
-      <w:proofErr w:type="spellStart"/>
-      <w:r>
-        <w:rPr>
-          <w:lang w:val="en-US"/>
-        </w:rPr>
-        <w:t>kinda</w:t>
-      </w:r>
-      <w:proofErr w:type="spellEnd"/>
-      <w:r>
-        <w:rPr>
-          <w:lang w:val="en-US"/>
-        </w:rPr>
-        <w:t xml:space="preserve"> appears to work.</w:t>
+        <w:t xml:space="preserve">  That’s because I assigned the angle result in AAS() incorrectly.</w:t>
+      </w:r>
+    </w:p>
+    <w:p>
+      <w:pPr>
+        <w:pStyle w:val="BodyText"/>
+        <w:rPr>
+          <w:lang w:val="en-US"/>
+        </w:rPr>
+      </w:pPr>
+      <w:r>
+        <w:rPr>
+          <w:lang w:val="en-US"/>
+        </w:rPr>
+        <w:t>Now it kinda appears to work.</w:t>
       </w:r>
     </w:p>
     <w:p>
@@ -2143,119 +1746,41 @@
         <w:rPr>
           <w:lang w:val="en-US"/>
         </w:rPr>
-        <w:t xml:space="preserve">The example that worked had the </w:t>
-      </w:r>
-      <w:proofErr w:type="spellStart"/>
-      <w:r>
-        <w:rPr>
-          <w:lang w:val="en-US"/>
-        </w:rPr>
-        <w:t>JButton</w:t>
-      </w:r>
-      <w:proofErr w:type="spellEnd"/>
-      <w:r>
-        <w:rPr>
-          <w:lang w:val="en-US"/>
-        </w:rPr>
-        <w:t xml:space="preserve"> added to the (base</w:t>
-      </w:r>
-      <w:proofErr w:type="gramStart"/>
-      <w:r>
-        <w:rPr>
-          <w:lang w:val="en-US"/>
-        </w:rPr>
-        <w:t>)</w:t>
-      </w:r>
-      <w:proofErr w:type="spellStart"/>
-      <w:r>
-        <w:rPr>
-          <w:lang w:val="en-US"/>
-        </w:rPr>
-        <w:t>JPanel</w:t>
-      </w:r>
-      <w:proofErr w:type="spellEnd"/>
-      <w:proofErr w:type="gramEnd"/>
-      <w:r>
-        <w:rPr>
-          <w:lang w:val="en-US"/>
-        </w:rPr>
-        <w:t xml:space="preserve"> that was added to the Container.</w:t>
-      </w:r>
-    </w:p>
-    <w:p>
-      <w:pPr>
-        <w:pStyle w:val="BodyText"/>
-        <w:rPr>
-          <w:lang w:val="en-US"/>
-        </w:rPr>
-      </w:pPr>
-      <w:r>
-        <w:rPr>
-          <w:lang w:val="en-US"/>
-        </w:rPr>
-        <w:t xml:space="preserve">Now I have a </w:t>
-      </w:r>
-      <w:proofErr w:type="spellStart"/>
-      <w:r>
-        <w:rPr>
-          <w:lang w:val="en-US"/>
-        </w:rPr>
-        <w:t>calcPanel</w:t>
-      </w:r>
-      <w:proofErr w:type="spellEnd"/>
-      <w:r>
-        <w:rPr>
-          <w:lang w:val="en-US"/>
-        </w:rPr>
-        <w:t>.</w:t>
-      </w:r>
-      <w:r>
-        <w:rPr>
-          <w:lang w:val="en-US"/>
-        </w:rPr>
-        <w:t xml:space="preserve">  Adding it to the </w:t>
-      </w:r>
-      <w:proofErr w:type="spellStart"/>
-      <w:r>
-        <w:rPr>
-          <w:lang w:val="en-US"/>
-        </w:rPr>
-        <w:t>basePanel</w:t>
-      </w:r>
-      <w:proofErr w:type="spellEnd"/>
-      <w:r>
-        <w:rPr>
-          <w:lang w:val="en-US"/>
-        </w:rPr>
-        <w:t xml:space="preserve"> doesn’t help.</w:t>
-      </w:r>
-    </w:p>
-    <w:p>
-      <w:pPr>
-        <w:pStyle w:val="BodyText"/>
-        <w:rPr>
-          <w:lang w:val="en-US"/>
-        </w:rPr>
-      </w:pPr>
-      <w:r>
-        <w:rPr>
-          <w:lang w:val="en-US"/>
-        </w:rPr>
-        <w:t xml:space="preserve">Set the layout, location and size of the </w:t>
-      </w:r>
-      <w:proofErr w:type="spellStart"/>
-      <w:r>
-        <w:rPr>
-          <w:lang w:val="en-US"/>
-        </w:rPr>
-        <w:t>calcPanel</w:t>
-      </w:r>
-      <w:proofErr w:type="spellEnd"/>
-      <w:r>
-        <w:rPr>
-          <w:lang w:val="en-US"/>
-        </w:rPr>
-        <w:t xml:space="preserve"> that the button goes on.  Now something shows up…in a weird place.</w:t>
+        <w:t>The example that worked had the JButton added to the (base)JPanel that was added to the Container.</w:t>
+      </w:r>
+    </w:p>
+    <w:p>
+      <w:pPr>
+        <w:pStyle w:val="BodyText"/>
+        <w:rPr>
+          <w:lang w:val="en-US"/>
+        </w:rPr>
+      </w:pPr>
+      <w:r>
+        <w:rPr>
+          <w:lang w:val="en-US"/>
+        </w:rPr>
+        <w:t>Now I have a calcPanel.</w:t>
+      </w:r>
+      <w:r>
+        <w:rPr>
+          <w:lang w:val="en-US"/>
+        </w:rPr>
+        <w:t xml:space="preserve">  Adding it to the basePanel doesn’t help.</w:t>
+      </w:r>
+    </w:p>
+    <w:p>
+      <w:pPr>
+        <w:pStyle w:val="BodyText"/>
+        <w:rPr>
+          <w:lang w:val="en-US"/>
+        </w:rPr>
+      </w:pPr>
+      <w:r>
+        <w:rPr>
+          <w:lang w:val="en-US"/>
+        </w:rPr>
+        <w:t>Set the layout, location and size of the calcPanel that the button goes on.  Now something shows up…in a weird place.</w:t>
       </w:r>
     </w:p>
     <w:p>
@@ -2325,21 +1850,7 @@
         <w:rPr>
           <w:lang w:val="en-US"/>
         </w:rPr>
-        <w:t xml:space="preserve">Y is under by 7 plus </w:t>
-      </w:r>
-      <w:proofErr w:type="spellStart"/>
-      <w:r>
-        <w:rPr>
-          <w:lang w:val="en-US"/>
-        </w:rPr>
-        <w:t>titlebar</w:t>
-      </w:r>
-      <w:proofErr w:type="spellEnd"/>
-      <w:r>
-        <w:rPr>
-          <w:lang w:val="en-US"/>
-        </w:rPr>
-        <w:t xml:space="preserve"> pixels.</w:t>
+        <w:t>Y is under by 7 plus titlebar pixels.</w:t>
       </w:r>
     </w:p>
     <w:p>
@@ -2532,35 +2043,7 @@
         <w:rPr>
           <w:lang w:val="en-US"/>
         </w:rPr>
-        <w:t xml:space="preserve">Find out what </w:t>
-      </w:r>
-      <w:proofErr w:type="spellStart"/>
-      <w:r>
-        <w:rPr>
-          <w:lang w:val="en-US"/>
-        </w:rPr>
-        <w:t>gokPixels</w:t>
-      </w:r>
-      <w:proofErr w:type="spellEnd"/>
-      <w:r>
-        <w:rPr>
-          <w:lang w:val="en-US"/>
-        </w:rPr>
-        <w:t xml:space="preserve"> and </w:t>
-      </w:r>
-      <w:proofErr w:type="spellStart"/>
-      <w:r>
-        <w:rPr>
-          <w:lang w:val="en-US"/>
-        </w:rPr>
-        <w:t>tbHeight</w:t>
-      </w:r>
-      <w:proofErr w:type="spellEnd"/>
-      <w:r>
-        <w:rPr>
-          <w:lang w:val="en-US"/>
-        </w:rPr>
-        <w:t xml:space="preserve"> really represent.</w:t>
+        <w:t>Find out what gokPixels and tbHeight really represent.</w:t>
       </w:r>
     </w:p>
     <w:p>
@@ -2606,21 +2089,7 @@
         <w:rPr>
           <w:lang w:val="en-US"/>
         </w:rPr>
-        <w:t xml:space="preserve">There’s a pile of different things that are piling up in </w:t>
-      </w:r>
-      <w:proofErr w:type="spellStart"/>
-      <w:r>
-        <w:rPr>
-          <w:lang w:val="en-US"/>
-        </w:rPr>
-        <w:t>TriangleGUI</w:t>
-      </w:r>
-      <w:proofErr w:type="spellEnd"/>
-      <w:r>
-        <w:rPr>
-          <w:lang w:val="en-US"/>
-        </w:rPr>
-        <w:t xml:space="preserve"> that probably need to be in separate classes, like…</w:t>
+        <w:t>There’s a pile of different things that are piling up in TriangleGUI that probably need to be in separate classes, like…</w:t>
       </w:r>
     </w:p>
     <w:p>
@@ -2634,14 +2103,12 @@
           <w:lang w:val="en-US"/>
         </w:rPr>
       </w:pPr>
-      <w:proofErr w:type="spellStart"/>
       <w:r>
         <w:rPr>
           <w:lang w:val="en-US"/>
         </w:rPr>
         <w:t>calcButton</w:t>
       </w:r>
-      <w:proofErr w:type="spellEnd"/>
     </w:p>
     <w:p>
       <w:pPr>
@@ -2654,14 +2121,12 @@
           <w:lang w:val="en-US"/>
         </w:rPr>
       </w:pPr>
-      <w:proofErr w:type="spellStart"/>
       <w:r>
         <w:rPr>
           <w:lang w:val="en-US"/>
         </w:rPr>
         <w:t>dataPanel</w:t>
       </w:r>
-      <w:proofErr w:type="spellEnd"/>
     </w:p>
     <w:p>
       <w:pPr>
@@ -2674,14 +2139,12 @@
           <w:lang w:val="en-US"/>
         </w:rPr>
       </w:pPr>
-      <w:proofErr w:type="spellStart"/>
       <w:r>
         <w:rPr>
           <w:lang w:val="en-US"/>
         </w:rPr>
         <w:t>valueField</w:t>
       </w:r>
-      <w:proofErr w:type="spellEnd"/>
     </w:p>
     <w:p>
       <w:pPr>
@@ -2694,14 +2157,12 @@
           <w:lang w:val="en-US"/>
         </w:rPr>
       </w:pPr>
-      <w:proofErr w:type="spellStart"/>
       <w:r>
         <w:rPr>
           <w:lang w:val="en-US"/>
         </w:rPr>
         <w:t>valueFieldAngle</w:t>
       </w:r>
-      <w:proofErr w:type="spellEnd"/>
     </w:p>
     <w:p>
       <w:pPr>
@@ -2714,14 +2175,12 @@
           <w:lang w:val="en-US"/>
         </w:rPr>
       </w:pPr>
-      <w:proofErr w:type="spellStart"/>
       <w:r>
         <w:rPr>
           <w:lang w:val="en-US"/>
         </w:rPr>
         <w:t>valueFieldSide</w:t>
       </w:r>
-      <w:proofErr w:type="spellEnd"/>
     </w:p>
     <w:p>
       <w:pPr>
@@ -2734,7 +2193,6 @@
           <w:lang w:val="en-US"/>
         </w:rPr>
       </w:pPr>
-      <w:proofErr w:type="spellStart"/>
       <w:r>
         <w:rPr>
           <w:lang w:val="en-US"/>
@@ -2742,7 +2200,6 @@
         <w:lastRenderedPageBreak/>
         <w:t>graphicPanel</w:t>
       </w:r>
-      <w:proofErr w:type="spellEnd"/>
     </w:p>
     <w:p>
       <w:pPr>
@@ -2881,47 +2338,29 @@
         </w:rPr>
         <w:t>There was a bit where I wanted to return two different objects from a function (</w:t>
       </w:r>
-      <w:proofErr w:type="spellStart"/>
       <w:r>
         <w:rPr>
           <w:lang w:val="en-US"/>
         </w:rPr>
         <w:t>JFormattedTextField</w:t>
       </w:r>
-      <w:proofErr w:type="spellEnd"/>
       <w:r>
         <w:rPr>
           <w:lang w:val="en-US"/>
         </w:rPr>
         <w:t xml:space="preserve"> and </w:t>
       </w:r>
-      <w:proofErr w:type="spellStart"/>
       <w:r>
         <w:rPr>
           <w:lang w:val="en-US"/>
         </w:rPr>
         <w:t>JLabel</w:t>
       </w:r>
-      <w:proofErr w:type="spellEnd"/>
-      <w:r>
-        <w:rPr>
-          <w:lang w:val="en-US"/>
-        </w:rPr>
-        <w:t>), but Java doesn’t let you pass by reference and there’s no such thing as a pointer.  What I need to do instead is create a structure(</w:t>
-      </w:r>
-      <w:proofErr w:type="spellStart"/>
-      <w:r>
-        <w:rPr>
-          <w:lang w:val="en-US"/>
-        </w:rPr>
-        <w:t>ish</w:t>
-      </w:r>
-      <w:proofErr w:type="spellEnd"/>
-      <w:r>
-        <w:rPr>
-          <w:lang w:val="en-US"/>
-        </w:rPr>
-        <w:t>) thing.</w:t>
+      <w:r>
+        <w:rPr>
+          <w:lang w:val="en-US"/>
+        </w:rPr>
+        <w:t>), but Java doesn’t let you pass by reference and there’s no such thing as a pointer.  What I need to do instead is create a structure(ish) thing.</w:t>
       </w:r>
     </w:p>
     <w:p>
@@ -3011,35 +2450,7 @@
         <w:rPr>
           <w:lang w:val="en-US"/>
         </w:rPr>
-        <w:t xml:space="preserve">Find out what </w:t>
-      </w:r>
-      <w:proofErr w:type="spellStart"/>
-      <w:r>
-        <w:rPr>
-          <w:lang w:val="en-US"/>
-        </w:rPr>
-        <w:t>gokPixels</w:t>
-      </w:r>
-      <w:proofErr w:type="spellEnd"/>
-      <w:r>
-        <w:rPr>
-          <w:lang w:val="en-US"/>
-        </w:rPr>
-        <w:t xml:space="preserve"> and </w:t>
-      </w:r>
-      <w:proofErr w:type="spellStart"/>
-      <w:r>
-        <w:rPr>
-          <w:lang w:val="en-US"/>
-        </w:rPr>
-        <w:t>tbHeight</w:t>
-      </w:r>
-      <w:proofErr w:type="spellEnd"/>
-      <w:r>
-        <w:rPr>
-          <w:lang w:val="en-US"/>
-        </w:rPr>
-        <w:t xml:space="preserve"> really represent.</w:t>
+        <w:t>Find out what gokPixels and tbHeight really represent.</w:t>
       </w:r>
     </w:p>
     <w:p>
@@ -3162,21 +2573,7 @@
         <w:rPr>
           <w:lang w:val="en-US"/>
         </w:rPr>
-        <w:t xml:space="preserve">Discovered that I hadn’t added the field and label to the </w:t>
-      </w:r>
-      <w:proofErr w:type="spellStart"/>
-      <w:r>
-        <w:rPr>
-          <w:lang w:val="en-US"/>
-        </w:rPr>
-        <w:t>dataPanel</w:t>
-      </w:r>
-      <w:proofErr w:type="spellEnd"/>
-      <w:r>
-        <w:rPr>
-          <w:lang w:val="en-US"/>
-        </w:rPr>
-        <w:t>.</w:t>
+        <w:t>Discovered that I hadn’t added the field and label to the dataPanel.</w:t>
       </w:r>
     </w:p>
     <w:p>
@@ -3278,7 +2675,6 @@
         </w:rPr>
         <w:t xml:space="preserve">I think I need </w:t>
       </w:r>
-      <w:proofErr w:type="spellStart"/>
       <w:r>
         <w:rPr>
           <w:rStyle w:val="HTMLCode"/>
@@ -3286,7 +2682,6 @@
         </w:rPr>
         <w:t>PropertyChangeListener</w:t>
       </w:r>
-      <w:proofErr w:type="spellEnd"/>
       <w:r>
         <w:t xml:space="preserve"> </w:t>
       </w:r>
@@ -3540,14 +2935,12 @@
           <w:lang w:val="en-US"/>
         </w:rPr>
       </w:pPr>
-      <w:proofErr w:type="spellStart"/>
       <w:r>
         <w:rPr>
           <w:lang w:val="en-US"/>
         </w:rPr>
         <w:t>xPos</w:t>
       </w:r>
-      <w:proofErr w:type="spellEnd"/>
     </w:p>
     <w:p>
       <w:pPr>
@@ -3560,7 +2953,6 @@
           <w:lang w:val="en-US"/>
         </w:rPr>
       </w:pPr>
-      <w:proofErr w:type="spellStart"/>
       <w:r>
         <w:rPr>
           <w:lang w:val="en-US"/>
@@ -3568,7 +2960,6 @@
         <w:lastRenderedPageBreak/>
         <w:t>yPos</w:t>
       </w:r>
-      <w:proofErr w:type="spellEnd"/>
     </w:p>
     <w:p>
       <w:pPr>
@@ -3694,16 +3085,8 @@
         <w:rPr>
           <w:lang w:val="en-US"/>
         </w:rPr>
-        <w:t xml:space="preserve">Started poking at </w:t>
-      </w:r>
-      <w:proofErr w:type="spellStart"/>
-      <w:r>
-        <w:rPr>
-          <w:lang w:val="en-US"/>
-        </w:rPr>
-        <w:t>Git</w:t>
-      </w:r>
-      <w:proofErr w:type="spellEnd"/>
+        <w:t>Started poking at Git</w:t>
+      </w:r>
     </w:p>
     <w:p>
       <w:pPr>
@@ -3759,21 +3142,7 @@
         <w:rPr>
           <w:lang w:val="en-US"/>
         </w:rPr>
-        <w:t xml:space="preserve">Also </w:t>
-      </w:r>
-      <w:proofErr w:type="spellStart"/>
-      <w:r>
-        <w:rPr>
-          <w:lang w:val="en-US"/>
-        </w:rPr>
-        <w:t>git</w:t>
-      </w:r>
-      <w:proofErr w:type="spellEnd"/>
-      <w:r>
-        <w:rPr>
-          <w:lang w:val="en-US"/>
-        </w:rPr>
-        <w:t xml:space="preserve"> </w:t>
+        <w:t xml:space="preserve">Also git </w:t>
       </w:r>
       <w:r>
         <w:rPr>
@@ -3810,21 +3179,7 @@
         <w:rPr>
           <w:lang w:val="en-US"/>
         </w:rPr>
-        <w:t xml:space="preserve">It would appear that you don’t need to install </w:t>
-      </w:r>
-      <w:proofErr w:type="spellStart"/>
-      <w:r>
-        <w:rPr>
-          <w:lang w:val="en-US"/>
-        </w:rPr>
-        <w:t>Git</w:t>
-      </w:r>
-      <w:proofErr w:type="spellEnd"/>
-      <w:r>
-        <w:rPr>
-          <w:lang w:val="en-US"/>
-        </w:rPr>
-        <w:t xml:space="preserve"> itself.</w:t>
+        <w:t>It would appear that you don’t need to install Git itself.</w:t>
       </w:r>
     </w:p>
     <w:p>
@@ -3888,41 +3243,25 @@
           <w:lang w:val="en-US"/>
         </w:rPr>
       </w:pPr>
-      <w:proofErr w:type="spellStart"/>
       <w:r>
         <w:rPr>
           <w:lang w:val="en-US"/>
         </w:rPr>
         <w:t>TriangleJava</w:t>
       </w:r>
-      <w:proofErr w:type="spellEnd"/>
-    </w:p>
-    <w:p>
-      <w:pPr>
-        <w:pStyle w:val="BodyText"/>
-        <w:rPr>
-          <w:lang w:val="en-US"/>
-        </w:rPr>
-      </w:pPr>
-      <w:r>
-        <w:rPr>
-          <w:lang w:val="en-US"/>
-        </w:rPr>
-        <w:t xml:space="preserve">Tried installing and running </w:t>
-      </w:r>
-      <w:proofErr w:type="spellStart"/>
-      <w:r>
-        <w:rPr>
-          <w:lang w:val="en-US"/>
-        </w:rPr>
-        <w:t>Git</w:t>
-      </w:r>
-      <w:proofErr w:type="spellEnd"/>
-      <w:r>
-        <w:rPr>
-          <w:lang w:val="en-US"/>
-        </w:rPr>
-        <w:t xml:space="preserve"> Extensions.  It appears that you really </w:t>
+    </w:p>
+    <w:p>
+      <w:pPr>
+        <w:pStyle w:val="BodyText"/>
+        <w:rPr>
+          <w:lang w:val="en-US"/>
+        </w:rPr>
+      </w:pPr>
+      <w:r>
+        <w:rPr>
+          <w:lang w:val="en-US"/>
+        </w:rPr>
+        <w:t xml:space="preserve">Tried installing and running Git Extensions.  It appears that you really </w:t>
       </w:r>
       <w:r>
         <w:rPr>
@@ -3935,21 +3274,7 @@
         <w:rPr>
           <w:lang w:val="en-US"/>
         </w:rPr>
-        <w:t xml:space="preserve"> need to have </w:t>
-      </w:r>
-      <w:proofErr w:type="spellStart"/>
-      <w:r>
-        <w:rPr>
-          <w:lang w:val="en-US"/>
-        </w:rPr>
-        <w:t>Git</w:t>
-      </w:r>
-      <w:proofErr w:type="spellEnd"/>
-      <w:r>
-        <w:rPr>
-          <w:lang w:val="en-US"/>
-        </w:rPr>
-        <w:t xml:space="preserve"> installed.</w:t>
+        <w:t xml:space="preserve"> need to have Git installed.</w:t>
       </w:r>
     </w:p>
     <w:p>
@@ -3975,35 +3300,7 @@
         <w:rPr>
           <w:lang w:val="en-US"/>
         </w:rPr>
-        <w:t xml:space="preserve">.  It would appear that the </w:t>
-      </w:r>
-      <w:proofErr w:type="spellStart"/>
-      <w:r>
-        <w:rPr>
-          <w:lang w:val="en-US"/>
-        </w:rPr>
-        <w:t>git</w:t>
-      </w:r>
-      <w:proofErr w:type="spellEnd"/>
-      <w:r>
-        <w:rPr>
-          <w:lang w:val="en-US"/>
-        </w:rPr>
-        <w:t xml:space="preserve"> extensions version referenced in the install tutorial I found, also included </w:t>
-      </w:r>
-      <w:proofErr w:type="spellStart"/>
-      <w:r>
-        <w:rPr>
-          <w:lang w:val="en-US"/>
-        </w:rPr>
-        <w:t>git</w:t>
-      </w:r>
-      <w:proofErr w:type="spellEnd"/>
-      <w:r>
-        <w:rPr>
-          <w:lang w:val="en-US"/>
-        </w:rPr>
-        <w:t>.  The more current version apparently doesn’t.</w:t>
+        <w:t>.  It would appear that the git extensions version referenced in the install tutorial I found, also included git.  The more current version apparently doesn’t.</w:t>
       </w:r>
     </w:p>
     <w:p>
@@ -4047,27 +3344,17 @@
         </w:rPr>
         <w:t xml:space="preserve">Added a rounding function </w:t>
       </w:r>
-      <w:proofErr w:type="spellStart"/>
-      <w:proofErr w:type="gramStart"/>
       <w:r>
         <w:rPr>
           <w:lang w:val="en-US"/>
         </w:rPr>
         <w:t>roundDouble</w:t>
       </w:r>
-      <w:proofErr w:type="spellEnd"/>
-      <w:r>
-        <w:rPr>
-          <w:lang w:val="en-US"/>
-        </w:rPr>
-        <w:t>(</w:t>
-      </w:r>
-      <w:proofErr w:type="gramEnd"/>
-      <w:r>
-        <w:rPr>
-          <w:lang w:val="en-US"/>
-        </w:rPr>
-        <w:t>) which makes the results readable.</w:t>
+      <w:r>
+        <w:rPr>
+          <w:lang w:val="en-US"/>
+        </w:rPr>
+        <w:t>() which makes the results readable.</w:t>
       </w:r>
     </w:p>
     <w:p>
@@ -4087,29 +3374,7 @@
         <w:rPr>
           <w:lang w:val="en-US"/>
         </w:rPr>
-        <w:t xml:space="preserve">the two shortest sides are shorter than the longest side.  In that case </w:t>
-      </w:r>
-      <w:proofErr w:type="spellStart"/>
-      <w:proofErr w:type="gramStart"/>
-      <w:r>
-        <w:rPr>
-          <w:lang w:val="en-US"/>
-        </w:rPr>
-        <w:t>lawOfCosines</w:t>
-      </w:r>
-      <w:proofErr w:type="spellEnd"/>
-      <w:r>
-        <w:rPr>
-          <w:lang w:val="en-US"/>
-        </w:rPr>
-        <w:t>(</w:t>
-      </w:r>
-      <w:proofErr w:type="gramEnd"/>
-      <w:r>
-        <w:rPr>
-          <w:lang w:val="en-US"/>
-        </w:rPr>
-        <w:t xml:space="preserve">) returns nan.  Can you even </w:t>
+        <w:t xml:space="preserve">the two shortest sides are shorter than the longest side.  In that case lawOfCosines() returns nan.  Can you even </w:t>
       </w:r>
       <w:r>
         <w:rPr>
@@ -4130,22 +3395,18 @@
         </w:rPr>
         <w:t xml:space="preserve">  </w:t>
       </w:r>
-      <w:proofErr w:type="spellStart"/>
-      <w:proofErr w:type="gramStart"/>
       <w:r>
         <w:rPr>
           <w:lang w:val="en-US"/>
         </w:rPr>
         <w:t>Double.isNaN</w:t>
       </w:r>
-      <w:proofErr w:type="spellEnd"/>
       <w:r>
         <w:rPr>
           <w:lang w:val="en-US"/>
         </w:rPr>
         <w:t>()</w:t>
       </w:r>
-      <w:proofErr w:type="gramEnd"/>
     </w:p>
     <w:p>
       <w:pPr>
@@ -4178,6 +3439,32 @@
         </w:rPr>
         <w:t>Is there a way to automatically highlight/select text when a field is clicked on or tabbed to?</w:t>
       </w:r>
+      <w:r>
+        <w:rPr>
+          <w:lang w:val="en-US"/>
+        </w:rPr>
+        <w:br/>
+        <w:t>selectAll()</w:t>
+      </w:r>
+      <w:r>
+        <w:rPr>
+          <w:lang w:val="en-US"/>
+        </w:rPr>
+        <w:br/>
+        <w:t>WHEN_FOCUSED</w:t>
+      </w:r>
+      <w:r>
+        <w:rPr>
+          <w:lang w:val="en-US"/>
+        </w:rPr>
+        <w:br/>
+      </w:r>
+      <w:r>
+        <w:rPr>
+          <w:lang w:val="en-US"/>
+        </w:rPr>
+        <w:t>registerKeyboardAction</w:t>
+      </w:r>
     </w:p>
     <w:p>
       <w:pPr>
@@ -4260,35 +3547,8 @@
         <w:rPr>
           <w:lang w:val="en-US"/>
         </w:rPr>
-        <w:t xml:space="preserve">Find out what </w:t>
-      </w:r>
-      <w:proofErr w:type="spellStart"/>
-      <w:r>
-        <w:rPr>
-          <w:lang w:val="en-US"/>
-        </w:rPr>
-        <w:t>gokPixels</w:t>
-      </w:r>
-      <w:proofErr w:type="spellEnd"/>
-      <w:r>
-        <w:rPr>
-          <w:lang w:val="en-US"/>
-        </w:rPr>
-        <w:t xml:space="preserve"> and </w:t>
-      </w:r>
-      <w:proofErr w:type="spellStart"/>
-      <w:r>
-        <w:rPr>
-          <w:lang w:val="en-US"/>
-        </w:rPr>
-        <w:t>tbHeight</w:t>
-      </w:r>
-      <w:proofErr w:type="spellEnd"/>
-      <w:r>
-        <w:rPr>
-          <w:lang w:val="en-US"/>
-        </w:rPr>
-        <w:t xml:space="preserve"> really represent.</w:t>
+        <w:lastRenderedPageBreak/>
+        <w:t>Find out what gokPixels and tbHeight really represent.</w:t>
       </w:r>
     </w:p>
     <w:p>
@@ -4324,7 +3584,6 @@
         <w:rPr>
           <w:lang w:val="en-US"/>
         </w:rPr>
-        <w:lastRenderedPageBreak/>
         <w:t>Implement redraw/resize functions</w:t>
       </w:r>
     </w:p>
@@ -4349,28 +3608,543 @@
     <w:p>
       <w:pPr>
         <w:pStyle w:val="BodyText"/>
+        <w:numPr>
+          <w:ilvl w:val="0"/>
+          <w:numId w:val="10"/>
+        </w:numPr>
+        <w:rPr>
+          <w:lang w:val="en-US"/>
+        </w:rPr>
+      </w:pPr>
+      <w:r>
+        <w:rPr>
+          <w:lang w:val="en-US"/>
+        </w:rPr>
+        <w:t xml:space="preserve">Move </w:t>
+      </w:r>
+      <w:r>
+        <w:rPr>
+          <w:lang w:val="en-US"/>
+        </w:rPr>
+        <w:t>NUM_DECIMAL_PLACES</w:t>
+      </w:r>
+      <w:r>
+        <w:rPr>
+          <w:lang w:val="en-US"/>
+        </w:rPr>
+        <w:t xml:space="preserve"> and FACTOR calc out of roundDouble() so it is only calculated once.</w:t>
+      </w:r>
+      <w:r>
+        <w:rPr>
+          <w:lang w:val="en-US"/>
+        </w:rPr>
+        <w:br/>
+        <w:t>done</w:t>
+      </w:r>
+    </w:p>
+    <w:p>
+      <w:pPr>
+        <w:pStyle w:val="BodyText"/>
+        <w:numPr>
+          <w:ilvl w:val="0"/>
+          <w:numId w:val="10"/>
+        </w:numPr>
+        <w:rPr>
+          <w:lang w:val="en-US"/>
+        </w:rPr>
+      </w:pPr>
+      <w:r>
+        <w:rPr>
+          <w:lang w:val="en-US"/>
+        </w:rPr>
+        <w:t>Add more detailed error condition tests and diagnostic messages to SSS()</w:t>
+      </w:r>
+    </w:p>
+    <w:p>
+      <w:pPr>
+        <w:pStyle w:val="BodyText"/>
+        <w:numPr>
+          <w:ilvl w:val="0"/>
+          <w:numId w:val="10"/>
+        </w:numPr>
+        <w:rPr>
+          <w:lang w:val="en-US"/>
+        </w:rPr>
+      </w:pPr>
+      <w:r>
+        <w:rPr>
+          <w:lang w:val="en-US"/>
+        </w:rPr>
+        <w:t>It would probably make sense to use NumberFormat and .setMaximumFractionDigits() as a better method than the roundDouble() thing.</w:t>
+      </w:r>
+      <w:r>
+        <w:rPr>
+          <w:lang w:val="en-US"/>
+        </w:rPr>
+        <w:br/>
+        <w:t>getNumberInstance</w:t>
+      </w:r>
+    </w:p>
+    <w:p>
+      <w:pPr>
+        <w:pStyle w:val="DayHeader"/>
+        <w:pBdr>
+          <w:bottom w:val="single" w:sz="18" w:space="5" w:color="auto"/>
+        </w:pBdr>
+        <w:rPr>
+          <w:b/>
+          <w:bCs/>
+        </w:rPr>
+      </w:pPr>
+      <w:r>
+        <w:rPr>
+          <w:b/>
+          <w:bCs/>
+        </w:rPr>
+        <w:t>Tuesday 07/10/18</w:t>
+      </w:r>
+    </w:p>
+    <w:p>
+      <w:pPr>
+        <w:pStyle w:val="BodyText"/>
+        <w:rPr>
+          <w:lang w:val="en-US"/>
+        </w:rPr>
+      </w:pPr>
+      <w:r>
+        <w:rPr>
+          <w:lang w:val="en-US"/>
+        </w:rPr>
+        <w:t>Made another commit.</w:t>
+      </w:r>
+    </w:p>
+    <w:p>
+      <w:pPr>
+        <w:pStyle w:val="BodyText"/>
+        <w:rPr>
+          <w:lang w:val="en-US"/>
+        </w:rPr>
+      </w:pPr>
+      <w:r>
+        <w:rPr>
+          <w:lang w:val="en-US"/>
+        </w:rPr>
+        <w:t>C:\Development\SSHKeys</w:t>
+      </w:r>
+      <w:r>
+        <w:rPr>
+          <w:lang w:val="en-US"/>
+        </w:rPr>
+        <w:t>\private.ppk</w:t>
+      </w:r>
+    </w:p>
+    <w:p>
+      <w:pPr>
+        <w:pStyle w:val="BodyText"/>
+        <w:rPr>
+          <w:lang w:val="en-US"/>
+        </w:rPr>
+      </w:pPr>
+      <w:r>
+        <w:rPr>
+          <w:lang w:val="en-US"/>
+        </w:rPr>
+        <w:t>Created an RSA private/public key when the SSH thing didn’t want to work.  I’ve now got code up on GitHub, but I still don’t really know how to do a push in git Extensions.</w:t>
+      </w:r>
+    </w:p>
+    <w:p>
+      <w:pPr>
+        <w:pStyle w:val="BodyText"/>
+        <w:rPr>
+          <w:lang w:val="en-US"/>
+        </w:rPr>
+      </w:pPr>
+      <w:hyperlink r:id="rId13" w:history="1">
+        <w:r>
+          <w:rPr>
+            <w:rStyle w:val="Hyperlink"/>
+            <w:lang w:val="en-US"/>
+          </w:rPr>
+          <w:t>https://github.com/login</w:t>
+        </w:r>
+      </w:hyperlink>
+    </w:p>
+    <w:p>
+      <w:pPr>
+        <w:pStyle w:val="BodyText"/>
+        <w:rPr>
+          <w:lang w:val="en-US"/>
+        </w:rPr>
+      </w:pPr>
+      <w:r>
+        <w:rPr>
+          <w:lang w:val="en-US"/>
+        </w:rPr>
+        <w:t>There was something with refs/for that I needed to understand.</w:t>
+      </w:r>
+    </w:p>
+    <w:p>
+      <w:pPr>
+        <w:pStyle w:val="BodyText"/>
+        <w:rPr>
+          <w:lang w:val="en-US"/>
+        </w:rPr>
+      </w:pPr>
+      <w:hyperlink r:id="rId14" w:history="1">
+        <w:r>
+          <w:rPr>
+            <w:rStyle w:val="Hyperlink"/>
+            <w:lang w:val="en-US"/>
+          </w:rPr>
+          <w:t>https://docs.oracle.com/javase/tutorial/displayCode.html?code=https://docs.oracle.com/javase/tutorial/uiswing/examples/components/FormatterFactoryDemoProject/src/components/FormatterFactoryDemo.java</w:t>
+        </w:r>
+      </w:hyperlink>
+    </w:p>
+    <w:p>
+      <w:pPr>
+        <w:pStyle w:val="BodyText"/>
+        <w:rPr>
+          <w:lang w:val="en-US"/>
+        </w:rPr>
+      </w:pPr>
+      <w:r>
+        <w:rPr>
+          <w:lang w:val="en-US"/>
+        </w:rPr>
+        <w:t>Note the main() function in the above example.  See what’s up with the invokeLater, Runnable, run bit.</w:t>
+      </w:r>
+    </w:p>
+    <w:p>
+      <w:pPr>
+        <w:pStyle w:val="BodyText"/>
+        <w:rPr>
+          <w:lang w:val="en-US"/>
+        </w:rPr>
+      </w:pPr>
+      <w:r>
+        <w:rPr>
+          <w:lang w:val="en-US"/>
+        </w:rPr>
+        <w:t>The formatter stuff doesn’t work yet.</w:t>
+      </w:r>
+    </w:p>
+    <w:p>
+      <w:pPr>
+        <w:pStyle w:val="DayHeader"/>
+        <w:pBdr>
+          <w:bottom w:val="single" w:sz="18" w:space="5" w:color="auto"/>
+        </w:pBdr>
+        <w:rPr>
+          <w:b/>
+          <w:bCs/>
+        </w:rPr>
+      </w:pPr>
+      <w:r>
+        <w:rPr>
+          <w:b/>
+          <w:bCs/>
+        </w:rPr>
+        <w:t>Wednesday 07/11/18</w:t>
+      </w:r>
+    </w:p>
+    <w:p>
+      <w:pPr>
+        <w:pStyle w:val="BodyText"/>
+        <w:rPr>
+          <w:lang w:val="en-US"/>
+        </w:rPr>
+      </w:pPr>
+      <w:r>
+        <w:rPr>
+          <w:lang w:val="en-US"/>
+        </w:rPr>
+        <w:t>It would appear that the refs/for/ prefix that tells Gerrit that a code review should be created.  It’s only part of the tool chain if Gerrit is involved…which it isn’t.</w:t>
+      </w:r>
+    </w:p>
+    <w:p>
+      <w:pPr>
+        <w:pStyle w:val="BodyText"/>
+        <w:rPr>
+          <w:lang w:val="en-US"/>
+        </w:rPr>
+      </w:pPr>
+      <w:r>
+        <w:rPr>
+          <w:lang w:val="en-US"/>
+        </w:rPr>
+        <w:t>Get the formatter to do what it is supposed to do.</w:t>
+      </w:r>
+    </w:p>
+    <w:p>
+      <w:pPr>
+        <w:pStyle w:val="BodyText"/>
+        <w:rPr>
+          <w:lang w:val="en-US"/>
+        </w:rPr>
+      </w:pPr>
+      <w:r>
+        <w:rPr>
+          <w:lang w:val="en-US"/>
+        </w:rPr>
+        <w:t>After you tab out of a field, the format gets adjusted correctly.</w:t>
+      </w:r>
+      <w:r>
+        <w:rPr>
+          <w:lang w:val="en-US"/>
+        </w:rPr>
+        <w:t xml:space="preserve">  </w:t>
+      </w:r>
+      <w:r>
+        <w:rPr>
+          <w:lang w:val="en-US"/>
+        </w:rPr>
+        <w:t>It's messed up (not formatted) after you hit the calc button.  It's not just the long fractional stuff.  Whole numbers show up as n.0 instead of n.00.</w:t>
+      </w:r>
+    </w:p>
+    <w:p>
+      <w:pPr>
+        <w:pStyle w:val="BodyText"/>
+        <w:rPr>
+          <w:lang w:val="en-US"/>
+        </w:rPr>
+      </w:pPr>
+      <w:r>
+        <w:rPr>
+          <w:lang w:val="en-US"/>
+        </w:rPr>
+        <w:t>Is there something that needs to happen in field.setText() in actionPerformed()?</w:t>
+      </w:r>
+    </w:p>
+    <w:p>
+      <w:pPr>
+        <w:pStyle w:val="BodyText"/>
+        <w:rPr>
+          <w:lang w:val="en-US"/>
+        </w:rPr>
+      </w:pPr>
+      <w:r>
+        <w:rPr>
+          <w:lang w:val="en-US"/>
+        </w:rPr>
+        <w:t>I was trying to modify FormatterFactoryDemo.java so the text in the fields would be selected when the field got the focus, but feel into a hole with registerKeyboardAction() which is deprecated.</w:t>
+      </w:r>
+    </w:p>
+    <w:p>
+      <w:pPr>
+        <w:pStyle w:val="DayHeader"/>
+        <w:pBdr>
+          <w:bottom w:val="single" w:sz="18" w:space="5" w:color="auto"/>
+        </w:pBdr>
+        <w:rPr>
+          <w:b/>
+          <w:bCs/>
+        </w:rPr>
+      </w:pPr>
+      <w:r>
+        <w:rPr>
+          <w:b/>
+          <w:bCs/>
+        </w:rPr>
+        <w:t>Saturday 07/14/18</w:t>
+      </w:r>
+    </w:p>
+    <w:p>
+      <w:pPr>
+        <w:pStyle w:val="BodyText"/>
+        <w:rPr>
+          <w:lang w:val="en-US"/>
+        </w:rPr>
+      </w:pPr>
+      <w:r>
+        <w:rPr>
+          <w:lang w:val="en-US"/>
+        </w:rPr>
+        <w:t xml:space="preserve">Came up with bounding box co-ordinates for the graphics window, but right now they live inside </w:t>
+      </w:r>
+      <w:r>
+        <w:rPr>
+          <w:lang w:val="en-US"/>
+        </w:rPr>
+        <w:t>createDataPanel</w:t>
+      </w:r>
+      <w:r>
+        <w:rPr>
+          <w:lang w:val="en-US"/>
+        </w:rPr>
+        <w:t xml:space="preserve">().  I’ll need them outside that function.  I could move all that positioning code to a more public place, or I could just have a function to set those values that’s called in </w:t>
+      </w:r>
+      <w:r>
+        <w:rPr>
+          <w:lang w:val="en-US"/>
+        </w:rPr>
+        <w:t>createDataPanel</w:t>
+      </w:r>
+      <w:r>
+        <w:rPr>
+          <w:lang w:val="en-US"/>
+        </w:rPr>
+        <w:t>().</w:t>
+      </w:r>
+    </w:p>
+    <w:p>
+      <w:pPr>
+        <w:pStyle w:val="DayHeader"/>
+        <w:pBdr>
+          <w:bottom w:val="single" w:sz="18" w:space="5" w:color="auto"/>
+        </w:pBdr>
+        <w:rPr>
+          <w:b/>
+          <w:bCs/>
+        </w:rPr>
+      </w:pPr>
+      <w:r>
+        <w:rPr>
+          <w:b/>
+          <w:bCs/>
+        </w:rPr>
+        <w:lastRenderedPageBreak/>
+        <w:t>Sunday 07/15/18</w:t>
+      </w:r>
+    </w:p>
+    <w:p>
+      <w:pPr>
+        <w:pStyle w:val="BodyText"/>
+        <w:rPr>
+          <w:lang w:val="en-US"/>
+        </w:rPr>
+      </w:pPr>
+      <w:r>
+        <w:rPr>
+          <w:lang w:val="en-US"/>
+        </w:rPr>
+        <w:t>It appears that you need to subclass off of Component for a painter object.</w:t>
+      </w:r>
+    </w:p>
+    <w:p>
+      <w:pPr>
+        <w:pStyle w:val="BodyText"/>
+        <w:rPr>
+          <w:lang w:val="en-US"/>
+        </w:rPr>
+      </w:pPr>
+      <w:r>
+        <w:rPr>
+          <w:lang w:val="en-US"/>
+        </w:rPr>
+        <w:t xml:space="preserve">It also appears that repaint() doesn’t call paint().  </w:t>
+      </w:r>
+    </w:p>
+    <w:p>
+      <w:pPr>
+        <w:pStyle w:val="DayHeader"/>
+        <w:pBdr>
+          <w:bottom w:val="single" w:sz="18" w:space="5" w:color="auto"/>
+        </w:pBdr>
+        <w:rPr>
+          <w:b/>
+          <w:bCs/>
+        </w:rPr>
+      </w:pPr>
+      <w:r>
+        <w:rPr>
+          <w:b/>
+          <w:bCs/>
+        </w:rPr>
+        <w:t>Monday 07/16</w:t>
+      </w:r>
+      <w:r>
+        <w:rPr>
+          <w:b/>
+          <w:bCs/>
+        </w:rPr>
+        <w:t>/18</w:t>
+      </w:r>
+    </w:p>
+    <w:p>
+      <w:pPr>
+        <w:pStyle w:val="BodyText"/>
+        <w:rPr>
+          <w:lang w:val="en-US"/>
+        </w:rPr>
+      </w:pPr>
+      <w:r>
+        <w:rPr>
+          <w:lang w:val="en-US"/>
+        </w:rPr>
+        <w:t>Repaint() isn’t anywhere in the paint() foodchain.  It may just be something that says something needs to eventually be repainted.</w:t>
+      </w:r>
+    </w:p>
+    <w:p>
+      <w:pPr>
+        <w:pStyle w:val="BodyText"/>
+        <w:rPr>
+          <w:lang w:val="en-US"/>
+        </w:rPr>
+      </w:pPr>
+      <w:r>
+        <w:rPr>
+          <w:lang w:val="en-US"/>
+        </w:rPr>
+        <w:t>There’s some Composite stuff that I’m clueless on that I added to my paint().</w:t>
+      </w:r>
+      <w:r>
+        <w:rPr>
+          <w:lang w:val="en-US"/>
+        </w:rPr>
+        <w:t xml:space="preserve">  It doesn’t matter, because paint() still never gets called.</w:t>
+      </w:r>
+    </w:p>
+    <w:p>
+      <w:pPr>
+        <w:pStyle w:val="BodyText"/>
+        <w:rPr>
+          <w:lang w:val="en-US"/>
+        </w:rPr>
+      </w:pPr>
+      <w:r>
+        <w:rPr>
+          <w:lang w:val="en-US"/>
+        </w:rPr>
+        <w:t>The weather example extends JApplet and implements ChangeListener.</w:t>
+      </w:r>
+    </w:p>
+    <w:p>
+      <w:pPr>
+        <w:pStyle w:val="BodyText"/>
+        <w:rPr>
+          <w:lang w:val="en-US"/>
+        </w:rPr>
+      </w:pPr>
+      <w:r>
+        <w:rPr>
+          <w:lang w:val="en-US"/>
+        </w:rPr>
+        <w:t>When you slide the slider, there’s a stateChanged() event which sets the temperature and calls repaint.</w:t>
+      </w:r>
+    </w:p>
+    <w:p>
+      <w:pPr>
+        <w:pStyle w:val="BodyText"/>
+        <w:rPr>
+          <w:lang w:val="en-US"/>
+        </w:rPr>
+      </w:pPr>
+      <w:r>
+        <w:rPr>
+          <w:lang w:val="en-US"/>
+        </w:rPr>
+        <w:t>Right now TriangleGUI is extending JFrame implementing ActionListener.  I don’t think I’m currently really doing anything with the listener part.</w:t>
+      </w:r>
+    </w:p>
+    <w:p>
+      <w:pPr>
+        <w:pStyle w:val="BodyText"/>
         <w:rPr>
           <w:lang w:val="en-US"/>
         </w:rPr>
       </w:pPr>
       <w:bookmarkStart w:id="0" w:name="_GoBack"/>
       <w:bookmarkEnd w:id="0"/>
-    </w:p>
-    <w:p>
-      <w:pPr>
-        <w:pStyle w:val="BodyText"/>
-        <w:rPr>
-          <w:lang w:val="en-US"/>
-        </w:rPr>
-      </w:pPr>
-    </w:p>
-    <w:p>
-      <w:pPr>
-        <w:pStyle w:val="BodyText"/>
-        <w:rPr>
-          <w:lang w:val="en-US"/>
-        </w:rPr>
-      </w:pPr>
     </w:p>
     <w:p>
       <w:pPr>

</xml_diff>

<commit_message>
Got paint() to work
* Ditched the graphPainter class and mPainter object.  Now setVerticies()
  paint() and something else are part of the TriangleGUI class.
* repaint() calls are now triggering TriangleGUI.paint()
</commit_message>
<xml_diff>
--- a/Triangle Solutions Design.docx
+++ b/Triangle Solutions Design.docx
@@ -4050,7 +4050,482 @@
           <w:b/>
           <w:bCs/>
         </w:rPr>
-        <w:t>Monday 07/16</w:t>
+        <w:t>Monday 07/16/18</w:t>
+      </w:r>
+    </w:p>
+    <w:p>
+      <w:pPr>
+        <w:pStyle w:val="BodyText"/>
+        <w:rPr>
+          <w:lang w:val="en-US"/>
+        </w:rPr>
+      </w:pPr>
+      <w:r>
+        <w:rPr>
+          <w:lang w:val="en-US"/>
+        </w:rPr>
+        <w:t>Repaint() isn’t anywhere in the paint() foodchain.  It may just be something that says something needs to eventually be repainted.</w:t>
+      </w:r>
+    </w:p>
+    <w:p>
+      <w:pPr>
+        <w:pStyle w:val="BodyText"/>
+        <w:rPr>
+          <w:lang w:val="en-US"/>
+        </w:rPr>
+      </w:pPr>
+      <w:r>
+        <w:rPr>
+          <w:lang w:val="en-US"/>
+        </w:rPr>
+        <w:t>There’s some Composite stuff that I’m clueless on that I added to my paint().</w:t>
+      </w:r>
+      <w:r>
+        <w:rPr>
+          <w:lang w:val="en-US"/>
+        </w:rPr>
+        <w:t xml:space="preserve">  It doesn’t matter, because paint() still never gets called.</w:t>
+      </w:r>
+    </w:p>
+    <w:p>
+      <w:pPr>
+        <w:pStyle w:val="BodyText"/>
+        <w:rPr>
+          <w:lang w:val="en-US"/>
+        </w:rPr>
+      </w:pPr>
+      <w:r>
+        <w:rPr>
+          <w:lang w:val="en-US"/>
+        </w:rPr>
+        <w:t>The weather example extends JApplet and implements ChangeListener.</w:t>
+      </w:r>
+    </w:p>
+    <w:p>
+      <w:pPr>
+        <w:pStyle w:val="BodyText"/>
+        <w:rPr>
+          <w:lang w:val="en-US"/>
+        </w:rPr>
+      </w:pPr>
+      <w:r>
+        <w:rPr>
+          <w:lang w:val="en-US"/>
+        </w:rPr>
+        <w:t>When you slide the slider, there’s a stateChanged() event which sets the temperature and calls repaint.</w:t>
+      </w:r>
+    </w:p>
+    <w:p>
+      <w:pPr>
+        <w:pStyle w:val="BodyText"/>
+        <w:rPr>
+          <w:lang w:val="en-US"/>
+        </w:rPr>
+      </w:pPr>
+      <w:r>
+        <w:rPr>
+          <w:lang w:val="en-US"/>
+        </w:rPr>
+        <w:t>Right now TriangleGUI is extending JFrame implementing ActionListener.  I don’t think I’m currently really doing anything with the listener part.</w:t>
+      </w:r>
+      <w:r>
+        <w:rPr>
+          <w:lang w:val="en-US"/>
+        </w:rPr>
+        <w:t xml:space="preserve">  Correction…I’m using ActionListener to call actionPerformed().</w:t>
+      </w:r>
+    </w:p>
+    <w:p>
+      <w:pPr>
+        <w:pStyle w:val="DayHeader"/>
+        <w:pBdr>
+          <w:bottom w:val="single" w:sz="18" w:space="5" w:color="auto"/>
+        </w:pBdr>
+        <w:rPr>
+          <w:b/>
+          <w:bCs/>
+        </w:rPr>
+      </w:pPr>
+      <w:r>
+        <w:rPr>
+          <w:b/>
+          <w:bCs/>
+        </w:rPr>
+        <w:t>Tuesday 07/19/18</w:t>
+      </w:r>
+    </w:p>
+    <w:p>
+      <w:pPr>
+        <w:pStyle w:val="BodyText"/>
+        <w:rPr>
+          <w:lang w:val="en-US"/>
+        </w:rPr>
+      </w:pPr>
+      <w:r>
+        <w:rPr>
+          <w:lang w:val="en-US"/>
+        </w:rPr>
+        <w:t>JavaFX</w:t>
+      </w:r>
+    </w:p>
+    <w:p>
+      <w:pPr>
+        <w:pStyle w:val="BodyText"/>
+        <w:rPr>
+          <w:lang w:val="en-US"/>
+        </w:rPr>
+      </w:pPr>
+      <w:r>
+        <w:t xml:space="preserve">package </w:t>
+      </w:r>
+      <w:r>
+        <w:rPr>
+          <w:b/>
+          <w:bCs/>
+        </w:rPr>
+        <w:t>javafx.scene.shape</w:t>
+      </w:r>
+    </w:p>
+    <w:p>
+      <w:pPr>
+        <w:pStyle w:val="BodyText"/>
+        <w:rPr>
+          <w:lang w:val="en-US"/>
+        </w:rPr>
+      </w:pPr>
+      <w:hyperlink r:id="rId15" w:history="1">
+        <w:r>
+          <w:rPr>
+            <w:rStyle w:val="Hyperlink"/>
+            <w:lang w:val="en-US"/>
+          </w:rPr>
+          <w:t>https://www.tutorialspoint.com/javafx/javafx_2d_shapes.htm</w:t>
+        </w:r>
+      </w:hyperlink>
+    </w:p>
+    <w:p>
+      <w:pPr>
+        <w:pStyle w:val="DayHeader"/>
+        <w:pBdr>
+          <w:bottom w:val="single" w:sz="18" w:space="5" w:color="auto"/>
+        </w:pBdr>
+        <w:rPr>
+          <w:b/>
+          <w:bCs/>
+        </w:rPr>
+      </w:pPr>
+      <w:r>
+        <w:rPr>
+          <w:b/>
+          <w:bCs/>
+        </w:rPr>
+        <w:t>Friday 07/20/18</w:t>
+      </w:r>
+    </w:p>
+    <w:p>
+      <w:pPr>
+        <w:pStyle w:val="BodyText"/>
+        <w:rPr>
+          <w:lang w:val="en-US"/>
+        </w:rPr>
+      </w:pPr>
+      <w:r>
+        <w:rPr>
+          <w:lang w:val="en-US"/>
+        </w:rPr>
+        <w:t>Trying to get paint() to work…</w:t>
+      </w:r>
+    </w:p>
+    <w:p>
+      <w:pPr>
+        <w:pStyle w:val="BodyText"/>
+        <w:rPr>
+          <w:lang w:val="en-US"/>
+        </w:rPr>
+      </w:pPr>
+      <w:hyperlink r:id="rId16" w:history="1">
+        <w:r>
+          <w:rPr>
+            <w:rStyle w:val="Hyperlink"/>
+            <w:lang w:val="en-US"/>
+          </w:rPr>
+          <w:t>http://www.oracle.com/technetwork/java/painting-140037.html</w:t>
+        </w:r>
+      </w:hyperlink>
+    </w:p>
+    <w:p>
+      <w:pPr>
+        <w:pStyle w:val="BodyText"/>
+        <w:rPr>
+          <w:lang w:val="en-US"/>
+        </w:rPr>
+      </w:pPr>
+      <w:r>
+        <w:rPr>
+          <w:lang w:val="en-US"/>
+        </w:rPr>
+        <w:t>I have mPainter added to dataPanel in createDataPanel().  Is there something else missing?</w:t>
+      </w:r>
+    </w:p>
+    <w:p>
+      <w:pPr>
+        <w:pStyle w:val="BodyText"/>
+        <w:rPr>
+          <w:lang w:val="en-US"/>
+        </w:rPr>
+      </w:pPr>
+      <w:r>
+        <w:rPr>
+          <w:lang w:val="en-US"/>
+        </w:rPr>
+        <w:t>Am I missing a Container?</w:t>
+      </w:r>
+    </w:p>
+    <w:p>
+      <w:pPr>
+        <w:pStyle w:val="BodyText"/>
+        <w:rPr>
+          <w:lang w:val="en-US"/>
+        </w:rPr>
+      </w:pPr>
+      <w:r>
+        <w:rPr>
+          <w:lang w:val="en-US"/>
+        </w:rPr>
+        <w:t>JApplet is down the foodchain from Container.  Panel (not JPanel) is up the chain from Container</w:t>
+      </w:r>
+      <w:r>
+        <w:rPr>
+          <w:lang w:val="en-US"/>
+        </w:rPr>
+        <w:t xml:space="preserve"> in the JApplet heirarchy</w:t>
+      </w:r>
+      <w:r>
+        <w:rPr>
+          <w:lang w:val="en-US"/>
+        </w:rPr>
+        <w:t>.</w:t>
+      </w:r>
+    </w:p>
+    <w:p>
+      <w:pPr>
+        <w:pStyle w:val="BodyText"/>
+        <w:rPr>
+          <w:lang w:val="en-US"/>
+        </w:rPr>
+      </w:pPr>
+      <w:r>
+        <w:rPr>
+          <w:lang w:val="en-US"/>
+        </w:rPr>
+        <w:t>I put in an explicit call to paint().  It gets into paint(), but it blows up when I try to call drawLine().</w:t>
+      </w:r>
+    </w:p>
+    <w:p>
+      <w:pPr>
+        <w:pStyle w:val="BodyText"/>
+        <w:rPr>
+          <w:lang w:val="en-US"/>
+        </w:rPr>
+      </w:pPr>
+      <w:r>
+        <w:rPr>
+          <w:lang w:val="en-US"/>
+        </w:rPr>
+        <w:t>TriangleGUI-&gt;JFrame-&gt;Frame</w:t>
+      </w:r>
+      <w:r>
+        <w:rPr>
+          <w:lang w:val="en-US"/>
+        </w:rPr>
+        <w:t>-&gt;Window-&gt;Container-&gt;Component</w:t>
+      </w:r>
+    </w:p>
+    <w:p>
+      <w:pPr>
+        <w:pStyle w:val="BodyText"/>
+        <w:rPr>
+          <w:lang w:val="en-US"/>
+        </w:rPr>
+      </w:pPr>
+      <w:r>
+        <w:rPr>
+          <w:lang w:val="en-US"/>
+        </w:rPr>
+        <w:t>JFrame is also in the Container food chain.</w:t>
+      </w:r>
+    </w:p>
+    <w:p>
+      <w:pPr>
+        <w:pStyle w:val="BodyText"/>
+        <w:rPr>
+          <w:lang w:val="en-US"/>
+        </w:rPr>
+      </w:pPr>
+      <w:r>
+        <w:rPr>
+          <w:lang w:val="en-US"/>
+        </w:rPr>
+        <w:t>Once I dispensed with the separate painter object and just implemented paint() in TriangleGUI, I managed to get paint() to get called after a repaint().</w:t>
+      </w:r>
+    </w:p>
+    <w:p>
+      <w:pPr>
+        <w:pStyle w:val="BodyText"/>
+        <w:rPr>
+          <w:lang w:val="en-US"/>
+        </w:rPr>
+      </w:pPr>
+      <w:r>
+        <w:rPr>
+          <w:lang w:val="en-US"/>
+        </w:rPr>
+        <w:t>It also seems to clobber my labels.</w:t>
+      </w:r>
+    </w:p>
+    <w:p>
+      <w:pPr>
+        <w:pStyle w:val="BodyText"/>
+        <w:rPr>
+          <w:lang w:val="en-US"/>
+        </w:rPr>
+      </w:pPr>
+      <w:r>
+        <w:rPr>
+          <w:noProof/>
+          <w:lang w:val="en-US" w:eastAsia="en-US"/>
+        </w:rPr>
+        <w:lastRenderedPageBreak/>
+        <w:drawing>
+          <wp:inline distT="0" distB="0" distL="0" distR="0" wp14:anchorId="6595D9D6" wp14:editId="72BF6871">
+            <wp:extent cx="4762500" cy="4095750"/>
+            <wp:effectExtent l="0" t="0" r="0" b="0"/>
+            <wp:docPr id="4" name="Picture 4"/>
+            <wp:cNvGraphicFramePr>
+              <a:graphicFrameLocks xmlns:a="http://schemas.openxmlformats.org/drawingml/2006/main" noChangeAspect="1"/>
+            </wp:cNvGraphicFramePr>
+            <a:graphic xmlns:a="http://schemas.openxmlformats.org/drawingml/2006/main">
+              <a:graphicData uri="http://schemas.openxmlformats.org/drawingml/2006/picture">
+                <pic:pic xmlns:pic="http://schemas.openxmlformats.org/drawingml/2006/picture">
+                  <pic:nvPicPr>
+                    <pic:cNvPr id="1" name=""/>
+                    <pic:cNvPicPr/>
+                  </pic:nvPicPr>
+                  <pic:blipFill>
+                    <a:blip r:embed="rId17"/>
+                    <a:stretch>
+                      <a:fillRect/>
+                    </a:stretch>
+                  </pic:blipFill>
+                  <pic:spPr>
+                    <a:xfrm>
+                      <a:off x="0" y="0"/>
+                      <a:ext cx="4762500" cy="4095750"/>
+                    </a:xfrm>
+                    <a:prstGeom prst="rect">
+                      <a:avLst/>
+                    </a:prstGeom>
+                  </pic:spPr>
+                </pic:pic>
+              </a:graphicData>
+            </a:graphic>
+          </wp:inline>
+        </w:drawing>
+      </w:r>
+    </w:p>
+    <w:p>
+      <w:pPr>
+        <w:pStyle w:val="BodyText"/>
+        <w:rPr>
+          <w:lang w:val="en-US"/>
+        </w:rPr>
+      </w:pPr>
+    </w:p>
+    <w:p>
+      <w:pPr>
+        <w:pStyle w:val="BodyText"/>
+        <w:rPr>
+          <w:lang w:val="en-US"/>
+        </w:rPr>
+      </w:pPr>
+      <w:r>
+        <w:rPr>
+          <w:lang w:val="en-US"/>
+        </w:rPr>
+        <w:t>The top of the box needs to move down.  The height seems right.</w:t>
+      </w:r>
+    </w:p>
+    <w:p>
+      <w:pPr>
+        <w:pStyle w:val="BodyText"/>
+        <w:rPr>
+          <w:lang w:val="en-US"/>
+        </w:rPr>
+      </w:pPr>
+      <w:r>
+        <w:rPr>
+          <w:lang w:val="en-US"/>
+        </w:rPr>
+        <w:t>Perhaps it’s because it’s relative to the whole app frame rather than the dataPanel.</w:t>
+      </w:r>
+    </w:p>
+    <w:p>
+      <w:pPr>
+        <w:pStyle w:val="BodyText"/>
+        <w:rPr>
+          <w:lang w:val="en-US"/>
+        </w:rPr>
+      </w:pPr>
+      <w:r>
+        <w:rPr>
+          <w:lang w:val="en-US"/>
+        </w:rPr>
+        <w:t xml:space="preserve">Maybe paint() needs to be relative to the </w:t>
+      </w:r>
+      <w:r>
+        <w:rPr>
+          <w:lang w:val="en-US"/>
+        </w:rPr>
+        <w:t>mGraphicPanel</w:t>
+      </w:r>
+      <w:r>
+        <w:rPr>
+          <w:lang w:val="en-US"/>
+        </w:rPr>
+        <w:t xml:space="preserve"> that I’m not yet using.</w:t>
+      </w:r>
+    </w:p>
+    <w:p>
+      <w:pPr>
+        <w:pStyle w:val="DayHeader"/>
+        <w:pBdr>
+          <w:bottom w:val="single" w:sz="18" w:space="5" w:color="auto"/>
+        </w:pBdr>
+        <w:rPr>
+          <w:b/>
+          <w:bCs/>
+        </w:rPr>
+      </w:pPr>
+      <w:r>
+        <w:rPr>
+          <w:b/>
+          <w:bCs/>
+        </w:rPr>
+        <w:t>Saturday</w:t>
+      </w:r>
+      <w:r>
+        <w:rPr>
+          <w:b/>
+          <w:bCs/>
+        </w:rPr>
+        <w:t xml:space="preserve"> 07/2</w:t>
+      </w:r>
+      <w:r>
+        <w:rPr>
+          <w:b/>
+          <w:bCs/>
+        </w:rPr>
+        <w:t>1</w:t>
       </w:r>
       <w:r>
         <w:rPr>
@@ -4071,80 +4546,301 @@
         <w:rPr>
           <w:lang w:val="en-US"/>
         </w:rPr>
-        <w:t>Repaint() isn’t anywhere in the paint() foodchain.  It may just be something that says something needs to eventually be repainted.</w:t>
-      </w:r>
-    </w:p>
-    <w:p>
-      <w:pPr>
-        <w:pStyle w:val="BodyText"/>
-        <w:rPr>
-          <w:lang w:val="en-US"/>
-        </w:rPr>
-      </w:pPr>
-      <w:r>
-        <w:rPr>
-          <w:lang w:val="en-US"/>
-        </w:rPr>
-        <w:t>There’s some Composite stuff that I’m clueless on that I added to my paint().</w:t>
-      </w:r>
-      <w:r>
-        <w:rPr>
-          <w:lang w:val="en-US"/>
-        </w:rPr>
-        <w:t xml:space="preserve">  It doesn’t matter, because paint() still never gets called.</w:t>
-      </w:r>
-    </w:p>
-    <w:p>
-      <w:pPr>
-        <w:pStyle w:val="BodyText"/>
-        <w:rPr>
-          <w:lang w:val="en-US"/>
-        </w:rPr>
-      </w:pPr>
-      <w:r>
-        <w:rPr>
-          <w:lang w:val="en-US"/>
-        </w:rPr>
-        <w:t>The weather example extends JApplet and implements ChangeListener.</w:t>
-      </w:r>
-    </w:p>
-    <w:p>
-      <w:pPr>
-        <w:pStyle w:val="BodyText"/>
-        <w:rPr>
-          <w:lang w:val="en-US"/>
-        </w:rPr>
-      </w:pPr>
-      <w:r>
-        <w:rPr>
-          <w:lang w:val="en-US"/>
-        </w:rPr>
-        <w:t>When you slide the slider, there’s a stateChanged() event which sets the temperature and calls repaint.</w:t>
-      </w:r>
-    </w:p>
-    <w:p>
-      <w:pPr>
-        <w:pStyle w:val="BodyText"/>
-        <w:rPr>
-          <w:lang w:val="en-US"/>
-        </w:rPr>
-      </w:pPr>
-      <w:r>
-        <w:rPr>
-          <w:lang w:val="en-US"/>
-        </w:rPr>
-        <w:t>Right now TriangleGUI is extending JFrame implementing ActionListener.  I don’t think I’m currently really doing anything with the listener part.</w:t>
-      </w:r>
-    </w:p>
-    <w:p>
-      <w:pPr>
-        <w:pStyle w:val="BodyText"/>
-        <w:rPr>
-          <w:lang w:val="en-US"/>
-        </w:rPr>
-      </w:pPr>
+        <w:t>To do…</w:t>
+      </w:r>
+    </w:p>
+    <w:p>
+      <w:pPr>
+        <w:pStyle w:val="BodyText"/>
+        <w:numPr>
+          <w:ilvl w:val="0"/>
+          <w:numId w:val="10"/>
+        </w:numPr>
+        <w:rPr>
+          <w:lang w:val="en-US"/>
+        </w:rPr>
+      </w:pPr>
+      <w:r>
+        <w:rPr>
+          <w:lang w:val="en-US"/>
+        </w:rPr>
+        <w:t xml:space="preserve">See if having a separate </w:t>
+      </w:r>
+      <w:r>
+        <w:rPr>
+          <w:lang w:val="en-US"/>
+        </w:rPr>
+        <w:t>mGraphicPanel</w:t>
+      </w:r>
+      <w:r>
+        <w:rPr>
+          <w:lang w:val="en-US"/>
+        </w:rPr>
+        <w:t xml:space="preserve"> that hosts the graphics makes sense.</w:t>
+      </w:r>
+      <w:r>
+        <w:rPr>
+          <w:lang w:val="en-US"/>
+        </w:rPr>
+        <w:br/>
+        <w:t>Would that be by extending JPanel and overriding paint()?</w:t>
+      </w:r>
       <w:bookmarkStart w:id="0" w:name="_GoBack"/>
       <w:bookmarkEnd w:id="0"/>
+    </w:p>
+    <w:p>
+      <w:pPr>
+        <w:pStyle w:val="BodyText"/>
+        <w:numPr>
+          <w:ilvl w:val="0"/>
+          <w:numId w:val="10"/>
+        </w:numPr>
+        <w:rPr>
+          <w:lang w:val="en-US"/>
+        </w:rPr>
+      </w:pPr>
+      <w:r>
+        <w:rPr>
+          <w:lang w:val="en-US"/>
+        </w:rPr>
+        <w:t>Is there a way to automatically highlight/select text when a field is clicked on or tabbed to?</w:t>
+      </w:r>
+      <w:r>
+        <w:rPr>
+          <w:lang w:val="en-US"/>
+        </w:rPr>
+        <w:br/>
+        <w:t>selectAll()</w:t>
+      </w:r>
+      <w:r>
+        <w:rPr>
+          <w:lang w:val="en-US"/>
+        </w:rPr>
+        <w:br/>
+        <w:t>WHEN_FOCUSED</w:t>
+      </w:r>
+      <w:r>
+        <w:rPr>
+          <w:lang w:val="en-US"/>
+        </w:rPr>
+        <w:br/>
+        <w:t>registerKeyboardAction</w:t>
+      </w:r>
+    </w:p>
+    <w:p>
+      <w:pPr>
+        <w:pStyle w:val="BodyText"/>
+        <w:numPr>
+          <w:ilvl w:val="0"/>
+          <w:numId w:val="10"/>
+        </w:numPr>
+        <w:rPr>
+          <w:lang w:val="en-US"/>
+        </w:rPr>
+      </w:pPr>
+      <w:r>
+        <w:rPr>
+          <w:lang w:val="en-US"/>
+        </w:rPr>
+        <w:t>Create field class to simplify code.</w:t>
+      </w:r>
+    </w:p>
+    <w:p>
+      <w:pPr>
+        <w:pStyle w:val="BodyText"/>
+        <w:numPr>
+          <w:ilvl w:val="0"/>
+          <w:numId w:val="10"/>
+        </w:numPr>
+        <w:rPr>
+          <w:lang w:val="en-US"/>
+        </w:rPr>
+      </w:pPr>
+      <w:r>
+        <w:rPr>
+          <w:lang w:val="en-US"/>
+        </w:rPr>
+        <w:t>Find a way to use indexes or iterators on arrays to get through the fields and stuff to simplify the code.</w:t>
+      </w:r>
+    </w:p>
+    <w:p>
+      <w:pPr>
+        <w:pStyle w:val="BodyText"/>
+        <w:numPr>
+          <w:ilvl w:val="0"/>
+          <w:numId w:val="10"/>
+        </w:numPr>
+        <w:rPr>
+          <w:lang w:val="en-US"/>
+        </w:rPr>
+      </w:pPr>
+      <w:r>
+        <w:rPr>
+          <w:lang w:val="en-US"/>
+        </w:rPr>
+        <w:t>Find out how to get the screen dimensions</w:t>
+      </w:r>
+    </w:p>
+    <w:p>
+      <w:pPr>
+        <w:pStyle w:val="BodyText"/>
+        <w:numPr>
+          <w:ilvl w:val="0"/>
+          <w:numId w:val="10"/>
+        </w:numPr>
+        <w:rPr>
+          <w:lang w:val="en-US"/>
+        </w:rPr>
+      </w:pPr>
+      <w:r>
+        <w:rPr>
+          <w:lang w:val="en-US"/>
+        </w:rPr>
+        <w:t>Find out what gokPixels and tbHeight really represent.</w:t>
+      </w:r>
+    </w:p>
+    <w:p>
+      <w:pPr>
+        <w:pStyle w:val="BodyText"/>
+        <w:numPr>
+          <w:ilvl w:val="0"/>
+          <w:numId w:val="10"/>
+        </w:numPr>
+        <w:rPr>
+          <w:lang w:val="en-US"/>
+        </w:rPr>
+      </w:pPr>
+      <w:r>
+        <w:rPr>
+          <w:lang w:val="en-US"/>
+        </w:rPr>
+        <w:t>Find out how to get the window dimensions.</w:t>
+      </w:r>
+    </w:p>
+    <w:p>
+      <w:pPr>
+        <w:pStyle w:val="BodyText"/>
+        <w:numPr>
+          <w:ilvl w:val="0"/>
+          <w:numId w:val="10"/>
+        </w:numPr>
+        <w:rPr>
+          <w:lang w:val="en-US"/>
+        </w:rPr>
+      </w:pPr>
+      <w:r>
+        <w:rPr>
+          <w:lang w:val="en-US"/>
+        </w:rPr>
+        <w:lastRenderedPageBreak/>
+        <w:t>Implement redraw/resize functions</w:t>
+      </w:r>
+    </w:p>
+    <w:p>
+      <w:pPr>
+        <w:pStyle w:val="BodyText"/>
+        <w:numPr>
+          <w:ilvl w:val="0"/>
+          <w:numId w:val="10"/>
+        </w:numPr>
+        <w:rPr>
+          <w:lang w:val="en-US"/>
+        </w:rPr>
+      </w:pPr>
+      <w:r>
+        <w:rPr>
+          <w:lang w:val="en-US"/>
+        </w:rPr>
+        <w:t>Implement drawing of original equilateral triangle and result triangle.</w:t>
+      </w:r>
+    </w:p>
+    <w:p>
+      <w:pPr>
+        <w:pStyle w:val="BodyText"/>
+        <w:numPr>
+          <w:ilvl w:val="0"/>
+          <w:numId w:val="10"/>
+        </w:numPr>
+        <w:rPr>
+          <w:lang w:val="en-US"/>
+        </w:rPr>
+      </w:pPr>
+      <w:r>
+        <w:rPr>
+          <w:lang w:val="en-US"/>
+        </w:rPr>
+        <w:t xml:space="preserve">Move </w:t>
+      </w:r>
+      <w:r>
+        <w:rPr>
+          <w:lang w:val="en-US"/>
+        </w:rPr>
+        <w:t>NUM_DECIMAL_PLACES</w:t>
+      </w:r>
+      <w:r>
+        <w:rPr>
+          <w:lang w:val="en-US"/>
+        </w:rPr>
+        <w:t xml:space="preserve"> and FACTOR calc out of roundDouble() so it is only calculated once.</w:t>
+      </w:r>
+      <w:r>
+        <w:rPr>
+          <w:lang w:val="en-US"/>
+        </w:rPr>
+        <w:br/>
+        <w:t>done</w:t>
+      </w:r>
+    </w:p>
+    <w:p>
+      <w:pPr>
+        <w:pStyle w:val="BodyText"/>
+        <w:numPr>
+          <w:ilvl w:val="0"/>
+          <w:numId w:val="10"/>
+        </w:numPr>
+        <w:rPr>
+          <w:lang w:val="en-US"/>
+        </w:rPr>
+      </w:pPr>
+      <w:r>
+        <w:rPr>
+          <w:lang w:val="en-US"/>
+        </w:rPr>
+        <w:t>Add more detailed error condition tests and diagnostic messages to SSS()</w:t>
+      </w:r>
+    </w:p>
+    <w:p>
+      <w:pPr>
+        <w:pStyle w:val="BodyText"/>
+        <w:numPr>
+          <w:ilvl w:val="0"/>
+          <w:numId w:val="10"/>
+        </w:numPr>
+        <w:rPr>
+          <w:lang w:val="en-US"/>
+        </w:rPr>
+      </w:pPr>
+      <w:r>
+        <w:rPr>
+          <w:lang w:val="en-US"/>
+        </w:rPr>
+        <w:t>It would probably make sense to use NumberFormat and .setMaximumFractionDigits() as a better method than the roundDouble() thing.</w:t>
+      </w:r>
+      <w:r>
+        <w:rPr>
+          <w:lang w:val="en-US"/>
+        </w:rPr>
+        <w:br/>
+        <w:t>getNumberInstance</w:t>
+      </w:r>
+    </w:p>
+    <w:p>
+      <w:pPr>
+        <w:pStyle w:val="BodyText"/>
+        <w:rPr>
+          <w:lang w:val="en-US"/>
+        </w:rPr>
+      </w:pPr>
     </w:p>
     <w:p>
       <w:pPr>

</xml_diff>

<commit_message>
First with triangular graphic
* Started adding stuff to support resizing.
* We now get display dimensions from the system.  This is used to center the
   app on the display on startup.
* Pulled a lot of graphic panel variables that were no longer needed or
   in the wrong place.
* Added breadcrumbs for resize code.
* Now we don't need to carry the graphics window size and location data around.
   We now just size and position the panel itself.  Everything inside the panel then
   depends on the panels dimensions.
* First use of drawPolygon() for the triangle.
</commit_message>
<xml_diff>
--- a/Triangle Solutions Design.docx
+++ b/Triangle Solutions Design.docx
@@ -4511,42 +4511,417 @@
           <w:b/>
           <w:bCs/>
         </w:rPr>
-        <w:t>Saturday</w:t>
-      </w:r>
-      <w:r>
+        <w:t>Saturday 07/21/18</w:t>
+      </w:r>
+    </w:p>
+    <w:p>
+      <w:pPr>
+        <w:pStyle w:val="BodyText"/>
+        <w:rPr>
+          <w:lang w:val="en-US"/>
+        </w:rPr>
+      </w:pPr>
+      <w:r>
+        <w:rPr>
+          <w:lang w:val="en-US"/>
+        </w:rPr>
+        <w:t>To do…</w:t>
+      </w:r>
+    </w:p>
+    <w:p>
+      <w:pPr>
+        <w:pStyle w:val="BodyText"/>
+        <w:numPr>
+          <w:ilvl w:val="0"/>
+          <w:numId w:val="10"/>
+        </w:numPr>
+        <w:rPr>
+          <w:lang w:val="en-US"/>
+        </w:rPr>
+      </w:pPr>
+      <w:r>
+        <w:rPr>
+          <w:lang w:val="en-US"/>
+        </w:rPr>
+        <w:t>Implement drawing of original equilateral triangle and result triangle.</w:t>
+      </w:r>
+    </w:p>
+    <w:p>
+      <w:pPr>
+        <w:pStyle w:val="BodyText"/>
+        <w:numPr>
+          <w:ilvl w:val="0"/>
+          <w:numId w:val="10"/>
+        </w:numPr>
+        <w:rPr>
+          <w:lang w:val="en-US"/>
+        </w:rPr>
+      </w:pPr>
+      <w:r>
+        <w:rPr>
+          <w:lang w:val="en-US"/>
+        </w:rPr>
+        <w:t>Create field class to simplify code.</w:t>
+      </w:r>
+    </w:p>
+    <w:p>
+      <w:pPr>
+        <w:pStyle w:val="BodyText"/>
+        <w:numPr>
+          <w:ilvl w:val="0"/>
+          <w:numId w:val="10"/>
+        </w:numPr>
+        <w:rPr>
+          <w:lang w:val="en-US"/>
+        </w:rPr>
+      </w:pPr>
+      <w:r>
+        <w:rPr>
+          <w:lang w:val="en-US"/>
+        </w:rPr>
+        <w:t>Find a way to use indexes or iterators on arrays to get through the fields and stuff to simplify the code.</w:t>
+      </w:r>
+    </w:p>
+    <w:p>
+      <w:pPr>
+        <w:pStyle w:val="BodyText"/>
+        <w:numPr>
+          <w:ilvl w:val="0"/>
+          <w:numId w:val="10"/>
+        </w:numPr>
+        <w:rPr>
+          <w:lang w:val="en-US"/>
+        </w:rPr>
+      </w:pPr>
+      <w:r>
+        <w:rPr>
+          <w:lang w:val="en-US"/>
+        </w:rPr>
+        <w:t>Implement redraw/resize functions</w:t>
+      </w:r>
+    </w:p>
+    <w:p>
+      <w:pPr>
+        <w:pStyle w:val="BodyText"/>
+        <w:numPr>
+          <w:ilvl w:val="0"/>
+          <w:numId w:val="10"/>
+        </w:numPr>
+        <w:rPr>
+          <w:lang w:val="en-US"/>
+        </w:rPr>
+      </w:pPr>
+      <w:r>
+        <w:rPr>
+          <w:lang w:val="en-US"/>
+        </w:rPr>
+        <w:t>Add more detailed error condition tests and diagnostic messages to SSS()</w:t>
+      </w:r>
+    </w:p>
+    <w:p>
+      <w:pPr>
+        <w:pStyle w:val="BodyText"/>
+        <w:numPr>
+          <w:ilvl w:val="0"/>
+          <w:numId w:val="10"/>
+        </w:numPr>
+        <w:rPr>
+          <w:lang w:val="en-US"/>
+        </w:rPr>
+      </w:pPr>
+      <w:r>
+        <w:rPr>
+          <w:lang w:val="en-US"/>
+        </w:rPr>
+        <w:t>Find out what gokPixels and tbHeight really represent.</w:t>
+      </w:r>
+    </w:p>
+    <w:p>
+      <w:pPr>
+        <w:pStyle w:val="BodyText"/>
+        <w:numPr>
+          <w:ilvl w:val="0"/>
+          <w:numId w:val="10"/>
+        </w:numPr>
+        <w:rPr>
+          <w:lang w:val="en-US"/>
+        </w:rPr>
+      </w:pPr>
+      <w:r>
+        <w:rPr>
+          <w:lang w:val="en-US"/>
+        </w:rPr>
+        <w:t xml:space="preserve">See if having a separate </w:t>
+      </w:r>
+      <w:r>
+        <w:rPr>
+          <w:lang w:val="en-US"/>
+        </w:rPr>
+        <w:t>mGraphicPanel</w:t>
+      </w:r>
+      <w:r>
+        <w:rPr>
+          <w:lang w:val="en-US"/>
+        </w:rPr>
+        <w:t xml:space="preserve"> that hosts the graphics makes sense.</w:t>
+      </w:r>
+      <w:r>
+        <w:rPr>
+          <w:lang w:val="en-US"/>
+        </w:rPr>
+        <w:br/>
+        <w:t>Would that be by extending JPanel and overriding paint()?</w:t>
+      </w:r>
+      <w:r>
+        <w:rPr>
+          <w:lang w:val="en-US"/>
+        </w:rPr>
+        <w:br/>
+        <w:t>done</w:t>
+      </w:r>
+    </w:p>
+    <w:p>
+      <w:pPr>
+        <w:pStyle w:val="BodyText"/>
+        <w:numPr>
+          <w:ilvl w:val="0"/>
+          <w:numId w:val="10"/>
+        </w:numPr>
+        <w:rPr>
+          <w:lang w:val="en-US"/>
+        </w:rPr>
+      </w:pPr>
+      <w:r>
+        <w:rPr>
+          <w:lang w:val="en-US"/>
+        </w:rPr>
+        <w:t>Is there a way to automatically highlight/select text when a field is clicked on or tabbed to?</w:t>
+      </w:r>
+      <w:r>
+        <w:rPr>
+          <w:lang w:val="en-US"/>
+        </w:rPr>
+        <w:br/>
+        <w:t>selectAll()</w:t>
+      </w:r>
+      <w:r>
+        <w:rPr>
+          <w:lang w:val="en-US"/>
+        </w:rPr>
+        <w:br/>
+      </w:r>
+      <w:r>
+        <w:rPr>
+          <w:lang w:val="en-US"/>
+        </w:rPr>
+        <w:lastRenderedPageBreak/>
+        <w:t>WHEN_FOCUSED</w:t>
+      </w:r>
+      <w:r>
+        <w:rPr>
+          <w:lang w:val="en-US"/>
+        </w:rPr>
+        <w:br/>
+        <w:t>registerKeyboardAction</w:t>
+      </w:r>
+    </w:p>
+    <w:p>
+      <w:pPr>
+        <w:pStyle w:val="BodyText"/>
+        <w:numPr>
+          <w:ilvl w:val="0"/>
+          <w:numId w:val="10"/>
+        </w:numPr>
+        <w:rPr>
+          <w:lang w:val="en-US"/>
+        </w:rPr>
+      </w:pPr>
+      <w:r>
+        <w:rPr>
+          <w:lang w:val="en-US"/>
+        </w:rPr>
+        <w:t>Find out how to get the screen dimensions</w:t>
+      </w:r>
+      <w:r>
+        <w:rPr>
+          <w:lang w:val="en-US"/>
+        </w:rPr>
+        <w:br/>
+        <w:t>done</w:t>
+      </w:r>
+    </w:p>
+    <w:p>
+      <w:pPr>
+        <w:pStyle w:val="BodyText"/>
+        <w:numPr>
+          <w:ilvl w:val="0"/>
+          <w:numId w:val="10"/>
+        </w:numPr>
+        <w:rPr>
+          <w:lang w:val="en-US"/>
+        </w:rPr>
+      </w:pPr>
+      <w:r>
+        <w:rPr>
+          <w:lang w:val="en-US"/>
+        </w:rPr>
+        <w:t>Find out how to get the window dimensions.</w:t>
+      </w:r>
+      <w:r>
+        <w:rPr>
+          <w:lang w:val="en-US"/>
+        </w:rPr>
+        <w:br/>
+        <w:t>getSize()</w:t>
+      </w:r>
+    </w:p>
+    <w:p>
+      <w:pPr>
+        <w:pStyle w:val="BodyText"/>
+        <w:numPr>
+          <w:ilvl w:val="0"/>
+          <w:numId w:val="10"/>
+        </w:numPr>
+        <w:rPr>
+          <w:lang w:val="en-US"/>
+        </w:rPr>
+      </w:pPr>
+      <w:r>
+        <w:rPr>
+          <w:lang w:val="en-US"/>
+        </w:rPr>
+        <w:t xml:space="preserve">Move </w:t>
+      </w:r>
+      <w:r>
+        <w:rPr>
+          <w:lang w:val="en-US"/>
+        </w:rPr>
+        <w:t>NUM_DECIMAL_PLACES</w:t>
+      </w:r>
+      <w:r>
+        <w:rPr>
+          <w:lang w:val="en-US"/>
+        </w:rPr>
+        <w:t xml:space="preserve"> and FACTOR calc out of roundDouble() so it is only calculated once.</w:t>
+      </w:r>
+      <w:r>
+        <w:rPr>
+          <w:lang w:val="en-US"/>
+        </w:rPr>
+        <w:br/>
+        <w:t>done</w:t>
+      </w:r>
+    </w:p>
+    <w:p>
+      <w:pPr>
+        <w:pStyle w:val="BodyText"/>
+        <w:numPr>
+          <w:ilvl w:val="0"/>
+          <w:numId w:val="10"/>
+        </w:numPr>
+        <w:rPr>
+          <w:lang w:val="en-US"/>
+        </w:rPr>
+      </w:pPr>
+      <w:r>
+        <w:rPr>
+          <w:lang w:val="en-US"/>
+        </w:rPr>
+        <w:t>It would probably make sense to use NumberFormat and .setMaximumFractionDigits() as a better method than the roundDouble() thing.</w:t>
+      </w:r>
+      <w:r>
+        <w:rPr>
+          <w:lang w:val="en-US"/>
+        </w:rPr>
+        <w:br/>
+        <w:t>getNumberInstance</w:t>
+      </w:r>
+    </w:p>
+    <w:p>
+      <w:pPr>
+        <w:pStyle w:val="BodyText"/>
+        <w:rPr>
+          <w:lang w:val="en-US"/>
+        </w:rPr>
+      </w:pPr>
+      <w:r>
+        <w:rPr>
+          <w:lang w:val="en-US"/>
+        </w:rPr>
+        <w:t>Set up the mGraphicPanel.  It may be pretty much the way I had the painter before.  Now I’m harvesting the width and height from the parent object member data.</w:t>
+      </w:r>
+    </w:p>
+    <w:p>
+      <w:pPr>
+        <w:pStyle w:val="BodyText"/>
+        <w:rPr>
+          <w:lang w:val="en-US"/>
+        </w:rPr>
+      </w:pPr>
+      <w:r>
+        <w:rPr>
+          <w:lang w:val="en-US"/>
+        </w:rPr>
+        <w:t>The origin seems to be right where I want it.  The size has issues.  Width = 410, height = 290.</w:t>
+      </w:r>
+    </w:p>
+    <w:p>
+      <w:pPr>
+        <w:pStyle w:val="BodyText"/>
+        <w:rPr>
+          <w:lang w:val="en-US"/>
+        </w:rPr>
+      </w:pPr>
+      <w:r>
+        <w:rPr>
+          <w:lang w:val="en-US"/>
+        </w:rPr>
+        <w:t xml:space="preserve">Got </w:t>
+      </w:r>
+      <w:r>
+        <w:rPr>
+          <w:lang w:val="en-US"/>
+        </w:rPr>
+        <w:t>the size issues</w:t>
+      </w:r>
+      <w:r>
+        <w:rPr>
+          <w:lang w:val="en-US"/>
+        </w:rPr>
+        <w:t xml:space="preserve"> resolved.</w:t>
+      </w:r>
+    </w:p>
+    <w:p>
+      <w:pPr>
+        <w:pStyle w:val="DayHeader"/>
+        <w:pBdr>
+          <w:bottom w:val="single" w:sz="18" w:space="5" w:color="auto"/>
+        </w:pBdr>
         <w:rPr>
           <w:b/>
           <w:bCs/>
         </w:rPr>
-        <w:t xml:space="preserve"> 07/2</w:t>
-      </w:r>
+      </w:pPr>
       <w:r>
         <w:rPr>
           <w:b/>
           <w:bCs/>
         </w:rPr>
-        <w:t>1</w:t>
-      </w:r>
-      <w:r>
-        <w:rPr>
-          <w:b/>
-          <w:bCs/>
-        </w:rPr>
-        <w:t>/18</w:t>
-      </w:r>
-    </w:p>
-    <w:p>
-      <w:pPr>
-        <w:pStyle w:val="BodyText"/>
-        <w:rPr>
-          <w:lang w:val="en-US"/>
-        </w:rPr>
-      </w:pPr>
-      <w:r>
-        <w:rPr>
-          <w:lang w:val="en-US"/>
-        </w:rPr>
-        <w:t>To do…</w:t>
+        <w:t>Sunday 07/22/18</w:t>
+      </w:r>
+    </w:p>
+    <w:p>
+      <w:pPr>
+        <w:pStyle w:val="BodyText"/>
+        <w:rPr>
+          <w:lang w:val="en-US"/>
+        </w:rPr>
+      </w:pPr>
+      <w:r>
+        <w:rPr>
+          <w:lang w:val="en-US"/>
+        </w:rPr>
+        <w:t>I had some ideas for how to scale the triangle graphic into the available space…but those ideas kept me from getting to sleep.</w:t>
       </w:r>
     </w:p>
     <w:p>
@@ -4554,293 +4929,386 @@
         <w:pStyle w:val="BodyText"/>
         <w:numPr>
           <w:ilvl w:val="0"/>
-          <w:numId w:val="10"/>
-        </w:numPr>
-        <w:rPr>
-          <w:lang w:val="en-US"/>
-        </w:rPr>
-      </w:pPr>
-      <w:r>
-        <w:rPr>
-          <w:lang w:val="en-US"/>
-        </w:rPr>
-        <w:t xml:space="preserve">See if having a separate </w:t>
-      </w:r>
-      <w:r>
-        <w:rPr>
-          <w:lang w:val="en-US"/>
-        </w:rPr>
-        <w:t>mGraphicPanel</w:t>
-      </w:r>
-      <w:r>
-        <w:rPr>
-          <w:lang w:val="en-US"/>
-        </w:rPr>
-        <w:t xml:space="preserve"> that hosts the graphics makes sense.</w:t>
-      </w:r>
-      <w:r>
-        <w:rPr>
-          <w:lang w:val="en-US"/>
-        </w:rPr>
-        <w:br/>
-        <w:t>Would that be by extending JPanel and overriding paint()?</w:t>
+          <w:numId w:val="11"/>
+        </w:numPr>
+        <w:rPr>
+          <w:lang w:val="en-US"/>
+        </w:rPr>
+      </w:pPr>
+      <w:r>
+        <w:rPr>
+          <w:lang w:val="en-US"/>
+        </w:rPr>
+        <w:t xml:space="preserve">Calculate the angle of the </w:t>
+      </w:r>
+      <w:r>
+        <w:rPr>
+          <w:lang w:val="en-US"/>
+        </w:rPr>
+        <w:t>GraphicsPanel</w:t>
+      </w:r>
+      <w:r>
+        <w:rPr>
+          <w:lang w:val="en-US"/>
+        </w:rPr>
+        <w:t xml:space="preserve"> </w:t>
+      </w:r>
+      <w:r>
+        <w:rPr>
+          <w:lang w:val="en-US"/>
+        </w:rPr>
+        <w:t>bounding box diagonal (bbDiagAngle).</w:t>
+      </w:r>
+    </w:p>
+    <w:p>
+      <w:pPr>
+        <w:pStyle w:val="BodyText"/>
+        <w:numPr>
+          <w:ilvl w:val="0"/>
+          <w:numId w:val="11"/>
+        </w:numPr>
+        <w:rPr>
+          <w:lang w:val="en-US"/>
+        </w:rPr>
+      </w:pPr>
+      <w:r>
+        <w:rPr>
+          <w:lang w:val="en-US"/>
+        </w:rPr>
+        <w:t>Find the longest side.</w:t>
+      </w:r>
+    </w:p>
+    <w:p>
+      <w:pPr>
+        <w:pStyle w:val="BodyText"/>
+        <w:numPr>
+          <w:ilvl w:val="0"/>
+          <w:numId w:val="11"/>
+        </w:numPr>
+        <w:rPr>
+          <w:lang w:val="en-US"/>
+        </w:rPr>
+      </w:pPr>
+      <w:r>
+        <w:rPr>
+          <w:lang w:val="en-US"/>
+        </w:rPr>
+        <w:t xml:space="preserve">If that side is Side C (the base) then that side will </w:t>
+      </w:r>
+      <w:r>
+        <w:rPr>
+          <w:lang w:val="en-US"/>
+        </w:rPr>
+        <w:t>be the width of the bounding box</w:t>
+      </w:r>
+      <w:r>
+        <w:rPr>
+          <w:lang w:val="en-US"/>
+        </w:rPr>
+        <w:t>.</w:t>
+      </w:r>
+    </w:p>
+    <w:p>
+      <w:pPr>
+        <w:pStyle w:val="BodyText"/>
+        <w:numPr>
+          <w:ilvl w:val="1"/>
+          <w:numId w:val="11"/>
+        </w:numPr>
+        <w:rPr>
+          <w:lang w:val="en-US"/>
+        </w:rPr>
+      </w:pPr>
+      <w:r>
+        <w:rPr>
+          <w:lang w:val="en-US"/>
+        </w:rPr>
+        <w:t>Verticies at Angle A and B will be at the lower corners of the</w:t>
+      </w:r>
+      <w:r>
+        <w:rPr>
+          <w:lang w:val="en-US"/>
+        </w:rPr>
+        <w:t xml:space="preserve"> bounding box</w:t>
+      </w:r>
+    </w:p>
+    <w:p>
+      <w:pPr>
+        <w:pStyle w:val="BodyText"/>
+        <w:numPr>
+          <w:ilvl w:val="1"/>
+          <w:numId w:val="11"/>
+        </w:numPr>
+        <w:rPr>
+          <w:lang w:val="en-US"/>
+        </w:rPr>
+      </w:pPr>
+      <w:r>
+        <w:rPr>
+          <w:lang w:val="en-US"/>
+        </w:rPr>
+        <w:t>Scale the remaining sides</w:t>
+      </w:r>
+      <w:r>
+        <w:rPr>
+          <w:lang w:val="en-US"/>
+        </w:rPr>
+        <w:t xml:space="preserve"> as a percentage of that length.</w:t>
+      </w:r>
+    </w:p>
+    <w:p>
+      <w:pPr>
+        <w:pStyle w:val="BodyText"/>
+        <w:numPr>
+          <w:ilvl w:val="1"/>
+          <w:numId w:val="11"/>
+        </w:numPr>
+        <w:rPr>
+          <w:lang w:val="en-US"/>
+        </w:rPr>
+      </w:pPr>
+      <w:r>
+        <w:rPr>
+          <w:lang w:val="en-US"/>
+        </w:rPr>
+        <w:t>Use AAS</w:t>
+      </w:r>
+      <w:r>
+        <w:rPr>
+          <w:lang w:val="en-US"/>
+        </w:rPr>
+        <w:t xml:space="preserve"> (implied right triangle)</w:t>
+      </w:r>
+      <w:r>
+        <w:rPr>
+          <w:lang w:val="en-US"/>
+        </w:rPr>
+        <w:t xml:space="preserve"> to calculate the position of the vertex at Angle C</w:t>
+      </w:r>
+    </w:p>
+    <w:p>
+      <w:pPr>
+        <w:pStyle w:val="BodyText"/>
+        <w:numPr>
+          <w:ilvl w:val="0"/>
+          <w:numId w:val="11"/>
+        </w:numPr>
+        <w:rPr>
+          <w:lang w:val="en-US"/>
+        </w:rPr>
+      </w:pPr>
+      <w:r>
+        <w:rPr>
+          <w:lang w:val="en-US"/>
+        </w:rPr>
+        <w:t xml:space="preserve">If the longest side is A, the first vertex will be at Angle B at the lower right corner of the </w:t>
+      </w:r>
+      <w:r>
+        <w:rPr>
+          <w:lang w:val="en-US"/>
+        </w:rPr>
+        <w:t>bounding box</w:t>
+      </w:r>
+      <w:r>
+        <w:rPr>
+          <w:lang w:val="en-US"/>
+        </w:rPr>
+        <w:t>.</w:t>
+      </w:r>
+      <w:r>
+        <w:rPr>
+          <w:lang w:val="en-US"/>
+        </w:rPr>
+        <w:t xml:space="preserve">  Otherwise (Side B)</w:t>
+      </w:r>
+      <w:r>
+        <w:rPr>
+          <w:lang w:val="en-US"/>
+        </w:rPr>
+        <w:t xml:space="preserve"> first vertex is at Angle A in the lower left corner.</w:t>
+      </w:r>
+    </w:p>
+    <w:p>
+      <w:pPr>
+        <w:pStyle w:val="BodyText"/>
+        <w:numPr>
+          <w:ilvl w:val="1"/>
+          <w:numId w:val="11"/>
+        </w:numPr>
+        <w:rPr>
+          <w:lang w:val="en-US"/>
+        </w:rPr>
+      </w:pPr>
+      <w:r>
+        <w:rPr>
+          <w:lang w:val="en-US"/>
+        </w:rPr>
+        <w:t xml:space="preserve">The long side will intersect the </w:t>
+      </w:r>
+      <w:r>
+        <w:rPr>
+          <w:lang w:val="en-US"/>
+        </w:rPr>
+        <w:t>bounding box</w:t>
+      </w:r>
+      <w:r>
+        <w:rPr>
+          <w:lang w:val="en-US"/>
+        </w:rPr>
+        <w:t>…somewhere…which will be the location of Angle C.</w:t>
+      </w:r>
+    </w:p>
+    <w:p>
+      <w:pPr>
+        <w:pStyle w:val="BodyText"/>
+        <w:numPr>
+          <w:ilvl w:val="1"/>
+          <w:numId w:val="11"/>
+        </w:numPr>
+        <w:rPr>
+          <w:lang w:val="en-US"/>
+        </w:rPr>
+      </w:pPr>
+      <w:r>
+        <w:rPr>
+          <w:lang w:val="en-US"/>
+        </w:rPr>
+        <w:t xml:space="preserve">If the angle is greater than bbDiagAngle, the side will intersect the top of the bounding box.  Otherwise, it will intersect the </w:t>
+      </w:r>
+      <w:r>
+        <w:rPr>
+          <w:lang w:val="en-US"/>
+        </w:rPr>
+        <w:t>opposite side.</w:t>
+      </w:r>
+    </w:p>
+    <w:p>
+      <w:pPr>
+        <w:pStyle w:val="BodyText"/>
+        <w:numPr>
+          <w:ilvl w:val="1"/>
+          <w:numId w:val="11"/>
+        </w:numPr>
+        <w:rPr>
+          <w:lang w:val="en-US"/>
+        </w:rPr>
+      </w:pPr>
+      <w:r>
+        <w:rPr>
+          <w:lang w:val="en-US"/>
+        </w:rPr>
+        <w:t>Use ASA to get the length of the line that intersects the bounding box.</w:t>
+      </w:r>
+    </w:p>
+    <w:p>
+      <w:pPr>
+        <w:pStyle w:val="BodyText"/>
+        <w:numPr>
+          <w:ilvl w:val="1"/>
+          <w:numId w:val="11"/>
+        </w:numPr>
+        <w:rPr>
+          <w:lang w:val="en-US"/>
+        </w:rPr>
+      </w:pPr>
+      <w:r>
+        <w:rPr>
+          <w:lang w:val="en-US"/>
+        </w:rPr>
+        <w:t>Scale the remaining sides as a percentage of that length.</w:t>
+      </w:r>
+    </w:p>
+    <w:p>
+      <w:pPr>
+        <w:pStyle w:val="BodyText"/>
+        <w:numPr>
+          <w:ilvl w:val="1"/>
+          <w:numId w:val="11"/>
+        </w:numPr>
+        <w:rPr>
+          <w:lang w:val="en-US"/>
+        </w:rPr>
+      </w:pPr>
+      <w:r>
+        <w:rPr>
+          <w:lang w:val="en-US"/>
+        </w:rPr>
+        <w:t>The remaining vertex is the scaled length of Side C (the base) away from the first angle along the bottom of the bounding box.</w:t>
+      </w:r>
+    </w:p>
+    <w:p>
+      <w:pPr>
+        <w:pStyle w:val="BodyText"/>
+        <w:numPr>
+          <w:ilvl w:val="0"/>
+          <w:numId w:val="11"/>
+        </w:numPr>
+        <w:rPr>
+          <w:lang w:val="en-US"/>
+        </w:rPr>
+      </w:pPr>
+      <w:r>
+        <w:rPr>
+          <w:lang w:val="en-US"/>
+        </w:rPr>
+        <w:t>You could do a centering last step along the X axis.  Centering along the Y axis would tend to interfere with the Side A/B data entry fields.</w:t>
+      </w:r>
+    </w:p>
+    <w:p>
+      <w:pPr>
+        <w:pStyle w:val="BodyText"/>
+        <w:rPr>
+          <w:lang w:val="en-US"/>
+        </w:rPr>
+      </w:pPr>
+      <w:r>
+        <w:rPr>
+          <w:lang w:val="en-US"/>
+        </w:rPr>
+        <w:t>Started fixing stuff that doesn’t need to be fixed yet just because I understand them now.</w:t>
+      </w:r>
+    </w:p>
+    <w:p>
+      <w:pPr>
+        <w:pStyle w:val="BodyText"/>
+        <w:rPr>
+          <w:lang w:val="en-US"/>
+        </w:rPr>
+      </w:pPr>
+      <w:r>
+        <w:rPr>
+          <w:lang w:val="en-US"/>
+        </w:rPr>
+        <w:t>It finally kinda looks like it might actually look.</w:t>
+      </w:r>
+    </w:p>
+    <w:p>
+      <w:pPr>
+        <w:pStyle w:val="BodyText"/>
+        <w:rPr>
+          <w:lang w:val="en-US"/>
+        </w:rPr>
+      </w:pPr>
+      <w:r>
+        <w:rPr>
+          <w:lang w:val="en-US"/>
+        </w:rPr>
+        <w:t>A</w:t>
+      </w:r>
+      <w:r>
+        <w:rPr>
+          <w:lang w:val="en-US"/>
+        </w:rPr>
+        <w:t xml:space="preserve">pparently, there’s not a </w:t>
+      </w:r>
+      <w:r>
+        <w:rPr>
+          <w:lang w:val="en-US"/>
+        </w:rPr>
+        <w:t>resize() that’s automatically called when stuff is resized.  You need a ComponentListener and a componentResized() function.</w:t>
       </w:r>
       <w:bookmarkStart w:id="0" w:name="_GoBack"/>
       <w:bookmarkEnd w:id="0"/>
-    </w:p>
-    <w:p>
-      <w:pPr>
-        <w:pStyle w:val="BodyText"/>
-        <w:numPr>
-          <w:ilvl w:val="0"/>
-          <w:numId w:val="10"/>
-        </w:numPr>
-        <w:rPr>
-          <w:lang w:val="en-US"/>
-        </w:rPr>
-      </w:pPr>
-      <w:r>
-        <w:rPr>
-          <w:lang w:val="en-US"/>
-        </w:rPr>
-        <w:t>Is there a way to automatically highlight/select text when a field is clicked on or tabbed to?</w:t>
-      </w:r>
-      <w:r>
-        <w:rPr>
-          <w:lang w:val="en-US"/>
-        </w:rPr>
-        <w:br/>
-        <w:t>selectAll()</w:t>
-      </w:r>
-      <w:r>
-        <w:rPr>
-          <w:lang w:val="en-US"/>
-        </w:rPr>
-        <w:br/>
-        <w:t>WHEN_FOCUSED</w:t>
-      </w:r>
-      <w:r>
-        <w:rPr>
-          <w:lang w:val="en-US"/>
-        </w:rPr>
-        <w:br/>
-        <w:t>registerKeyboardAction</w:t>
-      </w:r>
-    </w:p>
-    <w:p>
-      <w:pPr>
-        <w:pStyle w:val="BodyText"/>
-        <w:numPr>
-          <w:ilvl w:val="0"/>
-          <w:numId w:val="10"/>
-        </w:numPr>
-        <w:rPr>
-          <w:lang w:val="en-US"/>
-        </w:rPr>
-      </w:pPr>
-      <w:r>
-        <w:rPr>
-          <w:lang w:val="en-US"/>
-        </w:rPr>
-        <w:t>Create field class to simplify code.</w:t>
-      </w:r>
-    </w:p>
-    <w:p>
-      <w:pPr>
-        <w:pStyle w:val="BodyText"/>
-        <w:numPr>
-          <w:ilvl w:val="0"/>
-          <w:numId w:val="10"/>
-        </w:numPr>
-        <w:rPr>
-          <w:lang w:val="en-US"/>
-        </w:rPr>
-      </w:pPr>
-      <w:r>
-        <w:rPr>
-          <w:lang w:val="en-US"/>
-        </w:rPr>
-        <w:t>Find a way to use indexes or iterators on arrays to get through the fields and stuff to simplify the code.</w:t>
-      </w:r>
-    </w:p>
-    <w:p>
-      <w:pPr>
-        <w:pStyle w:val="BodyText"/>
-        <w:numPr>
-          <w:ilvl w:val="0"/>
-          <w:numId w:val="10"/>
-        </w:numPr>
-        <w:rPr>
-          <w:lang w:val="en-US"/>
-        </w:rPr>
-      </w:pPr>
-      <w:r>
-        <w:rPr>
-          <w:lang w:val="en-US"/>
-        </w:rPr>
-        <w:t>Find out how to get the screen dimensions</w:t>
-      </w:r>
-    </w:p>
-    <w:p>
-      <w:pPr>
-        <w:pStyle w:val="BodyText"/>
-        <w:numPr>
-          <w:ilvl w:val="0"/>
-          <w:numId w:val="10"/>
-        </w:numPr>
-        <w:rPr>
-          <w:lang w:val="en-US"/>
-        </w:rPr>
-      </w:pPr>
-      <w:r>
-        <w:rPr>
-          <w:lang w:val="en-US"/>
-        </w:rPr>
-        <w:t>Find out what gokPixels and tbHeight really represent.</w:t>
-      </w:r>
-    </w:p>
-    <w:p>
-      <w:pPr>
-        <w:pStyle w:val="BodyText"/>
-        <w:numPr>
-          <w:ilvl w:val="0"/>
-          <w:numId w:val="10"/>
-        </w:numPr>
-        <w:rPr>
-          <w:lang w:val="en-US"/>
-        </w:rPr>
-      </w:pPr>
-      <w:r>
-        <w:rPr>
-          <w:lang w:val="en-US"/>
-        </w:rPr>
-        <w:t>Find out how to get the window dimensions.</w:t>
-      </w:r>
-    </w:p>
-    <w:p>
-      <w:pPr>
-        <w:pStyle w:val="BodyText"/>
-        <w:numPr>
-          <w:ilvl w:val="0"/>
-          <w:numId w:val="10"/>
-        </w:numPr>
-        <w:rPr>
-          <w:lang w:val="en-US"/>
-        </w:rPr>
-      </w:pPr>
-      <w:r>
-        <w:rPr>
-          <w:lang w:val="en-US"/>
-        </w:rPr>
-        <w:lastRenderedPageBreak/>
-        <w:t>Implement redraw/resize functions</w:t>
-      </w:r>
-    </w:p>
-    <w:p>
-      <w:pPr>
-        <w:pStyle w:val="BodyText"/>
-        <w:numPr>
-          <w:ilvl w:val="0"/>
-          <w:numId w:val="10"/>
-        </w:numPr>
-        <w:rPr>
-          <w:lang w:val="en-US"/>
-        </w:rPr>
-      </w:pPr>
-      <w:r>
-        <w:rPr>
-          <w:lang w:val="en-US"/>
-        </w:rPr>
-        <w:t>Implement drawing of original equilateral triangle and result triangle.</w:t>
-      </w:r>
-    </w:p>
-    <w:p>
-      <w:pPr>
-        <w:pStyle w:val="BodyText"/>
-        <w:numPr>
-          <w:ilvl w:val="0"/>
-          <w:numId w:val="10"/>
-        </w:numPr>
-        <w:rPr>
-          <w:lang w:val="en-US"/>
-        </w:rPr>
-      </w:pPr>
-      <w:r>
-        <w:rPr>
-          <w:lang w:val="en-US"/>
-        </w:rPr>
-        <w:t xml:space="preserve">Move </w:t>
-      </w:r>
-      <w:r>
-        <w:rPr>
-          <w:lang w:val="en-US"/>
-        </w:rPr>
-        <w:t>NUM_DECIMAL_PLACES</w:t>
-      </w:r>
-      <w:r>
-        <w:rPr>
-          <w:lang w:val="en-US"/>
-        </w:rPr>
-        <w:t xml:space="preserve"> and FACTOR calc out of roundDouble() so it is only calculated once.</w:t>
-      </w:r>
-      <w:r>
-        <w:rPr>
-          <w:lang w:val="en-US"/>
-        </w:rPr>
-        <w:br/>
-        <w:t>done</w:t>
-      </w:r>
-    </w:p>
-    <w:p>
-      <w:pPr>
-        <w:pStyle w:val="BodyText"/>
-        <w:numPr>
-          <w:ilvl w:val="0"/>
-          <w:numId w:val="10"/>
-        </w:numPr>
-        <w:rPr>
-          <w:lang w:val="en-US"/>
-        </w:rPr>
-      </w:pPr>
-      <w:r>
-        <w:rPr>
-          <w:lang w:val="en-US"/>
-        </w:rPr>
-        <w:t>Add more detailed error condition tests and diagnostic messages to SSS()</w:t>
-      </w:r>
-    </w:p>
-    <w:p>
-      <w:pPr>
-        <w:pStyle w:val="BodyText"/>
-        <w:numPr>
-          <w:ilvl w:val="0"/>
-          <w:numId w:val="10"/>
-        </w:numPr>
-        <w:rPr>
-          <w:lang w:val="en-US"/>
-        </w:rPr>
-      </w:pPr>
-      <w:r>
-        <w:rPr>
-          <w:lang w:val="en-US"/>
-        </w:rPr>
-        <w:t>It would probably make sense to use NumberFormat and .setMaximumFractionDigits() as a better method than the roundDouble() thing.</w:t>
-      </w:r>
-      <w:r>
-        <w:rPr>
-          <w:lang w:val="en-US"/>
-        </w:rPr>
-        <w:br/>
-        <w:t>getNumberInstance</w:t>
-      </w:r>
-    </w:p>
-    <w:p>
-      <w:pPr>
-        <w:pStyle w:val="BodyText"/>
-        <w:rPr>
-          <w:lang w:val="en-US"/>
-        </w:rPr>
-      </w:pPr>
     </w:p>
     <w:p>
       <w:pPr>
@@ -4863,6 +5331,119 @@
 <file path=word/numbering.xml><?xml version="1.0" encoding="utf-8"?>
 <w:numbering xmlns:wpc="http://schemas.microsoft.com/office/word/2010/wordprocessingCanvas" xmlns:mc="http://schemas.openxmlformats.org/markup-compatibility/2006" xmlns:o="urn:schemas-microsoft-com:office:office" xmlns:r="http://schemas.openxmlformats.org/officeDocument/2006/relationships" xmlns:m="http://schemas.openxmlformats.org/officeDocument/2006/math" xmlns:v="urn:schemas-microsoft-com:vml" xmlns:wp14="http://schemas.microsoft.com/office/word/2010/wordprocessingDrawing" xmlns:wp="http://schemas.openxmlformats.org/drawingml/2006/wordprocessingDrawing" xmlns:w10="urn:schemas-microsoft-com:office:word" xmlns:w="http://schemas.openxmlformats.org/wordprocessingml/2006/main" xmlns:w14="http://schemas.microsoft.com/office/word/2010/wordml" xmlns:w15="http://schemas.microsoft.com/office/word/2012/wordml" xmlns:wpg="http://schemas.microsoft.com/office/word/2010/wordprocessingGroup" xmlns:wpi="http://schemas.microsoft.com/office/word/2010/wordprocessingInk" xmlns:wne="http://schemas.microsoft.com/office/word/2006/wordml" xmlns:wps="http://schemas.microsoft.com/office/word/2010/wordprocessingShape" mc:Ignorable="w14 w15 wp14">
   <w:abstractNum w:abstractNumId="0" w15:restartNumberingAfterBreak="0">
+    <w:nsid w:val="01E13593"/>
+    <w:multiLevelType w:val="hybridMultilevel"/>
+    <w:tmpl w:val="F724EC0C"/>
+    <w:lvl w:ilvl="0" w:tplc="04090001">
+      <w:start w:val="1"/>
+      <w:numFmt w:val="bullet"/>
+      <w:lvlText w:val=""/>
+      <w:lvlJc w:val="left"/>
+      <w:pPr>
+        <w:ind w:left="720" w:hanging="360"/>
+      </w:pPr>
+      <w:rPr>
+        <w:rFonts w:ascii="Symbol" w:hAnsi="Symbol" w:hint="default"/>
+      </w:rPr>
+    </w:lvl>
+    <w:lvl w:ilvl="1" w:tplc="04090003">
+      <w:start w:val="1"/>
+      <w:numFmt w:val="bullet"/>
+      <w:lvlText w:val="o"/>
+      <w:lvlJc w:val="left"/>
+      <w:pPr>
+        <w:ind w:left="1440" w:hanging="360"/>
+      </w:pPr>
+      <w:rPr>
+        <w:rFonts w:ascii="Courier New" w:hAnsi="Courier New" w:cs="Courier New" w:hint="default"/>
+      </w:rPr>
+    </w:lvl>
+    <w:lvl w:ilvl="2" w:tplc="04090005" w:tentative="1">
+      <w:start w:val="1"/>
+      <w:numFmt w:val="bullet"/>
+      <w:lvlText w:val=""/>
+      <w:lvlJc w:val="left"/>
+      <w:pPr>
+        <w:ind w:left="2160" w:hanging="360"/>
+      </w:pPr>
+      <w:rPr>
+        <w:rFonts w:ascii="Wingdings" w:hAnsi="Wingdings" w:hint="default"/>
+      </w:rPr>
+    </w:lvl>
+    <w:lvl w:ilvl="3" w:tplc="04090001" w:tentative="1">
+      <w:start w:val="1"/>
+      <w:numFmt w:val="bullet"/>
+      <w:lvlText w:val=""/>
+      <w:lvlJc w:val="left"/>
+      <w:pPr>
+        <w:ind w:left="2880" w:hanging="360"/>
+      </w:pPr>
+      <w:rPr>
+        <w:rFonts w:ascii="Symbol" w:hAnsi="Symbol" w:hint="default"/>
+      </w:rPr>
+    </w:lvl>
+    <w:lvl w:ilvl="4" w:tplc="04090003" w:tentative="1">
+      <w:start w:val="1"/>
+      <w:numFmt w:val="bullet"/>
+      <w:lvlText w:val="o"/>
+      <w:lvlJc w:val="left"/>
+      <w:pPr>
+        <w:ind w:left="3600" w:hanging="360"/>
+      </w:pPr>
+      <w:rPr>
+        <w:rFonts w:ascii="Courier New" w:hAnsi="Courier New" w:cs="Courier New" w:hint="default"/>
+      </w:rPr>
+    </w:lvl>
+    <w:lvl w:ilvl="5" w:tplc="04090005" w:tentative="1">
+      <w:start w:val="1"/>
+      <w:numFmt w:val="bullet"/>
+      <w:lvlText w:val=""/>
+      <w:lvlJc w:val="left"/>
+      <w:pPr>
+        <w:ind w:left="4320" w:hanging="360"/>
+      </w:pPr>
+      <w:rPr>
+        <w:rFonts w:ascii="Wingdings" w:hAnsi="Wingdings" w:hint="default"/>
+      </w:rPr>
+    </w:lvl>
+    <w:lvl w:ilvl="6" w:tplc="04090001" w:tentative="1">
+      <w:start w:val="1"/>
+      <w:numFmt w:val="bullet"/>
+      <w:lvlText w:val=""/>
+      <w:lvlJc w:val="left"/>
+      <w:pPr>
+        <w:ind w:left="5040" w:hanging="360"/>
+      </w:pPr>
+      <w:rPr>
+        <w:rFonts w:ascii="Symbol" w:hAnsi="Symbol" w:hint="default"/>
+      </w:rPr>
+    </w:lvl>
+    <w:lvl w:ilvl="7" w:tplc="04090003" w:tentative="1">
+      <w:start w:val="1"/>
+      <w:numFmt w:val="bullet"/>
+      <w:lvlText w:val="o"/>
+      <w:lvlJc w:val="left"/>
+      <w:pPr>
+        <w:ind w:left="5760" w:hanging="360"/>
+      </w:pPr>
+      <w:rPr>
+        <w:rFonts w:ascii="Courier New" w:hAnsi="Courier New" w:cs="Courier New" w:hint="default"/>
+      </w:rPr>
+    </w:lvl>
+    <w:lvl w:ilvl="8" w:tplc="04090005" w:tentative="1">
+      <w:start w:val="1"/>
+      <w:numFmt w:val="bullet"/>
+      <w:lvlText w:val=""/>
+      <w:lvlJc w:val="left"/>
+      <w:pPr>
+        <w:ind w:left="6480" w:hanging="360"/>
+      </w:pPr>
+      <w:rPr>
+        <w:rFonts w:ascii="Wingdings" w:hAnsi="Wingdings" w:hint="default"/>
+      </w:rPr>
+    </w:lvl>
+  </w:abstractNum>
+  <w:abstractNum w:abstractNumId="1" w15:restartNumberingAfterBreak="0">
     <w:nsid w:val="0B031814"/>
     <w:multiLevelType w:val="hybridMultilevel"/>
     <w:tmpl w:val="C3786A58"/>
@@ -4975,7 +5556,7 @@
       </w:rPr>
     </w:lvl>
   </w:abstractNum>
-  <w:abstractNum w:abstractNumId="1" w15:restartNumberingAfterBreak="0">
+  <w:abstractNum w:abstractNumId="2" w15:restartNumberingAfterBreak="0">
     <w:nsid w:val="0B6A1AC1"/>
     <w:multiLevelType w:val="hybridMultilevel"/>
     <w:tmpl w:val="0BC4CBAC"/>
@@ -5088,7 +5669,7 @@
       </w:rPr>
     </w:lvl>
   </w:abstractNum>
-  <w:abstractNum w:abstractNumId="2" w15:restartNumberingAfterBreak="0">
+  <w:abstractNum w:abstractNumId="3" w15:restartNumberingAfterBreak="0">
     <w:nsid w:val="25A14D88"/>
     <w:multiLevelType w:val="hybridMultilevel"/>
     <w:tmpl w:val="5F76B380"/>
@@ -5201,7 +5782,7 @@
       </w:rPr>
     </w:lvl>
   </w:abstractNum>
-  <w:abstractNum w:abstractNumId="3" w15:restartNumberingAfterBreak="0">
+  <w:abstractNum w:abstractNumId="4" w15:restartNumberingAfterBreak="0">
     <w:nsid w:val="26B53059"/>
     <w:multiLevelType w:val="hybridMultilevel"/>
     <w:tmpl w:val="FBB0518E"/>
@@ -5314,7 +5895,7 @@
       </w:rPr>
     </w:lvl>
   </w:abstractNum>
-  <w:abstractNum w:abstractNumId="4" w15:restartNumberingAfterBreak="0">
+  <w:abstractNum w:abstractNumId="5" w15:restartNumberingAfterBreak="0">
     <w:nsid w:val="32256B4C"/>
     <w:multiLevelType w:val="hybridMultilevel"/>
     <w:tmpl w:val="15863CA0"/>
@@ -5427,7 +6008,7 @@
       </w:rPr>
     </w:lvl>
   </w:abstractNum>
-  <w:abstractNum w:abstractNumId="5" w15:restartNumberingAfterBreak="0">
+  <w:abstractNum w:abstractNumId="6" w15:restartNumberingAfterBreak="0">
     <w:nsid w:val="47F11E1D"/>
     <w:multiLevelType w:val="hybridMultilevel"/>
     <w:tmpl w:val="09903306"/>
@@ -5540,7 +6121,7 @@
       </w:rPr>
     </w:lvl>
   </w:abstractNum>
-  <w:abstractNum w:abstractNumId="6" w15:restartNumberingAfterBreak="0">
+  <w:abstractNum w:abstractNumId="7" w15:restartNumberingAfterBreak="0">
     <w:nsid w:val="4EC367C6"/>
     <w:multiLevelType w:val="hybridMultilevel"/>
     <w:tmpl w:val="DA2A2B82"/>
@@ -5653,7 +6234,7 @@
       </w:rPr>
     </w:lvl>
   </w:abstractNum>
-  <w:abstractNum w:abstractNumId="7" w15:restartNumberingAfterBreak="0">
+  <w:abstractNum w:abstractNumId="8" w15:restartNumberingAfterBreak="0">
     <w:nsid w:val="50FA3F9E"/>
     <w:multiLevelType w:val="hybridMultilevel"/>
     <w:tmpl w:val="B108165A"/>
@@ -5766,7 +6347,7 @@
       </w:rPr>
     </w:lvl>
   </w:abstractNum>
-  <w:abstractNum w:abstractNumId="8" w15:restartNumberingAfterBreak="0">
+  <w:abstractNum w:abstractNumId="9" w15:restartNumberingAfterBreak="0">
     <w:nsid w:val="5D5C530A"/>
     <w:multiLevelType w:val="hybridMultilevel"/>
     <w:tmpl w:val="C466F680"/>
@@ -5879,7 +6460,7 @@
       </w:rPr>
     </w:lvl>
   </w:abstractNum>
-  <w:abstractNum w:abstractNumId="9" w15:restartNumberingAfterBreak="0">
+  <w:abstractNum w:abstractNumId="10" w15:restartNumberingAfterBreak="0">
     <w:nsid w:val="7ED750D7"/>
     <w:multiLevelType w:val="hybridMultilevel"/>
     <w:tmpl w:val="11F65B2C"/>
@@ -5993,34 +6574,37 @@
     </w:lvl>
   </w:abstractNum>
   <w:num w:numId="1">
-    <w:abstractNumId w:val="0"/>
+    <w:abstractNumId w:val="1"/>
   </w:num>
   <w:num w:numId="2">
+    <w:abstractNumId w:val="6"/>
+  </w:num>
+  <w:num w:numId="3">
+    <w:abstractNumId w:val="7"/>
+  </w:num>
+  <w:num w:numId="4">
+    <w:abstractNumId w:val="10"/>
+  </w:num>
+  <w:num w:numId="5">
+    <w:abstractNumId w:val="8"/>
+  </w:num>
+  <w:num w:numId="6">
+    <w:abstractNumId w:val="2"/>
+  </w:num>
+  <w:num w:numId="7">
+    <w:abstractNumId w:val="3"/>
+  </w:num>
+  <w:num w:numId="8">
+    <w:abstractNumId w:val="4"/>
+  </w:num>
+  <w:num w:numId="9">
     <w:abstractNumId w:val="5"/>
   </w:num>
-  <w:num w:numId="3">
-    <w:abstractNumId w:val="6"/>
-  </w:num>
-  <w:num w:numId="4">
+  <w:num w:numId="10">
     <w:abstractNumId w:val="9"/>
   </w:num>
-  <w:num w:numId="5">
-    <w:abstractNumId w:val="7"/>
-  </w:num>
-  <w:num w:numId="6">
-    <w:abstractNumId w:val="1"/>
-  </w:num>
-  <w:num w:numId="7">
-    <w:abstractNumId w:val="2"/>
-  </w:num>
-  <w:num w:numId="8">
-    <w:abstractNumId w:val="3"/>
-  </w:num>
-  <w:num w:numId="9">
-    <w:abstractNumId w:val="4"/>
-  </w:num>
-  <w:num w:numId="10">
-    <w:abstractNumId w:val="8"/>
+  <w:num w:numId="11">
+    <w:abstractNumId w:val="0"/>
   </w:num>
 </w:numbering>
 </file>

</xml_diff>

<commit_message>
First working triangle scaling
Finished implementing the bit where the C side is longest...

* Changed getVerticies() to calcVerticies() since the function doesn't return
   anything.
* Coded up the bit where the remaining sides are scaled in terms of the
   longest side.
* Added a hacky bit of logic to force an equilateral triangle to select C as
   the longest side.
* Calculated the position of vertex C
* Added a bDrawBoundingBox flag to turn off the drawing of the bounding box.
</commit_message>
<xml_diff>
--- a/Triangle Solutions Design.docx
+++ b/Triangle Solutions Design.docx
@@ -84,21 +84,7 @@
         <w:rPr>
           <w:lang w:val="en-US"/>
         </w:rPr>
-        <w:t xml:space="preserve">Did some work on the java Triangle </w:t>
-      </w:r>
-      <w:proofErr w:type="gramStart"/>
-      <w:r>
-        <w:rPr>
-          <w:lang w:val="en-US"/>
-        </w:rPr>
-        <w:t>bit.</w:t>
-      </w:r>
-      <w:proofErr w:type="gramEnd"/>
-      <w:r>
-        <w:rPr>
-          <w:lang w:val="en-US"/>
-        </w:rPr>
-        <w:t xml:space="preserve">  I have the data types captured.</w:t>
+        <w:t>Did some work on the java Triangle bit.  I have the data types captured.</w:t>
       </w:r>
     </w:p>
     <w:p>
@@ -194,27 +180,17 @@
         </w:rPr>
         <w:t xml:space="preserve">Triangle is now copying to the correct values, but the angles are still in the wrong places.  I think the point is that the parameters on the </w:t>
       </w:r>
-      <w:proofErr w:type="spellStart"/>
-      <w:proofErr w:type="gramStart"/>
       <w:r>
         <w:rPr>
           <w:lang w:val="en-US"/>
         </w:rPr>
         <w:t>lawOfCosines</w:t>
       </w:r>
-      <w:proofErr w:type="spellEnd"/>
-      <w:r>
-        <w:rPr>
-          <w:lang w:val="en-US"/>
-        </w:rPr>
-        <w:t>(</w:t>
-      </w:r>
-      <w:proofErr w:type="gramEnd"/>
-      <w:r>
-        <w:rPr>
-          <w:lang w:val="en-US"/>
-        </w:rPr>
-        <w:t>) thing is messed up.</w:t>
+      <w:r>
+        <w:rPr>
+          <w:lang w:val="en-US"/>
+        </w:rPr>
+        <w:t>() thing is messed up.</w:t>
       </w:r>
     </w:p>
     <w:p>
@@ -278,43 +254,19 @@
         <w:rPr>
           <w:lang w:val="en-US"/>
         </w:rPr>
-        <w:t xml:space="preserve">Made some progress on Triangle.  I still need to add </w:t>
-      </w:r>
-      <w:proofErr w:type="spellStart"/>
-      <w:r>
-        <w:rPr>
-          <w:lang w:val="en-US"/>
-        </w:rPr>
-        <w:t>validCount</w:t>
-      </w:r>
-      <w:proofErr w:type="spellEnd"/>
-      <w:r>
-        <w:rPr>
-          <w:lang w:val="en-US"/>
-        </w:rPr>
-        <w:t xml:space="preserve"> and an accessor to Sides and pull the for loops out of </w:t>
-      </w:r>
-      <w:proofErr w:type="spellStart"/>
-      <w:proofErr w:type="gramStart"/>
+        <w:t xml:space="preserve">Made some progress on Triangle.  I still need to add validCount and an accessor to Sides and pull the for loops out of </w:t>
+      </w:r>
       <w:r>
         <w:rPr>
           <w:lang w:val="en-US"/>
         </w:rPr>
         <w:t>findSolution</w:t>
       </w:r>
-      <w:proofErr w:type="spellEnd"/>
-      <w:r>
-        <w:rPr>
-          <w:lang w:val="en-US"/>
-        </w:rPr>
-        <w:t>(</w:t>
-      </w:r>
-      <w:proofErr w:type="gramEnd"/>
-      <w:r>
-        <w:rPr>
-          <w:lang w:val="en-US"/>
-        </w:rPr>
-        <w:t>).  Done.</w:t>
+      <w:r>
+        <w:rPr>
+          <w:lang w:val="en-US"/>
+        </w:rPr>
+        <w:t>().  Done.</w:t>
       </w:r>
     </w:p>
     <w:p>
@@ -402,35 +354,7 @@
         <w:rPr>
           <w:lang w:val="en-US"/>
         </w:rPr>
-        <w:t xml:space="preserve">Presently, I have </w:t>
-      </w:r>
-      <w:proofErr w:type="spellStart"/>
-      <w:r>
-        <w:rPr>
-          <w:lang w:val="en-US"/>
-        </w:rPr>
-        <w:t>getNext</w:t>
-      </w:r>
-      <w:proofErr w:type="spellEnd"/>
-      <w:r>
-        <w:rPr>
-          <w:lang w:val="en-US"/>
-        </w:rPr>
-        <w:t>/</w:t>
-      </w:r>
-      <w:proofErr w:type="spellStart"/>
-      <w:r>
-        <w:rPr>
-          <w:lang w:val="en-US"/>
-        </w:rPr>
-        <w:t>Prev</w:t>
-      </w:r>
-      <w:proofErr w:type="spellEnd"/>
-      <w:r>
-        <w:rPr>
-          <w:lang w:val="en-US"/>
-        </w:rPr>
-        <w:t xml:space="preserve"> ID stuff in Triangle rather than as parts of Sides and Angles.  It would conceptually make more sense for these to go there.  Even better…they should be in the base class of Sides and Angles.</w:t>
+        <w:t>Presently, I have getNext/Prev ID stuff in Triangle rather than as parts of Sides and Angles.  It would conceptually make more sense for these to go there.  Even better…they should be in the base class of Sides and Angles.</w:t>
       </w:r>
     </w:p>
     <w:p>
@@ -444,27 +368,11 @@
           <w:lang w:val="en-US"/>
         </w:rPr>
       </w:pPr>
-      <w:proofErr w:type="spellStart"/>
-      <w:proofErr w:type="gramStart"/>
-      <w:r>
-        <w:rPr>
-          <w:lang w:val="en-US"/>
-        </w:rPr>
-        <w:t>findSolution</w:t>
-      </w:r>
-      <w:proofErr w:type="spellEnd"/>
-      <w:r>
-        <w:rPr>
-          <w:lang w:val="en-US"/>
-        </w:rPr>
-        <w:t>(</w:t>
-      </w:r>
-      <w:proofErr w:type="gramEnd"/>
-      <w:r>
-        <w:rPr>
-          <w:lang w:val="en-US"/>
-        </w:rPr>
-        <w:t>) needs for loops to find included sides or included angles.</w:t>
+      <w:r>
+        <w:rPr>
+          <w:lang w:val="en-US"/>
+        </w:rPr>
+        <w:t>findSolution() needs for loops to find included sides or included angles.</w:t>
       </w:r>
     </w:p>
     <w:p>
@@ -496,15 +404,8 @@
           <w:lang w:val="en-US"/>
         </w:rPr>
         <w:br/>
-      </w:r>
-      <w:proofErr w:type="spellStart"/>
-      <w:r>
-        <w:rPr>
-          <w:lang w:val="en-US"/>
-        </w:rPr>
         <w:t>TriangleData</w:t>
       </w:r>
-      <w:proofErr w:type="spellEnd"/>
     </w:p>
     <w:p>
       <w:pPr>
@@ -572,16 +473,8 @@
           <w:lang w:val="en-US"/>
         </w:rPr>
         <w:br/>
-        <w:t xml:space="preserve">Lowercase are </w:t>
-      </w:r>
-      <w:proofErr w:type="gramStart"/>
-      <w:r>
-        <w:rPr>
-          <w:lang w:val="en-US"/>
-        </w:rPr>
-        <w:t>sides</w:t>
-      </w:r>
-      <w:proofErr w:type="gramEnd"/>
+        <w:t>Lowercase are sides</w:t>
+      </w:r>
       <w:r>
         <w:rPr>
           <w:lang w:val="en-US"/>
@@ -625,21 +518,7 @@
         <w:rPr>
           <w:lang w:val="en-US"/>
         </w:rPr>
-        <w:t xml:space="preserve">Finally got some work done on Triangle.  Wrote the </w:t>
-      </w:r>
-      <w:proofErr w:type="spellStart"/>
-      <w:r>
-        <w:rPr>
-          <w:lang w:val="en-US"/>
-        </w:rPr>
-        <w:t>TriangleData</w:t>
-      </w:r>
-      <w:proofErr w:type="spellEnd"/>
-      <w:r>
-        <w:rPr>
-          <w:lang w:val="en-US"/>
-        </w:rPr>
-        <w:t xml:space="preserve"> base class.</w:t>
+        <w:t>Finally got some work done on Triangle.  Wrote the TriangleData base class.</w:t>
       </w:r>
     </w:p>
     <w:p>
@@ -700,63 +579,7 @@
         <w:rPr>
           <w:lang w:val="en-US"/>
         </w:rPr>
-        <w:t xml:space="preserve">In Triangle.java, I have </w:t>
-      </w:r>
-      <w:proofErr w:type="spellStart"/>
-      <w:r>
-        <w:rPr>
-          <w:lang w:val="en-US"/>
-        </w:rPr>
-        <w:t>getNext</w:t>
-      </w:r>
-      <w:proofErr w:type="spellEnd"/>
-      <w:r>
-        <w:rPr>
-          <w:lang w:val="en-US"/>
-        </w:rPr>
-        <w:t>/</w:t>
-      </w:r>
-      <w:proofErr w:type="spellStart"/>
-      <w:r>
-        <w:rPr>
-          <w:lang w:val="en-US"/>
-        </w:rPr>
-        <w:t>PrevSide</w:t>
-      </w:r>
-      <w:proofErr w:type="spellEnd"/>
-      <w:r>
-        <w:rPr>
-          <w:lang w:val="en-US"/>
-        </w:rPr>
-        <w:t>/</w:t>
-      </w:r>
-      <w:proofErr w:type="spellStart"/>
-      <w:r>
-        <w:rPr>
-          <w:lang w:val="en-US"/>
-        </w:rPr>
-        <w:t>AngleID</w:t>
-      </w:r>
-      <w:proofErr w:type="spellEnd"/>
-      <w:r>
-        <w:rPr>
-          <w:lang w:val="en-US"/>
-        </w:rPr>
-        <w:t xml:space="preserve">.  Since the ID’s are no longer side or angle dependent, they can go in </w:t>
-      </w:r>
-      <w:proofErr w:type="spellStart"/>
-      <w:r>
-        <w:rPr>
-          <w:lang w:val="en-US"/>
-        </w:rPr>
-        <w:t>TriangleData</w:t>
-      </w:r>
-      <w:proofErr w:type="spellEnd"/>
-      <w:r>
-        <w:rPr>
-          <w:lang w:val="en-US"/>
-        </w:rPr>
-        <w:t>.</w:t>
+        <w:t>In Triangle.java, I have getNext/PrevSide/AngleID.  Since the ID’s are no longer side or angle dependent, they can go in TriangleData.</w:t>
       </w:r>
     </w:p>
     <w:p>
@@ -817,21 +640,7 @@
         <w:rPr>
           <w:lang w:val="en-US"/>
         </w:rPr>
-        <w:t xml:space="preserve">There’s separate sub-tabs under Output in the NetBeans IDE where the </w:t>
-      </w:r>
-      <w:proofErr w:type="spellStart"/>
-      <w:r>
-        <w:rPr>
-          <w:lang w:val="en-US"/>
-        </w:rPr>
-        <w:t>printf</w:t>
-      </w:r>
-      <w:proofErr w:type="spellEnd"/>
-      <w:r>
-        <w:rPr>
-          <w:lang w:val="en-US"/>
-        </w:rPr>
-        <w:t xml:space="preserve"> stuff is going.</w:t>
+        <w:t>There’s separate sub-tabs under Output in the NetBeans IDE where the printf stuff is going.</w:t>
       </w:r>
     </w:p>
     <w:p>
@@ -873,27 +682,11 @@
           <w:lang w:val="en-US"/>
         </w:rPr>
       </w:pPr>
-      <w:proofErr w:type="spellStart"/>
-      <w:proofErr w:type="gramStart"/>
-      <w:r>
-        <w:rPr>
-          <w:lang w:val="en-US"/>
-        </w:rPr>
-        <w:t>findSolution</w:t>
-      </w:r>
-      <w:proofErr w:type="spellEnd"/>
-      <w:r>
-        <w:rPr>
-          <w:lang w:val="en-US"/>
-        </w:rPr>
-        <w:t>(</w:t>
-      </w:r>
-      <w:proofErr w:type="gramEnd"/>
-      <w:r>
-        <w:rPr>
-          <w:lang w:val="en-US"/>
-        </w:rPr>
-        <w:t>) needs for loops to find included sides or included angles.</w:t>
+      <w:r>
+        <w:rPr>
+          <w:lang w:val="en-US"/>
+        </w:rPr>
+        <w:t>findSolution() needs for loops to find included sides or included angles.</w:t>
       </w:r>
     </w:p>
     <w:p>
@@ -911,21 +704,7 @@
         <w:rPr>
           <w:lang w:val="en-US"/>
         </w:rPr>
-        <w:t xml:space="preserve">There’s an issue in </w:t>
-      </w:r>
-      <w:proofErr w:type="gramStart"/>
-      <w:r>
-        <w:rPr>
-          <w:lang w:val="en-US"/>
-        </w:rPr>
-        <w:t>ASA(</w:t>
-      </w:r>
-      <w:proofErr w:type="gramEnd"/>
-      <w:r>
-        <w:rPr>
-          <w:lang w:val="en-US"/>
-        </w:rPr>
-        <w:t>) and AAS() where the B side is wrong.</w:t>
+        <w:t>There’s an issue in ASA() and AAS() where the B side is wrong.</w:t>
       </w:r>
     </w:p>
     <w:p>
@@ -972,27 +751,11 @@
           <w:lang w:val="en-US"/>
         </w:rPr>
       </w:pPr>
-      <w:proofErr w:type="spellStart"/>
-      <w:proofErr w:type="gramStart"/>
-      <w:r>
-        <w:rPr>
-          <w:lang w:val="en-US"/>
-        </w:rPr>
-        <w:t>findSolution</w:t>
-      </w:r>
-      <w:proofErr w:type="spellEnd"/>
-      <w:r>
-        <w:rPr>
-          <w:lang w:val="en-US"/>
-        </w:rPr>
-        <w:t>(</w:t>
-      </w:r>
-      <w:proofErr w:type="gramEnd"/>
-      <w:r>
-        <w:rPr>
-          <w:lang w:val="en-US"/>
-        </w:rPr>
-        <w:t>) needs for loops to find included sides or included angles.</w:t>
+      <w:r>
+        <w:rPr>
+          <w:lang w:val="en-US"/>
+        </w:rPr>
+        <w:t>findSolution() needs for loops to find included sides or included angles.</w:t>
       </w:r>
     </w:p>
     <w:p>
@@ -1010,21 +773,7 @@
         <w:rPr>
           <w:lang w:val="en-US"/>
         </w:rPr>
-        <w:t xml:space="preserve">There’s an issue in </w:t>
-      </w:r>
-      <w:proofErr w:type="gramStart"/>
-      <w:r>
-        <w:rPr>
-          <w:lang w:val="en-US"/>
-        </w:rPr>
-        <w:t>ASA(</w:t>
-      </w:r>
-      <w:proofErr w:type="gramEnd"/>
-      <w:r>
-        <w:rPr>
-          <w:lang w:val="en-US"/>
-        </w:rPr>
-        <w:t>) and AAS() where the B side is wrong.</w:t>
+        <w:t>There’s an issue in ASA() and AAS() where the B side is wrong.</w:t>
       </w:r>
       <w:r>
         <w:rPr>
@@ -1170,35 +919,7 @@
         <w:rPr>
           <w:lang w:val="en-US"/>
         </w:rPr>
-        <w:t xml:space="preserve">It would appear that I still have confusion on traversal direction in </w:t>
-      </w:r>
-      <w:proofErr w:type="spellStart"/>
-      <w:r>
-        <w:rPr>
-          <w:lang w:val="en-US"/>
-        </w:rPr>
-        <w:t>getNext</w:t>
-      </w:r>
-      <w:proofErr w:type="spellEnd"/>
-      <w:r>
-        <w:rPr>
-          <w:lang w:val="en-US"/>
-        </w:rPr>
-        <w:t>/</w:t>
-      </w:r>
-      <w:proofErr w:type="spellStart"/>
-      <w:r>
-        <w:rPr>
-          <w:lang w:val="en-US"/>
-        </w:rPr>
-        <w:t>PrevDataID</w:t>
-      </w:r>
-      <w:proofErr w:type="spellEnd"/>
-      <w:r>
-        <w:rPr>
-          <w:lang w:val="en-US"/>
-        </w:rPr>
-        <w:t>.</w:t>
+        <w:t>It would appear that I still have confusion on traversal direction in getNext/PrevDataID.</w:t>
       </w:r>
     </w:p>
     <w:p>
@@ -1247,14 +968,12 @@
         <w:lastRenderedPageBreak/>
         <w:t xml:space="preserve">Implement </w:t>
       </w:r>
-      <w:proofErr w:type="spellStart"/>
       <w:r>
         <w:rPr>
           <w:lang w:val="en-US"/>
         </w:rPr>
         <w:t>findDataASA</w:t>
       </w:r>
-      <w:proofErr w:type="spellEnd"/>
       <w:r>
         <w:rPr>
           <w:lang w:val="en-US"/>
@@ -1286,14 +1005,12 @@
         </w:rPr>
         <w:t xml:space="preserve">Implement </w:t>
       </w:r>
-      <w:proofErr w:type="spellStart"/>
       <w:r>
         <w:rPr>
           <w:lang w:val="en-US"/>
         </w:rPr>
         <w:t>findDataAAS</w:t>
       </w:r>
-      <w:proofErr w:type="spellEnd"/>
       <w:r>
         <w:rPr>
           <w:lang w:val="en-US"/>
@@ -1325,14 +1042,12 @@
         </w:rPr>
         <w:t xml:space="preserve">Implement </w:t>
       </w:r>
-      <w:proofErr w:type="spellStart"/>
       <w:r>
         <w:rPr>
           <w:lang w:val="en-US"/>
         </w:rPr>
         <w:t>findDataSAS</w:t>
       </w:r>
-      <w:proofErr w:type="spellEnd"/>
       <w:r>
         <w:rPr>
           <w:lang w:val="en-US"/>
@@ -1364,14 +1079,12 @@
         </w:rPr>
         <w:t xml:space="preserve">Finish SAS() call sequence in </w:t>
       </w:r>
-      <w:proofErr w:type="spellStart"/>
       <w:r>
         <w:rPr>
           <w:lang w:val="en-US"/>
         </w:rPr>
         <w:t>findSolution</w:t>
       </w:r>
-      <w:proofErr w:type="spellEnd"/>
       <w:r>
         <w:rPr>
           <w:lang w:val="en-US"/>
@@ -1403,36 +1116,24 @@
         </w:rPr>
         <w:t xml:space="preserve">Call </w:t>
       </w:r>
-      <w:proofErr w:type="spellStart"/>
-      <w:proofErr w:type="gramStart"/>
       <w:r>
         <w:rPr>
           <w:lang w:val="en-US"/>
         </w:rPr>
         <w:t>findSolution</w:t>
       </w:r>
-      <w:proofErr w:type="spellEnd"/>
-      <w:r>
-        <w:rPr>
-          <w:lang w:val="en-US"/>
-        </w:rPr>
-        <w:t>(</w:t>
-      </w:r>
-      <w:proofErr w:type="gramEnd"/>
-      <w:r>
-        <w:rPr>
-          <w:lang w:val="en-US"/>
-        </w:rPr>
-        <w:t xml:space="preserve">) instead of hard coded stuff in </w:t>
-      </w:r>
-      <w:proofErr w:type="spellStart"/>
+      <w:r>
+        <w:rPr>
+          <w:lang w:val="en-US"/>
+        </w:rPr>
+        <w:t xml:space="preserve">() instead of hard coded stuff in </w:t>
+      </w:r>
       <w:r>
         <w:rPr>
           <w:lang w:val="en-US"/>
         </w:rPr>
         <w:t>setFromCmdLine</w:t>
       </w:r>
-      <w:proofErr w:type="spellEnd"/>
       <w:r>
         <w:rPr>
           <w:lang w:val="en-US"/>
@@ -1446,14 +1147,12 @@
         <w:br/>
         <w:t xml:space="preserve">done with </w:t>
       </w:r>
-      <w:proofErr w:type="spellStart"/>
       <w:r>
         <w:rPr>
           <w:lang w:val="en-US"/>
         </w:rPr>
         <w:t>useFindSolution</w:t>
       </w:r>
-      <w:proofErr w:type="spellEnd"/>
       <w:r>
         <w:rPr>
           <w:lang w:val="en-US"/>
@@ -1572,14 +1271,12 @@
         </w:rPr>
         <w:t xml:space="preserve">Test </w:t>
       </w:r>
-      <w:proofErr w:type="spellStart"/>
       <w:r>
         <w:rPr>
           <w:lang w:val="en-US"/>
         </w:rPr>
         <w:t>findSolution</w:t>
       </w:r>
-      <w:proofErr w:type="spellEnd"/>
       <w:r>
         <w:rPr>
           <w:lang w:val="en-US"/>
@@ -1685,51 +1382,21 @@
         <w:rPr>
           <w:lang w:val="en-US"/>
         </w:rPr>
-        <w:t xml:space="preserve">Added </w:t>
-      </w:r>
-      <w:proofErr w:type="spellStart"/>
-      <w:proofErr w:type="gramStart"/>
-      <w:r>
-        <w:rPr>
-          <w:lang w:val="en-US"/>
-        </w:rPr>
-        <w:t>setAll</w:t>
-      </w:r>
-      <w:proofErr w:type="spellEnd"/>
-      <w:r>
-        <w:rPr>
-          <w:lang w:val="en-US"/>
-        </w:rPr>
-        <w:t>(</w:t>
-      </w:r>
-      <w:proofErr w:type="gramEnd"/>
-      <w:r>
-        <w:rPr>
-          <w:lang w:val="en-US"/>
-        </w:rPr>
-        <w:t>) and made hacky calls to it inside main().</w:t>
-      </w:r>
-    </w:p>
-    <w:p>
-      <w:pPr>
-        <w:pStyle w:val="BodyText"/>
-        <w:rPr>
-          <w:lang w:val="en-US"/>
-        </w:rPr>
-      </w:pPr>
-      <w:proofErr w:type="gramStart"/>
-      <w:r>
-        <w:rPr>
-          <w:lang w:val="en-US"/>
-        </w:rPr>
-        <w:t>AAS(</w:t>
-      </w:r>
-      <w:proofErr w:type="gramEnd"/>
-      <w:r>
-        <w:rPr>
-          <w:lang w:val="en-US"/>
-        </w:rPr>
-        <w:t>) is having issues.  It doesn’t think there are two angles.</w:t>
+        <w:t>Added setAll() and made hacky calls to it inside main().</w:t>
+      </w:r>
+    </w:p>
+    <w:p>
+      <w:pPr>
+        <w:pStyle w:val="BodyText"/>
+        <w:rPr>
+          <w:lang w:val="en-US"/>
+        </w:rPr>
+      </w:pPr>
+      <w:r>
+        <w:rPr>
+          <w:lang w:val="en-US"/>
+        </w:rPr>
+        <w:t>AAS() is having issues.  It doesn’t think there are two angles.</w:t>
       </w:r>
     </w:p>
     <w:p>
@@ -1757,21 +1424,7 @@
         <w:rPr>
           <w:lang w:val="en-US"/>
         </w:rPr>
-        <w:t xml:space="preserve">That implies that it’s in the </w:t>
-      </w:r>
-      <w:proofErr w:type="gramStart"/>
-      <w:r>
-        <w:rPr>
-          <w:lang w:val="en-US"/>
-        </w:rPr>
-        <w:t>SAS(</w:t>
-      </w:r>
-      <w:proofErr w:type="gramEnd"/>
-      <w:r>
-        <w:rPr>
-          <w:lang w:val="en-US"/>
-        </w:rPr>
-        <w:t>) section…which means that something in AAS() failed.</w:t>
+        <w:t>That implies that it’s in the SAS() section…which means that something in AAS() failed.</w:t>
       </w:r>
     </w:p>
     <w:p>
@@ -1838,29 +1491,7 @@
         <w:rPr>
           <w:lang w:val="en-US"/>
         </w:rPr>
-        <w:t xml:space="preserve">In </w:t>
-      </w:r>
-      <w:proofErr w:type="spellStart"/>
-      <w:proofErr w:type="gramStart"/>
-      <w:r>
-        <w:rPr>
-          <w:lang w:val="en-US"/>
-        </w:rPr>
-        <w:t>findDataAAS</w:t>
-      </w:r>
-      <w:proofErr w:type="spellEnd"/>
-      <w:r>
-        <w:rPr>
-          <w:lang w:val="en-US"/>
-        </w:rPr>
-        <w:t>(</w:t>
-      </w:r>
-      <w:proofErr w:type="gramEnd"/>
-      <w:r>
-        <w:rPr>
-          <w:lang w:val="en-US"/>
-        </w:rPr>
-        <w:t>) it seems the problem is in getting the ID for the correct side in the if statement.  If I have angles A &amp; B, I should look for side B (or A).</w:t>
+        <w:t>In findDataAAS() it seems the problem is in getting the ID for the correct side in the if statement.  If I have angles A &amp; B, I should look for side B (or A).</w:t>
       </w:r>
     </w:p>
     <w:p>
@@ -1908,49 +1539,21 @@
         <w:rPr>
           <w:lang w:val="en-US"/>
         </w:rPr>
-        <w:t xml:space="preserve">  That’s because I assigned the angle result in </w:t>
-      </w:r>
-      <w:proofErr w:type="gramStart"/>
-      <w:r>
-        <w:rPr>
-          <w:lang w:val="en-US"/>
-        </w:rPr>
-        <w:t>AAS(</w:t>
-      </w:r>
-      <w:proofErr w:type="gramEnd"/>
-      <w:r>
-        <w:rPr>
-          <w:lang w:val="en-US"/>
-        </w:rPr>
-        <w:t>) incorrectly.</w:t>
-      </w:r>
-    </w:p>
-    <w:p>
-      <w:pPr>
-        <w:pStyle w:val="BodyText"/>
-        <w:rPr>
-          <w:lang w:val="en-US"/>
-        </w:rPr>
-      </w:pPr>
-      <w:r>
-        <w:rPr>
-          <w:lang w:val="en-US"/>
-        </w:rPr>
-        <w:t xml:space="preserve">Now it </w:t>
-      </w:r>
-      <w:proofErr w:type="spellStart"/>
-      <w:r>
-        <w:rPr>
-          <w:lang w:val="en-US"/>
-        </w:rPr>
-        <w:t>kinda</w:t>
-      </w:r>
-      <w:proofErr w:type="spellEnd"/>
-      <w:r>
-        <w:rPr>
-          <w:lang w:val="en-US"/>
-        </w:rPr>
-        <w:t xml:space="preserve"> appears to work.</w:t>
+        <w:t xml:space="preserve">  That’s because I assigned the angle result in AAS() incorrectly.</w:t>
+      </w:r>
+    </w:p>
+    <w:p>
+      <w:pPr>
+        <w:pStyle w:val="BodyText"/>
+        <w:rPr>
+          <w:lang w:val="en-US"/>
+        </w:rPr>
+      </w:pPr>
+      <w:r>
+        <w:rPr>
+          <w:lang w:val="en-US"/>
+        </w:rPr>
+        <w:t>Now it kinda appears to work.</w:t>
       </w:r>
     </w:p>
     <w:p>
@@ -2143,119 +1746,41 @@
         <w:rPr>
           <w:lang w:val="en-US"/>
         </w:rPr>
-        <w:t xml:space="preserve">The example that worked had the </w:t>
-      </w:r>
-      <w:proofErr w:type="spellStart"/>
-      <w:r>
-        <w:rPr>
-          <w:lang w:val="en-US"/>
-        </w:rPr>
-        <w:t>JButton</w:t>
-      </w:r>
-      <w:proofErr w:type="spellEnd"/>
-      <w:r>
-        <w:rPr>
-          <w:lang w:val="en-US"/>
-        </w:rPr>
-        <w:t xml:space="preserve"> added to the (base</w:t>
-      </w:r>
-      <w:proofErr w:type="gramStart"/>
-      <w:r>
-        <w:rPr>
-          <w:lang w:val="en-US"/>
-        </w:rPr>
-        <w:t>)</w:t>
-      </w:r>
-      <w:proofErr w:type="spellStart"/>
-      <w:r>
-        <w:rPr>
-          <w:lang w:val="en-US"/>
-        </w:rPr>
-        <w:t>JPanel</w:t>
-      </w:r>
-      <w:proofErr w:type="spellEnd"/>
-      <w:proofErr w:type="gramEnd"/>
-      <w:r>
-        <w:rPr>
-          <w:lang w:val="en-US"/>
-        </w:rPr>
-        <w:t xml:space="preserve"> that was added to the Container.</w:t>
-      </w:r>
-    </w:p>
-    <w:p>
-      <w:pPr>
-        <w:pStyle w:val="BodyText"/>
-        <w:rPr>
-          <w:lang w:val="en-US"/>
-        </w:rPr>
-      </w:pPr>
-      <w:r>
-        <w:rPr>
-          <w:lang w:val="en-US"/>
-        </w:rPr>
-        <w:t xml:space="preserve">Now I have a </w:t>
-      </w:r>
-      <w:proofErr w:type="spellStart"/>
-      <w:r>
-        <w:rPr>
-          <w:lang w:val="en-US"/>
-        </w:rPr>
-        <w:t>calcPanel</w:t>
-      </w:r>
-      <w:proofErr w:type="spellEnd"/>
-      <w:r>
-        <w:rPr>
-          <w:lang w:val="en-US"/>
-        </w:rPr>
-        <w:t>.</w:t>
-      </w:r>
-      <w:r>
-        <w:rPr>
-          <w:lang w:val="en-US"/>
-        </w:rPr>
-        <w:t xml:space="preserve">  Adding it to the </w:t>
-      </w:r>
-      <w:proofErr w:type="spellStart"/>
-      <w:r>
-        <w:rPr>
-          <w:lang w:val="en-US"/>
-        </w:rPr>
-        <w:t>basePanel</w:t>
-      </w:r>
-      <w:proofErr w:type="spellEnd"/>
-      <w:r>
-        <w:rPr>
-          <w:lang w:val="en-US"/>
-        </w:rPr>
-        <w:t xml:space="preserve"> doesn’t help.</w:t>
-      </w:r>
-    </w:p>
-    <w:p>
-      <w:pPr>
-        <w:pStyle w:val="BodyText"/>
-        <w:rPr>
-          <w:lang w:val="en-US"/>
-        </w:rPr>
-      </w:pPr>
-      <w:r>
-        <w:rPr>
-          <w:lang w:val="en-US"/>
-        </w:rPr>
-        <w:t xml:space="preserve">Set the layout, location and size of the </w:t>
-      </w:r>
-      <w:proofErr w:type="spellStart"/>
-      <w:r>
-        <w:rPr>
-          <w:lang w:val="en-US"/>
-        </w:rPr>
-        <w:t>calcPanel</w:t>
-      </w:r>
-      <w:proofErr w:type="spellEnd"/>
-      <w:r>
-        <w:rPr>
-          <w:lang w:val="en-US"/>
-        </w:rPr>
-        <w:t xml:space="preserve"> that the button goes on.  Now something shows up…in a weird place.</w:t>
+        <w:t>The example that worked had the JButton added to the (base)JPanel that was added to the Container.</w:t>
+      </w:r>
+    </w:p>
+    <w:p>
+      <w:pPr>
+        <w:pStyle w:val="BodyText"/>
+        <w:rPr>
+          <w:lang w:val="en-US"/>
+        </w:rPr>
+      </w:pPr>
+      <w:r>
+        <w:rPr>
+          <w:lang w:val="en-US"/>
+        </w:rPr>
+        <w:t>Now I have a calcPanel.</w:t>
+      </w:r>
+      <w:r>
+        <w:rPr>
+          <w:lang w:val="en-US"/>
+        </w:rPr>
+        <w:t xml:space="preserve">  Adding it to the basePanel doesn’t help.</w:t>
+      </w:r>
+    </w:p>
+    <w:p>
+      <w:pPr>
+        <w:pStyle w:val="BodyText"/>
+        <w:rPr>
+          <w:lang w:val="en-US"/>
+        </w:rPr>
+      </w:pPr>
+      <w:r>
+        <w:rPr>
+          <w:lang w:val="en-US"/>
+        </w:rPr>
+        <w:t>Set the layout, location and size of the calcPanel that the button goes on.  Now something shows up…in a weird place.</w:t>
       </w:r>
     </w:p>
     <w:p>
@@ -2325,21 +1850,7 @@
         <w:rPr>
           <w:lang w:val="en-US"/>
         </w:rPr>
-        <w:t xml:space="preserve">Y is under by 7 plus </w:t>
-      </w:r>
-      <w:proofErr w:type="spellStart"/>
-      <w:r>
-        <w:rPr>
-          <w:lang w:val="en-US"/>
-        </w:rPr>
-        <w:t>titlebar</w:t>
-      </w:r>
-      <w:proofErr w:type="spellEnd"/>
-      <w:r>
-        <w:rPr>
-          <w:lang w:val="en-US"/>
-        </w:rPr>
-        <w:t xml:space="preserve"> pixels.</w:t>
+        <w:t>Y is under by 7 plus titlebar pixels.</w:t>
       </w:r>
     </w:p>
     <w:p>
@@ -2532,35 +2043,7 @@
         <w:rPr>
           <w:lang w:val="en-US"/>
         </w:rPr>
-        <w:t xml:space="preserve">Find out what </w:t>
-      </w:r>
-      <w:proofErr w:type="spellStart"/>
-      <w:r>
-        <w:rPr>
-          <w:lang w:val="en-US"/>
-        </w:rPr>
-        <w:t>gokPixels</w:t>
-      </w:r>
-      <w:proofErr w:type="spellEnd"/>
-      <w:r>
-        <w:rPr>
-          <w:lang w:val="en-US"/>
-        </w:rPr>
-        <w:t xml:space="preserve"> and </w:t>
-      </w:r>
-      <w:proofErr w:type="spellStart"/>
-      <w:r>
-        <w:rPr>
-          <w:lang w:val="en-US"/>
-        </w:rPr>
-        <w:t>tbHeight</w:t>
-      </w:r>
-      <w:proofErr w:type="spellEnd"/>
-      <w:r>
-        <w:rPr>
-          <w:lang w:val="en-US"/>
-        </w:rPr>
-        <w:t xml:space="preserve"> really represent.</w:t>
+        <w:t>Find out what gokPixels and tbHeight really represent.</w:t>
       </w:r>
     </w:p>
     <w:p>
@@ -2606,21 +2089,7 @@
         <w:rPr>
           <w:lang w:val="en-US"/>
         </w:rPr>
-        <w:t xml:space="preserve">There’s a pile of different things that are piling up in </w:t>
-      </w:r>
-      <w:proofErr w:type="spellStart"/>
-      <w:r>
-        <w:rPr>
-          <w:lang w:val="en-US"/>
-        </w:rPr>
-        <w:t>TriangleGUI</w:t>
-      </w:r>
-      <w:proofErr w:type="spellEnd"/>
-      <w:r>
-        <w:rPr>
-          <w:lang w:val="en-US"/>
-        </w:rPr>
-        <w:t xml:space="preserve"> that probably need to be in separate classes, like…</w:t>
+        <w:t>There’s a pile of different things that are piling up in TriangleGUI that probably need to be in separate classes, like…</w:t>
       </w:r>
     </w:p>
     <w:p>
@@ -2634,14 +2103,12 @@
           <w:lang w:val="en-US"/>
         </w:rPr>
       </w:pPr>
-      <w:proofErr w:type="spellStart"/>
       <w:r>
         <w:rPr>
           <w:lang w:val="en-US"/>
         </w:rPr>
         <w:t>calcButton</w:t>
       </w:r>
-      <w:proofErr w:type="spellEnd"/>
     </w:p>
     <w:p>
       <w:pPr>
@@ -2654,14 +2121,12 @@
           <w:lang w:val="en-US"/>
         </w:rPr>
       </w:pPr>
-      <w:proofErr w:type="spellStart"/>
       <w:r>
         <w:rPr>
           <w:lang w:val="en-US"/>
         </w:rPr>
         <w:t>dataPanel</w:t>
       </w:r>
-      <w:proofErr w:type="spellEnd"/>
     </w:p>
     <w:p>
       <w:pPr>
@@ -2674,14 +2139,12 @@
           <w:lang w:val="en-US"/>
         </w:rPr>
       </w:pPr>
-      <w:proofErr w:type="spellStart"/>
       <w:r>
         <w:rPr>
           <w:lang w:val="en-US"/>
         </w:rPr>
         <w:t>valueField</w:t>
       </w:r>
-      <w:proofErr w:type="spellEnd"/>
     </w:p>
     <w:p>
       <w:pPr>
@@ -2694,14 +2157,12 @@
           <w:lang w:val="en-US"/>
         </w:rPr>
       </w:pPr>
-      <w:proofErr w:type="spellStart"/>
       <w:r>
         <w:rPr>
           <w:lang w:val="en-US"/>
         </w:rPr>
         <w:t>valueFieldAngle</w:t>
       </w:r>
-      <w:proofErr w:type="spellEnd"/>
     </w:p>
     <w:p>
       <w:pPr>
@@ -2714,14 +2175,12 @@
           <w:lang w:val="en-US"/>
         </w:rPr>
       </w:pPr>
-      <w:proofErr w:type="spellStart"/>
       <w:r>
         <w:rPr>
           <w:lang w:val="en-US"/>
         </w:rPr>
         <w:t>valueFieldSide</w:t>
       </w:r>
-      <w:proofErr w:type="spellEnd"/>
     </w:p>
     <w:p>
       <w:pPr>
@@ -2734,7 +2193,6 @@
           <w:lang w:val="en-US"/>
         </w:rPr>
       </w:pPr>
-      <w:proofErr w:type="spellStart"/>
       <w:r>
         <w:rPr>
           <w:lang w:val="en-US"/>
@@ -2742,7 +2200,6 @@
         <w:lastRenderedPageBreak/>
         <w:t>graphicPanel</w:t>
       </w:r>
-      <w:proofErr w:type="spellEnd"/>
     </w:p>
     <w:p>
       <w:pPr>
@@ -2881,47 +2338,29 @@
         </w:rPr>
         <w:t>There was a bit where I wanted to return two different objects from a function (</w:t>
       </w:r>
-      <w:proofErr w:type="spellStart"/>
       <w:r>
         <w:rPr>
           <w:lang w:val="en-US"/>
         </w:rPr>
         <w:t>JFormattedTextField</w:t>
       </w:r>
-      <w:proofErr w:type="spellEnd"/>
       <w:r>
         <w:rPr>
           <w:lang w:val="en-US"/>
         </w:rPr>
         <w:t xml:space="preserve"> and </w:t>
       </w:r>
-      <w:proofErr w:type="spellStart"/>
       <w:r>
         <w:rPr>
           <w:lang w:val="en-US"/>
         </w:rPr>
         <w:t>JLabel</w:t>
       </w:r>
-      <w:proofErr w:type="spellEnd"/>
-      <w:r>
-        <w:rPr>
-          <w:lang w:val="en-US"/>
-        </w:rPr>
-        <w:t>), but Java doesn’t let you pass by reference and there’s no such thing as a pointer.  What I need to do instead is create a structure(</w:t>
-      </w:r>
-      <w:proofErr w:type="spellStart"/>
-      <w:r>
-        <w:rPr>
-          <w:lang w:val="en-US"/>
-        </w:rPr>
-        <w:t>ish</w:t>
-      </w:r>
-      <w:proofErr w:type="spellEnd"/>
-      <w:r>
-        <w:rPr>
-          <w:lang w:val="en-US"/>
-        </w:rPr>
-        <w:t>) thing.</w:t>
+      <w:r>
+        <w:rPr>
+          <w:lang w:val="en-US"/>
+        </w:rPr>
+        <w:t>), but Java doesn’t let you pass by reference and there’s no such thing as a pointer.  What I need to do instead is create a structure(ish) thing.</w:t>
       </w:r>
     </w:p>
     <w:p>
@@ -3011,35 +2450,7 @@
         <w:rPr>
           <w:lang w:val="en-US"/>
         </w:rPr>
-        <w:t xml:space="preserve">Find out what </w:t>
-      </w:r>
-      <w:proofErr w:type="spellStart"/>
-      <w:r>
-        <w:rPr>
-          <w:lang w:val="en-US"/>
-        </w:rPr>
-        <w:t>gokPixels</w:t>
-      </w:r>
-      <w:proofErr w:type="spellEnd"/>
-      <w:r>
-        <w:rPr>
-          <w:lang w:val="en-US"/>
-        </w:rPr>
-        <w:t xml:space="preserve"> and </w:t>
-      </w:r>
-      <w:proofErr w:type="spellStart"/>
-      <w:r>
-        <w:rPr>
-          <w:lang w:val="en-US"/>
-        </w:rPr>
-        <w:t>tbHeight</w:t>
-      </w:r>
-      <w:proofErr w:type="spellEnd"/>
-      <w:r>
-        <w:rPr>
-          <w:lang w:val="en-US"/>
-        </w:rPr>
-        <w:t xml:space="preserve"> really represent.</w:t>
+        <w:t>Find out what gokPixels and tbHeight really represent.</w:t>
       </w:r>
     </w:p>
     <w:p>
@@ -3162,21 +2573,7 @@
         <w:rPr>
           <w:lang w:val="en-US"/>
         </w:rPr>
-        <w:t xml:space="preserve">Discovered that I hadn’t added the field and label to the </w:t>
-      </w:r>
-      <w:proofErr w:type="spellStart"/>
-      <w:r>
-        <w:rPr>
-          <w:lang w:val="en-US"/>
-        </w:rPr>
-        <w:t>dataPanel</w:t>
-      </w:r>
-      <w:proofErr w:type="spellEnd"/>
-      <w:r>
-        <w:rPr>
-          <w:lang w:val="en-US"/>
-        </w:rPr>
-        <w:t>.</w:t>
+        <w:t>Discovered that I hadn’t added the field and label to the dataPanel.</w:t>
       </w:r>
     </w:p>
     <w:p>
@@ -3278,7 +2675,6 @@
         </w:rPr>
         <w:t xml:space="preserve">I think I need </w:t>
       </w:r>
-      <w:proofErr w:type="spellStart"/>
       <w:r>
         <w:rPr>
           <w:rStyle w:val="HTMLCode"/>
@@ -3286,7 +2682,6 @@
         </w:rPr>
         <w:t>PropertyChangeListener</w:t>
       </w:r>
-      <w:proofErr w:type="spellEnd"/>
       <w:r>
         <w:t xml:space="preserve"> </w:t>
       </w:r>
@@ -3540,14 +2935,12 @@
           <w:lang w:val="en-US"/>
         </w:rPr>
       </w:pPr>
-      <w:proofErr w:type="spellStart"/>
       <w:r>
         <w:rPr>
           <w:lang w:val="en-US"/>
         </w:rPr>
         <w:t>xPos</w:t>
       </w:r>
-      <w:proofErr w:type="spellEnd"/>
     </w:p>
     <w:p>
       <w:pPr>
@@ -3560,7 +2953,6 @@
           <w:lang w:val="en-US"/>
         </w:rPr>
       </w:pPr>
-      <w:proofErr w:type="spellStart"/>
       <w:r>
         <w:rPr>
           <w:lang w:val="en-US"/>
@@ -3568,7 +2960,6 @@
         <w:lastRenderedPageBreak/>
         <w:t>yPos</w:t>
       </w:r>
-      <w:proofErr w:type="spellEnd"/>
     </w:p>
     <w:p>
       <w:pPr>
@@ -3694,16 +3085,8 @@
         <w:rPr>
           <w:lang w:val="en-US"/>
         </w:rPr>
-        <w:t xml:space="preserve">Started poking at </w:t>
-      </w:r>
-      <w:proofErr w:type="spellStart"/>
-      <w:r>
-        <w:rPr>
-          <w:lang w:val="en-US"/>
-        </w:rPr>
-        <w:t>Git</w:t>
-      </w:r>
-      <w:proofErr w:type="spellEnd"/>
+        <w:t>Started poking at Git</w:t>
+      </w:r>
     </w:p>
     <w:p>
       <w:pPr>
@@ -3759,21 +3142,7 @@
         <w:rPr>
           <w:lang w:val="en-US"/>
         </w:rPr>
-        <w:t xml:space="preserve">Also </w:t>
-      </w:r>
-      <w:proofErr w:type="spellStart"/>
-      <w:r>
-        <w:rPr>
-          <w:lang w:val="en-US"/>
-        </w:rPr>
-        <w:t>git</w:t>
-      </w:r>
-      <w:proofErr w:type="spellEnd"/>
-      <w:r>
-        <w:rPr>
-          <w:lang w:val="en-US"/>
-        </w:rPr>
-        <w:t xml:space="preserve"> </w:t>
+        <w:t xml:space="preserve">Also git </w:t>
       </w:r>
       <w:r>
         <w:rPr>
@@ -3810,21 +3179,7 @@
         <w:rPr>
           <w:lang w:val="en-US"/>
         </w:rPr>
-        <w:t xml:space="preserve">It would appear that you don’t need to install </w:t>
-      </w:r>
-      <w:proofErr w:type="spellStart"/>
-      <w:r>
-        <w:rPr>
-          <w:lang w:val="en-US"/>
-        </w:rPr>
-        <w:t>Git</w:t>
-      </w:r>
-      <w:proofErr w:type="spellEnd"/>
-      <w:r>
-        <w:rPr>
-          <w:lang w:val="en-US"/>
-        </w:rPr>
-        <w:t xml:space="preserve"> itself.</w:t>
+        <w:t>It would appear that you don’t need to install Git itself.</w:t>
       </w:r>
     </w:p>
     <w:p>
@@ -3888,41 +3243,25 @@
           <w:lang w:val="en-US"/>
         </w:rPr>
       </w:pPr>
-      <w:proofErr w:type="spellStart"/>
       <w:r>
         <w:rPr>
           <w:lang w:val="en-US"/>
         </w:rPr>
         <w:t>TriangleJava</w:t>
       </w:r>
-      <w:proofErr w:type="spellEnd"/>
-    </w:p>
-    <w:p>
-      <w:pPr>
-        <w:pStyle w:val="BodyText"/>
-        <w:rPr>
-          <w:lang w:val="en-US"/>
-        </w:rPr>
-      </w:pPr>
-      <w:r>
-        <w:rPr>
-          <w:lang w:val="en-US"/>
-        </w:rPr>
-        <w:t xml:space="preserve">Tried installing and running </w:t>
-      </w:r>
-      <w:proofErr w:type="spellStart"/>
-      <w:r>
-        <w:rPr>
-          <w:lang w:val="en-US"/>
-        </w:rPr>
-        <w:t>Git</w:t>
-      </w:r>
-      <w:proofErr w:type="spellEnd"/>
-      <w:r>
-        <w:rPr>
-          <w:lang w:val="en-US"/>
-        </w:rPr>
-        <w:t xml:space="preserve"> Extensions.  It appears that you really </w:t>
+    </w:p>
+    <w:p>
+      <w:pPr>
+        <w:pStyle w:val="BodyText"/>
+        <w:rPr>
+          <w:lang w:val="en-US"/>
+        </w:rPr>
+      </w:pPr>
+      <w:r>
+        <w:rPr>
+          <w:lang w:val="en-US"/>
+        </w:rPr>
+        <w:t xml:space="preserve">Tried installing and running Git Extensions.  It appears that you really </w:t>
       </w:r>
       <w:r>
         <w:rPr>
@@ -3935,21 +3274,7 @@
         <w:rPr>
           <w:lang w:val="en-US"/>
         </w:rPr>
-        <w:t xml:space="preserve"> need to have </w:t>
-      </w:r>
-      <w:proofErr w:type="spellStart"/>
-      <w:r>
-        <w:rPr>
-          <w:lang w:val="en-US"/>
-        </w:rPr>
-        <w:t>Git</w:t>
-      </w:r>
-      <w:proofErr w:type="spellEnd"/>
-      <w:r>
-        <w:rPr>
-          <w:lang w:val="en-US"/>
-        </w:rPr>
-        <w:t xml:space="preserve"> installed.</w:t>
+        <w:t xml:space="preserve"> need to have Git installed.</w:t>
       </w:r>
     </w:p>
     <w:p>
@@ -3975,35 +3300,7 @@
         <w:rPr>
           <w:lang w:val="en-US"/>
         </w:rPr>
-        <w:t xml:space="preserve">.  It would appear that the </w:t>
-      </w:r>
-      <w:proofErr w:type="spellStart"/>
-      <w:r>
-        <w:rPr>
-          <w:lang w:val="en-US"/>
-        </w:rPr>
-        <w:t>git</w:t>
-      </w:r>
-      <w:proofErr w:type="spellEnd"/>
-      <w:r>
-        <w:rPr>
-          <w:lang w:val="en-US"/>
-        </w:rPr>
-        <w:t xml:space="preserve"> extensions version referenced in the install tutorial I found, also included </w:t>
-      </w:r>
-      <w:proofErr w:type="spellStart"/>
-      <w:r>
-        <w:rPr>
-          <w:lang w:val="en-US"/>
-        </w:rPr>
-        <w:t>git</w:t>
-      </w:r>
-      <w:proofErr w:type="spellEnd"/>
-      <w:r>
-        <w:rPr>
-          <w:lang w:val="en-US"/>
-        </w:rPr>
-        <w:t>.  The more current version apparently doesn’t.</w:t>
+        <w:t>.  It would appear that the git extensions version referenced in the install tutorial I found, also included git.  The more current version apparently doesn’t.</w:t>
       </w:r>
     </w:p>
     <w:p>
@@ -4047,27 +3344,17 @@
         </w:rPr>
         <w:t xml:space="preserve">Added a rounding function </w:t>
       </w:r>
-      <w:proofErr w:type="spellStart"/>
-      <w:proofErr w:type="gramStart"/>
       <w:r>
         <w:rPr>
           <w:lang w:val="en-US"/>
         </w:rPr>
         <w:t>roundDouble</w:t>
       </w:r>
-      <w:proofErr w:type="spellEnd"/>
-      <w:r>
-        <w:rPr>
-          <w:lang w:val="en-US"/>
-        </w:rPr>
-        <w:t>(</w:t>
-      </w:r>
-      <w:proofErr w:type="gramEnd"/>
-      <w:r>
-        <w:rPr>
-          <w:lang w:val="en-US"/>
-        </w:rPr>
-        <w:t>) which makes the results readable.</w:t>
+      <w:r>
+        <w:rPr>
+          <w:lang w:val="en-US"/>
+        </w:rPr>
+        <w:t>() which makes the results readable.</w:t>
       </w:r>
     </w:p>
     <w:p>
@@ -4087,29 +3374,7 @@
         <w:rPr>
           <w:lang w:val="en-US"/>
         </w:rPr>
-        <w:t xml:space="preserve">the two shortest sides are shorter than the longest side.  In that case </w:t>
-      </w:r>
-      <w:proofErr w:type="spellStart"/>
-      <w:proofErr w:type="gramStart"/>
-      <w:r>
-        <w:rPr>
-          <w:lang w:val="en-US"/>
-        </w:rPr>
-        <w:t>lawOfCosines</w:t>
-      </w:r>
-      <w:proofErr w:type="spellEnd"/>
-      <w:r>
-        <w:rPr>
-          <w:lang w:val="en-US"/>
-        </w:rPr>
-        <w:t>(</w:t>
-      </w:r>
-      <w:proofErr w:type="gramEnd"/>
-      <w:r>
-        <w:rPr>
-          <w:lang w:val="en-US"/>
-        </w:rPr>
-        <w:t xml:space="preserve">) returns nan.  Can you even </w:t>
+        <w:t xml:space="preserve">the two shortest sides are shorter than the longest side.  In that case lawOfCosines() returns nan.  Can you even </w:t>
       </w:r>
       <w:r>
         <w:rPr>
@@ -4130,22 +3395,18 @@
         </w:rPr>
         <w:t xml:space="preserve">  </w:t>
       </w:r>
-      <w:proofErr w:type="spellStart"/>
-      <w:proofErr w:type="gramStart"/>
       <w:r>
         <w:rPr>
           <w:lang w:val="en-US"/>
         </w:rPr>
         <w:t>Double.isNaN</w:t>
       </w:r>
-      <w:proofErr w:type="spellEnd"/>
       <w:r>
         <w:rPr>
           <w:lang w:val="en-US"/>
         </w:rPr>
         <w:t>()</w:t>
       </w:r>
-      <w:proofErr w:type="gramEnd"/>
     </w:p>
     <w:p>
       <w:pPr>
@@ -4183,20 +3444,7 @@
           <w:lang w:val="en-US"/>
         </w:rPr>
         <w:br/>
-      </w:r>
-      <w:proofErr w:type="spellStart"/>
-      <w:r>
-        <w:rPr>
-          <w:lang w:val="en-US"/>
-        </w:rPr>
-        <w:t>selectAll</w:t>
-      </w:r>
-      <w:proofErr w:type="spellEnd"/>
-      <w:r>
-        <w:rPr>
-          <w:lang w:val="en-US"/>
-        </w:rPr>
-        <w:t>()</w:t>
+        <w:t>selectAll()</w:t>
       </w:r>
       <w:r>
         <w:rPr>
@@ -4211,14 +3459,12 @@
         </w:rPr>
         <w:br/>
       </w:r>
-      <w:proofErr w:type="spellStart"/>
       <w:r>
         <w:rPr>
           <w:lang w:val="en-US"/>
         </w:rPr>
         <w:t>registerKeyboardAction</w:t>
       </w:r>
-      <w:proofErr w:type="spellEnd"/>
     </w:p>
     <w:p>
       <w:pPr>
@@ -4302,35 +3548,7 @@
           <w:lang w:val="en-US"/>
         </w:rPr>
         <w:lastRenderedPageBreak/>
-        <w:t xml:space="preserve">Find out what </w:t>
-      </w:r>
-      <w:proofErr w:type="spellStart"/>
-      <w:r>
-        <w:rPr>
-          <w:lang w:val="en-US"/>
-        </w:rPr>
-        <w:t>gokPixels</w:t>
-      </w:r>
-      <w:proofErr w:type="spellEnd"/>
-      <w:r>
-        <w:rPr>
-          <w:lang w:val="en-US"/>
-        </w:rPr>
-        <w:t xml:space="preserve"> and </w:t>
-      </w:r>
-      <w:proofErr w:type="spellStart"/>
-      <w:r>
-        <w:rPr>
-          <w:lang w:val="en-US"/>
-        </w:rPr>
-        <w:t>tbHeight</w:t>
-      </w:r>
-      <w:proofErr w:type="spellEnd"/>
-      <w:r>
-        <w:rPr>
-          <w:lang w:val="en-US"/>
-        </w:rPr>
-        <w:t xml:space="preserve"> really represent.</w:t>
+        <w:t>Find out what gokPixels and tbHeight really represent.</w:t>
       </w:r>
     </w:p>
     <w:p>
@@ -4414,43 +3632,7 @@
         <w:rPr>
           <w:lang w:val="en-US"/>
         </w:rPr>
-        <w:t xml:space="preserve"> and FACTOR </w:t>
-      </w:r>
-      <w:proofErr w:type="spellStart"/>
-      <w:r>
-        <w:rPr>
-          <w:lang w:val="en-US"/>
-        </w:rPr>
-        <w:t>calc</w:t>
-      </w:r>
-      <w:proofErr w:type="spellEnd"/>
-      <w:r>
-        <w:rPr>
-          <w:lang w:val="en-US"/>
-        </w:rPr>
-        <w:t xml:space="preserve"> out of </w:t>
-      </w:r>
-      <w:proofErr w:type="spellStart"/>
-      <w:proofErr w:type="gramStart"/>
-      <w:r>
-        <w:rPr>
-          <w:lang w:val="en-US"/>
-        </w:rPr>
-        <w:t>roundDouble</w:t>
-      </w:r>
-      <w:proofErr w:type="spellEnd"/>
-      <w:r>
-        <w:rPr>
-          <w:lang w:val="en-US"/>
-        </w:rPr>
-        <w:t>(</w:t>
-      </w:r>
-      <w:proofErr w:type="gramEnd"/>
-      <w:r>
-        <w:rPr>
-          <w:lang w:val="en-US"/>
-        </w:rPr>
-        <w:t>) so it is only calculated once.</w:t>
+        <w:t xml:space="preserve"> and FACTOR calc out of roundDouble() so it is only calculated once.</w:t>
       </w:r>
       <w:r>
         <w:rPr>
@@ -4493,72 +3675,15 @@
         <w:rPr>
           <w:lang w:val="en-US"/>
         </w:rPr>
-        <w:t xml:space="preserve">It would probably make sense to use </w:t>
-      </w:r>
-      <w:proofErr w:type="spellStart"/>
-      <w:r>
-        <w:rPr>
-          <w:lang w:val="en-US"/>
-        </w:rPr>
-        <w:t>NumberFormat</w:t>
-      </w:r>
-      <w:proofErr w:type="spellEnd"/>
-      <w:r>
-        <w:rPr>
-          <w:lang w:val="en-US"/>
-        </w:rPr>
-        <w:t xml:space="preserve"> and .</w:t>
-      </w:r>
-      <w:proofErr w:type="spellStart"/>
-      <w:proofErr w:type="gramStart"/>
-      <w:r>
-        <w:rPr>
-          <w:lang w:val="en-US"/>
-        </w:rPr>
-        <w:t>setMaximumFractionDigits</w:t>
-      </w:r>
-      <w:proofErr w:type="spellEnd"/>
-      <w:r>
-        <w:rPr>
-          <w:lang w:val="en-US"/>
-        </w:rPr>
-        <w:t>(</w:t>
-      </w:r>
-      <w:proofErr w:type="gramEnd"/>
-      <w:r>
-        <w:rPr>
-          <w:lang w:val="en-US"/>
-        </w:rPr>
-        <w:t xml:space="preserve">) as a better method than the </w:t>
-      </w:r>
-      <w:proofErr w:type="spellStart"/>
-      <w:r>
-        <w:rPr>
-          <w:lang w:val="en-US"/>
-        </w:rPr>
-        <w:t>roundDouble</w:t>
-      </w:r>
-      <w:proofErr w:type="spellEnd"/>
-      <w:r>
-        <w:rPr>
-          <w:lang w:val="en-US"/>
-        </w:rPr>
-        <w:t>() thing.</w:t>
+        <w:t>It would probably make sense to use NumberFormat and .setMaximumFractionDigits() as a better method than the roundDouble() thing.</w:t>
       </w:r>
       <w:r>
         <w:rPr>
           <w:lang w:val="en-US"/>
         </w:rPr>
         <w:br/>
-      </w:r>
-      <w:proofErr w:type="spellStart"/>
-      <w:r>
-        <w:rPr>
-          <w:lang w:val="en-US"/>
-        </w:rPr>
         <w:t>getNumberInstance</w:t>
       </w:r>
-      <w:proofErr w:type="spellEnd"/>
     </w:p>
     <w:p>
       <w:pPr>
@@ -4624,21 +3749,7 @@
         <w:rPr>
           <w:lang w:val="en-US"/>
         </w:rPr>
-        <w:t xml:space="preserve">Created an RSA private/public key when the SSH thing didn’t want to work.  I’ve now got code up on GitHub, but I still don’t really know how to do a push in </w:t>
-      </w:r>
-      <w:proofErr w:type="spellStart"/>
-      <w:r>
-        <w:rPr>
-          <w:lang w:val="en-US"/>
-        </w:rPr>
-        <w:t>git</w:t>
-      </w:r>
-      <w:proofErr w:type="spellEnd"/>
-      <w:r>
-        <w:rPr>
-          <w:lang w:val="en-US"/>
-        </w:rPr>
-        <w:t xml:space="preserve"> Extensions.</w:t>
+        <w:t>Created an RSA private/public key when the SSH thing didn’t want to work.  I’ve now got code up on GitHub, but I still don’t really know how to do a push in git Extensions.</w:t>
       </w:r>
     </w:p>
     <w:p>
@@ -4700,35 +3811,7 @@
         <w:rPr>
           <w:lang w:val="en-US"/>
         </w:rPr>
-        <w:t xml:space="preserve">Note the </w:t>
-      </w:r>
-      <w:proofErr w:type="gramStart"/>
-      <w:r>
-        <w:rPr>
-          <w:lang w:val="en-US"/>
-        </w:rPr>
-        <w:t>main(</w:t>
-      </w:r>
-      <w:proofErr w:type="gramEnd"/>
-      <w:r>
-        <w:rPr>
-          <w:lang w:val="en-US"/>
-        </w:rPr>
-        <w:t xml:space="preserve">) function in the above example.  See what’s up with the </w:t>
-      </w:r>
-      <w:proofErr w:type="spellStart"/>
-      <w:r>
-        <w:rPr>
-          <w:lang w:val="en-US"/>
-        </w:rPr>
-        <w:t>invokeLater</w:t>
-      </w:r>
-      <w:proofErr w:type="spellEnd"/>
-      <w:r>
-        <w:rPr>
-          <w:lang w:val="en-US"/>
-        </w:rPr>
-        <w:t>, Runnable, run bit.</w:t>
+        <w:t>Note the main() function in the above example.  See what’s up with the invokeLater, Runnable, run bit.</w:t>
       </w:r>
     </w:p>
     <w:p>
@@ -4775,35 +3858,7 @@
         <w:rPr>
           <w:lang w:val="en-US"/>
         </w:rPr>
-        <w:t xml:space="preserve">It would appear that the refs/for/ prefix that tells </w:t>
-      </w:r>
-      <w:proofErr w:type="spellStart"/>
-      <w:r>
-        <w:rPr>
-          <w:lang w:val="en-US"/>
-        </w:rPr>
-        <w:t>Gerrit</w:t>
-      </w:r>
-      <w:proofErr w:type="spellEnd"/>
-      <w:r>
-        <w:rPr>
-          <w:lang w:val="en-US"/>
-        </w:rPr>
-        <w:t xml:space="preserve"> that a code review should be created.  It’s only part of the tool chain if </w:t>
-      </w:r>
-      <w:proofErr w:type="spellStart"/>
-      <w:r>
-        <w:rPr>
-          <w:lang w:val="en-US"/>
-        </w:rPr>
-        <w:t>Gerrit</w:t>
-      </w:r>
-      <w:proofErr w:type="spellEnd"/>
-      <w:r>
-        <w:rPr>
-          <w:lang w:val="en-US"/>
-        </w:rPr>
-        <w:t xml:space="preserve"> is involved…which it isn’t.</w:t>
+        <w:t>It would appear that the refs/for/ prefix that tells Gerrit that a code review should be created.  It’s only part of the tool chain if Gerrit is involved…which it isn’t.</w:t>
       </w:r>
     </w:p>
     <w:p>
@@ -4843,107 +3898,35 @@
         <w:rPr>
           <w:lang w:val="en-US"/>
         </w:rPr>
-        <w:t xml:space="preserve">It's messed up (not formatted) after you hit the </w:t>
-      </w:r>
-      <w:proofErr w:type="spellStart"/>
-      <w:r>
-        <w:rPr>
-          <w:lang w:val="en-US"/>
-        </w:rPr>
-        <w:t>calc</w:t>
-      </w:r>
-      <w:proofErr w:type="spellEnd"/>
-      <w:r>
-        <w:rPr>
-          <w:lang w:val="en-US"/>
-        </w:rPr>
-        <w:t xml:space="preserve"> button.  It's not just the long fractional stuff.  Whole numbers show up as n.0 instead of n.00.</w:t>
-      </w:r>
-    </w:p>
-    <w:p>
-      <w:pPr>
-        <w:pStyle w:val="BodyText"/>
-        <w:rPr>
-          <w:lang w:val="en-US"/>
-        </w:rPr>
-      </w:pPr>
-      <w:r>
-        <w:rPr>
-          <w:lang w:val="en-US"/>
-        </w:rPr>
-        <w:t xml:space="preserve">Is there something that needs to happen in </w:t>
-      </w:r>
-      <w:proofErr w:type="spellStart"/>
-      <w:proofErr w:type="gramStart"/>
-      <w:r>
-        <w:rPr>
-          <w:lang w:val="en-US"/>
-        </w:rPr>
-        <w:t>field.setText</w:t>
-      </w:r>
-      <w:proofErr w:type="spellEnd"/>
-      <w:r>
-        <w:rPr>
-          <w:lang w:val="en-US"/>
-        </w:rPr>
-        <w:t>(</w:t>
-      </w:r>
-      <w:proofErr w:type="gramEnd"/>
-      <w:r>
-        <w:rPr>
-          <w:lang w:val="en-US"/>
-        </w:rPr>
-        <w:t xml:space="preserve">) in </w:t>
-      </w:r>
-      <w:proofErr w:type="spellStart"/>
-      <w:r>
-        <w:rPr>
-          <w:lang w:val="en-US"/>
-        </w:rPr>
-        <w:t>actionPerformed</w:t>
-      </w:r>
-      <w:proofErr w:type="spellEnd"/>
-      <w:r>
-        <w:rPr>
-          <w:lang w:val="en-US"/>
-        </w:rPr>
-        <w:t>()?</w:t>
-      </w:r>
-    </w:p>
-    <w:p>
-      <w:pPr>
-        <w:pStyle w:val="BodyText"/>
-        <w:rPr>
-          <w:lang w:val="en-US"/>
-        </w:rPr>
-      </w:pPr>
-      <w:r>
-        <w:rPr>
-          <w:lang w:val="en-US"/>
-        </w:rPr>
-        <w:t xml:space="preserve">I was trying to modify FormatterFactoryDemo.java so the text in the fields would be selected when the field got the focus, but feel into a hole with </w:t>
-      </w:r>
-      <w:proofErr w:type="spellStart"/>
-      <w:proofErr w:type="gramStart"/>
-      <w:r>
-        <w:rPr>
-          <w:lang w:val="en-US"/>
-        </w:rPr>
-        <w:t>registerKeyboardAction</w:t>
-      </w:r>
-      <w:proofErr w:type="spellEnd"/>
-      <w:r>
-        <w:rPr>
-          <w:lang w:val="en-US"/>
-        </w:rPr>
-        <w:t>(</w:t>
-      </w:r>
-      <w:proofErr w:type="gramEnd"/>
-      <w:r>
-        <w:rPr>
-          <w:lang w:val="en-US"/>
-        </w:rPr>
-        <w:t>) which is deprecated.</w:t>
+        <w:t>It's messed up (not formatted) after you hit the calc button.  It's not just the long fractional stuff.  Whole numbers show up as n.0 instead of n.00.</w:t>
+      </w:r>
+    </w:p>
+    <w:p>
+      <w:pPr>
+        <w:pStyle w:val="BodyText"/>
+        <w:rPr>
+          <w:lang w:val="en-US"/>
+        </w:rPr>
+      </w:pPr>
+      <w:r>
+        <w:rPr>
+          <w:lang w:val="en-US"/>
+        </w:rPr>
+        <w:t>Is there something that needs to happen in field.setText() in actionPerformed()?</w:t>
+      </w:r>
+    </w:p>
+    <w:p>
+      <w:pPr>
+        <w:pStyle w:val="BodyText"/>
+        <w:rPr>
+          <w:lang w:val="en-US"/>
+        </w:rPr>
+      </w:pPr>
+      <w:r>
+        <w:rPr>
+          <w:lang w:val="en-US"/>
+        </w:rPr>
+        <w:t>I was trying to modify FormatterFactoryDemo.java so the text in the fields would be selected when the field got the focus, but feel into a hole with registerKeyboardAction() which is deprecated.</w:t>
       </w:r>
     </w:p>
     <w:p>
@@ -4978,49 +3961,29 @@
         </w:rPr>
         <w:t xml:space="preserve">Came up with bounding box co-ordinates for the graphics window, but right now they live inside </w:t>
       </w:r>
-      <w:proofErr w:type="spellStart"/>
-      <w:proofErr w:type="gramStart"/>
       <w:r>
         <w:rPr>
           <w:lang w:val="en-US"/>
         </w:rPr>
         <w:t>createDataPanel</w:t>
       </w:r>
-      <w:proofErr w:type="spellEnd"/>
-      <w:r>
-        <w:rPr>
-          <w:lang w:val="en-US"/>
-        </w:rPr>
-        <w:t>(</w:t>
-      </w:r>
-      <w:proofErr w:type="gramEnd"/>
-      <w:r>
-        <w:rPr>
-          <w:lang w:val="en-US"/>
-        </w:rPr>
-        <w:t xml:space="preserve">).  I’ll need them outside that function.  I could move all that positioning code to a more public place, or I could just have a function to set those values that’s called in </w:t>
-      </w:r>
-      <w:proofErr w:type="spellStart"/>
-      <w:proofErr w:type="gramStart"/>
+      <w:r>
+        <w:rPr>
+          <w:lang w:val="en-US"/>
+        </w:rPr>
+        <w:t xml:space="preserve">().  I’ll need them outside that function.  I could move all that positioning code to a more public place, or I could just have a function to set those values that’s called in </w:t>
+      </w:r>
       <w:r>
         <w:rPr>
           <w:lang w:val="en-US"/>
         </w:rPr>
         <w:t>createDataPanel</w:t>
       </w:r>
-      <w:proofErr w:type="spellEnd"/>
-      <w:r>
-        <w:rPr>
-          <w:lang w:val="en-US"/>
-        </w:rPr>
-        <w:t>(</w:t>
-      </w:r>
-      <w:proofErr w:type="gramEnd"/>
-      <w:r>
-        <w:rPr>
-          <w:lang w:val="en-US"/>
-        </w:rPr>
-        <w:t>).</w:t>
+      <w:r>
+        <w:rPr>
+          <w:lang w:val="en-US"/>
+        </w:rPr>
+        <w:t>().</w:t>
       </w:r>
     </w:p>
     <w:p>
@@ -5068,21 +4031,7 @@
         <w:rPr>
           <w:lang w:val="en-US"/>
         </w:rPr>
-        <w:t xml:space="preserve">It also appears that </w:t>
-      </w:r>
-      <w:proofErr w:type="gramStart"/>
-      <w:r>
-        <w:rPr>
-          <w:lang w:val="en-US"/>
-        </w:rPr>
-        <w:t>repaint(</w:t>
-      </w:r>
-      <w:proofErr w:type="gramEnd"/>
-      <w:r>
-        <w:rPr>
-          <w:lang w:val="en-US"/>
-        </w:rPr>
-        <w:t xml:space="preserve">) doesn’t call paint().  </w:t>
+        <w:t xml:space="preserve">It also appears that repaint() doesn’t call paint().  </w:t>
       </w:r>
     </w:p>
     <w:p>
@@ -5111,257 +4060,79 @@
           <w:lang w:val="en-US"/>
         </w:rPr>
       </w:pPr>
-      <w:proofErr w:type="gramStart"/>
-      <w:r>
-        <w:rPr>
-          <w:lang w:val="en-US"/>
-        </w:rPr>
-        <w:t>Repaint(</w:t>
-      </w:r>
-      <w:proofErr w:type="gramEnd"/>
-      <w:r>
-        <w:rPr>
-          <w:lang w:val="en-US"/>
-        </w:rPr>
-        <w:t xml:space="preserve">) isn’t anywhere in the paint() </w:t>
-      </w:r>
-      <w:proofErr w:type="spellStart"/>
-      <w:r>
-        <w:rPr>
-          <w:lang w:val="en-US"/>
-        </w:rPr>
-        <w:t>foodchain</w:t>
-      </w:r>
-      <w:proofErr w:type="spellEnd"/>
-      <w:r>
-        <w:rPr>
-          <w:lang w:val="en-US"/>
-        </w:rPr>
-        <w:t>.  It may just be something that says something needs to eventually be repainted.</w:t>
-      </w:r>
-    </w:p>
-    <w:p>
-      <w:pPr>
-        <w:pStyle w:val="BodyText"/>
-        <w:rPr>
-          <w:lang w:val="en-US"/>
-        </w:rPr>
-      </w:pPr>
-      <w:r>
-        <w:rPr>
-          <w:lang w:val="en-US"/>
-        </w:rPr>
-        <w:t xml:space="preserve">There’s some Composite stuff that I’m clueless on that I added to my </w:t>
-      </w:r>
-      <w:proofErr w:type="gramStart"/>
-      <w:r>
-        <w:rPr>
-          <w:lang w:val="en-US"/>
-        </w:rPr>
-        <w:t>paint(</w:t>
-      </w:r>
-      <w:proofErr w:type="gramEnd"/>
-      <w:r>
-        <w:rPr>
-          <w:lang w:val="en-US"/>
-        </w:rPr>
-        <w:t>).</w:t>
-      </w:r>
-      <w:r>
-        <w:rPr>
-          <w:lang w:val="en-US"/>
-        </w:rPr>
-        <w:t xml:space="preserve">  It doesn’t matter, because </w:t>
-      </w:r>
-      <w:proofErr w:type="gramStart"/>
-      <w:r>
-        <w:rPr>
-          <w:lang w:val="en-US"/>
-        </w:rPr>
-        <w:t>paint(</w:t>
-      </w:r>
-      <w:proofErr w:type="gramEnd"/>
-      <w:r>
-        <w:rPr>
-          <w:lang w:val="en-US"/>
-        </w:rPr>
-        <w:t>) still never gets called.</w:t>
-      </w:r>
-    </w:p>
-    <w:p>
-      <w:pPr>
-        <w:pStyle w:val="BodyText"/>
-        <w:rPr>
-          <w:lang w:val="en-US"/>
-        </w:rPr>
-      </w:pPr>
-      <w:r>
-        <w:rPr>
-          <w:lang w:val="en-US"/>
-        </w:rPr>
-        <w:t xml:space="preserve">The weather example extends </w:t>
-      </w:r>
-      <w:proofErr w:type="spellStart"/>
-      <w:r>
-        <w:rPr>
-          <w:lang w:val="en-US"/>
-        </w:rPr>
-        <w:t>JApplet</w:t>
-      </w:r>
-      <w:proofErr w:type="spellEnd"/>
-      <w:r>
-        <w:rPr>
-          <w:lang w:val="en-US"/>
-        </w:rPr>
-        <w:t xml:space="preserve"> and implements </w:t>
-      </w:r>
-      <w:proofErr w:type="spellStart"/>
-      <w:r>
-        <w:rPr>
-          <w:lang w:val="en-US"/>
-        </w:rPr>
-        <w:t>ChangeListener</w:t>
-      </w:r>
-      <w:proofErr w:type="spellEnd"/>
-      <w:r>
-        <w:rPr>
-          <w:lang w:val="en-US"/>
-        </w:rPr>
-        <w:t>.</w:t>
-      </w:r>
-    </w:p>
-    <w:p>
-      <w:pPr>
-        <w:pStyle w:val="BodyText"/>
-        <w:rPr>
-          <w:lang w:val="en-US"/>
-        </w:rPr>
-      </w:pPr>
-      <w:r>
-        <w:rPr>
-          <w:lang w:val="en-US"/>
-        </w:rPr>
-        <w:t xml:space="preserve">When you slide the slider, there’s a </w:t>
-      </w:r>
-      <w:proofErr w:type="spellStart"/>
-      <w:proofErr w:type="gramStart"/>
-      <w:r>
-        <w:rPr>
-          <w:lang w:val="en-US"/>
-        </w:rPr>
-        <w:t>stateChanged</w:t>
-      </w:r>
-      <w:proofErr w:type="spellEnd"/>
-      <w:r>
-        <w:rPr>
-          <w:lang w:val="en-US"/>
-        </w:rPr>
-        <w:t>(</w:t>
-      </w:r>
-      <w:proofErr w:type="gramEnd"/>
-      <w:r>
-        <w:rPr>
-          <w:lang w:val="en-US"/>
-        </w:rPr>
-        <w:t>) event which sets the temperature and calls repaint.</w:t>
-      </w:r>
-    </w:p>
-    <w:p>
-      <w:pPr>
-        <w:pStyle w:val="BodyText"/>
-        <w:rPr>
-          <w:lang w:val="en-US"/>
-        </w:rPr>
-      </w:pPr>
-      <w:r>
-        <w:rPr>
-          <w:lang w:val="en-US"/>
-        </w:rPr>
-        <w:t xml:space="preserve">Right now </w:t>
-      </w:r>
-      <w:proofErr w:type="spellStart"/>
-      <w:r>
-        <w:rPr>
-          <w:lang w:val="en-US"/>
-        </w:rPr>
-        <w:t>TriangleGUI</w:t>
-      </w:r>
-      <w:proofErr w:type="spellEnd"/>
-      <w:r>
-        <w:rPr>
-          <w:lang w:val="en-US"/>
-        </w:rPr>
-        <w:t xml:space="preserve"> is extending </w:t>
-      </w:r>
-      <w:proofErr w:type="spellStart"/>
-      <w:r>
-        <w:rPr>
-          <w:lang w:val="en-US"/>
-        </w:rPr>
-        <w:t>JFrame</w:t>
-      </w:r>
-      <w:proofErr w:type="spellEnd"/>
-      <w:r>
-        <w:rPr>
-          <w:lang w:val="en-US"/>
-        </w:rPr>
-        <w:t xml:space="preserve"> implementing </w:t>
-      </w:r>
-      <w:proofErr w:type="spellStart"/>
-      <w:r>
-        <w:rPr>
-          <w:lang w:val="en-US"/>
-        </w:rPr>
-        <w:t>ActionListener</w:t>
-      </w:r>
-      <w:proofErr w:type="spellEnd"/>
-      <w:r>
-        <w:rPr>
-          <w:lang w:val="en-US"/>
-        </w:rPr>
-        <w:t>.  I don’t think I’m currently really doing anything with the listener part.</w:t>
-      </w:r>
-      <w:r>
-        <w:rPr>
-          <w:lang w:val="en-US"/>
-        </w:rPr>
-        <w:t xml:space="preserve">  Correction…I’m using </w:t>
-      </w:r>
-      <w:proofErr w:type="spellStart"/>
-      <w:r>
-        <w:rPr>
-          <w:lang w:val="en-US"/>
-        </w:rPr>
-        <w:t>ActionListener</w:t>
-      </w:r>
-      <w:proofErr w:type="spellEnd"/>
-      <w:r>
-        <w:rPr>
-          <w:lang w:val="en-US"/>
-        </w:rPr>
-        <w:t xml:space="preserve"> to call </w:t>
-      </w:r>
-      <w:proofErr w:type="spellStart"/>
-      <w:proofErr w:type="gramStart"/>
-      <w:r>
-        <w:rPr>
-          <w:lang w:val="en-US"/>
-        </w:rPr>
-        <w:t>actionPerformed</w:t>
-      </w:r>
-      <w:proofErr w:type="spellEnd"/>
-      <w:r>
-        <w:rPr>
-          <w:lang w:val="en-US"/>
-        </w:rPr>
-        <w:t>(</w:t>
-      </w:r>
-      <w:proofErr w:type="gramEnd"/>
-      <w:r>
-        <w:rPr>
-          <w:lang w:val="en-US"/>
-        </w:rPr>
-        <w:t>).</w:t>
+      <w:r>
+        <w:rPr>
+          <w:lang w:val="en-US"/>
+        </w:rPr>
+        <w:t>Repaint() isn’t anywhere in the paint() foodchain.  It may just be something that says something needs to eventually be repainted.</w:t>
+      </w:r>
+    </w:p>
+    <w:p>
+      <w:pPr>
+        <w:pStyle w:val="BodyText"/>
+        <w:rPr>
+          <w:lang w:val="en-US"/>
+        </w:rPr>
+      </w:pPr>
+      <w:r>
+        <w:rPr>
+          <w:lang w:val="en-US"/>
+        </w:rPr>
+        <w:t>There’s some Composite stuff that I’m clueless on that I added to my paint().</w:t>
+      </w:r>
+      <w:r>
+        <w:rPr>
+          <w:lang w:val="en-US"/>
+        </w:rPr>
+        <w:t xml:space="preserve">  It doesn’t matter, because paint() still never gets called.</w:t>
+      </w:r>
+    </w:p>
+    <w:p>
+      <w:pPr>
+        <w:pStyle w:val="BodyText"/>
+        <w:rPr>
+          <w:lang w:val="en-US"/>
+        </w:rPr>
+      </w:pPr>
+      <w:r>
+        <w:rPr>
+          <w:lang w:val="en-US"/>
+        </w:rPr>
+        <w:t>The weather example extends JApplet and implements ChangeListener.</w:t>
+      </w:r>
+    </w:p>
+    <w:p>
+      <w:pPr>
+        <w:pStyle w:val="BodyText"/>
+        <w:rPr>
+          <w:lang w:val="en-US"/>
+        </w:rPr>
+      </w:pPr>
+      <w:r>
+        <w:rPr>
+          <w:lang w:val="en-US"/>
+        </w:rPr>
+        <w:t>When you slide the slider, there’s a stateChanged() event which sets the temperature and calls repaint.</w:t>
+      </w:r>
+    </w:p>
+    <w:p>
+      <w:pPr>
+        <w:pStyle w:val="BodyText"/>
+        <w:rPr>
+          <w:lang w:val="en-US"/>
+        </w:rPr>
+      </w:pPr>
+      <w:r>
+        <w:rPr>
+          <w:lang w:val="en-US"/>
+        </w:rPr>
+        <w:t>Right now TriangleGUI is extending JFrame implementing ActionListener.  I don’t think I’m currently really doing anything with the listener part.</w:t>
+      </w:r>
+      <w:r>
+        <w:rPr>
+          <w:lang w:val="en-US"/>
+        </w:rPr>
+        <w:t xml:space="preserve">  Correction…I’m using ActionListener to call actionPerformed().</w:t>
       </w:r>
     </w:p>
     <w:p>
@@ -5407,7 +4178,6 @@
       <w:r>
         <w:t xml:space="preserve">package </w:t>
       </w:r>
-      <w:proofErr w:type="spellStart"/>
       <w:r>
         <w:rPr>
           <w:b/>
@@ -5415,7 +4185,6 @@
         </w:rPr>
         <w:t>javafx.scene.shape</w:t>
       </w:r>
-      <w:proofErr w:type="spellEnd"/>
     </w:p>
     <w:p>
       <w:pPr>
@@ -5464,21 +4233,7 @@
         <w:rPr>
           <w:lang w:val="en-US"/>
         </w:rPr>
-        <w:t xml:space="preserve">Trying to get </w:t>
-      </w:r>
-      <w:proofErr w:type="gramStart"/>
-      <w:r>
-        <w:rPr>
-          <w:lang w:val="en-US"/>
-        </w:rPr>
-        <w:t>paint(</w:t>
-      </w:r>
-      <w:proofErr w:type="gramEnd"/>
-      <w:r>
-        <w:rPr>
-          <w:lang w:val="en-US"/>
-        </w:rPr>
-        <w:t>) to work…</w:t>
+        <w:t>Trying to get paint() to work…</w:t>
       </w:r>
     </w:p>
     <w:p>
@@ -5509,57 +4264,7 @@
         <w:rPr>
           <w:lang w:val="en-US"/>
         </w:rPr>
-        <w:t xml:space="preserve">I have </w:t>
-      </w:r>
-      <w:proofErr w:type="spellStart"/>
-      <w:r>
-        <w:rPr>
-          <w:lang w:val="en-US"/>
-        </w:rPr>
-        <w:t>mPainter</w:t>
-      </w:r>
-      <w:proofErr w:type="spellEnd"/>
-      <w:r>
-        <w:rPr>
-          <w:lang w:val="en-US"/>
-        </w:rPr>
-        <w:t xml:space="preserve"> added to </w:t>
-      </w:r>
-      <w:proofErr w:type="spellStart"/>
-      <w:r>
-        <w:rPr>
-          <w:lang w:val="en-US"/>
-        </w:rPr>
-        <w:t>dataPanel</w:t>
-      </w:r>
-      <w:proofErr w:type="spellEnd"/>
-      <w:r>
-        <w:rPr>
-          <w:lang w:val="en-US"/>
-        </w:rPr>
-        <w:t xml:space="preserve"> in </w:t>
-      </w:r>
-      <w:proofErr w:type="spellStart"/>
-      <w:proofErr w:type="gramStart"/>
-      <w:r>
-        <w:rPr>
-          <w:lang w:val="en-US"/>
-        </w:rPr>
-        <w:t>createDataPanel</w:t>
-      </w:r>
-      <w:proofErr w:type="spellEnd"/>
-      <w:r>
-        <w:rPr>
-          <w:lang w:val="en-US"/>
-        </w:rPr>
-        <w:t>(</w:t>
-      </w:r>
-      <w:proofErr w:type="gramEnd"/>
-      <w:r>
-        <w:rPr>
-          <w:lang w:val="en-US"/>
-        </w:rPr>
-        <w:t>).  Is there something else missing?</w:t>
+        <w:t>I have mPainter added to dataPanel in createDataPanel().  Is there something else missing?</w:t>
       </w:r>
     </w:p>
     <w:p>
@@ -5583,76 +4288,18 @@
           <w:lang w:val="en-US"/>
         </w:rPr>
       </w:pPr>
-      <w:proofErr w:type="spellStart"/>
-      <w:r>
-        <w:rPr>
-          <w:lang w:val="en-US"/>
-        </w:rPr>
-        <w:t>JApplet</w:t>
-      </w:r>
-      <w:proofErr w:type="spellEnd"/>
-      <w:r>
-        <w:rPr>
-          <w:lang w:val="en-US"/>
-        </w:rPr>
-        <w:t xml:space="preserve"> is down the </w:t>
-      </w:r>
-      <w:proofErr w:type="spellStart"/>
-      <w:r>
-        <w:rPr>
-          <w:lang w:val="en-US"/>
-        </w:rPr>
-        <w:t>foodchain</w:t>
-      </w:r>
-      <w:proofErr w:type="spellEnd"/>
-      <w:r>
-        <w:rPr>
-          <w:lang w:val="en-US"/>
-        </w:rPr>
-        <w:t xml:space="preserve"> from Container.  Panel (not </w:t>
-      </w:r>
-      <w:proofErr w:type="spellStart"/>
-      <w:r>
-        <w:rPr>
-          <w:lang w:val="en-US"/>
-        </w:rPr>
-        <w:t>JPanel</w:t>
-      </w:r>
-      <w:proofErr w:type="spellEnd"/>
-      <w:r>
-        <w:rPr>
-          <w:lang w:val="en-US"/>
-        </w:rPr>
-        <w:t>) is up the chain from Container</w:t>
-      </w:r>
-      <w:r>
-        <w:rPr>
-          <w:lang w:val="en-US"/>
-        </w:rPr>
-        <w:t xml:space="preserve"> in the </w:t>
-      </w:r>
-      <w:proofErr w:type="spellStart"/>
-      <w:r>
-        <w:rPr>
-          <w:lang w:val="en-US"/>
-        </w:rPr>
-        <w:t>JApplet</w:t>
-      </w:r>
-      <w:proofErr w:type="spellEnd"/>
-      <w:r>
-        <w:rPr>
-          <w:lang w:val="en-US"/>
-        </w:rPr>
-        <w:t xml:space="preserve"> </w:t>
-      </w:r>
-      <w:proofErr w:type="spellStart"/>
-      <w:r>
-        <w:rPr>
-          <w:lang w:val="en-US"/>
-        </w:rPr>
-        <w:t>heirarchy</w:t>
-      </w:r>
-      <w:proofErr w:type="spellEnd"/>
+      <w:r>
+        <w:rPr>
+          <w:lang w:val="en-US"/>
+        </w:rPr>
+        <w:t>JApplet is down the foodchain from Container.  Panel (not JPanel) is up the chain from Container</w:t>
+      </w:r>
+      <w:r>
+        <w:rPr>
+          <w:lang w:val="en-US"/>
+        </w:rPr>
+        <w:t xml:space="preserve"> in the JApplet heirarchy</w:t>
+      </w:r>
       <w:r>
         <w:rPr>
           <w:lang w:val="en-US"/>
@@ -5671,85 +4318,21 @@
         <w:rPr>
           <w:lang w:val="en-US"/>
         </w:rPr>
-        <w:t xml:space="preserve">I put in an explicit call to </w:t>
-      </w:r>
-      <w:proofErr w:type="gramStart"/>
-      <w:r>
-        <w:rPr>
-          <w:lang w:val="en-US"/>
-        </w:rPr>
-        <w:t>paint(</w:t>
-      </w:r>
-      <w:proofErr w:type="gramEnd"/>
-      <w:r>
-        <w:rPr>
-          <w:lang w:val="en-US"/>
-        </w:rPr>
-        <w:t xml:space="preserve">).  It gets into </w:t>
-      </w:r>
-      <w:proofErr w:type="gramStart"/>
-      <w:r>
-        <w:rPr>
-          <w:lang w:val="en-US"/>
-        </w:rPr>
-        <w:t>paint(</w:t>
-      </w:r>
-      <w:proofErr w:type="gramEnd"/>
-      <w:r>
-        <w:rPr>
-          <w:lang w:val="en-US"/>
-        </w:rPr>
-        <w:t xml:space="preserve">), but it blows up when I try to call </w:t>
-      </w:r>
-      <w:proofErr w:type="spellStart"/>
-      <w:r>
-        <w:rPr>
-          <w:lang w:val="en-US"/>
-        </w:rPr>
-        <w:t>drawLine</w:t>
-      </w:r>
-      <w:proofErr w:type="spellEnd"/>
-      <w:r>
-        <w:rPr>
-          <w:lang w:val="en-US"/>
-        </w:rPr>
-        <w:t>().</w:t>
-      </w:r>
-    </w:p>
-    <w:p>
-      <w:pPr>
-        <w:pStyle w:val="BodyText"/>
-        <w:rPr>
-          <w:lang w:val="en-US"/>
-        </w:rPr>
-      </w:pPr>
-      <w:proofErr w:type="spellStart"/>
-      <w:r>
-        <w:rPr>
-          <w:lang w:val="en-US"/>
-        </w:rPr>
-        <w:t>TriangleGUI</w:t>
-      </w:r>
-      <w:proofErr w:type="spellEnd"/>
-      <w:r>
-        <w:rPr>
-          <w:lang w:val="en-US"/>
-        </w:rPr>
-        <w:t>-&gt;</w:t>
-      </w:r>
-      <w:proofErr w:type="spellStart"/>
-      <w:r>
-        <w:rPr>
-          <w:lang w:val="en-US"/>
-        </w:rPr>
-        <w:t>JFrame</w:t>
-      </w:r>
-      <w:proofErr w:type="spellEnd"/>
-      <w:r>
-        <w:rPr>
-          <w:lang w:val="en-US"/>
-        </w:rPr>
-        <w:t>-&gt;Frame</w:t>
+        <w:t>I put in an explicit call to paint().  It gets into paint(), but it blows up when I try to call drawLine().</w:t>
+      </w:r>
+    </w:p>
+    <w:p>
+      <w:pPr>
+        <w:pStyle w:val="BodyText"/>
+        <w:rPr>
+          <w:lang w:val="en-US"/>
+        </w:rPr>
+      </w:pPr>
+      <w:r>
+        <w:rPr>
+          <w:lang w:val="en-US"/>
+        </w:rPr>
+        <w:t>TriangleGUI-&gt;JFrame-&gt;Frame</w:t>
       </w:r>
       <w:r>
         <w:rPr>
@@ -5765,61 +4348,25 @@
           <w:lang w:val="en-US"/>
         </w:rPr>
       </w:pPr>
-      <w:proofErr w:type="spellStart"/>
-      <w:r>
-        <w:rPr>
-          <w:lang w:val="en-US"/>
-        </w:rPr>
-        <w:t>JFrame</w:t>
-      </w:r>
-      <w:proofErr w:type="spellEnd"/>
-      <w:r>
-        <w:rPr>
-          <w:lang w:val="en-US"/>
-        </w:rPr>
-        <w:t xml:space="preserve"> is also in the Container food chain.</w:t>
-      </w:r>
-    </w:p>
-    <w:p>
-      <w:pPr>
-        <w:pStyle w:val="BodyText"/>
-        <w:rPr>
-          <w:lang w:val="en-US"/>
-        </w:rPr>
-      </w:pPr>
-      <w:r>
-        <w:rPr>
-          <w:lang w:val="en-US"/>
-        </w:rPr>
-        <w:t xml:space="preserve">Once I dispensed with the separate painter object and just implemented </w:t>
-      </w:r>
-      <w:proofErr w:type="gramStart"/>
-      <w:r>
-        <w:rPr>
-          <w:lang w:val="en-US"/>
-        </w:rPr>
-        <w:t>paint(</w:t>
-      </w:r>
-      <w:proofErr w:type="gramEnd"/>
-      <w:r>
-        <w:rPr>
-          <w:lang w:val="en-US"/>
-        </w:rPr>
-        <w:t xml:space="preserve">) in </w:t>
-      </w:r>
-      <w:proofErr w:type="spellStart"/>
-      <w:r>
-        <w:rPr>
-          <w:lang w:val="en-US"/>
-        </w:rPr>
-        <w:t>TriangleGUI</w:t>
-      </w:r>
-      <w:proofErr w:type="spellEnd"/>
-      <w:r>
-        <w:rPr>
-          <w:lang w:val="en-US"/>
-        </w:rPr>
-        <w:t>, I managed to get paint() to get called after a repaint().</w:t>
+      <w:r>
+        <w:rPr>
+          <w:lang w:val="en-US"/>
+        </w:rPr>
+        <w:t>JFrame is also in the Container food chain.</w:t>
+      </w:r>
+    </w:p>
+    <w:p>
+      <w:pPr>
+        <w:pStyle w:val="BodyText"/>
+        <w:rPr>
+          <w:lang w:val="en-US"/>
+        </w:rPr>
+      </w:pPr>
+      <w:r>
+        <w:rPr>
+          <w:lang w:val="en-US"/>
+        </w:rPr>
+        <w:t>Once I dispensed with the separate painter object and just implemented paint() in TriangleGUI, I managed to get paint() to get called after a repaint().</w:t>
       </w:r>
     </w:p>
     <w:p>
@@ -5919,58 +4466,28 @@
         <w:rPr>
           <w:lang w:val="en-US"/>
         </w:rPr>
-        <w:t xml:space="preserve">Perhaps it’s because it’s relative to the whole app frame rather than the </w:t>
-      </w:r>
-      <w:proofErr w:type="spellStart"/>
-      <w:r>
-        <w:rPr>
-          <w:lang w:val="en-US"/>
-        </w:rPr>
-        <w:t>dataPanel</w:t>
-      </w:r>
-      <w:proofErr w:type="spellEnd"/>
-      <w:r>
-        <w:rPr>
-          <w:lang w:val="en-US"/>
-        </w:rPr>
-        <w:t>.</w:t>
-      </w:r>
-    </w:p>
-    <w:p>
-      <w:pPr>
-        <w:pStyle w:val="BodyText"/>
-        <w:rPr>
-          <w:lang w:val="en-US"/>
-        </w:rPr>
-      </w:pPr>
-      <w:r>
-        <w:rPr>
-          <w:lang w:val="en-US"/>
-        </w:rPr>
-        <w:t xml:space="preserve">Maybe </w:t>
-      </w:r>
-      <w:proofErr w:type="gramStart"/>
-      <w:r>
-        <w:rPr>
-          <w:lang w:val="en-US"/>
-        </w:rPr>
-        <w:t>paint(</w:t>
-      </w:r>
-      <w:proofErr w:type="gramEnd"/>
-      <w:r>
-        <w:rPr>
-          <w:lang w:val="en-US"/>
-        </w:rPr>
-        <w:t xml:space="preserve">) needs to be relative to the </w:t>
-      </w:r>
-      <w:proofErr w:type="spellStart"/>
+        <w:t>Perhaps it’s because it’s relative to the whole app frame rather than the dataPanel.</w:t>
+      </w:r>
+    </w:p>
+    <w:p>
+      <w:pPr>
+        <w:pStyle w:val="BodyText"/>
+        <w:rPr>
+          <w:lang w:val="en-US"/>
+        </w:rPr>
+      </w:pPr>
+      <w:r>
+        <w:rPr>
+          <w:lang w:val="en-US"/>
+        </w:rPr>
+        <w:t xml:space="preserve">Maybe paint() needs to be relative to the </w:t>
+      </w:r>
       <w:r>
         <w:rPr>
           <w:lang w:val="en-US"/>
         </w:rPr>
         <w:t>mGraphicPanel</w:t>
       </w:r>
-      <w:proofErr w:type="spellEnd"/>
       <w:r>
         <w:rPr>
           <w:lang w:val="en-US"/>
@@ -6116,35 +4633,7 @@
         <w:rPr>
           <w:lang w:val="en-US"/>
         </w:rPr>
-        <w:t xml:space="preserve">Find out what </w:t>
-      </w:r>
-      <w:proofErr w:type="spellStart"/>
-      <w:r>
-        <w:rPr>
-          <w:lang w:val="en-US"/>
-        </w:rPr>
-        <w:t>gokPixels</w:t>
-      </w:r>
-      <w:proofErr w:type="spellEnd"/>
-      <w:r>
-        <w:rPr>
-          <w:lang w:val="en-US"/>
-        </w:rPr>
-        <w:t xml:space="preserve"> and </w:t>
-      </w:r>
-      <w:proofErr w:type="spellStart"/>
-      <w:r>
-        <w:rPr>
-          <w:lang w:val="en-US"/>
-        </w:rPr>
-        <w:t>tbHeight</w:t>
-      </w:r>
-      <w:proofErr w:type="spellEnd"/>
-      <w:r>
-        <w:rPr>
-          <w:lang w:val="en-US"/>
-        </w:rPr>
-        <w:t xml:space="preserve"> really represent.</w:t>
+        <w:t>Find out what gokPixels and tbHeight really represent.</w:t>
       </w:r>
     </w:p>
     <w:p>
@@ -6164,14 +4653,12 @@
         </w:rPr>
         <w:t xml:space="preserve">See if having a separate </w:t>
       </w:r>
-      <w:proofErr w:type="spellStart"/>
       <w:r>
         <w:rPr>
           <w:lang w:val="en-US"/>
         </w:rPr>
         <w:t>mGraphicPanel</w:t>
       </w:r>
-      <w:proofErr w:type="spellEnd"/>
       <w:r>
         <w:rPr>
           <w:lang w:val="en-US"/>
@@ -6183,35 +4670,7 @@
           <w:lang w:val="en-US"/>
         </w:rPr>
         <w:br/>
-        <w:t xml:space="preserve">Would that be by extending </w:t>
-      </w:r>
-      <w:proofErr w:type="spellStart"/>
-      <w:r>
-        <w:rPr>
-          <w:lang w:val="en-US"/>
-        </w:rPr>
-        <w:t>JPanel</w:t>
-      </w:r>
-      <w:proofErr w:type="spellEnd"/>
-      <w:r>
-        <w:rPr>
-          <w:lang w:val="en-US"/>
-        </w:rPr>
-        <w:t xml:space="preserve"> and overriding </w:t>
-      </w:r>
-      <w:proofErr w:type="gramStart"/>
-      <w:r>
-        <w:rPr>
-          <w:lang w:val="en-US"/>
-        </w:rPr>
-        <w:t>paint(</w:t>
-      </w:r>
-      <w:proofErr w:type="gramEnd"/>
-      <w:r>
-        <w:rPr>
-          <w:lang w:val="en-US"/>
-        </w:rPr>
-        <w:t>)?</w:t>
+        <w:t>Would that be by extending JPanel and overriding paint()?</w:t>
       </w:r>
       <w:r>
         <w:rPr>
@@ -6243,20 +4702,7 @@
           <w:lang w:val="en-US"/>
         </w:rPr>
         <w:br/>
-      </w:r>
-      <w:proofErr w:type="spellStart"/>
-      <w:r>
-        <w:rPr>
-          <w:lang w:val="en-US"/>
-        </w:rPr>
-        <w:t>selectAll</w:t>
-      </w:r>
-      <w:proofErr w:type="spellEnd"/>
-      <w:r>
-        <w:rPr>
-          <w:lang w:val="en-US"/>
-        </w:rPr>
-        <w:t>()</w:t>
+        <w:t>selectAll()</w:t>
       </w:r>
       <w:r>
         <w:rPr>
@@ -6276,15 +4722,8 @@
           <w:lang w:val="en-US"/>
         </w:rPr>
         <w:br/>
-      </w:r>
-      <w:proofErr w:type="spellStart"/>
-      <w:r>
-        <w:rPr>
-          <w:lang w:val="en-US"/>
-        </w:rPr>
         <w:t>registerKeyboardAction</w:t>
       </w:r>
-      <w:proofErr w:type="spellEnd"/>
     </w:p>
     <w:p>
       <w:pPr>
@@ -6333,20 +4772,7 @@
           <w:lang w:val="en-US"/>
         </w:rPr>
         <w:br/>
-      </w:r>
-      <w:proofErr w:type="spellStart"/>
-      <w:r>
-        <w:rPr>
-          <w:lang w:val="en-US"/>
-        </w:rPr>
-        <w:t>getSize</w:t>
-      </w:r>
-      <w:proofErr w:type="spellEnd"/>
-      <w:r>
-        <w:rPr>
-          <w:lang w:val="en-US"/>
-        </w:rPr>
-        <w:t>()</w:t>
+        <w:t>getSize()</w:t>
       </w:r>
     </w:p>
     <w:p>
@@ -6376,43 +4802,7 @@
         <w:rPr>
           <w:lang w:val="en-US"/>
         </w:rPr>
-        <w:t xml:space="preserve"> and FACTOR </w:t>
-      </w:r>
-      <w:proofErr w:type="spellStart"/>
-      <w:r>
-        <w:rPr>
-          <w:lang w:val="en-US"/>
-        </w:rPr>
-        <w:t>calc</w:t>
-      </w:r>
-      <w:proofErr w:type="spellEnd"/>
-      <w:r>
-        <w:rPr>
-          <w:lang w:val="en-US"/>
-        </w:rPr>
-        <w:t xml:space="preserve"> out of </w:t>
-      </w:r>
-      <w:proofErr w:type="spellStart"/>
-      <w:proofErr w:type="gramStart"/>
-      <w:r>
-        <w:rPr>
-          <w:lang w:val="en-US"/>
-        </w:rPr>
-        <w:t>roundDouble</w:t>
-      </w:r>
-      <w:proofErr w:type="spellEnd"/>
-      <w:r>
-        <w:rPr>
-          <w:lang w:val="en-US"/>
-        </w:rPr>
-        <w:t>(</w:t>
-      </w:r>
-      <w:proofErr w:type="gramEnd"/>
-      <w:r>
-        <w:rPr>
-          <w:lang w:val="en-US"/>
-        </w:rPr>
-        <w:t>) so it is only calculated once.</w:t>
+        <w:t xml:space="preserve"> and FACTOR calc out of roundDouble() so it is only calculated once.</w:t>
       </w:r>
       <w:r>
         <w:rPr>
@@ -6437,99 +4827,28 @@
         <w:rPr>
           <w:lang w:val="en-US"/>
         </w:rPr>
-        <w:t xml:space="preserve">It would probably make sense to use </w:t>
-      </w:r>
-      <w:proofErr w:type="spellStart"/>
-      <w:r>
-        <w:rPr>
-          <w:lang w:val="en-US"/>
-        </w:rPr>
-        <w:t>NumberFormat</w:t>
-      </w:r>
-      <w:proofErr w:type="spellEnd"/>
-      <w:r>
-        <w:rPr>
-          <w:lang w:val="en-US"/>
-        </w:rPr>
-        <w:t xml:space="preserve"> and .</w:t>
-      </w:r>
-      <w:proofErr w:type="spellStart"/>
-      <w:proofErr w:type="gramStart"/>
-      <w:r>
-        <w:rPr>
-          <w:lang w:val="en-US"/>
-        </w:rPr>
-        <w:t>setMaximumFractionDigits</w:t>
-      </w:r>
-      <w:proofErr w:type="spellEnd"/>
-      <w:r>
-        <w:rPr>
-          <w:lang w:val="en-US"/>
-        </w:rPr>
-        <w:t>(</w:t>
-      </w:r>
-      <w:proofErr w:type="gramEnd"/>
-      <w:r>
-        <w:rPr>
-          <w:lang w:val="en-US"/>
-        </w:rPr>
-        <w:t xml:space="preserve">) as a better method than the </w:t>
-      </w:r>
-      <w:proofErr w:type="spellStart"/>
-      <w:r>
-        <w:rPr>
-          <w:lang w:val="en-US"/>
-        </w:rPr>
-        <w:t>roundDouble</w:t>
-      </w:r>
-      <w:proofErr w:type="spellEnd"/>
-      <w:r>
-        <w:rPr>
-          <w:lang w:val="en-US"/>
-        </w:rPr>
-        <w:t>() thing.</w:t>
+        <w:t>It would probably make sense to use NumberFormat and .setMaximumFractionDigits() as a better method than the roundDouble() thing.</w:t>
       </w:r>
       <w:r>
         <w:rPr>
           <w:lang w:val="en-US"/>
         </w:rPr>
         <w:br/>
-      </w:r>
-      <w:proofErr w:type="spellStart"/>
-      <w:r>
-        <w:rPr>
-          <w:lang w:val="en-US"/>
-        </w:rPr>
         <w:t>getNumberInstance</w:t>
       </w:r>
-      <w:proofErr w:type="spellEnd"/>
-    </w:p>
-    <w:p>
-      <w:pPr>
-        <w:pStyle w:val="BodyText"/>
-        <w:rPr>
-          <w:lang w:val="en-US"/>
-        </w:rPr>
-      </w:pPr>
-      <w:r>
-        <w:rPr>
-          <w:lang w:val="en-US"/>
-        </w:rPr>
-        <w:t xml:space="preserve">Set up the </w:t>
-      </w:r>
-      <w:proofErr w:type="spellStart"/>
-      <w:r>
-        <w:rPr>
-          <w:lang w:val="en-US"/>
-        </w:rPr>
-        <w:t>mGraphicPanel</w:t>
-      </w:r>
-      <w:proofErr w:type="spellEnd"/>
-      <w:r>
-        <w:rPr>
-          <w:lang w:val="en-US"/>
-        </w:rPr>
-        <w:t>.  It may be pretty much the way I had the painter before.  Now I’m harvesting the width and height from the parent object member data.</w:t>
+    </w:p>
+    <w:p>
+      <w:pPr>
+        <w:pStyle w:val="BodyText"/>
+        <w:rPr>
+          <w:lang w:val="en-US"/>
+        </w:rPr>
+      </w:pPr>
+      <w:r>
+        <w:rPr>
+          <w:lang w:val="en-US"/>
+        </w:rPr>
+        <w:t>Set up the mGraphicPanel.  It may be pretty much the way I had the painter before.  Now I’m harvesting the width and height from the parent object member data.</w:t>
       </w:r>
     </w:p>
     <w:p>
@@ -6622,39 +4941,17 @@
         </w:rPr>
         <w:t xml:space="preserve">Calculate the angle of the </w:t>
       </w:r>
-      <w:proofErr w:type="spellStart"/>
-      <w:r>
-        <w:rPr>
-          <w:lang w:val="en-US"/>
-        </w:rPr>
-        <w:t>GraphicsPanel</w:t>
-      </w:r>
-      <w:proofErr w:type="spellEnd"/>
-      <w:r>
-        <w:rPr>
-          <w:lang w:val="en-US"/>
-        </w:rPr>
-        <w:t xml:space="preserve"> </w:t>
-      </w:r>
-      <w:r>
-        <w:rPr>
-          <w:lang w:val="en-US"/>
-        </w:rPr>
-        <w:t>bounding box diagonal (</w:t>
-      </w:r>
-      <w:proofErr w:type="spellStart"/>
-      <w:r>
-        <w:rPr>
-          <w:lang w:val="en-US"/>
-        </w:rPr>
-        <w:t>bbDiagAngle</w:t>
-      </w:r>
-      <w:proofErr w:type="spellEnd"/>
-      <w:r>
-        <w:rPr>
-          <w:lang w:val="en-US"/>
-        </w:rPr>
-        <w:t>).</w:t>
+      <w:r>
+        <w:rPr>
+          <w:lang w:val="en-US"/>
+        </w:rPr>
+        <w:t xml:space="preserve">GraphicsPanel </w:t>
+      </w:r>
+      <w:r>
+        <w:rPr>
+          <w:lang w:val="en-US"/>
+        </w:rPr>
+        <w:t>bounding box diagonal (bbDiagAngle).</w:t>
       </w:r>
     </w:p>
     <w:p>
@@ -6716,19 +5013,11 @@
           <w:lang w:val="en-US"/>
         </w:rPr>
       </w:pPr>
-      <w:proofErr w:type="spellStart"/>
-      <w:r>
-        <w:rPr>
-          <w:lang w:val="en-US"/>
-        </w:rPr>
-        <w:t>Verticies</w:t>
-      </w:r>
-      <w:proofErr w:type="spellEnd"/>
-      <w:r>
-        <w:rPr>
-          <w:lang w:val="en-US"/>
-        </w:rPr>
-        <w:t xml:space="preserve"> at Angle A and B will be at the lower corners of the</w:t>
+      <w:r>
+        <w:rPr>
+          <w:lang w:val="en-US"/>
+        </w:rPr>
+        <w:t>Verticies at Angle A and B will be at the lower corners of the</w:t>
       </w:r>
       <w:r>
         <w:rPr>
@@ -6878,21 +5167,7 @@
         <w:rPr>
           <w:lang w:val="en-US"/>
         </w:rPr>
-        <w:t xml:space="preserve">If the angle is greater than </w:t>
-      </w:r>
-      <w:proofErr w:type="spellStart"/>
-      <w:r>
-        <w:rPr>
-          <w:lang w:val="en-US"/>
-        </w:rPr>
-        <w:t>bbDiagAngle</w:t>
-      </w:r>
-      <w:proofErr w:type="spellEnd"/>
-      <w:r>
-        <w:rPr>
-          <w:lang w:val="en-US"/>
-        </w:rPr>
-        <w:t xml:space="preserve">, the side will intersect the top of the bounding box.  Otherwise, it will intersect the </w:t>
+        <w:t xml:space="preserve">If the angle is greater than bbDiagAngle, the side will intersect the top of the bounding box.  Otherwise, it will intersect the </w:t>
       </w:r>
       <w:r>
         <w:rPr>
@@ -6998,21 +5273,7 @@
         <w:rPr>
           <w:lang w:val="en-US"/>
         </w:rPr>
-        <w:t xml:space="preserve">It finally </w:t>
-      </w:r>
-      <w:proofErr w:type="spellStart"/>
-      <w:r>
-        <w:rPr>
-          <w:lang w:val="en-US"/>
-        </w:rPr>
-        <w:t>kinda</w:t>
-      </w:r>
-      <w:proofErr w:type="spellEnd"/>
-      <w:r>
-        <w:rPr>
-          <w:lang w:val="en-US"/>
-        </w:rPr>
-        <w:t xml:space="preserve"> looks like it might actually look.</w:t>
+        <w:t>It finally kinda looks like it might actually look.</w:t>
       </w:r>
     </w:p>
     <w:p>
@@ -7034,55 +5295,11 @@
         </w:rPr>
         <w:t xml:space="preserve">pparently, there’s not a </w:t>
       </w:r>
-      <w:proofErr w:type="gramStart"/>
-      <w:r>
-        <w:rPr>
-          <w:lang w:val="en-US"/>
-        </w:rPr>
-        <w:t>resize(</w:t>
-      </w:r>
-      <w:proofErr w:type="gramEnd"/>
-      <w:r>
-        <w:rPr>
-          <w:lang w:val="en-US"/>
-        </w:rPr>
-        <w:t xml:space="preserve">) that’s automatically called when stuff is resized.  You need a </w:t>
-      </w:r>
-      <w:proofErr w:type="spellStart"/>
-      <w:r>
-        <w:rPr>
-          <w:lang w:val="en-US"/>
-        </w:rPr>
-        <w:t>ComponentListener</w:t>
-      </w:r>
-      <w:proofErr w:type="spellEnd"/>
-      <w:r>
-        <w:rPr>
-          <w:lang w:val="en-US"/>
-        </w:rPr>
-        <w:t xml:space="preserve"> and a </w:t>
-      </w:r>
-      <w:proofErr w:type="spellStart"/>
-      <w:proofErr w:type="gramStart"/>
-      <w:r>
-        <w:rPr>
-          <w:lang w:val="en-US"/>
-        </w:rPr>
-        <w:t>componentResized</w:t>
-      </w:r>
-      <w:proofErr w:type="spellEnd"/>
-      <w:r>
-        <w:rPr>
-          <w:lang w:val="en-US"/>
-        </w:rPr>
-        <w:t>(</w:t>
-      </w:r>
-      <w:proofErr w:type="gramEnd"/>
-      <w:r>
-        <w:rPr>
-          <w:lang w:val="en-US"/>
-        </w:rPr>
-        <w:t>) function.</w:t>
+      <w:r>
+        <w:rPr>
+          <w:lang w:val="en-US"/>
+        </w:rPr>
+        <w:t>resize() that’s automatically called when stuff is resized.  You need a ComponentListener and a componentResized() function.</w:t>
       </w:r>
     </w:p>
     <w:p>
@@ -7242,35 +5459,7 @@
         <w:rPr>
           <w:lang w:val="en-US"/>
         </w:rPr>
-        <w:t xml:space="preserve">Find out what </w:t>
-      </w:r>
-      <w:proofErr w:type="spellStart"/>
-      <w:r>
-        <w:rPr>
-          <w:lang w:val="en-US"/>
-        </w:rPr>
-        <w:t>gokPixels</w:t>
-      </w:r>
-      <w:proofErr w:type="spellEnd"/>
-      <w:r>
-        <w:rPr>
-          <w:lang w:val="en-US"/>
-        </w:rPr>
-        <w:t xml:space="preserve"> and </w:t>
-      </w:r>
-      <w:proofErr w:type="spellStart"/>
-      <w:r>
-        <w:rPr>
-          <w:lang w:val="en-US"/>
-        </w:rPr>
-        <w:t>tbHeight</w:t>
-      </w:r>
-      <w:proofErr w:type="spellEnd"/>
-      <w:r>
-        <w:rPr>
-          <w:lang w:val="en-US"/>
-        </w:rPr>
-        <w:t xml:space="preserve"> really represent.</w:t>
+        <w:t>Find out what gokPixels and tbHeight really represent.</w:t>
       </w:r>
     </w:p>
     <w:p>
@@ -7288,21 +5477,7 @@
         <w:rPr>
           <w:lang w:val="en-US"/>
         </w:rPr>
-        <w:t xml:space="preserve">Do we still need </w:t>
-      </w:r>
-      <w:proofErr w:type="spellStart"/>
-      <w:r>
-        <w:rPr>
-          <w:lang w:val="en-US"/>
-        </w:rPr>
-        <w:t>screenWidth</w:t>
-      </w:r>
-      <w:proofErr w:type="spellEnd"/>
-      <w:r>
-        <w:rPr>
-          <w:lang w:val="en-US"/>
-        </w:rPr>
-        <w:t>/Height in member data?</w:t>
+        <w:t>Do we still need screenWidth/Height in member data?</w:t>
       </w:r>
       <w:r>
         <w:rPr>
@@ -7323,41 +5498,11 @@
           <w:lang w:val="en-US"/>
         </w:rPr>
       </w:pPr>
-      <w:proofErr w:type="spellStart"/>
-      <w:proofErr w:type="gramStart"/>
-      <w:r>
-        <w:rPr>
-          <w:lang w:val="en-US"/>
-        </w:rPr>
-        <w:t>frameX</w:t>
-      </w:r>
-      <w:proofErr w:type="spellEnd"/>
-      <w:r>
-        <w:rPr>
-          <w:lang w:val="en-US"/>
-        </w:rPr>
-        <w:t>/Y</w:t>
-      </w:r>
-      <w:proofErr w:type="gramEnd"/>
-      <w:r>
-        <w:rPr>
-          <w:lang w:val="en-US"/>
-        </w:rPr>
-        <w:t xml:space="preserve"> should be </w:t>
-      </w:r>
-      <w:proofErr w:type="spellStart"/>
-      <w:r>
-        <w:rPr>
-          <w:lang w:val="en-US"/>
-        </w:rPr>
-        <w:t>mFrame</w:t>
-      </w:r>
-      <w:proofErr w:type="spellEnd"/>
-      <w:r>
-        <w:rPr>
-          <w:lang w:val="en-US"/>
-        </w:rPr>
-        <w:t>.</w:t>
+      <w:r>
+        <w:rPr>
+          <w:lang w:val="en-US"/>
+        </w:rPr>
+        <w:t>frameX/Y should be mFrame.</w:t>
       </w:r>
       <w:r>
         <w:rPr>
@@ -7392,43 +5537,7 @@
         <w:rPr>
           <w:lang w:val="en-US"/>
         </w:rPr>
-        <w:t xml:space="preserve">I was thinking I could use </w:t>
-      </w:r>
-      <w:proofErr w:type="gramStart"/>
-      <w:r>
-        <w:rPr>
-          <w:lang w:val="en-US"/>
-        </w:rPr>
-        <w:t>SAS(</w:t>
-      </w:r>
-      <w:proofErr w:type="gramEnd"/>
-      <w:r>
-        <w:rPr>
-          <w:lang w:val="en-US"/>
-        </w:rPr>
-        <w:t xml:space="preserve">) and AAS() to get vertex information, but they harvest and modify the triangle data for the triangle we want to represent.  You’ll need to use </w:t>
-      </w:r>
-      <w:proofErr w:type="spellStart"/>
-      <w:proofErr w:type="gramStart"/>
-      <w:r>
-        <w:rPr>
-          <w:lang w:val="en-US"/>
-        </w:rPr>
-        <w:t>lawOfSines</w:t>
-      </w:r>
-      <w:proofErr w:type="spellEnd"/>
-      <w:r>
-        <w:rPr>
-          <w:lang w:val="en-US"/>
-        </w:rPr>
-        <w:t>(</w:t>
-      </w:r>
-      <w:proofErr w:type="gramEnd"/>
-      <w:r>
-        <w:rPr>
-          <w:lang w:val="en-US"/>
-        </w:rPr>
-        <w:t>) directly.</w:t>
+        <w:t>I was thinking I could use SAS() and AAS() to get vertex information, but they harvest and modify the triangle data for the triangle we want to represent.  You’ll need to use lawOfSines() directly.</w:t>
       </w:r>
     </w:p>
     <w:p>
@@ -7457,77 +5566,25 @@
           <w:lang w:val="en-US"/>
         </w:rPr>
       </w:pPr>
-      <w:proofErr w:type="spellStart"/>
-      <w:r>
-        <w:rPr>
-          <w:lang w:val="en-US"/>
-        </w:rPr>
-        <w:t>Putzed</w:t>
-      </w:r>
-      <w:proofErr w:type="spellEnd"/>
-      <w:r>
-        <w:rPr>
-          <w:lang w:val="en-US"/>
-        </w:rPr>
-        <w:t xml:space="preserve"> with the code to put the default triangle in </w:t>
-      </w:r>
-      <w:proofErr w:type="spellStart"/>
-      <w:proofErr w:type="gramStart"/>
-      <w:r>
-        <w:rPr>
-          <w:lang w:val="en-US"/>
-        </w:rPr>
-        <w:t>getVerticies</w:t>
-      </w:r>
-      <w:proofErr w:type="spellEnd"/>
-      <w:r>
-        <w:rPr>
-          <w:lang w:val="en-US"/>
-        </w:rPr>
-        <w:t>()</w:t>
-      </w:r>
-      <w:proofErr w:type="gramEnd"/>
-    </w:p>
-    <w:p>
-      <w:pPr>
-        <w:pStyle w:val="BodyText"/>
-        <w:rPr>
-          <w:lang w:val="en-US"/>
-        </w:rPr>
-      </w:pPr>
-      <w:r>
-        <w:rPr>
-          <w:lang w:val="en-US"/>
-        </w:rPr>
-        <w:t xml:space="preserve">The </w:t>
-      </w:r>
-      <w:proofErr w:type="spellStart"/>
-      <w:r>
-        <w:rPr>
-          <w:lang w:val="en-US"/>
-        </w:rPr>
-        <w:t>enum</w:t>
-      </w:r>
-      <w:proofErr w:type="spellEnd"/>
-      <w:r>
-        <w:rPr>
-          <w:lang w:val="en-US"/>
-        </w:rPr>
-        <w:t xml:space="preserve"> setup is a pain in the ass for </w:t>
-      </w:r>
-      <w:proofErr w:type="spellStart"/>
-      <w:r>
-        <w:rPr>
-          <w:lang w:val="en-US"/>
-        </w:rPr>
-        <w:t>for</w:t>
-      </w:r>
-      <w:proofErr w:type="spellEnd"/>
-      <w:r>
-        <w:rPr>
-          <w:lang w:val="en-US"/>
-        </w:rPr>
-        <w:t xml:space="preserve"> loops.</w:t>
+      <w:r>
+        <w:rPr>
+          <w:lang w:val="en-US"/>
+        </w:rPr>
+        <w:t>Putzed with the code to put the default triangle in getVerticies()</w:t>
+      </w:r>
+    </w:p>
+    <w:p>
+      <w:pPr>
+        <w:pStyle w:val="BodyText"/>
+        <w:rPr>
+          <w:lang w:val="en-US"/>
+        </w:rPr>
+      </w:pPr>
+      <w:r>
+        <w:rPr>
+          <w:lang w:val="en-US"/>
+        </w:rPr>
+        <w:t>The enum setup is a pain in the ass for for loops.</w:t>
       </w:r>
     </w:p>
     <w:p>
@@ -7554,35 +5611,7 @@
         <w:rPr>
           <w:lang w:val="en-US"/>
         </w:rPr>
-        <w:t xml:space="preserve"> a way to iterate over the set of </w:t>
-      </w:r>
-      <w:proofErr w:type="spellStart"/>
-      <w:r>
-        <w:rPr>
-          <w:lang w:val="en-US"/>
-        </w:rPr>
-        <w:t>enums</w:t>
-      </w:r>
-      <w:proofErr w:type="spellEnd"/>
-      <w:r>
-        <w:rPr>
-          <w:lang w:val="en-US"/>
-        </w:rPr>
-        <w:t xml:space="preserve"> by using .</w:t>
-      </w:r>
-      <w:proofErr w:type="gramStart"/>
-      <w:r>
-        <w:rPr>
-          <w:lang w:val="en-US"/>
-        </w:rPr>
-        <w:t>values(</w:t>
-      </w:r>
-      <w:proofErr w:type="gramEnd"/>
-      <w:r>
-        <w:rPr>
-          <w:lang w:val="en-US"/>
-        </w:rPr>
-        <w:t>) to return an array of the values.</w:t>
+        <w:t xml:space="preserve"> a way to iterate over the set of enums by using .values() to return an array of the values.</w:t>
       </w:r>
     </w:p>
     <w:p>
@@ -7602,57 +5631,21 @@
         <w:rPr>
           <w:lang w:val="en-US"/>
         </w:rPr>
-        <w:t xml:space="preserve"> is used to initialize a </w:t>
-      </w:r>
-      <w:proofErr w:type="spellStart"/>
-      <w:r>
-        <w:rPr>
-          <w:lang w:val="en-US"/>
-        </w:rPr>
-        <w:t>DataID</w:t>
-      </w:r>
-      <w:proofErr w:type="spellEnd"/>
-      <w:r>
-        <w:rPr>
-          <w:lang w:val="en-US"/>
-        </w:rPr>
-        <w:t>.</w:t>
-      </w:r>
-    </w:p>
-    <w:p>
-      <w:pPr>
-        <w:pStyle w:val="BodyText"/>
-        <w:rPr>
-          <w:lang w:val="en-US"/>
-        </w:rPr>
-      </w:pPr>
-      <w:r>
-        <w:rPr>
-          <w:lang w:val="en-US"/>
-        </w:rPr>
-        <w:t xml:space="preserve">I’m already using the construct in </w:t>
-      </w:r>
-      <w:proofErr w:type="spellStart"/>
-      <w:proofErr w:type="gramStart"/>
-      <w:r>
-        <w:rPr>
-          <w:lang w:val="en-US"/>
-        </w:rPr>
-        <w:t>TriangleData.print</w:t>
-      </w:r>
-      <w:proofErr w:type="spellEnd"/>
-      <w:r>
-        <w:rPr>
-          <w:lang w:val="en-US"/>
-        </w:rPr>
-        <w:t>(</w:t>
-      </w:r>
-      <w:proofErr w:type="gramEnd"/>
-      <w:r>
-        <w:rPr>
-          <w:lang w:val="en-US"/>
-        </w:rPr>
-        <w:t>).</w:t>
+        <w:t xml:space="preserve"> is used to initialize a DataID.</w:t>
+      </w:r>
+    </w:p>
+    <w:p>
+      <w:pPr>
+        <w:pStyle w:val="BodyText"/>
+        <w:rPr>
+          <w:lang w:val="en-US"/>
+        </w:rPr>
+      </w:pPr>
+      <w:r>
+        <w:rPr>
+          <w:lang w:val="en-US"/>
+        </w:rPr>
+        <w:t>I’m already using the construct in TriangleData.print().</w:t>
       </w:r>
     </w:p>
     <w:p>
@@ -7671,7 +5664,294 @@
           <w:b/>
           <w:bCs/>
         </w:rPr>
-        <w:t>Wednesday 07/25</w:t>
+        <w:t>Wednesday 07/25/18</w:t>
+      </w:r>
+    </w:p>
+    <w:p>
+      <w:pPr>
+        <w:pStyle w:val="BodyText"/>
+        <w:rPr>
+          <w:lang w:val="en-US"/>
+        </w:rPr>
+      </w:pPr>
+      <w:r>
+        <w:rPr>
+          <w:lang w:val="en-US"/>
+        </w:rPr>
+        <w:t>To do…</w:t>
+      </w:r>
+    </w:p>
+    <w:p>
+      <w:pPr>
+        <w:pStyle w:val="BodyText"/>
+        <w:numPr>
+          <w:ilvl w:val="0"/>
+          <w:numId w:val="12"/>
+        </w:numPr>
+        <w:rPr>
+          <w:lang w:val="en-US"/>
+        </w:rPr>
+      </w:pPr>
+      <w:r>
+        <w:rPr>
+          <w:lang w:val="en-US"/>
+        </w:rPr>
+        <w:t xml:space="preserve">Change </w:t>
+      </w:r>
+      <w:r>
+        <w:rPr>
+          <w:lang w:val="en-US"/>
+        </w:rPr>
+        <w:t>getVerticies</w:t>
+      </w:r>
+      <w:r>
+        <w:rPr>
+          <w:lang w:val="en-US"/>
+        </w:rPr>
+        <w:t>() to calcVerticies().</w:t>
+      </w:r>
+      <w:r>
+        <w:rPr>
+          <w:lang w:val="en-US"/>
+        </w:rPr>
+        <w:br/>
+        <w:t>done</w:t>
+      </w:r>
+    </w:p>
+    <w:p>
+      <w:pPr>
+        <w:pStyle w:val="BodyText"/>
+        <w:numPr>
+          <w:ilvl w:val="0"/>
+          <w:numId w:val="12"/>
+        </w:numPr>
+        <w:rPr>
+          <w:lang w:val="en-US"/>
+        </w:rPr>
+      </w:pPr>
+      <w:r>
+        <w:rPr>
+          <w:lang w:val="en-US"/>
+        </w:rPr>
+        <w:t>Implement drawing of result triangle.</w:t>
+      </w:r>
+    </w:p>
+    <w:p>
+      <w:pPr>
+        <w:pStyle w:val="BodyText"/>
+        <w:numPr>
+          <w:ilvl w:val="0"/>
+          <w:numId w:val="12"/>
+        </w:numPr>
+        <w:rPr>
+          <w:lang w:val="en-US"/>
+        </w:rPr>
+      </w:pPr>
+      <w:r>
+        <w:rPr>
+          <w:lang w:val="en-US"/>
+        </w:rPr>
+        <w:t>Create field class to simplify code.</w:t>
+      </w:r>
+    </w:p>
+    <w:p>
+      <w:pPr>
+        <w:pStyle w:val="BodyText"/>
+        <w:numPr>
+          <w:ilvl w:val="0"/>
+          <w:numId w:val="12"/>
+        </w:numPr>
+        <w:rPr>
+          <w:lang w:val="en-US"/>
+        </w:rPr>
+      </w:pPr>
+      <w:r>
+        <w:rPr>
+          <w:lang w:val="en-US"/>
+        </w:rPr>
+        <w:t>Implement redraw/resize functions</w:t>
+      </w:r>
+    </w:p>
+    <w:p>
+      <w:pPr>
+        <w:pStyle w:val="BodyText"/>
+        <w:numPr>
+          <w:ilvl w:val="0"/>
+          <w:numId w:val="12"/>
+        </w:numPr>
+        <w:rPr>
+          <w:lang w:val="en-US"/>
+        </w:rPr>
+      </w:pPr>
+      <w:r>
+        <w:rPr>
+          <w:lang w:val="en-US"/>
+        </w:rPr>
+        <w:t>Add more detailed error condition tests and diagnostic messages to SSS()</w:t>
+      </w:r>
+    </w:p>
+    <w:p>
+      <w:pPr>
+        <w:pStyle w:val="BodyText"/>
+        <w:numPr>
+          <w:ilvl w:val="0"/>
+          <w:numId w:val="12"/>
+        </w:numPr>
+        <w:rPr>
+          <w:lang w:val="en-US"/>
+        </w:rPr>
+      </w:pPr>
+      <w:r>
+        <w:rPr>
+          <w:lang w:val="en-US"/>
+        </w:rPr>
+        <w:t>Find out what gokPixels and tbHeight really represent.</w:t>
+      </w:r>
+    </w:p>
+    <w:p>
+      <w:pPr>
+        <w:pStyle w:val="BodyText"/>
+        <w:numPr>
+          <w:ilvl w:val="0"/>
+          <w:numId w:val="12"/>
+        </w:numPr>
+        <w:rPr>
+          <w:lang w:val="en-US"/>
+        </w:rPr>
+      </w:pPr>
+      <w:r>
+        <w:rPr>
+          <w:lang w:val="en-US"/>
+        </w:rPr>
+        <w:t>Find a way to use indexes or iterators on arrays to get through the fields and stuff to simplify the code.</w:t>
+      </w:r>
+      <w:r>
+        <w:rPr>
+          <w:lang w:val="en-US"/>
+        </w:rPr>
+        <w:br/>
+        <w:t>May not need to do this.</w:t>
+      </w:r>
+    </w:p>
+    <w:p>
+      <w:pPr>
+        <w:pStyle w:val="DayHeader"/>
+        <w:pBdr>
+          <w:bottom w:val="single" w:sz="18" w:space="5" w:color="auto"/>
+        </w:pBdr>
+        <w:rPr>
+          <w:b/>
+          <w:bCs/>
+        </w:rPr>
+      </w:pPr>
+      <w:r>
+        <w:rPr>
+          <w:b/>
+          <w:bCs/>
+        </w:rPr>
+        <w:lastRenderedPageBreak/>
+        <w:t>Wednesday 08/01/18</w:t>
+      </w:r>
+    </w:p>
+    <w:p>
+      <w:pPr>
+        <w:pStyle w:val="BodyText"/>
+        <w:rPr>
+          <w:lang w:val="en-US"/>
+        </w:rPr>
+      </w:pPr>
+      <w:r>
+        <w:rPr>
+          <w:lang w:val="en-US"/>
+        </w:rPr>
+        <w:t>Cobbled up code to find vertex C.  It’s not right yet.</w:t>
+      </w:r>
+    </w:p>
+    <w:p>
+      <w:pPr>
+        <w:pStyle w:val="BodyText"/>
+        <w:rPr>
+          <w:lang w:val="en-US"/>
+        </w:rPr>
+      </w:pPr>
+      <w:r>
+        <w:rPr>
+          <w:lang w:val="en-US"/>
+        </w:rPr>
+        <w:t>With height and width of 320</w:t>
+      </w:r>
+    </w:p>
+    <w:p>
+      <w:pPr>
+        <w:pStyle w:val="BodyText"/>
+        <w:rPr>
+          <w:lang w:val="en-US"/>
+        </w:rPr>
+      </w:pPr>
+      <w:r>
+        <w:rPr>
+          <w:lang w:val="en-US"/>
+        </w:rPr>
+        <w:t>sideAPxlLen</w:t>
+      </w:r>
+      <w:r>
+        <w:rPr>
+          <w:lang w:val="en-US"/>
+        </w:rPr>
+        <w:t xml:space="preserve"> = 554.25</w:t>
+      </w:r>
+    </w:p>
+    <w:p>
+      <w:pPr>
+        <w:pStyle w:val="BodyText"/>
+        <w:rPr>
+          <w:lang w:val="en-US"/>
+        </w:rPr>
+      </w:pPr>
+      <w:r>
+        <w:rPr>
+          <w:lang w:val="en-US"/>
+        </w:rPr>
+        <w:t>sideCPxlLen</w:t>
+      </w:r>
+      <w:r>
+        <w:rPr>
+          <w:lang w:val="en-US"/>
+        </w:rPr>
+        <w:t xml:space="preserve"> = 640</w:t>
+      </w:r>
+    </w:p>
+    <w:p>
+      <w:pPr>
+        <w:pStyle w:val="BodyText"/>
+        <w:rPr>
+          <w:lang w:val="en-US"/>
+        </w:rPr>
+      </w:pPr>
+      <w:r>
+        <w:rPr>
+          <w:lang w:val="en-US"/>
+        </w:rPr>
+        <w:t>They should be something like half that.</w:t>
+      </w:r>
+    </w:p>
+    <w:p>
+      <w:pPr>
+        <w:pStyle w:val="DayHeader"/>
+        <w:pBdr>
+          <w:bottom w:val="single" w:sz="18" w:space="5" w:color="auto"/>
+        </w:pBdr>
+        <w:rPr>
+          <w:b/>
+          <w:bCs/>
+        </w:rPr>
+      </w:pPr>
+      <w:r>
+        <w:rPr>
+          <w:b/>
+          <w:bCs/>
+        </w:rPr>
+        <w:t>Thursday 08/02</w:t>
       </w:r>
       <w:r>
         <w:rPr>
@@ -7692,184 +5972,187 @@
         <w:rPr>
           <w:lang w:val="en-US"/>
         </w:rPr>
-        <w:t>To do…</w:t>
-      </w:r>
-    </w:p>
-    <w:p>
-      <w:pPr>
-        <w:pStyle w:val="BodyText"/>
-        <w:numPr>
-          <w:ilvl w:val="0"/>
-          <w:numId w:val="12"/>
-        </w:numPr>
-        <w:rPr>
-          <w:lang w:val="en-US"/>
-        </w:rPr>
-      </w:pPr>
-      <w:r>
-        <w:rPr>
-          <w:lang w:val="en-US"/>
-        </w:rPr>
-        <w:t xml:space="preserve">Change </w:t>
-      </w:r>
-      <w:proofErr w:type="spellStart"/>
-      <w:r>
-        <w:rPr>
-          <w:lang w:val="en-US"/>
-        </w:rPr>
-        <w:t>getVerticies</w:t>
-      </w:r>
-      <w:proofErr w:type="spellEnd"/>
-      <w:r>
-        <w:rPr>
-          <w:lang w:val="en-US"/>
-        </w:rPr>
-        <w:t>() to calcVerticies().</w:t>
-      </w:r>
+        <w:t>sideAPxlLen</w:t>
+      </w:r>
+      <w:r>
+        <w:rPr>
+          <w:lang w:val="en-US"/>
+        </w:rPr>
+        <w:t xml:space="preserve"> = 554.25</w:t>
+      </w:r>
+    </w:p>
+    <w:p>
+      <w:pPr>
+        <w:pStyle w:val="BodyText"/>
+        <w:rPr>
+          <w:lang w:val="en-US"/>
+        </w:rPr>
+      </w:pPr>
+      <w:r>
+        <w:rPr>
+          <w:lang w:val="en-US"/>
+        </w:rPr>
+        <w:t>sideCPxlLen</w:t>
+      </w:r>
+      <w:r>
+        <w:rPr>
+          <w:lang w:val="en-US"/>
+        </w:rPr>
+        <w:t xml:space="preserve"> = </w:t>
+      </w:r>
+      <w:r>
+        <w:rPr>
+          <w:lang w:val="en-US"/>
+        </w:rPr>
+        <w:t>184.752</w:t>
+      </w:r>
+    </w:p>
+    <w:p>
+      <w:pPr>
+        <w:pStyle w:val="BodyText"/>
+        <w:rPr>
+          <w:lang w:val="en-US"/>
+        </w:rPr>
+      </w:pPr>
+      <w:r>
+        <w:rPr>
+          <w:lang w:val="en-US"/>
+        </w:rPr>
+        <w:t>I needed to draw the thing out on paper to get it to work so I could see what’s going on…</w:t>
+      </w:r>
+    </w:p>
+    <w:p>
+      <w:pPr>
+        <w:pStyle w:val="BodyText"/>
+        <w:rPr>
+          <w:lang w:val="en-US"/>
+        </w:rPr>
+      </w:pPr>
+      <w:r>
+        <w:rPr>
+          <w:lang w:val="en-US"/>
+        </w:rPr>
+        <w:t>sideAPxlLen</w:t>
+      </w:r>
+      <w:r>
+        <w:rPr>
+          <w:lang w:val="en-US"/>
+        </w:rPr>
+        <w:t xml:space="preserve"> = </w:t>
+      </w:r>
+      <w:r>
+        <w:rPr>
+          <w:lang w:val="en-US"/>
+        </w:rPr>
+        <w:t>160</w:t>
+      </w:r>
+    </w:p>
+    <w:p>
+      <w:pPr>
+        <w:pStyle w:val="BodyText"/>
+        <w:rPr>
+          <w:lang w:val="en-US"/>
+        </w:rPr>
+      </w:pPr>
+      <w:r>
+        <w:rPr>
+          <w:lang w:val="en-US"/>
+        </w:rPr>
+        <w:t>sideCPxlLen</w:t>
+      </w:r>
+      <w:r>
+        <w:rPr>
+          <w:lang w:val="en-US"/>
+        </w:rPr>
+        <w:t xml:space="preserve"> = </w:t>
+      </w:r>
+      <w:r>
+        <w:rPr>
+          <w:lang w:val="en-US"/>
+        </w:rPr>
+        <w:t>277.128</w:t>
+      </w:r>
+    </w:p>
+    <w:p>
+      <w:pPr>
+        <w:pStyle w:val="BodyText"/>
+        <w:rPr>
+          <w:lang w:val="en-US"/>
+        </w:rPr>
+      </w:pPr>
+      <w:r>
+        <w:rPr>
+          <w:lang w:val="en-US"/>
+        </w:rPr>
+        <w:t>Finally got the first case to work.</w:t>
+      </w:r>
+    </w:p>
+    <w:p>
+      <w:pPr>
+        <w:pStyle w:val="BodyText"/>
+        <w:rPr>
+          <w:lang w:val="en-US"/>
+        </w:rPr>
+      </w:pPr>
       <w:bookmarkStart w:id="0" w:name="_GoBack"/>
       <w:bookmarkEnd w:id="0"/>
     </w:p>
     <w:p>
       <w:pPr>
         <w:pStyle w:val="BodyText"/>
-        <w:numPr>
-          <w:ilvl w:val="0"/>
-          <w:numId w:val="12"/>
-        </w:numPr>
-        <w:rPr>
-          <w:lang w:val="en-US"/>
-        </w:rPr>
-      </w:pPr>
-      <w:r>
-        <w:rPr>
-          <w:lang w:val="en-US"/>
-        </w:rPr>
-        <w:t>Implement drawing of result triangle.</w:t>
-      </w:r>
-    </w:p>
-    <w:p>
-      <w:pPr>
-        <w:pStyle w:val="BodyText"/>
-        <w:numPr>
-          <w:ilvl w:val="0"/>
-          <w:numId w:val="12"/>
-        </w:numPr>
-        <w:rPr>
-          <w:lang w:val="en-US"/>
-        </w:rPr>
-      </w:pPr>
-      <w:r>
-        <w:rPr>
-          <w:lang w:val="en-US"/>
-        </w:rPr>
-        <w:t>Create field class to simplify code.</w:t>
-      </w:r>
-    </w:p>
-    <w:p>
-      <w:pPr>
-        <w:pStyle w:val="BodyText"/>
-        <w:numPr>
-          <w:ilvl w:val="0"/>
-          <w:numId w:val="12"/>
-        </w:numPr>
-        <w:rPr>
-          <w:lang w:val="en-US"/>
-        </w:rPr>
-      </w:pPr>
-      <w:r>
-        <w:rPr>
-          <w:lang w:val="en-US"/>
-        </w:rPr>
-        <w:t>Implement redraw/resize functions</w:t>
-      </w:r>
-    </w:p>
-    <w:p>
-      <w:pPr>
-        <w:pStyle w:val="BodyText"/>
-        <w:numPr>
-          <w:ilvl w:val="0"/>
-          <w:numId w:val="12"/>
-        </w:numPr>
-        <w:rPr>
-          <w:lang w:val="en-US"/>
-        </w:rPr>
-      </w:pPr>
-      <w:r>
-        <w:rPr>
-          <w:lang w:val="en-US"/>
-        </w:rPr>
-        <w:t>Add more detailed error condition tests and diagnostic messages to SSS()</w:t>
-      </w:r>
-    </w:p>
-    <w:p>
-      <w:pPr>
-        <w:pStyle w:val="BodyText"/>
-        <w:numPr>
-          <w:ilvl w:val="0"/>
-          <w:numId w:val="12"/>
-        </w:numPr>
-        <w:rPr>
-          <w:lang w:val="en-US"/>
-        </w:rPr>
-      </w:pPr>
-      <w:r>
-        <w:rPr>
-          <w:lang w:val="en-US"/>
-        </w:rPr>
-        <w:t xml:space="preserve">Find out what </w:t>
-      </w:r>
-      <w:proofErr w:type="spellStart"/>
-      <w:r>
-        <w:rPr>
-          <w:lang w:val="en-US"/>
-        </w:rPr>
-        <w:t>gokPixels</w:t>
-      </w:r>
-      <w:proofErr w:type="spellEnd"/>
-      <w:r>
-        <w:rPr>
-          <w:lang w:val="en-US"/>
-        </w:rPr>
-        <w:t xml:space="preserve"> and </w:t>
-      </w:r>
-      <w:proofErr w:type="spellStart"/>
-      <w:r>
-        <w:rPr>
-          <w:lang w:val="en-US"/>
-        </w:rPr>
-        <w:t>tbHeight</w:t>
-      </w:r>
-      <w:proofErr w:type="spellEnd"/>
-      <w:r>
-        <w:rPr>
-          <w:lang w:val="en-US"/>
-        </w:rPr>
-        <w:t xml:space="preserve"> really represent.</w:t>
-      </w:r>
-    </w:p>
-    <w:p>
-      <w:pPr>
-        <w:pStyle w:val="BodyText"/>
-        <w:numPr>
-          <w:ilvl w:val="0"/>
-          <w:numId w:val="12"/>
-        </w:numPr>
-        <w:rPr>
-          <w:lang w:val="en-US"/>
-        </w:rPr>
-      </w:pPr>
-      <w:r>
-        <w:rPr>
-          <w:lang w:val="en-US"/>
-        </w:rPr>
-        <w:t>Find a way to use indexes or iterators on arrays to get through the fields and stuff to simplify the code.</w:t>
-      </w:r>
-      <w:r>
-        <w:rPr>
-          <w:lang w:val="en-US"/>
-        </w:rPr>
-        <w:br/>
-        <w:t>May not need to do this.</w:t>
+        <w:rPr>
+          <w:lang w:val="en-US"/>
+        </w:rPr>
+      </w:pPr>
+    </w:p>
+    <w:p>
+      <w:pPr>
+        <w:pStyle w:val="BodyText"/>
+        <w:rPr>
+          <w:lang w:val="en-US"/>
+        </w:rPr>
+      </w:pPr>
+      <w:r>
+        <w:rPr>
+          <w:noProof/>
+          <w:lang w:val="en-US" w:eastAsia="en-US"/>
+        </w:rPr>
+        <w:lastRenderedPageBreak/>
+        <w:drawing>
+          <wp:inline distT="0" distB="0" distL="0" distR="0" wp14:anchorId="280EE0FA" wp14:editId="0030798A">
+            <wp:extent cx="4762500" cy="5048250"/>
+            <wp:effectExtent l="0" t="0" r="0" b="0"/>
+            <wp:docPr id="5" name="Picture 5"/>
+            <wp:cNvGraphicFramePr>
+              <a:graphicFrameLocks xmlns:a="http://schemas.openxmlformats.org/drawingml/2006/main" noChangeAspect="1"/>
+            </wp:cNvGraphicFramePr>
+            <a:graphic xmlns:a="http://schemas.openxmlformats.org/drawingml/2006/main">
+              <a:graphicData uri="http://schemas.openxmlformats.org/drawingml/2006/picture">
+                <pic:pic xmlns:pic="http://schemas.openxmlformats.org/drawingml/2006/picture">
+                  <pic:nvPicPr>
+                    <pic:cNvPr id="1" name=""/>
+                    <pic:cNvPicPr/>
+                  </pic:nvPicPr>
+                  <pic:blipFill>
+                    <a:blip r:embed="rId18"/>
+                    <a:stretch>
+                      <a:fillRect/>
+                    </a:stretch>
+                  </pic:blipFill>
+                  <pic:spPr>
+                    <a:xfrm>
+                      <a:off x="0" y="0"/>
+                      <a:ext cx="4762500" cy="5048250"/>
+                    </a:xfrm>
+                    <a:prstGeom prst="rect">
+                      <a:avLst/>
+                    </a:prstGeom>
+                  </pic:spPr>
+                </pic:pic>
+              </a:graphicData>
+            </a:graphic>
+          </wp:inline>
+        </w:drawing>
       </w:r>
     </w:p>
     <w:p>

</xml_diff>

<commit_message>
calcVerticies() might be complete
* Fixed code in calcVerticies() that wasn't well thought out at first.
* We're now drawing a gray filled polygon and outlining it in black.

Note that I've uncovered some errors in the solution search
</commit_message>
<xml_diff>
--- a/Triangle Solutions Design.docx
+++ b/Triangle Solutions Design.docx
@@ -84,21 +84,7 @@
         <w:rPr>
           <w:lang w:val="en-US"/>
         </w:rPr>
-        <w:t xml:space="preserve">Did some work on the java Triangle </w:t>
-      </w:r>
-      <w:proofErr w:type="gramStart"/>
-      <w:r>
-        <w:rPr>
-          <w:lang w:val="en-US"/>
-        </w:rPr>
-        <w:t>bit.</w:t>
-      </w:r>
-      <w:proofErr w:type="gramEnd"/>
-      <w:r>
-        <w:rPr>
-          <w:lang w:val="en-US"/>
-        </w:rPr>
-        <w:t xml:space="preserve">  I have the data types captured.</w:t>
+        <w:t>Did some work on the java Triangle bit.  I have the data types captured.</w:t>
       </w:r>
     </w:p>
     <w:p>
@@ -194,27 +180,17 @@
         </w:rPr>
         <w:t xml:space="preserve">Triangle is now copying to the correct values, but the angles are still in the wrong places.  I think the point is that the parameters on the </w:t>
       </w:r>
-      <w:proofErr w:type="spellStart"/>
-      <w:proofErr w:type="gramStart"/>
       <w:r>
         <w:rPr>
           <w:lang w:val="en-US"/>
         </w:rPr>
         <w:t>lawOfCosines</w:t>
       </w:r>
-      <w:proofErr w:type="spellEnd"/>
-      <w:r>
-        <w:rPr>
-          <w:lang w:val="en-US"/>
-        </w:rPr>
-        <w:t>(</w:t>
-      </w:r>
-      <w:proofErr w:type="gramEnd"/>
-      <w:r>
-        <w:rPr>
-          <w:lang w:val="en-US"/>
-        </w:rPr>
-        <w:t>) thing is messed up.</w:t>
+      <w:r>
+        <w:rPr>
+          <w:lang w:val="en-US"/>
+        </w:rPr>
+        <w:t>() thing is messed up.</w:t>
       </w:r>
     </w:p>
     <w:p>
@@ -278,43 +254,19 @@
         <w:rPr>
           <w:lang w:val="en-US"/>
         </w:rPr>
-        <w:t xml:space="preserve">Made some progress on Triangle.  I still need to add </w:t>
-      </w:r>
-      <w:proofErr w:type="spellStart"/>
-      <w:r>
-        <w:rPr>
-          <w:lang w:val="en-US"/>
-        </w:rPr>
-        <w:t>validCount</w:t>
-      </w:r>
-      <w:proofErr w:type="spellEnd"/>
-      <w:r>
-        <w:rPr>
-          <w:lang w:val="en-US"/>
-        </w:rPr>
-        <w:t xml:space="preserve"> and an accessor to Sides and pull the for loops out of </w:t>
-      </w:r>
-      <w:proofErr w:type="spellStart"/>
-      <w:proofErr w:type="gramStart"/>
+        <w:t xml:space="preserve">Made some progress on Triangle.  I still need to add validCount and an accessor to Sides and pull the for loops out of </w:t>
+      </w:r>
       <w:r>
         <w:rPr>
           <w:lang w:val="en-US"/>
         </w:rPr>
         <w:t>findSolution</w:t>
       </w:r>
-      <w:proofErr w:type="spellEnd"/>
-      <w:r>
-        <w:rPr>
-          <w:lang w:val="en-US"/>
-        </w:rPr>
-        <w:t>(</w:t>
-      </w:r>
-      <w:proofErr w:type="gramEnd"/>
-      <w:r>
-        <w:rPr>
-          <w:lang w:val="en-US"/>
-        </w:rPr>
-        <w:t>).  Done.</w:t>
+      <w:r>
+        <w:rPr>
+          <w:lang w:val="en-US"/>
+        </w:rPr>
+        <w:t>().  Done.</w:t>
       </w:r>
     </w:p>
     <w:p>
@@ -402,35 +354,7 @@
         <w:rPr>
           <w:lang w:val="en-US"/>
         </w:rPr>
-        <w:t xml:space="preserve">Presently, I have </w:t>
-      </w:r>
-      <w:proofErr w:type="spellStart"/>
-      <w:r>
-        <w:rPr>
-          <w:lang w:val="en-US"/>
-        </w:rPr>
-        <w:t>getNext</w:t>
-      </w:r>
-      <w:proofErr w:type="spellEnd"/>
-      <w:r>
-        <w:rPr>
-          <w:lang w:val="en-US"/>
-        </w:rPr>
-        <w:t>/</w:t>
-      </w:r>
-      <w:proofErr w:type="spellStart"/>
-      <w:r>
-        <w:rPr>
-          <w:lang w:val="en-US"/>
-        </w:rPr>
-        <w:t>Prev</w:t>
-      </w:r>
-      <w:proofErr w:type="spellEnd"/>
-      <w:r>
-        <w:rPr>
-          <w:lang w:val="en-US"/>
-        </w:rPr>
-        <w:t xml:space="preserve"> ID stuff in Triangle rather than as parts of Sides and Angles.  It would conceptually make more sense for these to go there.  Even better…they should be in the base class of Sides and Angles.</w:t>
+        <w:t>Presently, I have getNext/Prev ID stuff in Triangle rather than as parts of Sides and Angles.  It would conceptually make more sense for these to go there.  Even better…they should be in the base class of Sides and Angles.</w:t>
       </w:r>
     </w:p>
     <w:p>
@@ -444,27 +368,11 @@
           <w:lang w:val="en-US"/>
         </w:rPr>
       </w:pPr>
-      <w:proofErr w:type="spellStart"/>
-      <w:proofErr w:type="gramStart"/>
-      <w:r>
-        <w:rPr>
-          <w:lang w:val="en-US"/>
-        </w:rPr>
-        <w:t>findSolution</w:t>
-      </w:r>
-      <w:proofErr w:type="spellEnd"/>
-      <w:r>
-        <w:rPr>
-          <w:lang w:val="en-US"/>
-        </w:rPr>
-        <w:t>(</w:t>
-      </w:r>
-      <w:proofErr w:type="gramEnd"/>
-      <w:r>
-        <w:rPr>
-          <w:lang w:val="en-US"/>
-        </w:rPr>
-        <w:t>) needs for loops to find included sides or included angles.</w:t>
+      <w:r>
+        <w:rPr>
+          <w:lang w:val="en-US"/>
+        </w:rPr>
+        <w:t>findSolution() needs for loops to find included sides or included angles.</w:t>
       </w:r>
     </w:p>
     <w:p>
@@ -496,15 +404,8 @@
           <w:lang w:val="en-US"/>
         </w:rPr>
         <w:br/>
-      </w:r>
-      <w:proofErr w:type="spellStart"/>
-      <w:r>
-        <w:rPr>
-          <w:lang w:val="en-US"/>
-        </w:rPr>
         <w:t>TriangleData</w:t>
       </w:r>
-      <w:proofErr w:type="spellEnd"/>
     </w:p>
     <w:p>
       <w:pPr>
@@ -572,16 +473,8 @@
           <w:lang w:val="en-US"/>
         </w:rPr>
         <w:br/>
-        <w:t xml:space="preserve">Lowercase are </w:t>
-      </w:r>
-      <w:proofErr w:type="gramStart"/>
-      <w:r>
-        <w:rPr>
-          <w:lang w:val="en-US"/>
-        </w:rPr>
-        <w:t>sides</w:t>
-      </w:r>
-      <w:proofErr w:type="gramEnd"/>
+        <w:t>Lowercase are sides</w:t>
+      </w:r>
       <w:r>
         <w:rPr>
           <w:lang w:val="en-US"/>
@@ -625,21 +518,7 @@
         <w:rPr>
           <w:lang w:val="en-US"/>
         </w:rPr>
-        <w:t xml:space="preserve">Finally got some work done on Triangle.  Wrote the </w:t>
-      </w:r>
-      <w:proofErr w:type="spellStart"/>
-      <w:r>
-        <w:rPr>
-          <w:lang w:val="en-US"/>
-        </w:rPr>
-        <w:t>TriangleData</w:t>
-      </w:r>
-      <w:proofErr w:type="spellEnd"/>
-      <w:r>
-        <w:rPr>
-          <w:lang w:val="en-US"/>
-        </w:rPr>
-        <w:t xml:space="preserve"> base class.</w:t>
+        <w:t>Finally got some work done on Triangle.  Wrote the TriangleData base class.</w:t>
       </w:r>
     </w:p>
     <w:p>
@@ -700,63 +579,7 @@
         <w:rPr>
           <w:lang w:val="en-US"/>
         </w:rPr>
-        <w:t xml:space="preserve">In Triangle.java, I have </w:t>
-      </w:r>
-      <w:proofErr w:type="spellStart"/>
-      <w:r>
-        <w:rPr>
-          <w:lang w:val="en-US"/>
-        </w:rPr>
-        <w:t>getNext</w:t>
-      </w:r>
-      <w:proofErr w:type="spellEnd"/>
-      <w:r>
-        <w:rPr>
-          <w:lang w:val="en-US"/>
-        </w:rPr>
-        <w:t>/</w:t>
-      </w:r>
-      <w:proofErr w:type="spellStart"/>
-      <w:r>
-        <w:rPr>
-          <w:lang w:val="en-US"/>
-        </w:rPr>
-        <w:t>PrevSide</w:t>
-      </w:r>
-      <w:proofErr w:type="spellEnd"/>
-      <w:r>
-        <w:rPr>
-          <w:lang w:val="en-US"/>
-        </w:rPr>
-        <w:t>/</w:t>
-      </w:r>
-      <w:proofErr w:type="spellStart"/>
-      <w:r>
-        <w:rPr>
-          <w:lang w:val="en-US"/>
-        </w:rPr>
-        <w:t>AngleID</w:t>
-      </w:r>
-      <w:proofErr w:type="spellEnd"/>
-      <w:r>
-        <w:rPr>
-          <w:lang w:val="en-US"/>
-        </w:rPr>
-        <w:t xml:space="preserve">.  Since the ID’s are no longer side or angle dependent, they can go in </w:t>
-      </w:r>
-      <w:proofErr w:type="spellStart"/>
-      <w:r>
-        <w:rPr>
-          <w:lang w:val="en-US"/>
-        </w:rPr>
-        <w:t>TriangleData</w:t>
-      </w:r>
-      <w:proofErr w:type="spellEnd"/>
-      <w:r>
-        <w:rPr>
-          <w:lang w:val="en-US"/>
-        </w:rPr>
-        <w:t>.</w:t>
+        <w:t>In Triangle.java, I have getNext/PrevSide/AngleID.  Since the ID’s are no longer side or angle dependent, they can go in TriangleData.</w:t>
       </w:r>
     </w:p>
     <w:p>
@@ -817,21 +640,7 @@
         <w:rPr>
           <w:lang w:val="en-US"/>
         </w:rPr>
-        <w:t xml:space="preserve">There’s separate sub-tabs under Output in the NetBeans IDE where the </w:t>
-      </w:r>
-      <w:proofErr w:type="spellStart"/>
-      <w:r>
-        <w:rPr>
-          <w:lang w:val="en-US"/>
-        </w:rPr>
-        <w:t>printf</w:t>
-      </w:r>
-      <w:proofErr w:type="spellEnd"/>
-      <w:r>
-        <w:rPr>
-          <w:lang w:val="en-US"/>
-        </w:rPr>
-        <w:t xml:space="preserve"> stuff is going.</w:t>
+        <w:t>There’s separate sub-tabs under Output in the NetBeans IDE where the printf stuff is going.</w:t>
       </w:r>
     </w:p>
     <w:p>
@@ -873,27 +682,11 @@
           <w:lang w:val="en-US"/>
         </w:rPr>
       </w:pPr>
-      <w:proofErr w:type="spellStart"/>
-      <w:proofErr w:type="gramStart"/>
-      <w:r>
-        <w:rPr>
-          <w:lang w:val="en-US"/>
-        </w:rPr>
-        <w:t>findSolution</w:t>
-      </w:r>
-      <w:proofErr w:type="spellEnd"/>
-      <w:r>
-        <w:rPr>
-          <w:lang w:val="en-US"/>
-        </w:rPr>
-        <w:t>(</w:t>
-      </w:r>
-      <w:proofErr w:type="gramEnd"/>
-      <w:r>
-        <w:rPr>
-          <w:lang w:val="en-US"/>
-        </w:rPr>
-        <w:t>) needs for loops to find included sides or included angles.</w:t>
+      <w:r>
+        <w:rPr>
+          <w:lang w:val="en-US"/>
+        </w:rPr>
+        <w:t>findSolution() needs for loops to find included sides or included angles.</w:t>
       </w:r>
     </w:p>
     <w:p>
@@ -911,21 +704,7 @@
         <w:rPr>
           <w:lang w:val="en-US"/>
         </w:rPr>
-        <w:t xml:space="preserve">There’s an issue in </w:t>
-      </w:r>
-      <w:proofErr w:type="gramStart"/>
-      <w:r>
-        <w:rPr>
-          <w:lang w:val="en-US"/>
-        </w:rPr>
-        <w:t>ASA(</w:t>
-      </w:r>
-      <w:proofErr w:type="gramEnd"/>
-      <w:r>
-        <w:rPr>
-          <w:lang w:val="en-US"/>
-        </w:rPr>
-        <w:t>) and AAS() where the B side is wrong.</w:t>
+        <w:t>There’s an issue in ASA() and AAS() where the B side is wrong.</w:t>
       </w:r>
     </w:p>
     <w:p>
@@ -972,27 +751,11 @@
           <w:lang w:val="en-US"/>
         </w:rPr>
       </w:pPr>
-      <w:proofErr w:type="spellStart"/>
-      <w:proofErr w:type="gramStart"/>
-      <w:r>
-        <w:rPr>
-          <w:lang w:val="en-US"/>
-        </w:rPr>
-        <w:t>findSolution</w:t>
-      </w:r>
-      <w:proofErr w:type="spellEnd"/>
-      <w:r>
-        <w:rPr>
-          <w:lang w:val="en-US"/>
-        </w:rPr>
-        <w:t>(</w:t>
-      </w:r>
-      <w:proofErr w:type="gramEnd"/>
-      <w:r>
-        <w:rPr>
-          <w:lang w:val="en-US"/>
-        </w:rPr>
-        <w:t>) needs for loops to find included sides or included angles.</w:t>
+      <w:r>
+        <w:rPr>
+          <w:lang w:val="en-US"/>
+        </w:rPr>
+        <w:t>findSolution() needs for loops to find included sides or included angles.</w:t>
       </w:r>
     </w:p>
     <w:p>
@@ -1010,21 +773,7 @@
         <w:rPr>
           <w:lang w:val="en-US"/>
         </w:rPr>
-        <w:t xml:space="preserve">There’s an issue in </w:t>
-      </w:r>
-      <w:proofErr w:type="gramStart"/>
-      <w:r>
-        <w:rPr>
-          <w:lang w:val="en-US"/>
-        </w:rPr>
-        <w:t>ASA(</w:t>
-      </w:r>
-      <w:proofErr w:type="gramEnd"/>
-      <w:r>
-        <w:rPr>
-          <w:lang w:val="en-US"/>
-        </w:rPr>
-        <w:t>) and AAS() where the B side is wrong.</w:t>
+        <w:t>There’s an issue in ASA() and AAS() where the B side is wrong.</w:t>
       </w:r>
       <w:r>
         <w:rPr>
@@ -1170,35 +919,7 @@
         <w:rPr>
           <w:lang w:val="en-US"/>
         </w:rPr>
-        <w:t xml:space="preserve">It would appear that I still have confusion on traversal direction in </w:t>
-      </w:r>
-      <w:proofErr w:type="spellStart"/>
-      <w:r>
-        <w:rPr>
-          <w:lang w:val="en-US"/>
-        </w:rPr>
-        <w:t>getNext</w:t>
-      </w:r>
-      <w:proofErr w:type="spellEnd"/>
-      <w:r>
-        <w:rPr>
-          <w:lang w:val="en-US"/>
-        </w:rPr>
-        <w:t>/</w:t>
-      </w:r>
-      <w:proofErr w:type="spellStart"/>
-      <w:r>
-        <w:rPr>
-          <w:lang w:val="en-US"/>
-        </w:rPr>
-        <w:t>PrevDataID</w:t>
-      </w:r>
-      <w:proofErr w:type="spellEnd"/>
-      <w:r>
-        <w:rPr>
-          <w:lang w:val="en-US"/>
-        </w:rPr>
-        <w:t>.</w:t>
+        <w:t>It would appear that I still have confusion on traversal direction in getNext/PrevDataID.</w:t>
       </w:r>
     </w:p>
     <w:p>
@@ -1247,14 +968,12 @@
         <w:lastRenderedPageBreak/>
         <w:t xml:space="preserve">Implement </w:t>
       </w:r>
-      <w:proofErr w:type="spellStart"/>
       <w:r>
         <w:rPr>
           <w:lang w:val="en-US"/>
         </w:rPr>
         <w:t>findDataASA</w:t>
       </w:r>
-      <w:proofErr w:type="spellEnd"/>
       <w:r>
         <w:rPr>
           <w:lang w:val="en-US"/>
@@ -1286,14 +1005,12 @@
         </w:rPr>
         <w:t xml:space="preserve">Implement </w:t>
       </w:r>
-      <w:proofErr w:type="spellStart"/>
       <w:r>
         <w:rPr>
           <w:lang w:val="en-US"/>
         </w:rPr>
         <w:t>findDataAAS</w:t>
       </w:r>
-      <w:proofErr w:type="spellEnd"/>
       <w:r>
         <w:rPr>
           <w:lang w:val="en-US"/>
@@ -1325,14 +1042,12 @@
         </w:rPr>
         <w:t xml:space="preserve">Implement </w:t>
       </w:r>
-      <w:proofErr w:type="spellStart"/>
       <w:r>
         <w:rPr>
           <w:lang w:val="en-US"/>
         </w:rPr>
         <w:t>findDataSAS</w:t>
       </w:r>
-      <w:proofErr w:type="spellEnd"/>
       <w:r>
         <w:rPr>
           <w:lang w:val="en-US"/>
@@ -1364,14 +1079,12 @@
         </w:rPr>
         <w:t xml:space="preserve">Finish SAS() call sequence in </w:t>
       </w:r>
-      <w:proofErr w:type="spellStart"/>
       <w:r>
         <w:rPr>
           <w:lang w:val="en-US"/>
         </w:rPr>
         <w:t>findSolution</w:t>
       </w:r>
-      <w:proofErr w:type="spellEnd"/>
       <w:r>
         <w:rPr>
           <w:lang w:val="en-US"/>
@@ -1403,36 +1116,24 @@
         </w:rPr>
         <w:t xml:space="preserve">Call </w:t>
       </w:r>
-      <w:proofErr w:type="spellStart"/>
-      <w:proofErr w:type="gramStart"/>
       <w:r>
         <w:rPr>
           <w:lang w:val="en-US"/>
         </w:rPr>
         <w:t>findSolution</w:t>
       </w:r>
-      <w:proofErr w:type="spellEnd"/>
-      <w:r>
-        <w:rPr>
-          <w:lang w:val="en-US"/>
-        </w:rPr>
-        <w:t>(</w:t>
-      </w:r>
-      <w:proofErr w:type="gramEnd"/>
-      <w:r>
-        <w:rPr>
-          <w:lang w:val="en-US"/>
-        </w:rPr>
-        <w:t xml:space="preserve">) instead of hard coded stuff in </w:t>
-      </w:r>
-      <w:proofErr w:type="spellStart"/>
+      <w:r>
+        <w:rPr>
+          <w:lang w:val="en-US"/>
+        </w:rPr>
+        <w:t xml:space="preserve">() instead of hard coded stuff in </w:t>
+      </w:r>
       <w:r>
         <w:rPr>
           <w:lang w:val="en-US"/>
         </w:rPr>
         <w:t>setFromCmdLine</w:t>
       </w:r>
-      <w:proofErr w:type="spellEnd"/>
       <w:r>
         <w:rPr>
           <w:lang w:val="en-US"/>
@@ -1446,14 +1147,12 @@
         <w:br/>
         <w:t xml:space="preserve">done with </w:t>
       </w:r>
-      <w:proofErr w:type="spellStart"/>
       <w:r>
         <w:rPr>
           <w:lang w:val="en-US"/>
         </w:rPr>
         <w:t>useFindSolution</w:t>
       </w:r>
-      <w:proofErr w:type="spellEnd"/>
       <w:r>
         <w:rPr>
           <w:lang w:val="en-US"/>
@@ -1572,14 +1271,12 @@
         </w:rPr>
         <w:t xml:space="preserve">Test </w:t>
       </w:r>
-      <w:proofErr w:type="spellStart"/>
       <w:r>
         <w:rPr>
           <w:lang w:val="en-US"/>
         </w:rPr>
         <w:t>findSolution</w:t>
       </w:r>
-      <w:proofErr w:type="spellEnd"/>
       <w:r>
         <w:rPr>
           <w:lang w:val="en-US"/>
@@ -1685,51 +1382,21 @@
         <w:rPr>
           <w:lang w:val="en-US"/>
         </w:rPr>
-        <w:t xml:space="preserve">Added </w:t>
-      </w:r>
-      <w:proofErr w:type="spellStart"/>
-      <w:proofErr w:type="gramStart"/>
-      <w:r>
-        <w:rPr>
-          <w:lang w:val="en-US"/>
-        </w:rPr>
-        <w:t>setAll</w:t>
-      </w:r>
-      <w:proofErr w:type="spellEnd"/>
-      <w:r>
-        <w:rPr>
-          <w:lang w:val="en-US"/>
-        </w:rPr>
-        <w:t>(</w:t>
-      </w:r>
-      <w:proofErr w:type="gramEnd"/>
-      <w:r>
-        <w:rPr>
-          <w:lang w:val="en-US"/>
-        </w:rPr>
-        <w:t>) and made hacky calls to it inside main().</w:t>
-      </w:r>
-    </w:p>
-    <w:p>
-      <w:pPr>
-        <w:pStyle w:val="BodyText"/>
-        <w:rPr>
-          <w:lang w:val="en-US"/>
-        </w:rPr>
-      </w:pPr>
-      <w:proofErr w:type="gramStart"/>
-      <w:r>
-        <w:rPr>
-          <w:lang w:val="en-US"/>
-        </w:rPr>
-        <w:t>AAS(</w:t>
-      </w:r>
-      <w:proofErr w:type="gramEnd"/>
-      <w:r>
-        <w:rPr>
-          <w:lang w:val="en-US"/>
-        </w:rPr>
-        <w:t>) is having issues.  It doesn’t think there are two angles.</w:t>
+        <w:t>Added setAll() and made hacky calls to it inside main().</w:t>
+      </w:r>
+    </w:p>
+    <w:p>
+      <w:pPr>
+        <w:pStyle w:val="BodyText"/>
+        <w:rPr>
+          <w:lang w:val="en-US"/>
+        </w:rPr>
+      </w:pPr>
+      <w:r>
+        <w:rPr>
+          <w:lang w:val="en-US"/>
+        </w:rPr>
+        <w:t>AAS() is having issues.  It doesn’t think there are two angles.</w:t>
       </w:r>
     </w:p>
     <w:p>
@@ -1757,21 +1424,7 @@
         <w:rPr>
           <w:lang w:val="en-US"/>
         </w:rPr>
-        <w:t xml:space="preserve">That implies that it’s in the </w:t>
-      </w:r>
-      <w:proofErr w:type="gramStart"/>
-      <w:r>
-        <w:rPr>
-          <w:lang w:val="en-US"/>
-        </w:rPr>
-        <w:t>SAS(</w:t>
-      </w:r>
-      <w:proofErr w:type="gramEnd"/>
-      <w:r>
-        <w:rPr>
-          <w:lang w:val="en-US"/>
-        </w:rPr>
-        <w:t>) section…which means that something in AAS() failed.</w:t>
+        <w:t>That implies that it’s in the SAS() section…which means that something in AAS() failed.</w:t>
       </w:r>
     </w:p>
     <w:p>
@@ -1838,29 +1491,7 @@
         <w:rPr>
           <w:lang w:val="en-US"/>
         </w:rPr>
-        <w:t xml:space="preserve">In </w:t>
-      </w:r>
-      <w:proofErr w:type="spellStart"/>
-      <w:proofErr w:type="gramStart"/>
-      <w:r>
-        <w:rPr>
-          <w:lang w:val="en-US"/>
-        </w:rPr>
-        <w:t>findDataAAS</w:t>
-      </w:r>
-      <w:proofErr w:type="spellEnd"/>
-      <w:r>
-        <w:rPr>
-          <w:lang w:val="en-US"/>
-        </w:rPr>
-        <w:t>(</w:t>
-      </w:r>
-      <w:proofErr w:type="gramEnd"/>
-      <w:r>
-        <w:rPr>
-          <w:lang w:val="en-US"/>
-        </w:rPr>
-        <w:t>) it seems the problem is in getting the ID for the correct side in the if statement.  If I have angles A &amp; B, I should look for side B (or A).</w:t>
+        <w:t>In findDataAAS() it seems the problem is in getting the ID for the correct side in the if statement.  If I have angles A &amp; B, I should look for side B (or A).</w:t>
       </w:r>
     </w:p>
     <w:p>
@@ -1908,49 +1539,21 @@
         <w:rPr>
           <w:lang w:val="en-US"/>
         </w:rPr>
-        <w:t xml:space="preserve">  That’s because I assigned the angle result in </w:t>
-      </w:r>
-      <w:proofErr w:type="gramStart"/>
-      <w:r>
-        <w:rPr>
-          <w:lang w:val="en-US"/>
-        </w:rPr>
-        <w:t>AAS(</w:t>
-      </w:r>
-      <w:proofErr w:type="gramEnd"/>
-      <w:r>
-        <w:rPr>
-          <w:lang w:val="en-US"/>
-        </w:rPr>
-        <w:t>) incorrectly.</w:t>
-      </w:r>
-    </w:p>
-    <w:p>
-      <w:pPr>
-        <w:pStyle w:val="BodyText"/>
-        <w:rPr>
-          <w:lang w:val="en-US"/>
-        </w:rPr>
-      </w:pPr>
-      <w:r>
-        <w:rPr>
-          <w:lang w:val="en-US"/>
-        </w:rPr>
-        <w:t xml:space="preserve">Now it </w:t>
-      </w:r>
-      <w:proofErr w:type="spellStart"/>
-      <w:r>
-        <w:rPr>
-          <w:lang w:val="en-US"/>
-        </w:rPr>
-        <w:t>kinda</w:t>
-      </w:r>
-      <w:proofErr w:type="spellEnd"/>
-      <w:r>
-        <w:rPr>
-          <w:lang w:val="en-US"/>
-        </w:rPr>
-        <w:t xml:space="preserve"> appears to work.</w:t>
+        <w:t xml:space="preserve">  That’s because I assigned the angle result in AAS() incorrectly.</w:t>
+      </w:r>
+    </w:p>
+    <w:p>
+      <w:pPr>
+        <w:pStyle w:val="BodyText"/>
+        <w:rPr>
+          <w:lang w:val="en-US"/>
+        </w:rPr>
+      </w:pPr>
+      <w:r>
+        <w:rPr>
+          <w:lang w:val="en-US"/>
+        </w:rPr>
+        <w:t>Now it kinda appears to work.</w:t>
       </w:r>
     </w:p>
     <w:p>
@@ -2143,119 +1746,41 @@
         <w:rPr>
           <w:lang w:val="en-US"/>
         </w:rPr>
-        <w:t xml:space="preserve">The example that worked had the </w:t>
-      </w:r>
-      <w:proofErr w:type="spellStart"/>
-      <w:r>
-        <w:rPr>
-          <w:lang w:val="en-US"/>
-        </w:rPr>
-        <w:t>JButton</w:t>
-      </w:r>
-      <w:proofErr w:type="spellEnd"/>
-      <w:r>
-        <w:rPr>
-          <w:lang w:val="en-US"/>
-        </w:rPr>
-        <w:t xml:space="preserve"> added to the (base</w:t>
-      </w:r>
-      <w:proofErr w:type="gramStart"/>
-      <w:r>
-        <w:rPr>
-          <w:lang w:val="en-US"/>
-        </w:rPr>
-        <w:t>)</w:t>
-      </w:r>
-      <w:proofErr w:type="spellStart"/>
-      <w:r>
-        <w:rPr>
-          <w:lang w:val="en-US"/>
-        </w:rPr>
-        <w:t>JPanel</w:t>
-      </w:r>
-      <w:proofErr w:type="spellEnd"/>
-      <w:proofErr w:type="gramEnd"/>
-      <w:r>
-        <w:rPr>
-          <w:lang w:val="en-US"/>
-        </w:rPr>
-        <w:t xml:space="preserve"> that was added to the Container.</w:t>
-      </w:r>
-    </w:p>
-    <w:p>
-      <w:pPr>
-        <w:pStyle w:val="BodyText"/>
-        <w:rPr>
-          <w:lang w:val="en-US"/>
-        </w:rPr>
-      </w:pPr>
-      <w:r>
-        <w:rPr>
-          <w:lang w:val="en-US"/>
-        </w:rPr>
-        <w:t xml:space="preserve">Now I have a </w:t>
-      </w:r>
-      <w:proofErr w:type="spellStart"/>
-      <w:r>
-        <w:rPr>
-          <w:lang w:val="en-US"/>
-        </w:rPr>
-        <w:t>calcPanel</w:t>
-      </w:r>
-      <w:proofErr w:type="spellEnd"/>
-      <w:r>
-        <w:rPr>
-          <w:lang w:val="en-US"/>
-        </w:rPr>
-        <w:t>.</w:t>
-      </w:r>
-      <w:r>
-        <w:rPr>
-          <w:lang w:val="en-US"/>
-        </w:rPr>
-        <w:t xml:space="preserve">  Adding it to the </w:t>
-      </w:r>
-      <w:proofErr w:type="spellStart"/>
-      <w:r>
-        <w:rPr>
-          <w:lang w:val="en-US"/>
-        </w:rPr>
-        <w:t>basePanel</w:t>
-      </w:r>
-      <w:proofErr w:type="spellEnd"/>
-      <w:r>
-        <w:rPr>
-          <w:lang w:val="en-US"/>
-        </w:rPr>
-        <w:t xml:space="preserve"> doesn’t help.</w:t>
-      </w:r>
-    </w:p>
-    <w:p>
-      <w:pPr>
-        <w:pStyle w:val="BodyText"/>
-        <w:rPr>
-          <w:lang w:val="en-US"/>
-        </w:rPr>
-      </w:pPr>
-      <w:r>
-        <w:rPr>
-          <w:lang w:val="en-US"/>
-        </w:rPr>
-        <w:t xml:space="preserve">Set the layout, location and size of the </w:t>
-      </w:r>
-      <w:proofErr w:type="spellStart"/>
-      <w:r>
-        <w:rPr>
-          <w:lang w:val="en-US"/>
-        </w:rPr>
-        <w:t>calcPanel</w:t>
-      </w:r>
-      <w:proofErr w:type="spellEnd"/>
-      <w:r>
-        <w:rPr>
-          <w:lang w:val="en-US"/>
-        </w:rPr>
-        <w:t xml:space="preserve"> that the button goes on.  Now something shows up…in a weird place.</w:t>
+        <w:t>The example that worked had the JButton added to the (base)JPanel that was added to the Container.</w:t>
+      </w:r>
+    </w:p>
+    <w:p>
+      <w:pPr>
+        <w:pStyle w:val="BodyText"/>
+        <w:rPr>
+          <w:lang w:val="en-US"/>
+        </w:rPr>
+      </w:pPr>
+      <w:r>
+        <w:rPr>
+          <w:lang w:val="en-US"/>
+        </w:rPr>
+        <w:t>Now I have a calcPanel.</w:t>
+      </w:r>
+      <w:r>
+        <w:rPr>
+          <w:lang w:val="en-US"/>
+        </w:rPr>
+        <w:t xml:space="preserve">  Adding it to the basePanel doesn’t help.</w:t>
+      </w:r>
+    </w:p>
+    <w:p>
+      <w:pPr>
+        <w:pStyle w:val="BodyText"/>
+        <w:rPr>
+          <w:lang w:val="en-US"/>
+        </w:rPr>
+      </w:pPr>
+      <w:r>
+        <w:rPr>
+          <w:lang w:val="en-US"/>
+        </w:rPr>
+        <w:t>Set the layout, location and size of the calcPanel that the button goes on.  Now something shows up…in a weird place.</w:t>
       </w:r>
     </w:p>
     <w:p>
@@ -2325,21 +1850,7 @@
         <w:rPr>
           <w:lang w:val="en-US"/>
         </w:rPr>
-        <w:t xml:space="preserve">Y is under by 7 plus </w:t>
-      </w:r>
-      <w:proofErr w:type="spellStart"/>
-      <w:r>
-        <w:rPr>
-          <w:lang w:val="en-US"/>
-        </w:rPr>
-        <w:t>titlebar</w:t>
-      </w:r>
-      <w:proofErr w:type="spellEnd"/>
-      <w:r>
-        <w:rPr>
-          <w:lang w:val="en-US"/>
-        </w:rPr>
-        <w:t xml:space="preserve"> pixels.</w:t>
+        <w:t>Y is under by 7 plus titlebar pixels.</w:t>
       </w:r>
     </w:p>
     <w:p>
@@ -2400,11 +1911,10 @@
           <w:noProof/>
           <w:lang w:val="en-US" w:eastAsia="en-US"/>
         </w:rPr>
-        <w:lastRenderedPageBreak/>
         <w:drawing>
           <wp:inline distT="0" distB="0" distL="0" distR="0" wp14:anchorId="1FA0B44B" wp14:editId="65E2B193">
-            <wp:extent cx="1967948" cy="1996293"/>
-            <wp:effectExtent l="0" t="0" r="0" b="4445"/>
+            <wp:extent cx="1444752" cy="1465561"/>
+            <wp:effectExtent l="0" t="0" r="3175" b="1905"/>
             <wp:docPr id="1" name="Picture 1"/>
             <wp:cNvGraphicFramePr>
               <a:graphicFrameLocks xmlns:a="http://schemas.openxmlformats.org/drawingml/2006/main" noChangeAspect="1"/>
@@ -2425,7 +1935,7 @@
                   <pic:spPr>
                     <a:xfrm>
                       <a:off x="0" y="0"/>
-                      <a:ext cx="1996041" cy="2024791"/>
+                      <a:ext cx="1480072" cy="1501390"/>
                     </a:xfrm>
                     <a:prstGeom prst="rect">
                       <a:avLst/>
@@ -2532,35 +2042,7 @@
         <w:rPr>
           <w:lang w:val="en-US"/>
         </w:rPr>
-        <w:t xml:space="preserve">Find out what </w:t>
-      </w:r>
-      <w:proofErr w:type="spellStart"/>
-      <w:r>
-        <w:rPr>
-          <w:lang w:val="en-US"/>
-        </w:rPr>
-        <w:t>gokPixels</w:t>
-      </w:r>
-      <w:proofErr w:type="spellEnd"/>
-      <w:r>
-        <w:rPr>
-          <w:lang w:val="en-US"/>
-        </w:rPr>
-        <w:t xml:space="preserve"> and </w:t>
-      </w:r>
-      <w:proofErr w:type="spellStart"/>
-      <w:r>
-        <w:rPr>
-          <w:lang w:val="en-US"/>
-        </w:rPr>
-        <w:t>tbHeight</w:t>
-      </w:r>
-      <w:proofErr w:type="spellEnd"/>
-      <w:r>
-        <w:rPr>
-          <w:lang w:val="en-US"/>
-        </w:rPr>
-        <w:t xml:space="preserve"> really represent.</w:t>
+        <w:t>Find out what gokPixels and tbHeight really represent.</w:t>
       </w:r>
     </w:p>
     <w:p>
@@ -2606,21 +2088,7 @@
         <w:rPr>
           <w:lang w:val="en-US"/>
         </w:rPr>
-        <w:t xml:space="preserve">There’s a pile of different things that are piling up in </w:t>
-      </w:r>
-      <w:proofErr w:type="spellStart"/>
-      <w:r>
-        <w:rPr>
-          <w:lang w:val="en-US"/>
-        </w:rPr>
-        <w:t>TriangleGUI</w:t>
-      </w:r>
-      <w:proofErr w:type="spellEnd"/>
-      <w:r>
-        <w:rPr>
-          <w:lang w:val="en-US"/>
-        </w:rPr>
-        <w:t xml:space="preserve"> that probably need to be in separate classes, like…</w:t>
+        <w:t>There’s a pile of different things that are piling up in TriangleGUI that probably need to be in separate classes, like…</w:t>
       </w:r>
     </w:p>
     <w:p>
@@ -2634,14 +2102,12 @@
           <w:lang w:val="en-US"/>
         </w:rPr>
       </w:pPr>
-      <w:proofErr w:type="spellStart"/>
       <w:r>
         <w:rPr>
           <w:lang w:val="en-US"/>
         </w:rPr>
         <w:t>calcButton</w:t>
       </w:r>
-      <w:proofErr w:type="spellEnd"/>
     </w:p>
     <w:p>
       <w:pPr>
@@ -2654,14 +2120,12 @@
           <w:lang w:val="en-US"/>
         </w:rPr>
       </w:pPr>
-      <w:proofErr w:type="spellStart"/>
       <w:r>
         <w:rPr>
           <w:lang w:val="en-US"/>
         </w:rPr>
         <w:t>dataPanel</w:t>
       </w:r>
-      <w:proofErr w:type="spellEnd"/>
     </w:p>
     <w:p>
       <w:pPr>
@@ -2674,14 +2138,12 @@
           <w:lang w:val="en-US"/>
         </w:rPr>
       </w:pPr>
-      <w:proofErr w:type="spellStart"/>
       <w:r>
         <w:rPr>
           <w:lang w:val="en-US"/>
         </w:rPr>
         <w:t>valueField</w:t>
       </w:r>
-      <w:proofErr w:type="spellEnd"/>
     </w:p>
     <w:p>
       <w:pPr>
@@ -2694,14 +2156,12 @@
           <w:lang w:val="en-US"/>
         </w:rPr>
       </w:pPr>
-      <w:proofErr w:type="spellStart"/>
       <w:r>
         <w:rPr>
           <w:lang w:val="en-US"/>
         </w:rPr>
         <w:t>valueFieldAngle</w:t>
       </w:r>
-      <w:proofErr w:type="spellEnd"/>
     </w:p>
     <w:p>
       <w:pPr>
@@ -2714,14 +2174,12 @@
           <w:lang w:val="en-US"/>
         </w:rPr>
       </w:pPr>
-      <w:proofErr w:type="spellStart"/>
       <w:r>
         <w:rPr>
           <w:lang w:val="en-US"/>
         </w:rPr>
         <w:t>valueFieldSide</w:t>
       </w:r>
-      <w:proofErr w:type="spellEnd"/>
     </w:p>
     <w:p>
       <w:pPr>
@@ -2734,14 +2192,12 @@
           <w:lang w:val="en-US"/>
         </w:rPr>
       </w:pPr>
-      <w:proofErr w:type="spellStart"/>
       <w:r>
         <w:rPr>
           <w:lang w:val="en-US"/>
         </w:rPr>
         <w:t>graphicPanel</w:t>
       </w:r>
-      <w:proofErr w:type="spellEnd"/>
     </w:p>
     <w:p>
       <w:pPr>
@@ -2864,7 +2320,6 @@
           <w:b/>
           <w:bCs/>
         </w:rPr>
-        <w:lastRenderedPageBreak/>
         <w:t>Thursday 06/28/18</w:t>
       </w:r>
     </w:p>
@@ -2881,47 +2336,29 @@
         </w:rPr>
         <w:t>There was a bit where I wanted to return two different objects from a function (</w:t>
       </w:r>
-      <w:proofErr w:type="spellStart"/>
       <w:r>
         <w:rPr>
           <w:lang w:val="en-US"/>
         </w:rPr>
         <w:t>JFormattedTextField</w:t>
       </w:r>
-      <w:proofErr w:type="spellEnd"/>
       <w:r>
         <w:rPr>
           <w:lang w:val="en-US"/>
         </w:rPr>
         <w:t xml:space="preserve"> and </w:t>
       </w:r>
-      <w:proofErr w:type="spellStart"/>
       <w:r>
         <w:rPr>
           <w:lang w:val="en-US"/>
         </w:rPr>
         <w:t>JLabel</w:t>
       </w:r>
-      <w:proofErr w:type="spellEnd"/>
-      <w:r>
-        <w:rPr>
-          <w:lang w:val="en-US"/>
-        </w:rPr>
-        <w:t>), but Java doesn’t let you pass by reference and there’s no such thing as a pointer.  What I need to do instead is create a structure(</w:t>
-      </w:r>
-      <w:proofErr w:type="spellStart"/>
-      <w:r>
-        <w:rPr>
-          <w:lang w:val="en-US"/>
-        </w:rPr>
-        <w:t>ish</w:t>
-      </w:r>
-      <w:proofErr w:type="spellEnd"/>
-      <w:r>
-        <w:rPr>
-          <w:lang w:val="en-US"/>
-        </w:rPr>
-        <w:t>) thing.</w:t>
+      <w:r>
+        <w:rPr>
+          <w:lang w:val="en-US"/>
+        </w:rPr>
+        <w:t>), but Java doesn’t let you pass by reference and there’s no such thing as a pointer.  What I need to do instead is create a structure(ish) thing.</w:t>
       </w:r>
     </w:p>
     <w:p>
@@ -3011,35 +2448,7 @@
         <w:rPr>
           <w:lang w:val="en-US"/>
         </w:rPr>
-        <w:t xml:space="preserve">Find out what </w:t>
-      </w:r>
-      <w:proofErr w:type="spellStart"/>
-      <w:r>
-        <w:rPr>
-          <w:lang w:val="en-US"/>
-        </w:rPr>
-        <w:t>gokPixels</w:t>
-      </w:r>
-      <w:proofErr w:type="spellEnd"/>
-      <w:r>
-        <w:rPr>
-          <w:lang w:val="en-US"/>
-        </w:rPr>
-        <w:t xml:space="preserve"> and </w:t>
-      </w:r>
-      <w:proofErr w:type="spellStart"/>
-      <w:r>
-        <w:rPr>
-          <w:lang w:val="en-US"/>
-        </w:rPr>
-        <w:t>tbHeight</w:t>
-      </w:r>
-      <w:proofErr w:type="spellEnd"/>
-      <w:r>
-        <w:rPr>
-          <w:lang w:val="en-US"/>
-        </w:rPr>
-        <w:t xml:space="preserve"> really represent.</w:t>
+        <w:t>Find out what gokPixels and tbHeight really represent.</w:t>
       </w:r>
     </w:p>
     <w:p>
@@ -3075,6 +2484,7 @@
         <w:rPr>
           <w:lang w:val="en-US"/>
         </w:rPr>
+        <w:lastRenderedPageBreak/>
         <w:t>Find out how to format fields to only allow doubles</w:t>
       </w:r>
     </w:p>
@@ -3162,21 +2572,7 @@
         <w:rPr>
           <w:lang w:val="en-US"/>
         </w:rPr>
-        <w:t xml:space="preserve">Discovered that I hadn’t added the field and label to the </w:t>
-      </w:r>
-      <w:proofErr w:type="spellStart"/>
-      <w:r>
-        <w:rPr>
-          <w:lang w:val="en-US"/>
-        </w:rPr>
-        <w:t>dataPanel</w:t>
-      </w:r>
-      <w:proofErr w:type="spellEnd"/>
-      <w:r>
-        <w:rPr>
-          <w:lang w:val="en-US"/>
-        </w:rPr>
-        <w:t>.</w:t>
+        <w:t>Discovered that I hadn’t added the field and label to the dataPanel.</w:t>
       </w:r>
     </w:p>
     <w:p>
@@ -3277,7 +2673,6 @@
         </w:rPr>
         <w:t xml:space="preserve">I think I need </w:t>
       </w:r>
-      <w:proofErr w:type="spellStart"/>
       <w:r>
         <w:rPr>
           <w:rStyle w:val="HTMLCode"/>
@@ -3285,7 +2680,6 @@
         </w:rPr>
         <w:t>PropertyChangeListener</w:t>
       </w:r>
-      <w:proofErr w:type="spellEnd"/>
       <w:r>
         <w:t xml:space="preserve"> </w:t>
       </w:r>
@@ -3399,7 +2793,6 @@
         <w:rPr>
           <w:lang w:val="en-US"/>
         </w:rPr>
-        <w:lastRenderedPageBreak/>
         <w:t>C:\Program Files\NetBeans 8.2</w:t>
       </w:r>
     </w:p>
@@ -3540,14 +2933,12 @@
           <w:lang w:val="en-US"/>
         </w:rPr>
       </w:pPr>
-      <w:proofErr w:type="spellStart"/>
       <w:r>
         <w:rPr>
           <w:lang w:val="en-US"/>
         </w:rPr>
         <w:t>xPos</w:t>
       </w:r>
-      <w:proofErr w:type="spellEnd"/>
     </w:p>
     <w:p>
       <w:pPr>
@@ -3560,14 +2951,13 @@
           <w:lang w:val="en-US"/>
         </w:rPr>
       </w:pPr>
-      <w:proofErr w:type="spellStart"/>
-      <w:r>
-        <w:rPr>
-          <w:lang w:val="en-US"/>
-        </w:rPr>
+      <w:r>
+        <w:rPr>
+          <w:lang w:val="en-US"/>
+        </w:rPr>
+        <w:lastRenderedPageBreak/>
         <w:t>yPos</w:t>
       </w:r>
-      <w:proofErr w:type="spellEnd"/>
     </w:p>
     <w:p>
       <w:pPr>
@@ -3693,16 +3083,8 @@
         <w:rPr>
           <w:lang w:val="en-US"/>
         </w:rPr>
-        <w:t xml:space="preserve">Started poking at </w:t>
-      </w:r>
-      <w:proofErr w:type="spellStart"/>
-      <w:r>
-        <w:rPr>
-          <w:lang w:val="en-US"/>
-        </w:rPr>
-        <w:t>Git</w:t>
-      </w:r>
-      <w:proofErr w:type="spellEnd"/>
+        <w:t>Started poking at Git</w:t>
+      </w:r>
     </w:p>
     <w:p>
       <w:pPr>
@@ -3758,21 +3140,7 @@
         <w:rPr>
           <w:lang w:val="en-US"/>
         </w:rPr>
-        <w:t xml:space="preserve">Also </w:t>
-      </w:r>
-      <w:proofErr w:type="spellStart"/>
-      <w:r>
-        <w:rPr>
-          <w:lang w:val="en-US"/>
-        </w:rPr>
-        <w:t>git</w:t>
-      </w:r>
-      <w:proofErr w:type="spellEnd"/>
-      <w:r>
-        <w:rPr>
-          <w:lang w:val="en-US"/>
-        </w:rPr>
-        <w:t xml:space="preserve"> </w:t>
+        <w:t xml:space="preserve">Also git </w:t>
       </w:r>
       <w:r>
         <w:rPr>
@@ -3809,21 +3177,7 @@
         <w:rPr>
           <w:lang w:val="en-US"/>
         </w:rPr>
-        <w:t xml:space="preserve">It would appear that you don’t need to install </w:t>
-      </w:r>
-      <w:proofErr w:type="spellStart"/>
-      <w:r>
-        <w:rPr>
-          <w:lang w:val="en-US"/>
-        </w:rPr>
-        <w:t>Git</w:t>
-      </w:r>
-      <w:proofErr w:type="spellEnd"/>
-      <w:r>
-        <w:rPr>
-          <w:lang w:val="en-US"/>
-        </w:rPr>
-        <w:t xml:space="preserve"> itself.</w:t>
+        <w:t>It would appear that you don’t need to install Git itself.</w:t>
       </w:r>
     </w:p>
     <w:p>
@@ -3887,41 +3241,25 @@
           <w:lang w:val="en-US"/>
         </w:rPr>
       </w:pPr>
-      <w:proofErr w:type="spellStart"/>
       <w:r>
         <w:rPr>
           <w:lang w:val="en-US"/>
         </w:rPr>
         <w:t>TriangleJava</w:t>
       </w:r>
-      <w:proofErr w:type="spellEnd"/>
-    </w:p>
-    <w:p>
-      <w:pPr>
-        <w:pStyle w:val="BodyText"/>
-        <w:rPr>
-          <w:lang w:val="en-US"/>
-        </w:rPr>
-      </w:pPr>
-      <w:r>
-        <w:rPr>
-          <w:lang w:val="en-US"/>
-        </w:rPr>
-        <w:t xml:space="preserve">Tried installing and running </w:t>
-      </w:r>
-      <w:proofErr w:type="spellStart"/>
-      <w:r>
-        <w:rPr>
-          <w:lang w:val="en-US"/>
-        </w:rPr>
-        <w:t>Git</w:t>
-      </w:r>
-      <w:proofErr w:type="spellEnd"/>
-      <w:r>
-        <w:rPr>
-          <w:lang w:val="en-US"/>
-        </w:rPr>
-        <w:t xml:space="preserve"> Extensions.  It appears that you really </w:t>
+    </w:p>
+    <w:p>
+      <w:pPr>
+        <w:pStyle w:val="BodyText"/>
+        <w:rPr>
+          <w:lang w:val="en-US"/>
+        </w:rPr>
+      </w:pPr>
+      <w:r>
+        <w:rPr>
+          <w:lang w:val="en-US"/>
+        </w:rPr>
+        <w:t xml:space="preserve">Tried installing and running Git Extensions.  It appears that you really </w:t>
       </w:r>
       <w:r>
         <w:rPr>
@@ -3934,21 +3272,7 @@
         <w:rPr>
           <w:lang w:val="en-US"/>
         </w:rPr>
-        <w:t xml:space="preserve"> need to have </w:t>
-      </w:r>
-      <w:proofErr w:type="spellStart"/>
-      <w:r>
-        <w:rPr>
-          <w:lang w:val="en-US"/>
-        </w:rPr>
-        <w:t>Git</w:t>
-      </w:r>
-      <w:proofErr w:type="spellEnd"/>
-      <w:r>
-        <w:rPr>
-          <w:lang w:val="en-US"/>
-        </w:rPr>
-        <w:t xml:space="preserve"> installed.</w:t>
+        <w:t xml:space="preserve"> need to have Git installed.</w:t>
       </w:r>
     </w:p>
     <w:p>
@@ -3974,35 +3298,7 @@
         <w:rPr>
           <w:lang w:val="en-US"/>
         </w:rPr>
-        <w:t xml:space="preserve">.  It would appear that the </w:t>
-      </w:r>
-      <w:proofErr w:type="spellStart"/>
-      <w:r>
-        <w:rPr>
-          <w:lang w:val="en-US"/>
-        </w:rPr>
-        <w:t>git</w:t>
-      </w:r>
-      <w:proofErr w:type="spellEnd"/>
-      <w:r>
-        <w:rPr>
-          <w:lang w:val="en-US"/>
-        </w:rPr>
-        <w:t xml:space="preserve"> extensions version referenced in the install tutorial I found, also included </w:t>
-      </w:r>
-      <w:proofErr w:type="spellStart"/>
-      <w:r>
-        <w:rPr>
-          <w:lang w:val="en-US"/>
-        </w:rPr>
-        <w:t>git</w:t>
-      </w:r>
-      <w:proofErr w:type="spellEnd"/>
-      <w:r>
-        <w:rPr>
-          <w:lang w:val="en-US"/>
-        </w:rPr>
-        <w:t>.  The more current version apparently doesn’t.</w:t>
+        <w:t>.  It would appear that the git extensions version referenced in the install tutorial I found, also included git.  The more current version apparently doesn’t.</w:t>
       </w:r>
     </w:p>
     <w:p>
@@ -4046,70 +3342,37 @@
         </w:rPr>
         <w:t xml:space="preserve">Added a rounding function </w:t>
       </w:r>
-      <w:proofErr w:type="spellStart"/>
-      <w:proofErr w:type="gramStart"/>
       <w:r>
         <w:rPr>
           <w:lang w:val="en-US"/>
         </w:rPr>
         <w:t>roundDouble</w:t>
       </w:r>
-      <w:proofErr w:type="spellEnd"/>
-      <w:r>
-        <w:rPr>
-          <w:lang w:val="en-US"/>
-        </w:rPr>
-        <w:t>(</w:t>
-      </w:r>
-      <w:proofErr w:type="gramEnd"/>
-      <w:r>
-        <w:rPr>
-          <w:lang w:val="en-US"/>
-        </w:rPr>
-        <w:t>) which makes the results readable.</w:t>
-      </w:r>
-    </w:p>
-    <w:p>
-      <w:pPr>
-        <w:pStyle w:val="BodyText"/>
-        <w:rPr>
-          <w:lang w:val="en-US"/>
-        </w:rPr>
-      </w:pPr>
-      <w:r>
-        <w:rPr>
-          <w:lang w:val="en-US"/>
-        </w:rPr>
-        <w:lastRenderedPageBreak/>
+      <w:r>
+        <w:rPr>
+          <w:lang w:val="en-US"/>
+        </w:rPr>
+        <w:t>() which makes the results readable.</w:t>
+      </w:r>
+    </w:p>
+    <w:p>
+      <w:pPr>
+        <w:pStyle w:val="BodyText"/>
+        <w:rPr>
+          <w:lang w:val="en-US"/>
+        </w:rPr>
+      </w:pPr>
+      <w:r>
+        <w:rPr>
+          <w:lang w:val="en-US"/>
+        </w:rPr>
         <w:t xml:space="preserve">It fails to fail if </w:t>
       </w:r>
       <w:r>
         <w:rPr>
           <w:lang w:val="en-US"/>
         </w:rPr>
-        <w:t xml:space="preserve">the two shortest sides are shorter than the longest side.  In that case </w:t>
-      </w:r>
-      <w:proofErr w:type="spellStart"/>
-      <w:proofErr w:type="gramStart"/>
-      <w:r>
-        <w:rPr>
-          <w:lang w:val="en-US"/>
-        </w:rPr>
-        <w:t>lawOfCosines</w:t>
-      </w:r>
-      <w:proofErr w:type="spellEnd"/>
-      <w:r>
-        <w:rPr>
-          <w:lang w:val="en-US"/>
-        </w:rPr>
-        <w:t>(</w:t>
-      </w:r>
-      <w:proofErr w:type="gramEnd"/>
-      <w:r>
-        <w:rPr>
-          <w:lang w:val="en-US"/>
-        </w:rPr>
-        <w:t xml:space="preserve">) returns nan.  Can you even </w:t>
+        <w:t xml:space="preserve">the two shortest sides are shorter than the longest side.  In that case lawOfCosines() returns nan.  Can you even </w:t>
       </w:r>
       <w:r>
         <w:rPr>
@@ -4130,22 +3393,18 @@
         </w:rPr>
         <w:t xml:space="preserve">  </w:t>
       </w:r>
-      <w:proofErr w:type="spellStart"/>
-      <w:proofErr w:type="gramStart"/>
       <w:r>
         <w:rPr>
           <w:lang w:val="en-US"/>
         </w:rPr>
         <w:t>Double.isNaN</w:t>
       </w:r>
-      <w:proofErr w:type="spellEnd"/>
       <w:r>
         <w:rPr>
           <w:lang w:val="en-US"/>
         </w:rPr>
         <w:t>()</w:t>
       </w:r>
-      <w:proofErr w:type="gramEnd"/>
     </w:p>
     <w:p>
       <w:pPr>
@@ -4183,20 +3442,7 @@
           <w:lang w:val="en-US"/>
         </w:rPr>
         <w:br/>
-      </w:r>
-      <w:proofErr w:type="spellStart"/>
-      <w:r>
-        <w:rPr>
-          <w:lang w:val="en-US"/>
-        </w:rPr>
-        <w:t>selectAll</w:t>
-      </w:r>
-      <w:proofErr w:type="spellEnd"/>
-      <w:r>
-        <w:rPr>
-          <w:lang w:val="en-US"/>
-        </w:rPr>
-        <w:t>()</w:t>
+        <w:t>selectAll()</w:t>
       </w:r>
       <w:r>
         <w:rPr>
@@ -4211,14 +3457,12 @@
         </w:rPr>
         <w:br/>
       </w:r>
-      <w:proofErr w:type="spellStart"/>
       <w:r>
         <w:rPr>
           <w:lang w:val="en-US"/>
         </w:rPr>
         <w:t>registerKeyboardAction</w:t>
       </w:r>
-      <w:proofErr w:type="spellEnd"/>
     </w:p>
     <w:p>
       <w:pPr>
@@ -4301,35 +3545,8 @@
         <w:rPr>
           <w:lang w:val="en-US"/>
         </w:rPr>
-        <w:t xml:space="preserve">Find out what </w:t>
-      </w:r>
-      <w:proofErr w:type="spellStart"/>
-      <w:r>
-        <w:rPr>
-          <w:lang w:val="en-US"/>
-        </w:rPr>
-        <w:t>gokPixels</w:t>
-      </w:r>
-      <w:proofErr w:type="spellEnd"/>
-      <w:r>
-        <w:rPr>
-          <w:lang w:val="en-US"/>
-        </w:rPr>
-        <w:t xml:space="preserve"> and </w:t>
-      </w:r>
-      <w:proofErr w:type="spellStart"/>
-      <w:r>
-        <w:rPr>
-          <w:lang w:val="en-US"/>
-        </w:rPr>
-        <w:t>tbHeight</w:t>
-      </w:r>
-      <w:proofErr w:type="spellEnd"/>
-      <w:r>
-        <w:rPr>
-          <w:lang w:val="en-US"/>
-        </w:rPr>
-        <w:t xml:space="preserve"> really represent.</w:t>
+        <w:lastRenderedPageBreak/>
+        <w:t>Find out what gokPixels and tbHeight really represent.</w:t>
       </w:r>
     </w:p>
     <w:p>
@@ -4413,43 +3630,7 @@
         <w:rPr>
           <w:lang w:val="en-US"/>
         </w:rPr>
-        <w:t xml:space="preserve"> and FACTOR </w:t>
-      </w:r>
-      <w:proofErr w:type="spellStart"/>
-      <w:r>
-        <w:rPr>
-          <w:lang w:val="en-US"/>
-        </w:rPr>
-        <w:t>calc</w:t>
-      </w:r>
-      <w:proofErr w:type="spellEnd"/>
-      <w:r>
-        <w:rPr>
-          <w:lang w:val="en-US"/>
-        </w:rPr>
-        <w:t xml:space="preserve"> out of </w:t>
-      </w:r>
-      <w:proofErr w:type="spellStart"/>
-      <w:proofErr w:type="gramStart"/>
-      <w:r>
-        <w:rPr>
-          <w:lang w:val="en-US"/>
-        </w:rPr>
-        <w:t>roundDouble</w:t>
-      </w:r>
-      <w:proofErr w:type="spellEnd"/>
-      <w:r>
-        <w:rPr>
-          <w:lang w:val="en-US"/>
-        </w:rPr>
-        <w:t>(</w:t>
-      </w:r>
-      <w:proofErr w:type="gramEnd"/>
-      <w:r>
-        <w:rPr>
-          <w:lang w:val="en-US"/>
-        </w:rPr>
-        <w:t>) so it is only calculated once.</w:t>
+        <w:t xml:space="preserve"> and FACTOR calc out of roundDouble() so it is only calculated once.</w:t>
       </w:r>
       <w:r>
         <w:rPr>
@@ -4492,72 +3673,15 @@
         <w:rPr>
           <w:lang w:val="en-US"/>
         </w:rPr>
-        <w:t xml:space="preserve">It would probably make sense to use </w:t>
-      </w:r>
-      <w:proofErr w:type="spellStart"/>
-      <w:r>
-        <w:rPr>
-          <w:lang w:val="en-US"/>
-        </w:rPr>
-        <w:t>NumberFormat</w:t>
-      </w:r>
-      <w:proofErr w:type="spellEnd"/>
-      <w:r>
-        <w:rPr>
-          <w:lang w:val="en-US"/>
-        </w:rPr>
-        <w:t xml:space="preserve"> and .</w:t>
-      </w:r>
-      <w:proofErr w:type="spellStart"/>
-      <w:proofErr w:type="gramStart"/>
-      <w:r>
-        <w:rPr>
-          <w:lang w:val="en-US"/>
-        </w:rPr>
-        <w:t>setMaximumFractionDigits</w:t>
-      </w:r>
-      <w:proofErr w:type="spellEnd"/>
-      <w:r>
-        <w:rPr>
-          <w:lang w:val="en-US"/>
-        </w:rPr>
-        <w:t>(</w:t>
-      </w:r>
-      <w:proofErr w:type="gramEnd"/>
-      <w:r>
-        <w:rPr>
-          <w:lang w:val="en-US"/>
-        </w:rPr>
-        <w:t xml:space="preserve">) as a better method than the </w:t>
-      </w:r>
-      <w:proofErr w:type="spellStart"/>
-      <w:r>
-        <w:rPr>
-          <w:lang w:val="en-US"/>
-        </w:rPr>
-        <w:t>roundDouble</w:t>
-      </w:r>
-      <w:proofErr w:type="spellEnd"/>
-      <w:r>
-        <w:rPr>
-          <w:lang w:val="en-US"/>
-        </w:rPr>
-        <w:t>() thing.</w:t>
+        <w:t>It would probably make sense to use NumberFormat and .setMaximumFractionDigits() as a better method than the roundDouble() thing.</w:t>
       </w:r>
       <w:r>
         <w:rPr>
           <w:lang w:val="en-US"/>
         </w:rPr>
         <w:br/>
-      </w:r>
-      <w:proofErr w:type="spellStart"/>
-      <w:r>
-        <w:rPr>
-          <w:lang w:val="en-US"/>
-        </w:rPr>
         <w:t>getNumberInstance</w:t>
       </w:r>
-      <w:proofErr w:type="spellEnd"/>
     </w:p>
     <w:p>
       <w:pPr>
@@ -4623,21 +3747,7 @@
         <w:rPr>
           <w:lang w:val="en-US"/>
         </w:rPr>
-        <w:t xml:space="preserve">Created an RSA private/public key when the SSH thing didn’t want to work.  I’ve now got code up on GitHub, but I still don’t really know how to do a push in </w:t>
-      </w:r>
-      <w:proofErr w:type="spellStart"/>
-      <w:r>
-        <w:rPr>
-          <w:lang w:val="en-US"/>
-        </w:rPr>
-        <w:t>git</w:t>
-      </w:r>
-      <w:proofErr w:type="spellEnd"/>
-      <w:r>
-        <w:rPr>
-          <w:lang w:val="en-US"/>
-        </w:rPr>
-        <w:t xml:space="preserve"> Extensions.</w:t>
+        <w:t>Created an RSA private/public key when the SSH thing didn’t want to work.  I’ve now got code up on GitHub, but I still don’t really know how to do a push in git Extensions.</w:t>
       </w:r>
     </w:p>
     <w:p>
@@ -4699,35 +3809,7 @@
         <w:rPr>
           <w:lang w:val="en-US"/>
         </w:rPr>
-        <w:t xml:space="preserve">Note the </w:t>
-      </w:r>
-      <w:proofErr w:type="gramStart"/>
-      <w:r>
-        <w:rPr>
-          <w:lang w:val="en-US"/>
-        </w:rPr>
-        <w:t>main(</w:t>
-      </w:r>
-      <w:proofErr w:type="gramEnd"/>
-      <w:r>
-        <w:rPr>
-          <w:lang w:val="en-US"/>
-        </w:rPr>
-        <w:t xml:space="preserve">) function in the above example.  See what’s up with the </w:t>
-      </w:r>
-      <w:proofErr w:type="spellStart"/>
-      <w:r>
-        <w:rPr>
-          <w:lang w:val="en-US"/>
-        </w:rPr>
-        <w:t>invokeLater</w:t>
-      </w:r>
-      <w:proofErr w:type="spellEnd"/>
-      <w:r>
-        <w:rPr>
-          <w:lang w:val="en-US"/>
-        </w:rPr>
-        <w:t>, Runnable, run bit.</w:t>
+        <w:t>Note the main() function in the above example.  See what’s up with the invokeLater, Runnable, run bit.</w:t>
       </w:r>
     </w:p>
     <w:p>
@@ -4774,35 +3856,7 @@
         <w:rPr>
           <w:lang w:val="en-US"/>
         </w:rPr>
-        <w:t xml:space="preserve">It would appear that the refs/for/ prefix that tells </w:t>
-      </w:r>
-      <w:proofErr w:type="spellStart"/>
-      <w:r>
-        <w:rPr>
-          <w:lang w:val="en-US"/>
-        </w:rPr>
-        <w:t>Gerrit</w:t>
-      </w:r>
-      <w:proofErr w:type="spellEnd"/>
-      <w:r>
-        <w:rPr>
-          <w:lang w:val="en-US"/>
-        </w:rPr>
-        <w:t xml:space="preserve"> that a code review should be created.  It’s only part of the tool chain if </w:t>
-      </w:r>
-      <w:proofErr w:type="spellStart"/>
-      <w:r>
-        <w:rPr>
-          <w:lang w:val="en-US"/>
-        </w:rPr>
-        <w:t>Gerrit</w:t>
-      </w:r>
-      <w:proofErr w:type="spellEnd"/>
-      <w:r>
-        <w:rPr>
-          <w:lang w:val="en-US"/>
-        </w:rPr>
-        <w:t xml:space="preserve"> is involved…which it isn’t.</w:t>
+        <w:t>It would appear that the refs/for/ prefix that tells Gerrit that a code review should be created.  It’s only part of the tool chain if Gerrit is involved…which it isn’t.</w:t>
       </w:r>
     </w:p>
     <w:p>
@@ -4830,7 +3884,6 @@
         <w:rPr>
           <w:lang w:val="en-US"/>
         </w:rPr>
-        <w:lastRenderedPageBreak/>
         <w:t>After you tab out of a field, the format gets adjusted correctly.</w:t>
       </w:r>
       <w:r>
@@ -4843,107 +3896,35 @@
         <w:rPr>
           <w:lang w:val="en-US"/>
         </w:rPr>
-        <w:t xml:space="preserve">It's messed up (not formatted) after you hit the </w:t>
-      </w:r>
-      <w:proofErr w:type="spellStart"/>
-      <w:r>
-        <w:rPr>
-          <w:lang w:val="en-US"/>
-        </w:rPr>
-        <w:t>calc</w:t>
-      </w:r>
-      <w:proofErr w:type="spellEnd"/>
-      <w:r>
-        <w:rPr>
-          <w:lang w:val="en-US"/>
-        </w:rPr>
-        <w:t xml:space="preserve"> button.  It's not just the long fractional stuff.  Whole numbers show up as n.0 instead of n.00.</w:t>
-      </w:r>
-    </w:p>
-    <w:p>
-      <w:pPr>
-        <w:pStyle w:val="BodyText"/>
-        <w:rPr>
-          <w:lang w:val="en-US"/>
-        </w:rPr>
-      </w:pPr>
-      <w:r>
-        <w:rPr>
-          <w:lang w:val="en-US"/>
-        </w:rPr>
-        <w:t xml:space="preserve">Is there something that needs to happen in </w:t>
-      </w:r>
-      <w:proofErr w:type="spellStart"/>
-      <w:proofErr w:type="gramStart"/>
-      <w:r>
-        <w:rPr>
-          <w:lang w:val="en-US"/>
-        </w:rPr>
-        <w:t>field.setText</w:t>
-      </w:r>
-      <w:proofErr w:type="spellEnd"/>
-      <w:r>
-        <w:rPr>
-          <w:lang w:val="en-US"/>
-        </w:rPr>
-        <w:t>(</w:t>
-      </w:r>
-      <w:proofErr w:type="gramEnd"/>
-      <w:r>
-        <w:rPr>
-          <w:lang w:val="en-US"/>
-        </w:rPr>
-        <w:t xml:space="preserve">) in </w:t>
-      </w:r>
-      <w:proofErr w:type="spellStart"/>
-      <w:r>
-        <w:rPr>
-          <w:lang w:val="en-US"/>
-        </w:rPr>
-        <w:t>actionPerformed</w:t>
-      </w:r>
-      <w:proofErr w:type="spellEnd"/>
-      <w:r>
-        <w:rPr>
-          <w:lang w:val="en-US"/>
-        </w:rPr>
-        <w:t>()?</w:t>
-      </w:r>
-    </w:p>
-    <w:p>
-      <w:pPr>
-        <w:pStyle w:val="BodyText"/>
-        <w:rPr>
-          <w:lang w:val="en-US"/>
-        </w:rPr>
-      </w:pPr>
-      <w:r>
-        <w:rPr>
-          <w:lang w:val="en-US"/>
-        </w:rPr>
-        <w:t xml:space="preserve">I was trying to modify FormatterFactoryDemo.java so the text in the fields would be selected when the field got the focus, but feel into a hole with </w:t>
-      </w:r>
-      <w:proofErr w:type="spellStart"/>
-      <w:proofErr w:type="gramStart"/>
-      <w:r>
-        <w:rPr>
-          <w:lang w:val="en-US"/>
-        </w:rPr>
-        <w:t>registerKeyboardAction</w:t>
-      </w:r>
-      <w:proofErr w:type="spellEnd"/>
-      <w:r>
-        <w:rPr>
-          <w:lang w:val="en-US"/>
-        </w:rPr>
-        <w:t>(</w:t>
-      </w:r>
-      <w:proofErr w:type="gramEnd"/>
-      <w:r>
-        <w:rPr>
-          <w:lang w:val="en-US"/>
-        </w:rPr>
-        <w:t>) which is deprecated.</w:t>
+        <w:t>It's messed up (not formatted) after you hit the calc button.  It's not just the long fractional stuff.  Whole numbers show up as n.0 instead of n.00.</w:t>
+      </w:r>
+    </w:p>
+    <w:p>
+      <w:pPr>
+        <w:pStyle w:val="BodyText"/>
+        <w:rPr>
+          <w:lang w:val="en-US"/>
+        </w:rPr>
+      </w:pPr>
+      <w:r>
+        <w:rPr>
+          <w:lang w:val="en-US"/>
+        </w:rPr>
+        <w:t>Is there something that needs to happen in field.setText() in actionPerformed()?</w:t>
+      </w:r>
+    </w:p>
+    <w:p>
+      <w:pPr>
+        <w:pStyle w:val="BodyText"/>
+        <w:rPr>
+          <w:lang w:val="en-US"/>
+        </w:rPr>
+      </w:pPr>
+      <w:r>
+        <w:rPr>
+          <w:lang w:val="en-US"/>
+        </w:rPr>
+        <w:t>I was trying to modify FormatterFactoryDemo.java so the text in the fields would be selected when the field got the focus, but feel into a hole with registerKeyboardAction() which is deprecated.</w:t>
       </w:r>
     </w:p>
     <w:p>
@@ -4978,49 +3959,29 @@
         </w:rPr>
         <w:t xml:space="preserve">Came up with bounding box co-ordinates for the graphics window, but right now they live inside </w:t>
       </w:r>
-      <w:proofErr w:type="spellStart"/>
-      <w:proofErr w:type="gramStart"/>
       <w:r>
         <w:rPr>
           <w:lang w:val="en-US"/>
         </w:rPr>
         <w:t>createDataPanel</w:t>
       </w:r>
-      <w:proofErr w:type="spellEnd"/>
-      <w:r>
-        <w:rPr>
-          <w:lang w:val="en-US"/>
-        </w:rPr>
-        <w:t>(</w:t>
-      </w:r>
-      <w:proofErr w:type="gramEnd"/>
-      <w:r>
-        <w:rPr>
-          <w:lang w:val="en-US"/>
-        </w:rPr>
-        <w:t xml:space="preserve">).  I’ll need them outside that function.  I could move all that positioning code to a more public place, or I could just have a function to set those values that’s called in </w:t>
-      </w:r>
-      <w:proofErr w:type="spellStart"/>
-      <w:proofErr w:type="gramStart"/>
+      <w:r>
+        <w:rPr>
+          <w:lang w:val="en-US"/>
+        </w:rPr>
+        <w:t xml:space="preserve">().  I’ll need them outside that function.  I could move all that positioning code to a more public place, or I could just have a function to set those values that’s called in </w:t>
+      </w:r>
       <w:r>
         <w:rPr>
           <w:lang w:val="en-US"/>
         </w:rPr>
         <w:t>createDataPanel</w:t>
       </w:r>
-      <w:proofErr w:type="spellEnd"/>
-      <w:r>
-        <w:rPr>
-          <w:lang w:val="en-US"/>
-        </w:rPr>
-        <w:t>(</w:t>
-      </w:r>
-      <w:proofErr w:type="gramEnd"/>
-      <w:r>
-        <w:rPr>
-          <w:lang w:val="en-US"/>
-        </w:rPr>
-        <w:t>).</w:t>
+      <w:r>
+        <w:rPr>
+          <w:lang w:val="en-US"/>
+        </w:rPr>
+        <w:t>().</w:t>
       </w:r>
     </w:p>
     <w:p>
@@ -5039,6 +4000,7 @@
           <w:b/>
           <w:bCs/>
         </w:rPr>
+        <w:lastRenderedPageBreak/>
         <w:t>Sunday 07/15/18</w:t>
       </w:r>
     </w:p>
@@ -5067,21 +4029,7 @@
         <w:rPr>
           <w:lang w:val="en-US"/>
         </w:rPr>
-        <w:t xml:space="preserve">It also appears that </w:t>
-      </w:r>
-      <w:proofErr w:type="gramStart"/>
-      <w:r>
-        <w:rPr>
-          <w:lang w:val="en-US"/>
-        </w:rPr>
-        <w:t>repaint(</w:t>
-      </w:r>
-      <w:proofErr w:type="gramEnd"/>
-      <w:r>
-        <w:rPr>
-          <w:lang w:val="en-US"/>
-        </w:rPr>
-        <w:t xml:space="preserve">) doesn’t call paint().  </w:t>
+        <w:t xml:space="preserve">It also appears that repaint() doesn’t call paint().  </w:t>
       </w:r>
     </w:p>
     <w:p>
@@ -5110,257 +4058,79 @@
           <w:lang w:val="en-US"/>
         </w:rPr>
       </w:pPr>
-      <w:proofErr w:type="gramStart"/>
-      <w:r>
-        <w:rPr>
-          <w:lang w:val="en-US"/>
-        </w:rPr>
-        <w:t>Repaint(</w:t>
-      </w:r>
-      <w:proofErr w:type="gramEnd"/>
-      <w:r>
-        <w:rPr>
-          <w:lang w:val="en-US"/>
-        </w:rPr>
-        <w:t xml:space="preserve">) isn’t anywhere in the paint() </w:t>
-      </w:r>
-      <w:proofErr w:type="spellStart"/>
-      <w:r>
-        <w:rPr>
-          <w:lang w:val="en-US"/>
-        </w:rPr>
-        <w:t>foodchain</w:t>
-      </w:r>
-      <w:proofErr w:type="spellEnd"/>
-      <w:r>
-        <w:rPr>
-          <w:lang w:val="en-US"/>
-        </w:rPr>
-        <w:t>.  It may just be something that says something needs to eventually be repainted.</w:t>
-      </w:r>
-    </w:p>
-    <w:p>
-      <w:pPr>
-        <w:pStyle w:val="BodyText"/>
-        <w:rPr>
-          <w:lang w:val="en-US"/>
-        </w:rPr>
-      </w:pPr>
-      <w:r>
-        <w:rPr>
-          <w:lang w:val="en-US"/>
-        </w:rPr>
-        <w:t xml:space="preserve">There’s some Composite stuff that I’m clueless on that I added to my </w:t>
-      </w:r>
-      <w:proofErr w:type="gramStart"/>
-      <w:r>
-        <w:rPr>
-          <w:lang w:val="en-US"/>
-        </w:rPr>
-        <w:t>paint(</w:t>
-      </w:r>
-      <w:proofErr w:type="gramEnd"/>
-      <w:r>
-        <w:rPr>
-          <w:lang w:val="en-US"/>
-        </w:rPr>
-        <w:t>).</w:t>
-      </w:r>
-      <w:r>
-        <w:rPr>
-          <w:lang w:val="en-US"/>
-        </w:rPr>
-        <w:t xml:space="preserve">  It doesn’t matter, because </w:t>
-      </w:r>
-      <w:proofErr w:type="gramStart"/>
-      <w:r>
-        <w:rPr>
-          <w:lang w:val="en-US"/>
-        </w:rPr>
-        <w:t>paint(</w:t>
-      </w:r>
-      <w:proofErr w:type="gramEnd"/>
-      <w:r>
-        <w:rPr>
-          <w:lang w:val="en-US"/>
-        </w:rPr>
-        <w:t>) still never gets called.</w:t>
-      </w:r>
-    </w:p>
-    <w:p>
-      <w:pPr>
-        <w:pStyle w:val="BodyText"/>
-        <w:rPr>
-          <w:lang w:val="en-US"/>
-        </w:rPr>
-      </w:pPr>
-      <w:r>
-        <w:rPr>
-          <w:lang w:val="en-US"/>
-        </w:rPr>
-        <w:t xml:space="preserve">The weather example extends </w:t>
-      </w:r>
-      <w:proofErr w:type="spellStart"/>
-      <w:r>
-        <w:rPr>
-          <w:lang w:val="en-US"/>
-        </w:rPr>
-        <w:t>JApplet</w:t>
-      </w:r>
-      <w:proofErr w:type="spellEnd"/>
-      <w:r>
-        <w:rPr>
-          <w:lang w:val="en-US"/>
-        </w:rPr>
-        <w:t xml:space="preserve"> and implements </w:t>
-      </w:r>
-      <w:proofErr w:type="spellStart"/>
-      <w:r>
-        <w:rPr>
-          <w:lang w:val="en-US"/>
-        </w:rPr>
-        <w:t>ChangeListener</w:t>
-      </w:r>
-      <w:proofErr w:type="spellEnd"/>
-      <w:r>
-        <w:rPr>
-          <w:lang w:val="en-US"/>
-        </w:rPr>
-        <w:t>.</w:t>
-      </w:r>
-    </w:p>
-    <w:p>
-      <w:pPr>
-        <w:pStyle w:val="BodyText"/>
-        <w:rPr>
-          <w:lang w:val="en-US"/>
-        </w:rPr>
-      </w:pPr>
-      <w:r>
-        <w:rPr>
-          <w:lang w:val="en-US"/>
-        </w:rPr>
-        <w:t xml:space="preserve">When you slide the slider, there’s a </w:t>
-      </w:r>
-      <w:proofErr w:type="spellStart"/>
-      <w:proofErr w:type="gramStart"/>
-      <w:r>
-        <w:rPr>
-          <w:lang w:val="en-US"/>
-        </w:rPr>
-        <w:t>stateChanged</w:t>
-      </w:r>
-      <w:proofErr w:type="spellEnd"/>
-      <w:r>
-        <w:rPr>
-          <w:lang w:val="en-US"/>
-        </w:rPr>
-        <w:t>(</w:t>
-      </w:r>
-      <w:proofErr w:type="gramEnd"/>
-      <w:r>
-        <w:rPr>
-          <w:lang w:val="en-US"/>
-        </w:rPr>
-        <w:t>) event which sets the temperature and calls repaint.</w:t>
-      </w:r>
-    </w:p>
-    <w:p>
-      <w:pPr>
-        <w:pStyle w:val="BodyText"/>
-        <w:rPr>
-          <w:lang w:val="en-US"/>
-        </w:rPr>
-      </w:pPr>
-      <w:r>
-        <w:rPr>
-          <w:lang w:val="en-US"/>
-        </w:rPr>
-        <w:t xml:space="preserve">Right now </w:t>
-      </w:r>
-      <w:proofErr w:type="spellStart"/>
-      <w:r>
-        <w:rPr>
-          <w:lang w:val="en-US"/>
-        </w:rPr>
-        <w:t>TriangleGUI</w:t>
-      </w:r>
-      <w:proofErr w:type="spellEnd"/>
-      <w:r>
-        <w:rPr>
-          <w:lang w:val="en-US"/>
-        </w:rPr>
-        <w:t xml:space="preserve"> is extending </w:t>
-      </w:r>
-      <w:proofErr w:type="spellStart"/>
-      <w:r>
-        <w:rPr>
-          <w:lang w:val="en-US"/>
-        </w:rPr>
-        <w:t>JFrame</w:t>
-      </w:r>
-      <w:proofErr w:type="spellEnd"/>
-      <w:r>
-        <w:rPr>
-          <w:lang w:val="en-US"/>
-        </w:rPr>
-        <w:t xml:space="preserve"> implementing </w:t>
-      </w:r>
-      <w:proofErr w:type="spellStart"/>
-      <w:r>
-        <w:rPr>
-          <w:lang w:val="en-US"/>
-        </w:rPr>
-        <w:t>ActionListener</w:t>
-      </w:r>
-      <w:proofErr w:type="spellEnd"/>
-      <w:r>
-        <w:rPr>
-          <w:lang w:val="en-US"/>
-        </w:rPr>
-        <w:t>.  I don’t think I’m currently really doing anything with the listener part.</w:t>
-      </w:r>
-      <w:r>
-        <w:rPr>
-          <w:lang w:val="en-US"/>
-        </w:rPr>
-        <w:t xml:space="preserve">  Correction…I’m using </w:t>
-      </w:r>
-      <w:proofErr w:type="spellStart"/>
-      <w:r>
-        <w:rPr>
-          <w:lang w:val="en-US"/>
-        </w:rPr>
-        <w:t>ActionListener</w:t>
-      </w:r>
-      <w:proofErr w:type="spellEnd"/>
-      <w:r>
-        <w:rPr>
-          <w:lang w:val="en-US"/>
-        </w:rPr>
-        <w:t xml:space="preserve"> to call </w:t>
-      </w:r>
-      <w:proofErr w:type="spellStart"/>
-      <w:proofErr w:type="gramStart"/>
-      <w:r>
-        <w:rPr>
-          <w:lang w:val="en-US"/>
-        </w:rPr>
-        <w:t>actionPerformed</w:t>
-      </w:r>
-      <w:proofErr w:type="spellEnd"/>
-      <w:r>
-        <w:rPr>
-          <w:lang w:val="en-US"/>
-        </w:rPr>
-        <w:t>(</w:t>
-      </w:r>
-      <w:proofErr w:type="gramEnd"/>
-      <w:r>
-        <w:rPr>
-          <w:lang w:val="en-US"/>
-        </w:rPr>
-        <w:t>).</w:t>
+      <w:r>
+        <w:rPr>
+          <w:lang w:val="en-US"/>
+        </w:rPr>
+        <w:t>Repaint() isn’t anywhere in the paint() foodchain.  It may just be something that says something needs to eventually be repainted.</w:t>
+      </w:r>
+    </w:p>
+    <w:p>
+      <w:pPr>
+        <w:pStyle w:val="BodyText"/>
+        <w:rPr>
+          <w:lang w:val="en-US"/>
+        </w:rPr>
+      </w:pPr>
+      <w:r>
+        <w:rPr>
+          <w:lang w:val="en-US"/>
+        </w:rPr>
+        <w:t>There’s some Composite stuff that I’m clueless on that I added to my paint().</w:t>
+      </w:r>
+      <w:r>
+        <w:rPr>
+          <w:lang w:val="en-US"/>
+        </w:rPr>
+        <w:t xml:space="preserve">  It doesn’t matter, because paint() still never gets called.</w:t>
+      </w:r>
+    </w:p>
+    <w:p>
+      <w:pPr>
+        <w:pStyle w:val="BodyText"/>
+        <w:rPr>
+          <w:lang w:val="en-US"/>
+        </w:rPr>
+      </w:pPr>
+      <w:r>
+        <w:rPr>
+          <w:lang w:val="en-US"/>
+        </w:rPr>
+        <w:t>The weather example extends JApplet and implements ChangeListener.</w:t>
+      </w:r>
+    </w:p>
+    <w:p>
+      <w:pPr>
+        <w:pStyle w:val="BodyText"/>
+        <w:rPr>
+          <w:lang w:val="en-US"/>
+        </w:rPr>
+      </w:pPr>
+      <w:r>
+        <w:rPr>
+          <w:lang w:val="en-US"/>
+        </w:rPr>
+        <w:t>When you slide the slider, there’s a stateChanged() event which sets the temperature and calls repaint.</w:t>
+      </w:r>
+    </w:p>
+    <w:p>
+      <w:pPr>
+        <w:pStyle w:val="BodyText"/>
+        <w:rPr>
+          <w:lang w:val="en-US"/>
+        </w:rPr>
+      </w:pPr>
+      <w:r>
+        <w:rPr>
+          <w:lang w:val="en-US"/>
+        </w:rPr>
+        <w:t>Right now TriangleGUI is extending JFrame implementing ActionListener.  I don’t think I’m currently really doing anything with the listener part.</w:t>
+      </w:r>
+      <w:r>
+        <w:rPr>
+          <w:lang w:val="en-US"/>
+        </w:rPr>
+        <w:t xml:space="preserve">  Correction…I’m using ActionListener to call actionPerformed().</w:t>
       </w:r>
     </w:p>
     <w:p>
@@ -5406,7 +4176,6 @@
       <w:r>
         <w:t xml:space="preserve">package </w:t>
       </w:r>
-      <w:proofErr w:type="spellStart"/>
       <w:r>
         <w:rPr>
           <w:b/>
@@ -5414,7 +4183,6 @@
         </w:rPr>
         <w:t>javafx.scene.shape</w:t>
       </w:r>
-      <w:proofErr w:type="spellEnd"/>
     </w:p>
     <w:p>
       <w:pPr>
@@ -5463,21 +4231,7 @@
         <w:rPr>
           <w:lang w:val="en-US"/>
         </w:rPr>
-        <w:t xml:space="preserve">Trying to get </w:t>
-      </w:r>
-      <w:proofErr w:type="gramStart"/>
-      <w:r>
-        <w:rPr>
-          <w:lang w:val="en-US"/>
-        </w:rPr>
-        <w:t>paint(</w:t>
-      </w:r>
-      <w:proofErr w:type="gramEnd"/>
-      <w:r>
-        <w:rPr>
-          <w:lang w:val="en-US"/>
-        </w:rPr>
-        <w:t>) to work…</w:t>
+        <w:t>Trying to get paint() to work…</w:t>
       </w:r>
     </w:p>
     <w:p>
@@ -5508,57 +4262,7 @@
         <w:rPr>
           <w:lang w:val="en-US"/>
         </w:rPr>
-        <w:t xml:space="preserve">I have </w:t>
-      </w:r>
-      <w:proofErr w:type="spellStart"/>
-      <w:r>
-        <w:rPr>
-          <w:lang w:val="en-US"/>
-        </w:rPr>
-        <w:t>mPainter</w:t>
-      </w:r>
-      <w:proofErr w:type="spellEnd"/>
-      <w:r>
-        <w:rPr>
-          <w:lang w:val="en-US"/>
-        </w:rPr>
-        <w:t xml:space="preserve"> added to </w:t>
-      </w:r>
-      <w:proofErr w:type="spellStart"/>
-      <w:r>
-        <w:rPr>
-          <w:lang w:val="en-US"/>
-        </w:rPr>
-        <w:t>dataPanel</w:t>
-      </w:r>
-      <w:proofErr w:type="spellEnd"/>
-      <w:r>
-        <w:rPr>
-          <w:lang w:val="en-US"/>
-        </w:rPr>
-        <w:t xml:space="preserve"> in </w:t>
-      </w:r>
-      <w:proofErr w:type="spellStart"/>
-      <w:proofErr w:type="gramStart"/>
-      <w:r>
-        <w:rPr>
-          <w:lang w:val="en-US"/>
-        </w:rPr>
-        <w:t>createDataPanel</w:t>
-      </w:r>
-      <w:proofErr w:type="spellEnd"/>
-      <w:r>
-        <w:rPr>
-          <w:lang w:val="en-US"/>
-        </w:rPr>
-        <w:t>(</w:t>
-      </w:r>
-      <w:proofErr w:type="gramEnd"/>
-      <w:r>
-        <w:rPr>
-          <w:lang w:val="en-US"/>
-        </w:rPr>
-        <w:t>).  Is there something else missing?</w:t>
+        <w:t>I have mPainter added to dataPanel in createDataPanel().  Is there something else missing?</w:t>
       </w:r>
     </w:p>
     <w:p>
@@ -5582,76 +4286,18 @@
           <w:lang w:val="en-US"/>
         </w:rPr>
       </w:pPr>
-      <w:proofErr w:type="spellStart"/>
-      <w:r>
-        <w:rPr>
-          <w:lang w:val="en-US"/>
-        </w:rPr>
-        <w:t>JApplet</w:t>
-      </w:r>
-      <w:proofErr w:type="spellEnd"/>
-      <w:r>
-        <w:rPr>
-          <w:lang w:val="en-US"/>
-        </w:rPr>
-        <w:t xml:space="preserve"> is down the </w:t>
-      </w:r>
-      <w:proofErr w:type="spellStart"/>
-      <w:r>
-        <w:rPr>
-          <w:lang w:val="en-US"/>
-        </w:rPr>
-        <w:t>foodchain</w:t>
-      </w:r>
-      <w:proofErr w:type="spellEnd"/>
-      <w:r>
-        <w:rPr>
-          <w:lang w:val="en-US"/>
-        </w:rPr>
-        <w:t xml:space="preserve"> from Container.  Panel (not </w:t>
-      </w:r>
-      <w:proofErr w:type="spellStart"/>
-      <w:r>
-        <w:rPr>
-          <w:lang w:val="en-US"/>
-        </w:rPr>
-        <w:t>JPanel</w:t>
-      </w:r>
-      <w:proofErr w:type="spellEnd"/>
-      <w:r>
-        <w:rPr>
-          <w:lang w:val="en-US"/>
-        </w:rPr>
-        <w:t>) is up the chain from Container</w:t>
-      </w:r>
-      <w:r>
-        <w:rPr>
-          <w:lang w:val="en-US"/>
-        </w:rPr>
-        <w:t xml:space="preserve"> in the </w:t>
-      </w:r>
-      <w:proofErr w:type="spellStart"/>
-      <w:r>
-        <w:rPr>
-          <w:lang w:val="en-US"/>
-        </w:rPr>
-        <w:t>JApplet</w:t>
-      </w:r>
-      <w:proofErr w:type="spellEnd"/>
-      <w:r>
-        <w:rPr>
-          <w:lang w:val="en-US"/>
-        </w:rPr>
-        <w:t xml:space="preserve"> </w:t>
-      </w:r>
-      <w:proofErr w:type="spellStart"/>
-      <w:r>
-        <w:rPr>
-          <w:lang w:val="en-US"/>
-        </w:rPr>
-        <w:t>heirarchy</w:t>
-      </w:r>
-      <w:proofErr w:type="spellEnd"/>
+      <w:r>
+        <w:rPr>
+          <w:lang w:val="en-US"/>
+        </w:rPr>
+        <w:t>JApplet is down the foodchain from Container.  Panel (not JPanel) is up the chain from Container</w:t>
+      </w:r>
+      <w:r>
+        <w:rPr>
+          <w:lang w:val="en-US"/>
+        </w:rPr>
+        <w:t xml:space="preserve"> in the JApplet heirarchy</w:t>
+      </w:r>
       <w:r>
         <w:rPr>
           <w:lang w:val="en-US"/>
@@ -5670,86 +4316,21 @@
         <w:rPr>
           <w:lang w:val="en-US"/>
         </w:rPr>
-        <w:t xml:space="preserve">I put in an explicit call to </w:t>
-      </w:r>
-      <w:proofErr w:type="gramStart"/>
-      <w:r>
-        <w:rPr>
-          <w:lang w:val="en-US"/>
-        </w:rPr>
-        <w:t>paint(</w:t>
-      </w:r>
-      <w:proofErr w:type="gramEnd"/>
-      <w:r>
-        <w:rPr>
-          <w:lang w:val="en-US"/>
-        </w:rPr>
-        <w:t xml:space="preserve">).  It gets into </w:t>
-      </w:r>
-      <w:proofErr w:type="gramStart"/>
-      <w:r>
-        <w:rPr>
-          <w:lang w:val="en-US"/>
-        </w:rPr>
-        <w:t>paint(</w:t>
-      </w:r>
-      <w:proofErr w:type="gramEnd"/>
-      <w:r>
-        <w:rPr>
-          <w:lang w:val="en-US"/>
-        </w:rPr>
-        <w:t xml:space="preserve">), but it blows up when I try to call </w:t>
-      </w:r>
-      <w:proofErr w:type="spellStart"/>
-      <w:r>
-        <w:rPr>
-          <w:lang w:val="en-US"/>
-        </w:rPr>
-        <w:t>drawLine</w:t>
-      </w:r>
-      <w:proofErr w:type="spellEnd"/>
-      <w:r>
-        <w:rPr>
-          <w:lang w:val="en-US"/>
-        </w:rPr>
-        <w:t>().</w:t>
-      </w:r>
-    </w:p>
-    <w:p>
-      <w:pPr>
-        <w:pStyle w:val="BodyText"/>
-        <w:rPr>
-          <w:lang w:val="en-US"/>
-        </w:rPr>
-      </w:pPr>
-      <w:proofErr w:type="spellStart"/>
-      <w:r>
-        <w:rPr>
-          <w:lang w:val="en-US"/>
-        </w:rPr>
-        <w:lastRenderedPageBreak/>
-        <w:t>TriangleGUI</w:t>
-      </w:r>
-      <w:proofErr w:type="spellEnd"/>
-      <w:r>
-        <w:rPr>
-          <w:lang w:val="en-US"/>
-        </w:rPr>
-        <w:t>-&gt;</w:t>
-      </w:r>
-      <w:proofErr w:type="spellStart"/>
-      <w:r>
-        <w:rPr>
-          <w:lang w:val="en-US"/>
-        </w:rPr>
-        <w:t>JFrame</w:t>
-      </w:r>
-      <w:proofErr w:type="spellEnd"/>
-      <w:r>
-        <w:rPr>
-          <w:lang w:val="en-US"/>
-        </w:rPr>
-        <w:t>-&gt;Frame</w:t>
+        <w:t>I put in an explicit call to paint().  It gets into paint(), but it blows up when I try to call drawLine().</w:t>
+      </w:r>
+    </w:p>
+    <w:p>
+      <w:pPr>
+        <w:pStyle w:val="BodyText"/>
+        <w:rPr>
+          <w:lang w:val="en-US"/>
+        </w:rPr>
+      </w:pPr>
+      <w:r>
+        <w:rPr>
+          <w:lang w:val="en-US"/>
+        </w:rPr>
+        <w:t>TriangleGUI-&gt;JFrame-&gt;Frame</w:t>
       </w:r>
       <w:r>
         <w:rPr>
@@ -5765,61 +4346,25 @@
           <w:lang w:val="en-US"/>
         </w:rPr>
       </w:pPr>
-      <w:proofErr w:type="spellStart"/>
-      <w:r>
-        <w:rPr>
-          <w:lang w:val="en-US"/>
-        </w:rPr>
-        <w:t>JFrame</w:t>
-      </w:r>
-      <w:proofErr w:type="spellEnd"/>
-      <w:r>
-        <w:rPr>
-          <w:lang w:val="en-US"/>
-        </w:rPr>
-        <w:t xml:space="preserve"> is also in the Container food chain.</w:t>
-      </w:r>
-    </w:p>
-    <w:p>
-      <w:pPr>
-        <w:pStyle w:val="BodyText"/>
-        <w:rPr>
-          <w:lang w:val="en-US"/>
-        </w:rPr>
-      </w:pPr>
-      <w:r>
-        <w:rPr>
-          <w:lang w:val="en-US"/>
-        </w:rPr>
-        <w:t xml:space="preserve">Once I dispensed with the separate painter object and just implemented </w:t>
-      </w:r>
-      <w:proofErr w:type="gramStart"/>
-      <w:r>
-        <w:rPr>
-          <w:lang w:val="en-US"/>
-        </w:rPr>
-        <w:t>paint(</w:t>
-      </w:r>
-      <w:proofErr w:type="gramEnd"/>
-      <w:r>
-        <w:rPr>
-          <w:lang w:val="en-US"/>
-        </w:rPr>
-        <w:t xml:space="preserve">) in </w:t>
-      </w:r>
-      <w:proofErr w:type="spellStart"/>
-      <w:r>
-        <w:rPr>
-          <w:lang w:val="en-US"/>
-        </w:rPr>
-        <w:t>TriangleGUI</w:t>
-      </w:r>
-      <w:proofErr w:type="spellEnd"/>
-      <w:r>
-        <w:rPr>
-          <w:lang w:val="en-US"/>
-        </w:rPr>
-        <w:t>, I managed to get paint() to get called after a repaint().</w:t>
+      <w:r>
+        <w:rPr>
+          <w:lang w:val="en-US"/>
+        </w:rPr>
+        <w:t>JFrame is also in the Container food chain.</w:t>
+      </w:r>
+    </w:p>
+    <w:p>
+      <w:pPr>
+        <w:pStyle w:val="BodyText"/>
+        <w:rPr>
+          <w:lang w:val="en-US"/>
+        </w:rPr>
+      </w:pPr>
+      <w:r>
+        <w:rPr>
+          <w:lang w:val="en-US"/>
+        </w:rPr>
+        <w:t>Once I dispensed with the separate painter object and just implemented paint() in TriangleGUI, I managed to get paint() to get called after a repaint().</w:t>
       </w:r>
     </w:p>
     <w:p>
@@ -5848,10 +4393,11 @@
           <w:noProof/>
           <w:lang w:val="en-US" w:eastAsia="en-US"/>
         </w:rPr>
+        <w:lastRenderedPageBreak/>
         <w:drawing>
           <wp:inline distT="0" distB="0" distL="0" distR="0" wp14:anchorId="6595D9D6" wp14:editId="72BF6871">
-            <wp:extent cx="2743200" cy="2359151"/>
-            <wp:effectExtent l="0" t="0" r="0" b="3175"/>
+            <wp:extent cx="1810512" cy="1557039"/>
+            <wp:effectExtent l="0" t="0" r="0" b="5080"/>
             <wp:docPr id="4" name="Picture 4"/>
             <wp:cNvGraphicFramePr>
               <a:graphicFrameLocks xmlns:a="http://schemas.openxmlformats.org/drawingml/2006/main" noChangeAspect="1"/>
@@ -5872,7 +4418,7 @@
                   <pic:spPr>
                     <a:xfrm>
                       <a:off x="0" y="0"/>
-                      <a:ext cx="2762487" cy="2375738"/>
+                      <a:ext cx="1869003" cy="1607341"/>
                     </a:xfrm>
                     <a:prstGeom prst="rect">
                       <a:avLst/>
@@ -5918,58 +4464,28 @@
         <w:rPr>
           <w:lang w:val="en-US"/>
         </w:rPr>
-        <w:t xml:space="preserve">Perhaps it’s because it’s relative to the whole app frame rather than the </w:t>
-      </w:r>
-      <w:proofErr w:type="spellStart"/>
-      <w:r>
-        <w:rPr>
-          <w:lang w:val="en-US"/>
-        </w:rPr>
-        <w:t>dataPanel</w:t>
-      </w:r>
-      <w:proofErr w:type="spellEnd"/>
-      <w:r>
-        <w:rPr>
-          <w:lang w:val="en-US"/>
-        </w:rPr>
-        <w:t>.</w:t>
-      </w:r>
-    </w:p>
-    <w:p>
-      <w:pPr>
-        <w:pStyle w:val="BodyText"/>
-        <w:rPr>
-          <w:lang w:val="en-US"/>
-        </w:rPr>
-      </w:pPr>
-      <w:r>
-        <w:rPr>
-          <w:lang w:val="en-US"/>
-        </w:rPr>
-        <w:t xml:space="preserve">Maybe </w:t>
-      </w:r>
-      <w:proofErr w:type="gramStart"/>
-      <w:r>
-        <w:rPr>
-          <w:lang w:val="en-US"/>
-        </w:rPr>
-        <w:t>paint(</w:t>
-      </w:r>
-      <w:proofErr w:type="gramEnd"/>
-      <w:r>
-        <w:rPr>
-          <w:lang w:val="en-US"/>
-        </w:rPr>
-        <w:t xml:space="preserve">) needs to be relative to the </w:t>
-      </w:r>
-      <w:proofErr w:type="spellStart"/>
+        <w:t>Perhaps it’s because it’s relative to the whole app frame rather than the dataPanel.</w:t>
+      </w:r>
+    </w:p>
+    <w:p>
+      <w:pPr>
+        <w:pStyle w:val="BodyText"/>
+        <w:rPr>
+          <w:lang w:val="en-US"/>
+        </w:rPr>
+      </w:pPr>
+      <w:r>
+        <w:rPr>
+          <w:lang w:val="en-US"/>
+        </w:rPr>
+        <w:t xml:space="preserve">Maybe paint() needs to be relative to the </w:t>
+      </w:r>
       <w:r>
         <w:rPr>
           <w:lang w:val="en-US"/>
         </w:rPr>
         <w:t>mGraphicPanel</w:t>
       </w:r>
-      <w:proofErr w:type="spellEnd"/>
       <w:r>
         <w:rPr>
           <w:lang w:val="en-US"/>
@@ -6115,35 +4631,7 @@
         <w:rPr>
           <w:lang w:val="en-US"/>
         </w:rPr>
-        <w:t xml:space="preserve">Find out what </w:t>
-      </w:r>
-      <w:proofErr w:type="spellStart"/>
-      <w:r>
-        <w:rPr>
-          <w:lang w:val="en-US"/>
-        </w:rPr>
-        <w:t>gokPixels</w:t>
-      </w:r>
-      <w:proofErr w:type="spellEnd"/>
-      <w:r>
-        <w:rPr>
-          <w:lang w:val="en-US"/>
-        </w:rPr>
-        <w:t xml:space="preserve"> and </w:t>
-      </w:r>
-      <w:proofErr w:type="spellStart"/>
-      <w:r>
-        <w:rPr>
-          <w:lang w:val="en-US"/>
-        </w:rPr>
-        <w:t>tbHeight</w:t>
-      </w:r>
-      <w:proofErr w:type="spellEnd"/>
-      <w:r>
-        <w:rPr>
-          <w:lang w:val="en-US"/>
-        </w:rPr>
-        <w:t xml:space="preserve"> really represent.</w:t>
+        <w:t>Find out what gokPixels and tbHeight really represent.</w:t>
       </w:r>
     </w:p>
     <w:p>
@@ -6163,14 +4651,12 @@
         </w:rPr>
         <w:t xml:space="preserve">See if having a separate </w:t>
       </w:r>
-      <w:proofErr w:type="spellStart"/>
       <w:r>
         <w:rPr>
           <w:lang w:val="en-US"/>
         </w:rPr>
         <w:t>mGraphicPanel</w:t>
       </w:r>
-      <w:proofErr w:type="spellEnd"/>
       <w:r>
         <w:rPr>
           <w:lang w:val="en-US"/>
@@ -6182,35 +4668,7 @@
           <w:lang w:val="en-US"/>
         </w:rPr>
         <w:br/>
-        <w:t xml:space="preserve">Would that be by extending </w:t>
-      </w:r>
-      <w:proofErr w:type="spellStart"/>
-      <w:r>
-        <w:rPr>
-          <w:lang w:val="en-US"/>
-        </w:rPr>
-        <w:t>JPanel</w:t>
-      </w:r>
-      <w:proofErr w:type="spellEnd"/>
-      <w:r>
-        <w:rPr>
-          <w:lang w:val="en-US"/>
-        </w:rPr>
-        <w:t xml:space="preserve"> and overriding </w:t>
-      </w:r>
-      <w:proofErr w:type="gramStart"/>
-      <w:r>
-        <w:rPr>
-          <w:lang w:val="en-US"/>
-        </w:rPr>
-        <w:t>paint(</w:t>
-      </w:r>
-      <w:proofErr w:type="gramEnd"/>
-      <w:r>
-        <w:rPr>
-          <w:lang w:val="en-US"/>
-        </w:rPr>
-        <w:t>)?</w:t>
+        <w:t>Would that be by extending JPanel and overriding paint()?</w:t>
       </w:r>
       <w:r>
         <w:rPr>
@@ -6242,20 +4700,7 @@
           <w:lang w:val="en-US"/>
         </w:rPr>
         <w:br/>
-      </w:r>
-      <w:proofErr w:type="spellStart"/>
-      <w:r>
-        <w:rPr>
-          <w:lang w:val="en-US"/>
-        </w:rPr>
-        <w:t>selectAll</w:t>
-      </w:r>
-      <w:proofErr w:type="spellEnd"/>
-      <w:r>
-        <w:rPr>
-          <w:lang w:val="en-US"/>
-        </w:rPr>
-        <w:t>()</w:t>
+        <w:t>selectAll()</w:t>
       </w:r>
       <w:r>
         <w:rPr>
@@ -6269,15 +4714,8 @@
           <w:lang w:val="en-US"/>
         </w:rPr>
         <w:br/>
-      </w:r>
-      <w:proofErr w:type="spellStart"/>
-      <w:r>
-        <w:rPr>
-          <w:lang w:val="en-US"/>
-        </w:rPr>
         <w:t>registerKeyboardAction</w:t>
       </w:r>
-      <w:proofErr w:type="spellEnd"/>
     </w:p>
     <w:p>
       <w:pPr>
@@ -6319,7 +4757,6 @@
         <w:rPr>
           <w:lang w:val="en-US"/>
         </w:rPr>
-        <w:lastRenderedPageBreak/>
         <w:t>Find out how to get the window dimensions.</w:t>
       </w:r>
       <w:r>
@@ -6327,20 +4764,7 @@
           <w:lang w:val="en-US"/>
         </w:rPr>
         <w:br/>
-      </w:r>
-      <w:proofErr w:type="spellStart"/>
-      <w:r>
-        <w:rPr>
-          <w:lang w:val="en-US"/>
-        </w:rPr>
-        <w:t>getSize</w:t>
-      </w:r>
-      <w:proofErr w:type="spellEnd"/>
-      <w:r>
-        <w:rPr>
-          <w:lang w:val="en-US"/>
-        </w:rPr>
-        <w:t>()</w:t>
+        <w:t>getSize()</w:t>
       </w:r>
     </w:p>
     <w:p>
@@ -6370,43 +4794,7 @@
         <w:rPr>
           <w:lang w:val="en-US"/>
         </w:rPr>
-        <w:t xml:space="preserve"> and FACTOR </w:t>
-      </w:r>
-      <w:proofErr w:type="spellStart"/>
-      <w:r>
-        <w:rPr>
-          <w:lang w:val="en-US"/>
-        </w:rPr>
-        <w:t>calc</w:t>
-      </w:r>
-      <w:proofErr w:type="spellEnd"/>
-      <w:r>
-        <w:rPr>
-          <w:lang w:val="en-US"/>
-        </w:rPr>
-        <w:t xml:space="preserve"> out of </w:t>
-      </w:r>
-      <w:proofErr w:type="spellStart"/>
-      <w:proofErr w:type="gramStart"/>
-      <w:r>
-        <w:rPr>
-          <w:lang w:val="en-US"/>
-        </w:rPr>
-        <w:t>roundDouble</w:t>
-      </w:r>
-      <w:proofErr w:type="spellEnd"/>
-      <w:r>
-        <w:rPr>
-          <w:lang w:val="en-US"/>
-        </w:rPr>
-        <w:t>(</w:t>
-      </w:r>
-      <w:proofErr w:type="gramEnd"/>
-      <w:r>
-        <w:rPr>
-          <w:lang w:val="en-US"/>
-        </w:rPr>
-        <w:t>) so it is only calculated once.</w:t>
+        <w:t xml:space="preserve"> and FACTOR calc out of roundDouble() so it is only calculated once.</w:t>
       </w:r>
       <w:r>
         <w:rPr>
@@ -6431,112 +4819,42 @@
         <w:rPr>
           <w:lang w:val="en-US"/>
         </w:rPr>
-        <w:t xml:space="preserve">It would probably make sense to use </w:t>
-      </w:r>
-      <w:proofErr w:type="spellStart"/>
-      <w:r>
-        <w:rPr>
-          <w:lang w:val="en-US"/>
-        </w:rPr>
-        <w:t>NumberFormat</w:t>
-      </w:r>
-      <w:proofErr w:type="spellEnd"/>
-      <w:r>
-        <w:rPr>
-          <w:lang w:val="en-US"/>
-        </w:rPr>
-        <w:t xml:space="preserve"> and .</w:t>
-      </w:r>
-      <w:proofErr w:type="spellStart"/>
-      <w:proofErr w:type="gramStart"/>
-      <w:r>
-        <w:rPr>
-          <w:lang w:val="en-US"/>
-        </w:rPr>
-        <w:t>setMaximumFractionDigits</w:t>
-      </w:r>
-      <w:proofErr w:type="spellEnd"/>
-      <w:r>
-        <w:rPr>
-          <w:lang w:val="en-US"/>
-        </w:rPr>
-        <w:t>(</w:t>
-      </w:r>
-      <w:proofErr w:type="gramEnd"/>
-      <w:r>
-        <w:rPr>
-          <w:lang w:val="en-US"/>
-        </w:rPr>
-        <w:t xml:space="preserve">) as a better method than the </w:t>
-      </w:r>
-      <w:proofErr w:type="spellStart"/>
-      <w:r>
-        <w:rPr>
-          <w:lang w:val="en-US"/>
-        </w:rPr>
-        <w:t>roundDouble</w:t>
-      </w:r>
-      <w:proofErr w:type="spellEnd"/>
-      <w:r>
-        <w:rPr>
-          <w:lang w:val="en-US"/>
-        </w:rPr>
-        <w:t>() thing.</w:t>
+        <w:t>It would probably make sense to use NumberFormat and .setMaximumFractionDigits() as a better method than the roundDouble() thing.</w:t>
       </w:r>
       <w:r>
         <w:rPr>
           <w:lang w:val="en-US"/>
         </w:rPr>
         <w:br/>
-      </w:r>
-      <w:proofErr w:type="spellStart"/>
-      <w:r>
-        <w:rPr>
-          <w:lang w:val="en-US"/>
-        </w:rPr>
         <w:t>getNumberInstance</w:t>
       </w:r>
-      <w:proofErr w:type="spellEnd"/>
-    </w:p>
-    <w:p>
-      <w:pPr>
-        <w:pStyle w:val="BodyText"/>
-        <w:rPr>
-          <w:lang w:val="en-US"/>
-        </w:rPr>
-      </w:pPr>
-      <w:r>
-        <w:rPr>
-          <w:lang w:val="en-US"/>
-        </w:rPr>
-        <w:t xml:space="preserve">Set up the </w:t>
-      </w:r>
-      <w:proofErr w:type="spellStart"/>
-      <w:r>
-        <w:rPr>
-          <w:lang w:val="en-US"/>
-        </w:rPr>
-        <w:t>mGraphicPanel</w:t>
-      </w:r>
-      <w:proofErr w:type="spellEnd"/>
-      <w:r>
-        <w:rPr>
-          <w:lang w:val="en-US"/>
-        </w:rPr>
-        <w:t>.  It may be pretty much the way I had the painter before.  Now I’m harvesting the width and height from the parent object member data.</w:t>
-      </w:r>
-    </w:p>
-    <w:p>
-      <w:pPr>
-        <w:pStyle w:val="BodyText"/>
-        <w:rPr>
-          <w:lang w:val="en-US"/>
-        </w:rPr>
-      </w:pPr>
-      <w:r>
-        <w:rPr>
-          <w:lang w:val="en-US"/>
-        </w:rPr>
+    </w:p>
+    <w:p>
+      <w:pPr>
+        <w:pStyle w:val="BodyText"/>
+        <w:rPr>
+          <w:lang w:val="en-US"/>
+        </w:rPr>
+      </w:pPr>
+      <w:r>
+        <w:rPr>
+          <w:lang w:val="en-US"/>
+        </w:rPr>
+        <w:t>Set up the mGraphicPanel.  It may be pretty much the way I had the painter before.  Now I’m harvesting the width and height from the parent object member data.</w:t>
+      </w:r>
+    </w:p>
+    <w:p>
+      <w:pPr>
+        <w:pStyle w:val="BodyText"/>
+        <w:rPr>
+          <w:lang w:val="en-US"/>
+        </w:rPr>
+      </w:pPr>
+      <w:r>
+        <w:rPr>
+          <w:lang w:val="en-US"/>
+        </w:rPr>
+        <w:lastRenderedPageBreak/>
         <w:t>The origin seems to be right where I want it.  The size has issues.  Width = 410, height = 290.</w:t>
       </w:r>
     </w:p>
@@ -6616,39 +4934,17 @@
         </w:rPr>
         <w:t xml:space="preserve">Calculate the angle of the </w:t>
       </w:r>
-      <w:proofErr w:type="spellStart"/>
-      <w:r>
-        <w:rPr>
-          <w:lang w:val="en-US"/>
-        </w:rPr>
-        <w:t>GraphicsPanel</w:t>
-      </w:r>
-      <w:proofErr w:type="spellEnd"/>
-      <w:r>
-        <w:rPr>
-          <w:lang w:val="en-US"/>
-        </w:rPr>
-        <w:t xml:space="preserve"> </w:t>
-      </w:r>
-      <w:r>
-        <w:rPr>
-          <w:lang w:val="en-US"/>
-        </w:rPr>
-        <w:t>bounding box diagonal (</w:t>
-      </w:r>
-      <w:proofErr w:type="spellStart"/>
-      <w:r>
-        <w:rPr>
-          <w:lang w:val="en-US"/>
-        </w:rPr>
-        <w:t>bbDiagAngle</w:t>
-      </w:r>
-      <w:proofErr w:type="spellEnd"/>
-      <w:r>
-        <w:rPr>
-          <w:lang w:val="en-US"/>
-        </w:rPr>
-        <w:t>).</w:t>
+      <w:r>
+        <w:rPr>
+          <w:lang w:val="en-US"/>
+        </w:rPr>
+        <w:t xml:space="preserve">GraphicsPanel </w:t>
+      </w:r>
+      <w:r>
+        <w:rPr>
+          <w:lang w:val="en-US"/>
+        </w:rPr>
+        <w:t>bounding box diagonal (bbDiagAngle).</w:t>
       </w:r>
     </w:p>
     <w:p>
@@ -6710,19 +5006,11 @@
           <w:lang w:val="en-US"/>
         </w:rPr>
       </w:pPr>
-      <w:proofErr w:type="spellStart"/>
-      <w:r>
-        <w:rPr>
-          <w:lang w:val="en-US"/>
-        </w:rPr>
-        <w:t>Verticies</w:t>
-      </w:r>
-      <w:proofErr w:type="spellEnd"/>
-      <w:r>
-        <w:rPr>
-          <w:lang w:val="en-US"/>
-        </w:rPr>
-        <w:t xml:space="preserve"> at Angle A and B will be at the lower corners of the</w:t>
+      <w:r>
+        <w:rPr>
+          <w:lang w:val="en-US"/>
+        </w:rPr>
+        <w:t>Verticies at Angle A and B will be at the lower corners of the</w:t>
       </w:r>
       <w:r>
         <w:rPr>
@@ -6872,21 +5160,7 @@
         <w:rPr>
           <w:lang w:val="en-US"/>
         </w:rPr>
-        <w:t xml:space="preserve">If the angle is greater than </w:t>
-      </w:r>
-      <w:proofErr w:type="spellStart"/>
-      <w:r>
-        <w:rPr>
-          <w:lang w:val="en-US"/>
-        </w:rPr>
-        <w:t>bbDiagAngle</w:t>
-      </w:r>
-      <w:proofErr w:type="spellEnd"/>
-      <w:r>
-        <w:rPr>
-          <w:lang w:val="en-US"/>
-        </w:rPr>
-        <w:t xml:space="preserve">, the side will intersect the top of the bounding box.  Otherwise, it will intersect the </w:t>
+        <w:t xml:space="preserve">If the angle is greater than bbDiagAngle, the side will intersect the top of the bounding box.  Otherwise, it will intersect the </w:t>
       </w:r>
       <w:r>
         <w:rPr>
@@ -6992,21 +5266,7 @@
         <w:rPr>
           <w:lang w:val="en-US"/>
         </w:rPr>
-        <w:t xml:space="preserve">It finally </w:t>
-      </w:r>
-      <w:proofErr w:type="spellStart"/>
-      <w:r>
-        <w:rPr>
-          <w:lang w:val="en-US"/>
-        </w:rPr>
-        <w:t>kinda</w:t>
-      </w:r>
-      <w:proofErr w:type="spellEnd"/>
-      <w:r>
-        <w:rPr>
-          <w:lang w:val="en-US"/>
-        </w:rPr>
-        <w:t xml:space="preserve"> looks like it might actually look.</w:t>
+        <w:t>It finally kinda looks like it might actually look.</w:t>
       </w:r>
     </w:p>
     <w:p>
@@ -7028,55 +5288,11 @@
         </w:rPr>
         <w:t xml:space="preserve">pparently, there’s not a </w:t>
       </w:r>
-      <w:proofErr w:type="gramStart"/>
-      <w:r>
-        <w:rPr>
-          <w:lang w:val="en-US"/>
-        </w:rPr>
-        <w:t>resize(</w:t>
-      </w:r>
-      <w:proofErr w:type="gramEnd"/>
-      <w:r>
-        <w:rPr>
-          <w:lang w:val="en-US"/>
-        </w:rPr>
-        <w:t xml:space="preserve">) that’s automatically called when stuff is resized.  You need a </w:t>
-      </w:r>
-      <w:proofErr w:type="spellStart"/>
-      <w:r>
-        <w:rPr>
-          <w:lang w:val="en-US"/>
-        </w:rPr>
-        <w:t>ComponentListener</w:t>
-      </w:r>
-      <w:proofErr w:type="spellEnd"/>
-      <w:r>
-        <w:rPr>
-          <w:lang w:val="en-US"/>
-        </w:rPr>
-        <w:t xml:space="preserve"> and a </w:t>
-      </w:r>
-      <w:proofErr w:type="spellStart"/>
-      <w:proofErr w:type="gramStart"/>
-      <w:r>
-        <w:rPr>
-          <w:lang w:val="en-US"/>
-        </w:rPr>
-        <w:t>componentResized</w:t>
-      </w:r>
-      <w:proofErr w:type="spellEnd"/>
-      <w:r>
-        <w:rPr>
-          <w:lang w:val="en-US"/>
-        </w:rPr>
-        <w:t>(</w:t>
-      </w:r>
-      <w:proofErr w:type="gramEnd"/>
-      <w:r>
-        <w:rPr>
-          <w:lang w:val="en-US"/>
-        </w:rPr>
-        <w:t>) function.</w:t>
+      <w:r>
+        <w:rPr>
+          <w:lang w:val="en-US"/>
+        </w:rPr>
+        <w:t>resize() that’s automatically called when stuff is resized.  You need a ComponentListener and a componentResized() function.</w:t>
       </w:r>
     </w:p>
     <w:p>
@@ -7145,158 +5361,116 @@
         <w:rPr>
           <w:lang w:val="en-US"/>
         </w:rPr>
+        <w:t>Your use of private/protected/public is pretty scatter shot.</w:t>
+      </w:r>
+    </w:p>
+    <w:p>
+      <w:pPr>
+        <w:pStyle w:val="BodyText"/>
+        <w:numPr>
+          <w:ilvl w:val="0"/>
+          <w:numId w:val="12"/>
+        </w:numPr>
+        <w:rPr>
+          <w:lang w:val="en-US"/>
+        </w:rPr>
+      </w:pPr>
+      <w:r>
+        <w:rPr>
+          <w:lang w:val="en-US"/>
+        </w:rPr>
+        <w:t>Create field class to simplify code.</w:t>
+      </w:r>
+    </w:p>
+    <w:p>
+      <w:pPr>
+        <w:pStyle w:val="BodyText"/>
+        <w:numPr>
+          <w:ilvl w:val="0"/>
+          <w:numId w:val="12"/>
+        </w:numPr>
+        <w:rPr>
+          <w:lang w:val="en-US"/>
+        </w:rPr>
+      </w:pPr>
+      <w:r>
+        <w:rPr>
+          <w:lang w:val="en-US"/>
+        </w:rPr>
+        <w:t>Find a way to use indexes or iterators on arrays to get through the fields and stuff to simplify the code.</w:t>
+      </w:r>
+    </w:p>
+    <w:p>
+      <w:pPr>
+        <w:pStyle w:val="BodyText"/>
+        <w:numPr>
+          <w:ilvl w:val="0"/>
+          <w:numId w:val="12"/>
+        </w:numPr>
+        <w:rPr>
+          <w:lang w:val="en-US"/>
+        </w:rPr>
+      </w:pPr>
+      <w:r>
+        <w:rPr>
+          <w:lang w:val="en-US"/>
+        </w:rPr>
+        <w:t>Implement redraw/resize functions</w:t>
+      </w:r>
+    </w:p>
+    <w:p>
+      <w:pPr>
+        <w:pStyle w:val="BodyText"/>
+        <w:numPr>
+          <w:ilvl w:val="0"/>
+          <w:numId w:val="12"/>
+        </w:numPr>
+        <w:rPr>
+          <w:lang w:val="en-US"/>
+        </w:rPr>
+      </w:pPr>
+      <w:r>
+        <w:rPr>
+          <w:lang w:val="en-US"/>
+        </w:rPr>
+        <w:t>Add more detailed error condition tests and diagnostic messages to SSS()</w:t>
+      </w:r>
+    </w:p>
+    <w:p>
+      <w:pPr>
+        <w:pStyle w:val="BodyText"/>
+        <w:numPr>
+          <w:ilvl w:val="0"/>
+          <w:numId w:val="12"/>
+        </w:numPr>
+        <w:rPr>
+          <w:lang w:val="en-US"/>
+        </w:rPr>
+      </w:pPr>
+      <w:r>
+        <w:rPr>
+          <w:lang w:val="en-US"/>
+        </w:rPr>
+        <w:t>Find out what gokPixels and tbHeight really represent.</w:t>
+      </w:r>
+    </w:p>
+    <w:p>
+      <w:pPr>
+        <w:pStyle w:val="BodyText"/>
+        <w:numPr>
+          <w:ilvl w:val="0"/>
+          <w:numId w:val="12"/>
+        </w:numPr>
+        <w:rPr>
+          <w:lang w:val="en-US"/>
+        </w:rPr>
+      </w:pPr>
+      <w:r>
+        <w:rPr>
+          <w:lang w:val="en-US"/>
+        </w:rPr>
         <w:lastRenderedPageBreak/>
-        <w:t>Your use of private/protected/public is pretty scatter shot.</w:t>
-      </w:r>
-    </w:p>
-    <w:p>
-      <w:pPr>
-        <w:pStyle w:val="BodyText"/>
-        <w:numPr>
-          <w:ilvl w:val="0"/>
-          <w:numId w:val="12"/>
-        </w:numPr>
-        <w:rPr>
-          <w:lang w:val="en-US"/>
-        </w:rPr>
-      </w:pPr>
-      <w:r>
-        <w:rPr>
-          <w:lang w:val="en-US"/>
-        </w:rPr>
-        <w:t>Create field class to simplify code.</w:t>
-      </w:r>
-    </w:p>
-    <w:p>
-      <w:pPr>
-        <w:pStyle w:val="BodyText"/>
-        <w:numPr>
-          <w:ilvl w:val="0"/>
-          <w:numId w:val="12"/>
-        </w:numPr>
-        <w:rPr>
-          <w:lang w:val="en-US"/>
-        </w:rPr>
-      </w:pPr>
-      <w:r>
-        <w:rPr>
-          <w:lang w:val="en-US"/>
-        </w:rPr>
-        <w:t>Find a way to use indexes or iterators on arrays to get through the fields and stuff to simplify the code.</w:t>
-      </w:r>
-    </w:p>
-    <w:p>
-      <w:pPr>
-        <w:pStyle w:val="BodyText"/>
-        <w:numPr>
-          <w:ilvl w:val="0"/>
-          <w:numId w:val="12"/>
-        </w:numPr>
-        <w:rPr>
-          <w:lang w:val="en-US"/>
-        </w:rPr>
-      </w:pPr>
-      <w:r>
-        <w:rPr>
-          <w:lang w:val="en-US"/>
-        </w:rPr>
-        <w:t>Implement redraw/resize functions</w:t>
-      </w:r>
-    </w:p>
-    <w:p>
-      <w:pPr>
-        <w:pStyle w:val="BodyText"/>
-        <w:numPr>
-          <w:ilvl w:val="0"/>
-          <w:numId w:val="12"/>
-        </w:numPr>
-        <w:rPr>
-          <w:lang w:val="en-US"/>
-        </w:rPr>
-      </w:pPr>
-      <w:r>
-        <w:rPr>
-          <w:lang w:val="en-US"/>
-        </w:rPr>
-        <w:t>Add more detailed error condition tests and diagnostic messages to SSS()</w:t>
-      </w:r>
-    </w:p>
-    <w:p>
-      <w:pPr>
-        <w:pStyle w:val="BodyText"/>
-        <w:numPr>
-          <w:ilvl w:val="0"/>
-          <w:numId w:val="12"/>
-        </w:numPr>
-        <w:rPr>
-          <w:lang w:val="en-US"/>
-        </w:rPr>
-      </w:pPr>
-      <w:r>
-        <w:rPr>
-          <w:lang w:val="en-US"/>
-        </w:rPr>
-        <w:t xml:space="preserve">Find out what </w:t>
-      </w:r>
-      <w:proofErr w:type="spellStart"/>
-      <w:r>
-        <w:rPr>
-          <w:lang w:val="en-US"/>
-        </w:rPr>
-        <w:t>gokPixels</w:t>
-      </w:r>
-      <w:proofErr w:type="spellEnd"/>
-      <w:r>
-        <w:rPr>
-          <w:lang w:val="en-US"/>
-        </w:rPr>
-        <w:t xml:space="preserve"> and </w:t>
-      </w:r>
-      <w:proofErr w:type="spellStart"/>
-      <w:r>
-        <w:rPr>
-          <w:lang w:val="en-US"/>
-        </w:rPr>
-        <w:t>tbHeight</w:t>
-      </w:r>
-      <w:proofErr w:type="spellEnd"/>
-      <w:r>
-        <w:rPr>
-          <w:lang w:val="en-US"/>
-        </w:rPr>
-        <w:t xml:space="preserve"> really represent.</w:t>
-      </w:r>
-    </w:p>
-    <w:p>
-      <w:pPr>
-        <w:pStyle w:val="BodyText"/>
-        <w:numPr>
-          <w:ilvl w:val="0"/>
-          <w:numId w:val="12"/>
-        </w:numPr>
-        <w:rPr>
-          <w:lang w:val="en-US"/>
-        </w:rPr>
-      </w:pPr>
-      <w:r>
-        <w:rPr>
-          <w:lang w:val="en-US"/>
-        </w:rPr>
-        <w:t xml:space="preserve">Do we still need </w:t>
-      </w:r>
-      <w:proofErr w:type="spellStart"/>
-      <w:r>
-        <w:rPr>
-          <w:lang w:val="en-US"/>
-        </w:rPr>
-        <w:t>screenWidth</w:t>
-      </w:r>
-      <w:proofErr w:type="spellEnd"/>
-      <w:r>
-        <w:rPr>
-          <w:lang w:val="en-US"/>
-        </w:rPr>
-        <w:t>/Height in member data?</w:t>
+        <w:t>Do we still need screenWidth/Height in member data?</w:t>
       </w:r>
       <w:r>
         <w:rPr>
@@ -7317,41 +5491,11 @@
           <w:lang w:val="en-US"/>
         </w:rPr>
       </w:pPr>
-      <w:proofErr w:type="spellStart"/>
-      <w:proofErr w:type="gramStart"/>
-      <w:r>
-        <w:rPr>
-          <w:lang w:val="en-US"/>
-        </w:rPr>
-        <w:t>frameX</w:t>
-      </w:r>
-      <w:proofErr w:type="spellEnd"/>
-      <w:r>
-        <w:rPr>
-          <w:lang w:val="en-US"/>
-        </w:rPr>
-        <w:t>/Y</w:t>
-      </w:r>
-      <w:proofErr w:type="gramEnd"/>
-      <w:r>
-        <w:rPr>
-          <w:lang w:val="en-US"/>
-        </w:rPr>
-        <w:t xml:space="preserve"> should be </w:t>
-      </w:r>
-      <w:proofErr w:type="spellStart"/>
-      <w:r>
-        <w:rPr>
-          <w:lang w:val="en-US"/>
-        </w:rPr>
-        <w:t>mFrame</w:t>
-      </w:r>
-      <w:proofErr w:type="spellEnd"/>
-      <w:r>
-        <w:rPr>
-          <w:lang w:val="en-US"/>
-        </w:rPr>
-        <w:t>.</w:t>
+      <w:r>
+        <w:rPr>
+          <w:lang w:val="en-US"/>
+        </w:rPr>
+        <w:t>frameX/Y should be mFrame.</w:t>
       </w:r>
       <w:r>
         <w:rPr>
@@ -7386,43 +5530,7 @@
         <w:rPr>
           <w:lang w:val="en-US"/>
         </w:rPr>
-        <w:t xml:space="preserve">I was thinking I could use </w:t>
-      </w:r>
-      <w:proofErr w:type="gramStart"/>
-      <w:r>
-        <w:rPr>
-          <w:lang w:val="en-US"/>
-        </w:rPr>
-        <w:t>SAS(</w:t>
-      </w:r>
-      <w:proofErr w:type="gramEnd"/>
-      <w:r>
-        <w:rPr>
-          <w:lang w:val="en-US"/>
-        </w:rPr>
-        <w:t xml:space="preserve">) and AAS() to get vertex information, but they harvest and modify the triangle data for the triangle we want to represent.  You’ll need to use </w:t>
-      </w:r>
-      <w:proofErr w:type="spellStart"/>
-      <w:proofErr w:type="gramStart"/>
-      <w:r>
-        <w:rPr>
-          <w:lang w:val="en-US"/>
-        </w:rPr>
-        <w:t>lawOfSines</w:t>
-      </w:r>
-      <w:proofErr w:type="spellEnd"/>
-      <w:r>
-        <w:rPr>
-          <w:lang w:val="en-US"/>
-        </w:rPr>
-        <w:t>(</w:t>
-      </w:r>
-      <w:proofErr w:type="gramEnd"/>
-      <w:r>
-        <w:rPr>
-          <w:lang w:val="en-US"/>
-        </w:rPr>
-        <w:t>) directly.</w:t>
+        <w:t>I was thinking I could use SAS() and AAS() to get vertex information, but they harvest and modify the triangle data for the triangle we want to represent.  You’ll need to use lawOfSines() directly.</w:t>
       </w:r>
     </w:p>
     <w:p>
@@ -7451,77 +5559,25 @@
           <w:lang w:val="en-US"/>
         </w:rPr>
       </w:pPr>
-      <w:proofErr w:type="spellStart"/>
-      <w:r>
-        <w:rPr>
-          <w:lang w:val="en-US"/>
-        </w:rPr>
-        <w:t>Putzed</w:t>
-      </w:r>
-      <w:proofErr w:type="spellEnd"/>
-      <w:r>
-        <w:rPr>
-          <w:lang w:val="en-US"/>
-        </w:rPr>
-        <w:t xml:space="preserve"> with the code to put the default triangle in </w:t>
-      </w:r>
-      <w:proofErr w:type="spellStart"/>
-      <w:proofErr w:type="gramStart"/>
-      <w:r>
-        <w:rPr>
-          <w:lang w:val="en-US"/>
-        </w:rPr>
-        <w:t>getVerticies</w:t>
-      </w:r>
-      <w:proofErr w:type="spellEnd"/>
-      <w:r>
-        <w:rPr>
-          <w:lang w:val="en-US"/>
-        </w:rPr>
-        <w:t>()</w:t>
-      </w:r>
-      <w:proofErr w:type="gramEnd"/>
-    </w:p>
-    <w:p>
-      <w:pPr>
-        <w:pStyle w:val="BodyText"/>
-        <w:rPr>
-          <w:lang w:val="en-US"/>
-        </w:rPr>
-      </w:pPr>
-      <w:r>
-        <w:rPr>
-          <w:lang w:val="en-US"/>
-        </w:rPr>
-        <w:t xml:space="preserve">The </w:t>
-      </w:r>
-      <w:proofErr w:type="spellStart"/>
-      <w:r>
-        <w:rPr>
-          <w:lang w:val="en-US"/>
-        </w:rPr>
-        <w:t>enum</w:t>
-      </w:r>
-      <w:proofErr w:type="spellEnd"/>
-      <w:r>
-        <w:rPr>
-          <w:lang w:val="en-US"/>
-        </w:rPr>
-        <w:t xml:space="preserve"> setup is a pain in the ass for </w:t>
-      </w:r>
-      <w:proofErr w:type="spellStart"/>
-      <w:r>
-        <w:rPr>
-          <w:lang w:val="en-US"/>
-        </w:rPr>
-        <w:t>for</w:t>
-      </w:r>
-      <w:proofErr w:type="spellEnd"/>
-      <w:r>
-        <w:rPr>
-          <w:lang w:val="en-US"/>
-        </w:rPr>
-        <w:t xml:space="preserve"> loops.</w:t>
+      <w:r>
+        <w:rPr>
+          <w:lang w:val="en-US"/>
+        </w:rPr>
+        <w:t>Putzed with the code to put the default triangle in getVerticies()</w:t>
+      </w:r>
+    </w:p>
+    <w:p>
+      <w:pPr>
+        <w:pStyle w:val="BodyText"/>
+        <w:rPr>
+          <w:lang w:val="en-US"/>
+        </w:rPr>
+      </w:pPr>
+      <w:r>
+        <w:rPr>
+          <w:lang w:val="en-US"/>
+        </w:rPr>
+        <w:t>The enum setup is a pain in the ass for for loops.</w:t>
       </w:r>
     </w:p>
     <w:p>
@@ -7548,35 +5604,7 @@
         <w:rPr>
           <w:lang w:val="en-US"/>
         </w:rPr>
-        <w:t xml:space="preserve"> a way to iterate over the set of </w:t>
-      </w:r>
-      <w:proofErr w:type="spellStart"/>
-      <w:r>
-        <w:rPr>
-          <w:lang w:val="en-US"/>
-        </w:rPr>
-        <w:t>enums</w:t>
-      </w:r>
-      <w:proofErr w:type="spellEnd"/>
-      <w:r>
-        <w:rPr>
-          <w:lang w:val="en-US"/>
-        </w:rPr>
-        <w:t xml:space="preserve"> by using .</w:t>
-      </w:r>
-      <w:proofErr w:type="gramStart"/>
-      <w:r>
-        <w:rPr>
-          <w:lang w:val="en-US"/>
-        </w:rPr>
-        <w:t>values(</w:t>
-      </w:r>
-      <w:proofErr w:type="gramEnd"/>
-      <w:r>
-        <w:rPr>
-          <w:lang w:val="en-US"/>
-        </w:rPr>
-        <w:t>) to return an array of the values.</w:t>
+        <w:t xml:space="preserve"> a way to iterate over the set of enums by using .values() to return an array of the values.</w:t>
       </w:r>
     </w:p>
     <w:p>
@@ -7596,57 +5624,21 @@
         <w:rPr>
           <w:lang w:val="en-US"/>
         </w:rPr>
-        <w:t xml:space="preserve"> is used to initialize a </w:t>
-      </w:r>
-      <w:proofErr w:type="spellStart"/>
-      <w:r>
-        <w:rPr>
-          <w:lang w:val="en-US"/>
-        </w:rPr>
-        <w:t>DataID</w:t>
-      </w:r>
-      <w:proofErr w:type="spellEnd"/>
-      <w:r>
-        <w:rPr>
-          <w:lang w:val="en-US"/>
-        </w:rPr>
-        <w:t>.</w:t>
-      </w:r>
-    </w:p>
-    <w:p>
-      <w:pPr>
-        <w:pStyle w:val="BodyText"/>
-        <w:rPr>
-          <w:lang w:val="en-US"/>
-        </w:rPr>
-      </w:pPr>
-      <w:r>
-        <w:rPr>
-          <w:lang w:val="en-US"/>
-        </w:rPr>
-        <w:t xml:space="preserve">I’m already using the construct in </w:t>
-      </w:r>
-      <w:proofErr w:type="spellStart"/>
-      <w:proofErr w:type="gramStart"/>
-      <w:r>
-        <w:rPr>
-          <w:lang w:val="en-US"/>
-        </w:rPr>
-        <w:t>TriangleData.print</w:t>
-      </w:r>
-      <w:proofErr w:type="spellEnd"/>
-      <w:r>
-        <w:rPr>
-          <w:lang w:val="en-US"/>
-        </w:rPr>
-        <w:t>(</w:t>
-      </w:r>
-      <w:proofErr w:type="gramEnd"/>
-      <w:r>
-        <w:rPr>
-          <w:lang w:val="en-US"/>
-        </w:rPr>
-        <w:t>).</w:t>
+        <w:t xml:space="preserve"> is used to initialize a DataID.</w:t>
+      </w:r>
+    </w:p>
+    <w:p>
+      <w:pPr>
+        <w:pStyle w:val="BodyText"/>
+        <w:rPr>
+          <w:lang w:val="en-US"/>
+        </w:rPr>
+      </w:pPr>
+      <w:r>
+        <w:rPr>
+          <w:lang w:val="en-US"/>
+        </w:rPr>
+        <w:t>I’m already using the construct in TriangleData.print().</w:t>
       </w:r>
     </w:p>
     <w:p>
@@ -7699,41 +5691,17 @@
         </w:rPr>
         <w:t xml:space="preserve">Change </w:t>
       </w:r>
-      <w:proofErr w:type="spellStart"/>
-      <w:proofErr w:type="gramStart"/>
       <w:r>
         <w:rPr>
           <w:lang w:val="en-US"/>
         </w:rPr>
         <w:t>getVerticies</w:t>
       </w:r>
-      <w:proofErr w:type="spellEnd"/>
-      <w:r>
-        <w:rPr>
-          <w:lang w:val="en-US"/>
-        </w:rPr>
-        <w:t>(</w:t>
-      </w:r>
-      <w:proofErr w:type="gramEnd"/>
-      <w:r>
-        <w:rPr>
-          <w:lang w:val="en-US"/>
-        </w:rPr>
-        <w:t xml:space="preserve">) to </w:t>
-      </w:r>
-      <w:proofErr w:type="spellStart"/>
-      <w:r>
-        <w:rPr>
-          <w:lang w:val="en-US"/>
-        </w:rPr>
-        <w:t>calcVerticies</w:t>
-      </w:r>
-      <w:proofErr w:type="spellEnd"/>
-      <w:r>
-        <w:rPr>
-          <w:lang w:val="en-US"/>
-        </w:rPr>
-        <w:t>().</w:t>
+      <w:r>
+        <w:rPr>
+          <w:lang w:val="en-US"/>
+        </w:rPr>
+        <w:t>() to calcVerticies().</w:t>
       </w:r>
       <w:r>
         <w:rPr>
@@ -7830,35 +5798,7 @@
         <w:rPr>
           <w:lang w:val="en-US"/>
         </w:rPr>
-        <w:t xml:space="preserve">Find out what </w:t>
-      </w:r>
-      <w:proofErr w:type="spellStart"/>
-      <w:r>
-        <w:rPr>
-          <w:lang w:val="en-US"/>
-        </w:rPr>
-        <w:t>gokPixels</w:t>
-      </w:r>
-      <w:proofErr w:type="spellEnd"/>
-      <w:r>
-        <w:rPr>
-          <w:lang w:val="en-US"/>
-        </w:rPr>
-        <w:t xml:space="preserve"> and </w:t>
-      </w:r>
-      <w:proofErr w:type="spellStart"/>
-      <w:r>
-        <w:rPr>
-          <w:lang w:val="en-US"/>
-        </w:rPr>
-        <w:t>tbHeight</w:t>
-      </w:r>
-      <w:proofErr w:type="spellEnd"/>
-      <w:r>
-        <w:rPr>
-          <w:lang w:val="en-US"/>
-        </w:rPr>
-        <w:t xml:space="preserve"> really represent.</w:t>
+        <w:t>Find out what gokPixels and tbHeight really represent.</w:t>
       </w:r>
     </w:p>
     <w:p>
@@ -7940,16 +5880,12 @@
           <w:lang w:val="en-US"/>
         </w:rPr>
       </w:pPr>
-      <w:proofErr w:type="spellStart"/>
-      <w:proofErr w:type="gramStart"/>
       <w:r>
         <w:rPr>
           <w:lang w:val="en-US"/>
         </w:rPr>
         <w:t>sideAPxlLen</w:t>
       </w:r>
-      <w:proofErr w:type="spellEnd"/>
-      <w:proofErr w:type="gramEnd"/>
       <w:r>
         <w:rPr>
           <w:lang w:val="en-US"/>
@@ -7964,17 +5900,12 @@
           <w:lang w:val="en-US"/>
         </w:rPr>
       </w:pPr>
-      <w:proofErr w:type="spellStart"/>
-      <w:proofErr w:type="gramStart"/>
-      <w:r>
-        <w:rPr>
-          <w:lang w:val="en-US"/>
-        </w:rPr>
-        <w:lastRenderedPageBreak/>
+      <w:r>
+        <w:rPr>
+          <w:lang w:val="en-US"/>
+        </w:rPr>
         <w:t>sideCPxlLen</w:t>
       </w:r>
-      <w:proofErr w:type="spellEnd"/>
-      <w:proofErr w:type="gramEnd"/>
       <w:r>
         <w:rPr>
           <w:lang w:val="en-US"/>
@@ -8022,16 +5953,12 @@
           <w:lang w:val="en-US"/>
         </w:rPr>
       </w:pPr>
-      <w:proofErr w:type="spellStart"/>
-      <w:proofErr w:type="gramStart"/>
       <w:r>
         <w:rPr>
           <w:lang w:val="en-US"/>
         </w:rPr>
         <w:t>sideAPxlLen</w:t>
       </w:r>
-      <w:proofErr w:type="spellEnd"/>
-      <w:proofErr w:type="gramEnd"/>
       <w:r>
         <w:rPr>
           <w:lang w:val="en-US"/>
@@ -8046,16 +5973,12 @@
           <w:lang w:val="en-US"/>
         </w:rPr>
       </w:pPr>
-      <w:proofErr w:type="spellStart"/>
-      <w:proofErr w:type="gramStart"/>
       <w:r>
         <w:rPr>
           <w:lang w:val="en-US"/>
         </w:rPr>
         <w:t>sideCPxlLen</w:t>
       </w:r>
-      <w:proofErr w:type="spellEnd"/>
-      <w:proofErr w:type="gramEnd"/>
       <w:r>
         <w:rPr>
           <w:lang w:val="en-US"/>
@@ -8084,16 +6007,13 @@
           <w:lang w:val="en-US"/>
         </w:rPr>
       </w:pPr>
-      <w:proofErr w:type="spellStart"/>
-      <w:proofErr w:type="gramStart"/>
-      <w:r>
-        <w:rPr>
-          <w:lang w:val="en-US"/>
-        </w:rPr>
+      <w:r>
+        <w:rPr>
+          <w:lang w:val="en-US"/>
+        </w:rPr>
+        <w:lastRenderedPageBreak/>
         <w:t>sideAPxlLen</w:t>
       </w:r>
-      <w:proofErr w:type="spellEnd"/>
-      <w:proofErr w:type="gramEnd"/>
       <w:r>
         <w:rPr>
           <w:lang w:val="en-US"/>
@@ -8108,16 +6028,12 @@
           <w:lang w:val="en-US"/>
         </w:rPr>
       </w:pPr>
-      <w:proofErr w:type="spellStart"/>
-      <w:proofErr w:type="gramStart"/>
       <w:r>
         <w:rPr>
           <w:lang w:val="en-US"/>
         </w:rPr>
         <w:t>sideCPxlLen</w:t>
       </w:r>
-      <w:proofErr w:type="spellEnd"/>
-      <w:proofErr w:type="gramEnd"/>
       <w:r>
         <w:rPr>
           <w:lang w:val="en-US"/>
@@ -8234,21 +6150,7 @@
         <w:rPr>
           <w:lang w:val="en-US"/>
         </w:rPr>
-        <w:t xml:space="preserve">Rendering the </w:t>
-      </w:r>
-      <w:proofErr w:type="spellStart"/>
-      <w:r>
-        <w:rPr>
-          <w:lang w:val="en-US"/>
-        </w:rPr>
-        <w:t>verticies</w:t>
-      </w:r>
-      <w:proofErr w:type="spellEnd"/>
-      <w:r>
-        <w:rPr>
-          <w:lang w:val="en-US"/>
-        </w:rPr>
-        <w:t xml:space="preserve"> in terms of the real number lengths as they were input and/or calculated.</w:t>
+        <w:t>Rendering the verticies in terms of the real number lengths as they were input and/or calculated.</w:t>
       </w:r>
     </w:p>
     <w:p>
@@ -8394,11 +6296,10 @@
           <w:noProof/>
           <w:lang w:val="en-US" w:eastAsia="en-US"/>
         </w:rPr>
-        <w:lastRenderedPageBreak/>
         <w:drawing>
           <wp:inline distT="0" distB="0" distL="0" distR="0" wp14:anchorId="3D9163E3" wp14:editId="79FD86C1">
-            <wp:extent cx="2653748" cy="2812973"/>
-            <wp:effectExtent l="0" t="0" r="0" b="6985"/>
+            <wp:extent cx="1837944" cy="1948221"/>
+            <wp:effectExtent l="0" t="0" r="0" b="0"/>
             <wp:docPr id="6" name="Picture 6"/>
             <wp:cNvGraphicFramePr>
               <a:graphicFrameLocks xmlns:a="http://schemas.openxmlformats.org/drawingml/2006/main" noChangeAspect="1"/>
@@ -8419,7 +6320,7 @@
                   <pic:spPr>
                     <a:xfrm>
                       <a:off x="0" y="0"/>
-                      <a:ext cx="2696694" cy="2858496"/>
+                      <a:ext cx="1879768" cy="1992554"/>
                     </a:xfrm>
                     <a:prstGeom prst="rect">
                       <a:avLst/>
@@ -8439,33 +6340,11 @@
           <w:lang w:val="en-US"/>
         </w:rPr>
       </w:pPr>
-    </w:p>
-    <w:p>
-      <w:pPr>
-        <w:pStyle w:val="BodyText"/>
-        <w:rPr>
-          <w:lang w:val="en-US"/>
-        </w:rPr>
-      </w:pPr>
-      <w:r>
-        <w:rPr>
-          <w:lang w:val="en-US"/>
-        </w:rPr>
-        <w:t xml:space="preserve">Now </w:t>
-      </w:r>
-      <w:proofErr w:type="gramStart"/>
-      <w:r>
-        <w:rPr>
-          <w:lang w:val="en-US"/>
-        </w:rPr>
-        <w:t>it’s</w:t>
-      </w:r>
-      <w:proofErr w:type="gramEnd"/>
-      <w:r>
-        <w:rPr>
-          <w:lang w:val="en-US"/>
-        </w:rPr>
-        <w:t xml:space="preserve"> better, but still no cigar…</w:t>
+      <w:r>
+        <w:rPr>
+          <w:lang w:val="en-US"/>
+        </w:rPr>
+        <w:t>Now it’s better, but still no cigar…</w:t>
       </w:r>
     </w:p>
     <w:p>
@@ -8480,10 +6359,11 @@
           <w:noProof/>
           <w:lang w:val="en-US" w:eastAsia="en-US"/>
         </w:rPr>
+        <w:lastRenderedPageBreak/>
         <w:drawing>
           <wp:inline distT="0" distB="0" distL="0" distR="0" wp14:anchorId="391221EE" wp14:editId="7E932808">
-            <wp:extent cx="2514600" cy="2665476"/>
-            <wp:effectExtent l="0" t="0" r="0" b="1905"/>
+            <wp:extent cx="1847088" cy="1957913"/>
+            <wp:effectExtent l="0" t="0" r="1270" b="4445"/>
             <wp:docPr id="7" name="Picture 7"/>
             <wp:cNvGraphicFramePr>
               <a:graphicFrameLocks xmlns:a="http://schemas.openxmlformats.org/drawingml/2006/main" noChangeAspect="1"/>
@@ -8504,7 +6384,7 @@
                   <pic:spPr>
                     <a:xfrm>
                       <a:off x="0" y="0"/>
-                      <a:ext cx="2554405" cy="2707669"/>
+                      <a:ext cx="1897462" cy="2011309"/>
                     </a:xfrm>
                     <a:prstGeom prst="rect">
                       <a:avLst/>
@@ -8604,11 +6484,10 @@
         <w:rPr>
           <w:noProof/>
         </w:rPr>
-        <w:lastRenderedPageBreak/>
         <w:drawing>
           <wp:inline distT="0" distB="0" distL="0" distR="0" wp14:anchorId="6692C63B" wp14:editId="4F0AF427">
-            <wp:extent cx="2441448" cy="2587935"/>
-            <wp:effectExtent l="0" t="0" r="0" b="3175"/>
+            <wp:extent cx="1920240" cy="2035455"/>
+            <wp:effectExtent l="0" t="0" r="3810" b="3175"/>
             <wp:docPr id="8" name="Picture 8"/>
             <wp:cNvGraphicFramePr>
               <a:graphicFrameLocks xmlns:a="http://schemas.openxmlformats.org/drawingml/2006/main" noChangeAspect="1"/>
@@ -8629,7 +6508,7 @@
                   <pic:spPr>
                     <a:xfrm>
                       <a:off x="0" y="0"/>
-                      <a:ext cx="2470881" cy="2619134"/>
+                      <a:ext cx="1964434" cy="2082300"/>
                     </a:xfrm>
                     <a:prstGeom prst="rect">
                       <a:avLst/>
@@ -8709,24 +6588,423 @@
         <w:rPr>
           <w:lang w:val="en-US"/>
         </w:rPr>
-        <w:t xml:space="preserve">The </w:t>
-      </w:r>
-      <w:proofErr w:type="spellStart"/>
-      <w:r>
-        <w:rPr>
-          <w:lang w:val="en-US"/>
-        </w:rPr>
-        <w:t>pxlSideLen</w:t>
-      </w:r>
-      <w:proofErr w:type="spellEnd"/>
-      <w:r>
-        <w:rPr>
-          <w:lang w:val="en-US"/>
-        </w:rPr>
-        <w:t xml:space="preserve"> is wrong for starters.</w:t>
+        <w:t>The pxlSideLen is wrong for starters.</w:t>
+      </w:r>
+    </w:p>
+    <w:p>
+      <w:pPr>
+        <w:pStyle w:val="BodyText"/>
+        <w:rPr>
+          <w:lang w:val="en-US"/>
+        </w:rPr>
+      </w:pPr>
+      <w:r>
+        <w:rPr>
+          <w:lang w:val="en-US"/>
+        </w:rPr>
+        <w:t>Checked in.</w:t>
+      </w:r>
+    </w:p>
+    <w:p>
+      <w:pPr>
+        <w:pStyle w:val="BodyText"/>
+        <w:rPr>
+          <w:lang w:val="en-US"/>
+        </w:rPr>
+      </w:pPr>
+      <w:r>
+        <w:rPr>
+          <w:lang w:val="en-US"/>
+        </w:rPr>
+        <w:t>Messed with the parameters at pxlSideLen and got it to come up with 307.7.  It should be more than 320.  Now it’s 332.8</w:t>
+      </w:r>
+    </w:p>
+    <w:p>
+      <w:pPr>
+        <w:pStyle w:val="BodyText"/>
+        <w:rPr>
+          <w:lang w:val="en-US"/>
+        </w:rPr>
+      </w:pPr>
+      <w:r>
+        <w:rPr>
+          <w:lang w:val="en-US"/>
+        </w:rPr>
+        <w:t>Things are starting to work.  However…</w:t>
+      </w:r>
+    </w:p>
+    <w:p>
+      <w:pPr>
+        <w:pStyle w:val="BodyText"/>
+        <w:rPr>
+          <w:lang w:val="en-US"/>
+        </w:rPr>
+      </w:pPr>
+      <w:r>
+        <w:rPr>
+          <w:lang w:val="en-US"/>
+        </w:rPr>
+        <w:t>A=</w:t>
+      </w:r>
+      <w:r>
+        <w:rPr>
+          <w:lang w:val="en-US"/>
+        </w:rPr>
+        <w:t>33</w:t>
+      </w:r>
+      <w:r>
+        <w:rPr>
+          <w:lang w:val="en-US"/>
+        </w:rPr>
+        <w:t>, B=</w:t>
+      </w:r>
+      <w:r>
+        <w:rPr>
+          <w:lang w:val="en-US"/>
+        </w:rPr>
+        <w:t>50</w:t>
+      </w:r>
+      <w:r>
+        <w:rPr>
+          <w:lang w:val="en-US"/>
+        </w:rPr>
+        <w:t>, C=</w:t>
+      </w:r>
+      <w:r>
+        <w:rPr>
+          <w:lang w:val="en-US"/>
+        </w:rPr>
+        <w:t>33</w:t>
+      </w:r>
+    </w:p>
+    <w:p>
+      <w:pPr>
+        <w:pStyle w:val="BodyText"/>
+        <w:rPr>
+          <w:lang w:val="en-US"/>
+        </w:rPr>
+      </w:pPr>
+      <w:r>
+        <w:rPr>
+          <w:lang w:val="en-US"/>
+        </w:rPr>
+        <w:t>…is off in Oz.</w:t>
+      </w:r>
+    </w:p>
+    <w:p>
+      <w:pPr>
+        <w:pStyle w:val="BodyText"/>
+        <w:rPr>
+          <w:lang w:val="en-US"/>
+        </w:rPr>
+      </w:pPr>
+      <w:r>
+        <w:rPr>
+          <w:lang w:val="en-US"/>
+        </w:rPr>
+        <w:t>Got that fixed.</w:t>
+      </w:r>
+    </w:p>
+    <w:p>
+      <w:pPr>
+        <w:pStyle w:val="BodyText"/>
+        <w:rPr>
+          <w:lang w:val="en-US"/>
+        </w:rPr>
+      </w:pPr>
+      <w:r>
+        <w:rPr>
+          <w:lang w:val="en-US"/>
+        </w:rPr>
+        <w:t>SideA = 5, SideC = 4, AngleB = 90 gives a spurious error.</w:t>
+      </w:r>
+    </w:p>
+    <w:p>
+      <w:pPr>
+        <w:pStyle w:val="BodyText"/>
+        <w:rPr>
+          <w:lang w:val="en-US"/>
+        </w:rPr>
+      </w:pPr>
+      <w:r>
+        <w:rPr>
+          <w:lang w:val="en-US"/>
+        </w:rPr>
+        <w:t>Si</w:t>
+      </w:r>
+      <w:r>
+        <w:rPr>
+          <w:lang w:val="en-US"/>
+        </w:rPr>
+        <w:t>deB = 5, SideC = 4, AngleA</w:t>
+      </w:r>
+      <w:r>
+        <w:rPr>
+          <w:lang w:val="en-US"/>
+        </w:rPr>
+        <w:t xml:space="preserve"> = 90 </w:t>
+      </w:r>
+      <w:r>
+        <w:rPr>
+          <w:lang w:val="en-US"/>
+        </w:rPr>
+        <w:t>works</w:t>
+      </w:r>
+      <w:r>
+        <w:rPr>
+          <w:lang w:val="en-US"/>
+        </w:rPr>
+        <w:t>.</w:t>
+      </w:r>
+    </w:p>
+    <w:p>
+      <w:pPr>
+        <w:pStyle w:val="BodyText"/>
+        <w:rPr>
+          <w:lang w:val="en-US"/>
+        </w:rPr>
+      </w:pPr>
+      <w:r>
+        <w:rPr>
+          <w:lang w:val="en-US"/>
+        </w:rPr>
+        <w:lastRenderedPageBreak/>
+        <w:t>Added a filled polygon…</w:t>
+      </w:r>
+    </w:p>
+    <w:p>
+      <w:pPr>
+        <w:pStyle w:val="BodyText"/>
+        <w:rPr>
+          <w:lang w:val="en-US"/>
+        </w:rPr>
+      </w:pPr>
+      <w:r>
+        <w:rPr>
+          <w:noProof/>
+        </w:rPr>
+        <w:drawing>
+          <wp:inline distT="0" distB="0" distL="0" distR="0" wp14:anchorId="08A0C403" wp14:editId="14280D9C">
+            <wp:extent cx="2185416" cy="2316541"/>
+            <wp:effectExtent l="0" t="0" r="5715" b="7620"/>
+            <wp:docPr id="9" name="Picture 9"/>
+            <wp:cNvGraphicFramePr>
+              <a:graphicFrameLocks xmlns:a="http://schemas.openxmlformats.org/drawingml/2006/main" noChangeAspect="1"/>
+            </wp:cNvGraphicFramePr>
+            <a:graphic xmlns:a="http://schemas.openxmlformats.org/drawingml/2006/main">
+              <a:graphicData uri="http://schemas.openxmlformats.org/drawingml/2006/picture">
+                <pic:pic xmlns:pic="http://schemas.openxmlformats.org/drawingml/2006/picture">
+                  <pic:nvPicPr>
+                    <pic:cNvPr id="1" name=""/>
+                    <pic:cNvPicPr/>
+                  </pic:nvPicPr>
+                  <pic:blipFill>
+                    <a:blip r:embed="rId21"/>
+                    <a:stretch>
+                      <a:fillRect/>
+                    </a:stretch>
+                  </pic:blipFill>
+                  <pic:spPr>
+                    <a:xfrm>
+                      <a:off x="0" y="0"/>
+                      <a:ext cx="2209126" cy="2341674"/>
+                    </a:xfrm>
+                    <a:prstGeom prst="rect">
+                      <a:avLst/>
+                    </a:prstGeom>
+                  </pic:spPr>
+                </pic:pic>
+              </a:graphicData>
+            </a:graphic>
+          </wp:inline>
+        </w:drawing>
+      </w:r>
+    </w:p>
+    <w:p>
+      <w:pPr>
+        <w:pStyle w:val="BodyText"/>
+        <w:rPr>
+          <w:lang w:val="en-US"/>
+        </w:rPr>
+      </w:pPr>
+      <w:r>
+        <w:rPr>
+          <w:lang w:val="en-US"/>
+        </w:rPr>
+        <w:t>To do…</w:t>
+      </w:r>
+    </w:p>
+    <w:p>
+      <w:pPr>
+        <w:pStyle w:val="BodyText"/>
+        <w:numPr>
+          <w:ilvl w:val="0"/>
+          <w:numId w:val="12"/>
+        </w:numPr>
+        <w:rPr>
+          <w:lang w:val="en-US"/>
+        </w:rPr>
+      </w:pPr>
+      <w:r>
+        <w:rPr>
+          <w:lang w:val="en-US"/>
+        </w:rPr>
+        <w:t>Create field class to simplify code.</w:t>
+      </w:r>
+    </w:p>
+    <w:p>
+      <w:pPr>
+        <w:pStyle w:val="BodyText"/>
+        <w:numPr>
+          <w:ilvl w:val="0"/>
+          <w:numId w:val="12"/>
+        </w:numPr>
+        <w:rPr>
+          <w:lang w:val="en-US"/>
+        </w:rPr>
+      </w:pPr>
+      <w:r>
+        <w:rPr>
+          <w:lang w:val="en-US"/>
+        </w:rPr>
+        <w:t>Implement redraw/resize functions</w:t>
+      </w:r>
+    </w:p>
+    <w:p>
+      <w:pPr>
+        <w:pStyle w:val="BodyText"/>
+        <w:numPr>
+          <w:ilvl w:val="0"/>
+          <w:numId w:val="12"/>
+        </w:numPr>
+        <w:rPr>
+          <w:lang w:val="en-US"/>
+        </w:rPr>
+      </w:pPr>
+      <w:r>
+        <w:rPr>
+          <w:lang w:val="en-US"/>
+        </w:rPr>
+        <w:t>Add more detailed error condition tests and diagnostic messages to SSS()</w:t>
+      </w:r>
+    </w:p>
+    <w:p>
+      <w:pPr>
+        <w:pStyle w:val="BodyText"/>
+        <w:numPr>
+          <w:ilvl w:val="0"/>
+          <w:numId w:val="12"/>
+        </w:numPr>
+        <w:rPr>
+          <w:lang w:val="en-US"/>
+        </w:rPr>
+      </w:pPr>
+      <w:r>
+        <w:rPr>
+          <w:lang w:val="en-US"/>
+        </w:rPr>
+        <w:t>Find out what gokPixels and tbHeight really represent.</w:t>
+      </w:r>
+    </w:p>
+    <w:p>
+      <w:pPr>
+        <w:pStyle w:val="BodyText"/>
+        <w:numPr>
+          <w:ilvl w:val="0"/>
+          <w:numId w:val="12"/>
+        </w:numPr>
+        <w:rPr>
+          <w:lang w:val="en-US"/>
+        </w:rPr>
+      </w:pPr>
+      <w:r>
+        <w:rPr>
+          <w:lang w:val="en-US"/>
+        </w:rPr>
+        <w:t>Come up with a center() function to reposition the vertices to center the triangle within the bounding box.</w:t>
+      </w:r>
+    </w:p>
+    <w:p>
+      <w:pPr>
+        <w:pStyle w:val="BodyText"/>
+        <w:numPr>
+          <w:ilvl w:val="0"/>
+          <w:numId w:val="12"/>
+        </w:numPr>
+        <w:rPr>
+          <w:lang w:val="en-US"/>
+        </w:rPr>
+      </w:pPr>
+      <w:r>
+        <w:rPr>
+          <w:lang w:val="en-US"/>
+        </w:rPr>
+        <w:t>Fix the right triangle starting at Angle B problem.  It says No angles provided.</w:t>
+      </w:r>
+    </w:p>
+    <w:p>
+      <w:pPr>
+        <w:pStyle w:val="BodyText"/>
+        <w:numPr>
+          <w:ilvl w:val="0"/>
+          <w:numId w:val="12"/>
+        </w:numPr>
+        <w:rPr>
+          <w:lang w:val="en-US"/>
+        </w:rPr>
+      </w:pPr>
+      <w:r>
+        <w:rPr>
+          <w:lang w:val="en-US"/>
+        </w:rPr>
+        <w:t xml:space="preserve">See if there’s a way to collapse some of the code in </w:t>
+      </w:r>
+      <w:r>
+        <w:rPr>
+          <w:lang w:val="en-US"/>
+        </w:rPr>
+        <w:t>calcVerticies().</w:t>
+      </w:r>
+    </w:p>
+    <w:p>
+      <w:pPr>
+        <w:pStyle w:val="BodyText"/>
+        <w:numPr>
+          <w:ilvl w:val="0"/>
+          <w:numId w:val="12"/>
+        </w:numPr>
+        <w:rPr>
+          <w:lang w:val="en-US"/>
+        </w:rPr>
+      </w:pPr>
+      <w:r>
+        <w:rPr>
+          <w:lang w:val="en-US"/>
+        </w:rPr>
+        <w:t xml:space="preserve">Try recoding </w:t>
+      </w:r>
+      <w:r>
+        <w:rPr>
+          <w:lang w:val="en-US"/>
+        </w:rPr>
+        <w:t>calcVerticies</w:t>
+      </w:r>
+      <w:r>
+        <w:rPr>
+          <w:lang w:val="en-US"/>
+        </w:rPr>
+        <w:t>() using the approach described on 08/01/18</w:t>
       </w:r>
       <w:bookmarkStart w:id="0" w:name="_GoBack"/>
       <w:bookmarkEnd w:id="0"/>
+    </w:p>
+    <w:p>
+      <w:pPr>
+        <w:pStyle w:val="BodyText"/>
+        <w:rPr>
+          <w:lang w:val="en-US"/>
+        </w:rPr>
+      </w:pPr>
     </w:p>
     <w:sectPr>
       <w:pgSz w:w="12240" w:h="15840"/>

</xml_diff>

<commit_message>
First pass of DataField array implementation
* Added Javadocs comments to TriangleGUI functions.
* Added DataField nested class containing fields and labels
* Added arrays of DataFields for angles and sides.
* Moved createDataField() and createDataLabel() into DataField class
* Added field for loops in createDataPanel() in place of individual calls
* Added field for loops in actionPerformed() in place of individual calls
</commit_message>
<xml_diff>
--- a/Triangle Solutions Design.docx
+++ b/Triangle Solutions Design.docx
@@ -84,21 +84,7 @@
         <w:rPr>
           <w:lang w:val="en-US"/>
         </w:rPr>
-        <w:t xml:space="preserve">Did some work on the java Triangle </w:t>
-      </w:r>
-      <w:proofErr w:type="gramStart"/>
-      <w:r>
-        <w:rPr>
-          <w:lang w:val="en-US"/>
-        </w:rPr>
-        <w:t>bit.</w:t>
-      </w:r>
-      <w:proofErr w:type="gramEnd"/>
-      <w:r>
-        <w:rPr>
-          <w:lang w:val="en-US"/>
-        </w:rPr>
-        <w:t xml:space="preserve">  I have the data types captured.</w:t>
+        <w:t>Did some work on the java Triangle bit.  I have the data types captured.</w:t>
       </w:r>
     </w:p>
     <w:p>
@@ -194,27 +180,17 @@
         </w:rPr>
         <w:t xml:space="preserve">Triangle is now copying to the correct values, but the angles are still in the wrong places.  I think the point is that the parameters on the </w:t>
       </w:r>
-      <w:proofErr w:type="spellStart"/>
-      <w:proofErr w:type="gramStart"/>
       <w:r>
         <w:rPr>
           <w:lang w:val="en-US"/>
         </w:rPr>
         <w:t>lawOfCosines</w:t>
       </w:r>
-      <w:proofErr w:type="spellEnd"/>
-      <w:r>
-        <w:rPr>
-          <w:lang w:val="en-US"/>
-        </w:rPr>
-        <w:t>(</w:t>
-      </w:r>
-      <w:proofErr w:type="gramEnd"/>
-      <w:r>
-        <w:rPr>
-          <w:lang w:val="en-US"/>
-        </w:rPr>
-        <w:t>) thing is messed up.</w:t>
+      <w:r>
+        <w:rPr>
+          <w:lang w:val="en-US"/>
+        </w:rPr>
+        <w:t>() thing is messed up.</w:t>
       </w:r>
     </w:p>
     <w:p>
@@ -278,43 +254,19 @@
         <w:rPr>
           <w:lang w:val="en-US"/>
         </w:rPr>
-        <w:t xml:space="preserve">Made some progress on Triangle.  I still need to add </w:t>
-      </w:r>
-      <w:proofErr w:type="spellStart"/>
-      <w:r>
-        <w:rPr>
-          <w:lang w:val="en-US"/>
-        </w:rPr>
-        <w:t>validCount</w:t>
-      </w:r>
-      <w:proofErr w:type="spellEnd"/>
-      <w:r>
-        <w:rPr>
-          <w:lang w:val="en-US"/>
-        </w:rPr>
-        <w:t xml:space="preserve"> and an accessor to Sides and pull the for loops out of </w:t>
-      </w:r>
-      <w:proofErr w:type="spellStart"/>
-      <w:proofErr w:type="gramStart"/>
+        <w:t xml:space="preserve">Made some progress on Triangle.  I still need to add validCount and an accessor to Sides and pull the for loops out of </w:t>
+      </w:r>
       <w:r>
         <w:rPr>
           <w:lang w:val="en-US"/>
         </w:rPr>
         <w:t>findSolution</w:t>
       </w:r>
-      <w:proofErr w:type="spellEnd"/>
-      <w:r>
-        <w:rPr>
-          <w:lang w:val="en-US"/>
-        </w:rPr>
-        <w:t>(</w:t>
-      </w:r>
-      <w:proofErr w:type="gramEnd"/>
-      <w:r>
-        <w:rPr>
-          <w:lang w:val="en-US"/>
-        </w:rPr>
-        <w:t>).  Done.</w:t>
+      <w:r>
+        <w:rPr>
+          <w:lang w:val="en-US"/>
+        </w:rPr>
+        <w:t>().  Done.</w:t>
       </w:r>
     </w:p>
     <w:p>
@@ -402,35 +354,7 @@
         <w:rPr>
           <w:lang w:val="en-US"/>
         </w:rPr>
-        <w:t xml:space="preserve">Presently, I have </w:t>
-      </w:r>
-      <w:proofErr w:type="spellStart"/>
-      <w:r>
-        <w:rPr>
-          <w:lang w:val="en-US"/>
-        </w:rPr>
-        <w:t>getNext</w:t>
-      </w:r>
-      <w:proofErr w:type="spellEnd"/>
-      <w:r>
-        <w:rPr>
-          <w:lang w:val="en-US"/>
-        </w:rPr>
-        <w:t>/</w:t>
-      </w:r>
-      <w:proofErr w:type="spellStart"/>
-      <w:r>
-        <w:rPr>
-          <w:lang w:val="en-US"/>
-        </w:rPr>
-        <w:t>Prev</w:t>
-      </w:r>
-      <w:proofErr w:type="spellEnd"/>
-      <w:r>
-        <w:rPr>
-          <w:lang w:val="en-US"/>
-        </w:rPr>
-        <w:t xml:space="preserve"> ID stuff in Triangle rather than as parts of Sides and Angles.  It would conceptually make more sense for these to go there.  Even better…they should be in the base class of Sides and Angles.</w:t>
+        <w:t>Presently, I have getNext/Prev ID stuff in Triangle rather than as parts of Sides and Angles.  It would conceptually make more sense for these to go there.  Even better…they should be in the base class of Sides and Angles.</w:t>
       </w:r>
     </w:p>
     <w:p>
@@ -444,27 +368,11 @@
           <w:lang w:val="en-US"/>
         </w:rPr>
       </w:pPr>
-      <w:proofErr w:type="spellStart"/>
-      <w:proofErr w:type="gramStart"/>
-      <w:r>
-        <w:rPr>
-          <w:lang w:val="en-US"/>
-        </w:rPr>
-        <w:t>findSolution</w:t>
-      </w:r>
-      <w:proofErr w:type="spellEnd"/>
-      <w:r>
-        <w:rPr>
-          <w:lang w:val="en-US"/>
-        </w:rPr>
-        <w:t>(</w:t>
-      </w:r>
-      <w:proofErr w:type="gramEnd"/>
-      <w:r>
-        <w:rPr>
-          <w:lang w:val="en-US"/>
-        </w:rPr>
-        <w:t>) needs for loops to find included sides or included angles.</w:t>
+      <w:r>
+        <w:rPr>
+          <w:lang w:val="en-US"/>
+        </w:rPr>
+        <w:t>findSolution() needs for loops to find included sides or included angles.</w:t>
       </w:r>
     </w:p>
     <w:p>
@@ -496,15 +404,8 @@
           <w:lang w:val="en-US"/>
         </w:rPr>
         <w:br/>
-      </w:r>
-      <w:proofErr w:type="spellStart"/>
-      <w:r>
-        <w:rPr>
-          <w:lang w:val="en-US"/>
-        </w:rPr>
         <w:t>TriangleData</w:t>
       </w:r>
-      <w:proofErr w:type="spellEnd"/>
     </w:p>
     <w:p>
       <w:pPr>
@@ -572,16 +473,8 @@
           <w:lang w:val="en-US"/>
         </w:rPr>
         <w:br/>
-        <w:t xml:space="preserve">Lowercase are </w:t>
-      </w:r>
-      <w:proofErr w:type="gramStart"/>
-      <w:r>
-        <w:rPr>
-          <w:lang w:val="en-US"/>
-        </w:rPr>
-        <w:t>sides</w:t>
-      </w:r>
-      <w:proofErr w:type="gramEnd"/>
+        <w:t>Lowercase are sides</w:t>
+      </w:r>
       <w:r>
         <w:rPr>
           <w:lang w:val="en-US"/>
@@ -625,21 +518,7 @@
         <w:rPr>
           <w:lang w:val="en-US"/>
         </w:rPr>
-        <w:t xml:space="preserve">Finally got some work done on Triangle.  Wrote the </w:t>
-      </w:r>
-      <w:proofErr w:type="spellStart"/>
-      <w:r>
-        <w:rPr>
-          <w:lang w:val="en-US"/>
-        </w:rPr>
-        <w:t>TriangleData</w:t>
-      </w:r>
-      <w:proofErr w:type="spellEnd"/>
-      <w:r>
-        <w:rPr>
-          <w:lang w:val="en-US"/>
-        </w:rPr>
-        <w:t xml:space="preserve"> base class.</w:t>
+        <w:t>Finally got some work done on Triangle.  Wrote the TriangleData base class.</w:t>
       </w:r>
     </w:p>
     <w:p>
@@ -700,63 +579,7 @@
         <w:rPr>
           <w:lang w:val="en-US"/>
         </w:rPr>
-        <w:t xml:space="preserve">In Triangle.java, I have </w:t>
-      </w:r>
-      <w:proofErr w:type="spellStart"/>
-      <w:r>
-        <w:rPr>
-          <w:lang w:val="en-US"/>
-        </w:rPr>
-        <w:t>getNext</w:t>
-      </w:r>
-      <w:proofErr w:type="spellEnd"/>
-      <w:r>
-        <w:rPr>
-          <w:lang w:val="en-US"/>
-        </w:rPr>
-        <w:t>/</w:t>
-      </w:r>
-      <w:proofErr w:type="spellStart"/>
-      <w:r>
-        <w:rPr>
-          <w:lang w:val="en-US"/>
-        </w:rPr>
-        <w:t>PrevSide</w:t>
-      </w:r>
-      <w:proofErr w:type="spellEnd"/>
-      <w:r>
-        <w:rPr>
-          <w:lang w:val="en-US"/>
-        </w:rPr>
-        <w:t>/</w:t>
-      </w:r>
-      <w:proofErr w:type="spellStart"/>
-      <w:r>
-        <w:rPr>
-          <w:lang w:val="en-US"/>
-        </w:rPr>
-        <w:t>AngleID</w:t>
-      </w:r>
-      <w:proofErr w:type="spellEnd"/>
-      <w:r>
-        <w:rPr>
-          <w:lang w:val="en-US"/>
-        </w:rPr>
-        <w:t xml:space="preserve">.  Since the ID’s are no longer side or angle dependent, they can go in </w:t>
-      </w:r>
-      <w:proofErr w:type="spellStart"/>
-      <w:r>
-        <w:rPr>
-          <w:lang w:val="en-US"/>
-        </w:rPr>
-        <w:t>TriangleData</w:t>
-      </w:r>
-      <w:proofErr w:type="spellEnd"/>
-      <w:r>
-        <w:rPr>
-          <w:lang w:val="en-US"/>
-        </w:rPr>
-        <w:t>.</w:t>
+        <w:t>In Triangle.java, I have getNext/PrevSide/AngleID.  Since the ID’s are no longer side or angle dependent, they can go in TriangleData.</w:t>
       </w:r>
     </w:p>
     <w:p>
@@ -817,21 +640,7 @@
         <w:rPr>
           <w:lang w:val="en-US"/>
         </w:rPr>
-        <w:t xml:space="preserve">There’s separate sub-tabs under Output in the NetBeans IDE where the </w:t>
-      </w:r>
-      <w:proofErr w:type="spellStart"/>
-      <w:r>
-        <w:rPr>
-          <w:lang w:val="en-US"/>
-        </w:rPr>
-        <w:t>printf</w:t>
-      </w:r>
-      <w:proofErr w:type="spellEnd"/>
-      <w:r>
-        <w:rPr>
-          <w:lang w:val="en-US"/>
-        </w:rPr>
-        <w:t xml:space="preserve"> stuff is going.</w:t>
+        <w:t>There’s separate sub-tabs under Output in the NetBeans IDE where the printf stuff is going.</w:t>
       </w:r>
     </w:p>
     <w:p>
@@ -873,27 +682,11 @@
           <w:lang w:val="en-US"/>
         </w:rPr>
       </w:pPr>
-      <w:proofErr w:type="spellStart"/>
-      <w:proofErr w:type="gramStart"/>
-      <w:r>
-        <w:rPr>
-          <w:lang w:val="en-US"/>
-        </w:rPr>
-        <w:t>findSolution</w:t>
-      </w:r>
-      <w:proofErr w:type="spellEnd"/>
-      <w:r>
-        <w:rPr>
-          <w:lang w:val="en-US"/>
-        </w:rPr>
-        <w:t>(</w:t>
-      </w:r>
-      <w:proofErr w:type="gramEnd"/>
-      <w:r>
-        <w:rPr>
-          <w:lang w:val="en-US"/>
-        </w:rPr>
-        <w:t>) needs for loops to find included sides or included angles.</w:t>
+      <w:r>
+        <w:rPr>
+          <w:lang w:val="en-US"/>
+        </w:rPr>
+        <w:t>findSolution() needs for loops to find included sides or included angles.</w:t>
       </w:r>
     </w:p>
     <w:p>
@@ -911,21 +704,7 @@
         <w:rPr>
           <w:lang w:val="en-US"/>
         </w:rPr>
-        <w:t xml:space="preserve">There’s an issue in </w:t>
-      </w:r>
-      <w:proofErr w:type="gramStart"/>
-      <w:r>
-        <w:rPr>
-          <w:lang w:val="en-US"/>
-        </w:rPr>
-        <w:t>ASA(</w:t>
-      </w:r>
-      <w:proofErr w:type="gramEnd"/>
-      <w:r>
-        <w:rPr>
-          <w:lang w:val="en-US"/>
-        </w:rPr>
-        <w:t>) and AAS() where the B side is wrong.</w:t>
+        <w:t>There’s an issue in ASA() and AAS() where the B side is wrong.</w:t>
       </w:r>
     </w:p>
     <w:p>
@@ -972,27 +751,11 @@
           <w:lang w:val="en-US"/>
         </w:rPr>
       </w:pPr>
-      <w:proofErr w:type="spellStart"/>
-      <w:proofErr w:type="gramStart"/>
-      <w:r>
-        <w:rPr>
-          <w:lang w:val="en-US"/>
-        </w:rPr>
-        <w:t>findSolution</w:t>
-      </w:r>
-      <w:proofErr w:type="spellEnd"/>
-      <w:r>
-        <w:rPr>
-          <w:lang w:val="en-US"/>
-        </w:rPr>
-        <w:t>(</w:t>
-      </w:r>
-      <w:proofErr w:type="gramEnd"/>
-      <w:r>
-        <w:rPr>
-          <w:lang w:val="en-US"/>
-        </w:rPr>
-        <w:t>) needs for loops to find included sides or included angles.</w:t>
+      <w:r>
+        <w:rPr>
+          <w:lang w:val="en-US"/>
+        </w:rPr>
+        <w:t>findSolution() needs for loops to find included sides or included angles.</w:t>
       </w:r>
     </w:p>
     <w:p>
@@ -1010,21 +773,7 @@
         <w:rPr>
           <w:lang w:val="en-US"/>
         </w:rPr>
-        <w:t xml:space="preserve">There’s an issue in </w:t>
-      </w:r>
-      <w:proofErr w:type="gramStart"/>
-      <w:r>
-        <w:rPr>
-          <w:lang w:val="en-US"/>
-        </w:rPr>
-        <w:t>ASA(</w:t>
-      </w:r>
-      <w:proofErr w:type="gramEnd"/>
-      <w:r>
-        <w:rPr>
-          <w:lang w:val="en-US"/>
-        </w:rPr>
-        <w:t>) and AAS() where the B side is wrong.</w:t>
+        <w:t>There’s an issue in ASA() and AAS() where the B side is wrong.</w:t>
       </w:r>
       <w:r>
         <w:rPr>
@@ -1170,35 +919,7 @@
         <w:rPr>
           <w:lang w:val="en-US"/>
         </w:rPr>
-        <w:t xml:space="preserve">It would appear that I still have confusion on traversal direction in </w:t>
-      </w:r>
-      <w:proofErr w:type="spellStart"/>
-      <w:r>
-        <w:rPr>
-          <w:lang w:val="en-US"/>
-        </w:rPr>
-        <w:t>getNext</w:t>
-      </w:r>
-      <w:proofErr w:type="spellEnd"/>
-      <w:r>
-        <w:rPr>
-          <w:lang w:val="en-US"/>
-        </w:rPr>
-        <w:t>/</w:t>
-      </w:r>
-      <w:proofErr w:type="spellStart"/>
-      <w:r>
-        <w:rPr>
-          <w:lang w:val="en-US"/>
-        </w:rPr>
-        <w:t>PrevDataID</w:t>
-      </w:r>
-      <w:proofErr w:type="spellEnd"/>
-      <w:r>
-        <w:rPr>
-          <w:lang w:val="en-US"/>
-        </w:rPr>
-        <w:t>.</w:t>
+        <w:t>It would appear that I still have confusion on traversal direction in getNext/PrevDataID.</w:t>
       </w:r>
     </w:p>
     <w:p>
@@ -1247,14 +968,12 @@
         <w:lastRenderedPageBreak/>
         <w:t xml:space="preserve">Implement </w:t>
       </w:r>
-      <w:proofErr w:type="spellStart"/>
       <w:r>
         <w:rPr>
           <w:lang w:val="en-US"/>
         </w:rPr>
         <w:t>findDataASA</w:t>
       </w:r>
-      <w:proofErr w:type="spellEnd"/>
       <w:r>
         <w:rPr>
           <w:lang w:val="en-US"/>
@@ -1286,14 +1005,12 @@
         </w:rPr>
         <w:t xml:space="preserve">Implement </w:t>
       </w:r>
-      <w:proofErr w:type="spellStart"/>
       <w:r>
         <w:rPr>
           <w:lang w:val="en-US"/>
         </w:rPr>
         <w:t>findDataAAS</w:t>
       </w:r>
-      <w:proofErr w:type="spellEnd"/>
       <w:r>
         <w:rPr>
           <w:lang w:val="en-US"/>
@@ -1325,14 +1042,12 @@
         </w:rPr>
         <w:t xml:space="preserve">Implement </w:t>
       </w:r>
-      <w:proofErr w:type="spellStart"/>
       <w:r>
         <w:rPr>
           <w:lang w:val="en-US"/>
         </w:rPr>
         <w:t>findDataSAS</w:t>
       </w:r>
-      <w:proofErr w:type="spellEnd"/>
       <w:r>
         <w:rPr>
           <w:lang w:val="en-US"/>
@@ -1364,14 +1079,12 @@
         </w:rPr>
         <w:t xml:space="preserve">Finish SAS() call sequence in </w:t>
       </w:r>
-      <w:proofErr w:type="spellStart"/>
       <w:r>
         <w:rPr>
           <w:lang w:val="en-US"/>
         </w:rPr>
         <w:t>findSolution</w:t>
       </w:r>
-      <w:proofErr w:type="spellEnd"/>
       <w:r>
         <w:rPr>
           <w:lang w:val="en-US"/>
@@ -1403,36 +1116,24 @@
         </w:rPr>
         <w:t xml:space="preserve">Call </w:t>
       </w:r>
-      <w:proofErr w:type="spellStart"/>
-      <w:proofErr w:type="gramStart"/>
       <w:r>
         <w:rPr>
           <w:lang w:val="en-US"/>
         </w:rPr>
         <w:t>findSolution</w:t>
       </w:r>
-      <w:proofErr w:type="spellEnd"/>
-      <w:r>
-        <w:rPr>
-          <w:lang w:val="en-US"/>
-        </w:rPr>
-        <w:t>(</w:t>
-      </w:r>
-      <w:proofErr w:type="gramEnd"/>
-      <w:r>
-        <w:rPr>
-          <w:lang w:val="en-US"/>
-        </w:rPr>
-        <w:t xml:space="preserve">) instead of hard coded stuff in </w:t>
-      </w:r>
-      <w:proofErr w:type="spellStart"/>
+      <w:r>
+        <w:rPr>
+          <w:lang w:val="en-US"/>
+        </w:rPr>
+        <w:t xml:space="preserve">() instead of hard coded stuff in </w:t>
+      </w:r>
       <w:r>
         <w:rPr>
           <w:lang w:val="en-US"/>
         </w:rPr>
         <w:t>setFromCmdLine</w:t>
       </w:r>
-      <w:proofErr w:type="spellEnd"/>
       <w:r>
         <w:rPr>
           <w:lang w:val="en-US"/>
@@ -1446,14 +1147,12 @@
         <w:br/>
         <w:t xml:space="preserve">done with </w:t>
       </w:r>
-      <w:proofErr w:type="spellStart"/>
       <w:r>
         <w:rPr>
           <w:lang w:val="en-US"/>
         </w:rPr>
         <w:t>useFindSolution</w:t>
       </w:r>
-      <w:proofErr w:type="spellEnd"/>
       <w:r>
         <w:rPr>
           <w:lang w:val="en-US"/>
@@ -1572,14 +1271,12 @@
         </w:rPr>
         <w:t xml:space="preserve">Test </w:t>
       </w:r>
-      <w:proofErr w:type="spellStart"/>
       <w:r>
         <w:rPr>
           <w:lang w:val="en-US"/>
         </w:rPr>
         <w:t>findSolution</w:t>
       </w:r>
-      <w:proofErr w:type="spellEnd"/>
       <w:r>
         <w:rPr>
           <w:lang w:val="en-US"/>
@@ -1685,51 +1382,21 @@
         <w:rPr>
           <w:lang w:val="en-US"/>
         </w:rPr>
-        <w:t xml:space="preserve">Added </w:t>
-      </w:r>
-      <w:proofErr w:type="spellStart"/>
-      <w:proofErr w:type="gramStart"/>
-      <w:r>
-        <w:rPr>
-          <w:lang w:val="en-US"/>
-        </w:rPr>
-        <w:t>setAll</w:t>
-      </w:r>
-      <w:proofErr w:type="spellEnd"/>
-      <w:r>
-        <w:rPr>
-          <w:lang w:val="en-US"/>
-        </w:rPr>
-        <w:t>(</w:t>
-      </w:r>
-      <w:proofErr w:type="gramEnd"/>
-      <w:r>
-        <w:rPr>
-          <w:lang w:val="en-US"/>
-        </w:rPr>
-        <w:t>) and made hacky calls to it inside main().</w:t>
-      </w:r>
-    </w:p>
-    <w:p>
-      <w:pPr>
-        <w:pStyle w:val="BodyText"/>
-        <w:rPr>
-          <w:lang w:val="en-US"/>
-        </w:rPr>
-      </w:pPr>
-      <w:proofErr w:type="gramStart"/>
-      <w:r>
-        <w:rPr>
-          <w:lang w:val="en-US"/>
-        </w:rPr>
-        <w:t>AAS(</w:t>
-      </w:r>
-      <w:proofErr w:type="gramEnd"/>
-      <w:r>
-        <w:rPr>
-          <w:lang w:val="en-US"/>
-        </w:rPr>
-        <w:t>) is having issues.  It doesn’t think there are two angles.</w:t>
+        <w:t>Added setAll() and made hacky calls to it inside main().</w:t>
+      </w:r>
+    </w:p>
+    <w:p>
+      <w:pPr>
+        <w:pStyle w:val="BodyText"/>
+        <w:rPr>
+          <w:lang w:val="en-US"/>
+        </w:rPr>
+      </w:pPr>
+      <w:r>
+        <w:rPr>
+          <w:lang w:val="en-US"/>
+        </w:rPr>
+        <w:t>AAS() is having issues.  It doesn’t think there are two angles.</w:t>
       </w:r>
     </w:p>
     <w:p>
@@ -1757,21 +1424,7 @@
         <w:rPr>
           <w:lang w:val="en-US"/>
         </w:rPr>
-        <w:t xml:space="preserve">That implies that it’s in the </w:t>
-      </w:r>
-      <w:proofErr w:type="gramStart"/>
-      <w:r>
-        <w:rPr>
-          <w:lang w:val="en-US"/>
-        </w:rPr>
-        <w:t>SAS(</w:t>
-      </w:r>
-      <w:proofErr w:type="gramEnd"/>
-      <w:r>
-        <w:rPr>
-          <w:lang w:val="en-US"/>
-        </w:rPr>
-        <w:t>) section…which means that something in AAS() failed.</w:t>
+        <w:t>That implies that it’s in the SAS() section…which means that something in AAS() failed.</w:t>
       </w:r>
     </w:p>
     <w:p>
@@ -1838,29 +1491,7 @@
         <w:rPr>
           <w:lang w:val="en-US"/>
         </w:rPr>
-        <w:t xml:space="preserve">In </w:t>
-      </w:r>
-      <w:proofErr w:type="spellStart"/>
-      <w:proofErr w:type="gramStart"/>
-      <w:r>
-        <w:rPr>
-          <w:lang w:val="en-US"/>
-        </w:rPr>
-        <w:t>findDataAAS</w:t>
-      </w:r>
-      <w:proofErr w:type="spellEnd"/>
-      <w:r>
-        <w:rPr>
-          <w:lang w:val="en-US"/>
-        </w:rPr>
-        <w:t>(</w:t>
-      </w:r>
-      <w:proofErr w:type="gramEnd"/>
-      <w:r>
-        <w:rPr>
-          <w:lang w:val="en-US"/>
-        </w:rPr>
-        <w:t>) it seems the problem is in getting the ID for the correct side in the if statement.  If I have angles A &amp; B, I should look for side B (or A).</w:t>
+        <w:t>In findDataAAS() it seems the problem is in getting the ID for the correct side in the if statement.  If I have angles A &amp; B, I should look for side B (or A).</w:t>
       </w:r>
     </w:p>
     <w:p>
@@ -1888,7 +1519,6 @@
         <w:rPr>
           <w:lang w:val="en-US"/>
         </w:rPr>
-        <w:lastRenderedPageBreak/>
         <w:t xml:space="preserve">Now it appears that we </w:t>
       </w:r>
       <w:r>
@@ -1908,49 +1538,21 @@
         <w:rPr>
           <w:lang w:val="en-US"/>
         </w:rPr>
-        <w:t xml:space="preserve">  That’s because I assigned the angle result in </w:t>
-      </w:r>
-      <w:proofErr w:type="gramStart"/>
-      <w:r>
-        <w:rPr>
-          <w:lang w:val="en-US"/>
-        </w:rPr>
-        <w:t>AAS(</w:t>
-      </w:r>
-      <w:proofErr w:type="gramEnd"/>
-      <w:r>
-        <w:rPr>
-          <w:lang w:val="en-US"/>
-        </w:rPr>
-        <w:t>) incorrectly.</w:t>
-      </w:r>
-    </w:p>
-    <w:p>
-      <w:pPr>
-        <w:pStyle w:val="BodyText"/>
-        <w:rPr>
-          <w:lang w:val="en-US"/>
-        </w:rPr>
-      </w:pPr>
-      <w:r>
-        <w:rPr>
-          <w:lang w:val="en-US"/>
-        </w:rPr>
-        <w:t xml:space="preserve">Now it </w:t>
-      </w:r>
-      <w:proofErr w:type="spellStart"/>
-      <w:r>
-        <w:rPr>
-          <w:lang w:val="en-US"/>
-        </w:rPr>
-        <w:t>kinda</w:t>
-      </w:r>
-      <w:proofErr w:type="spellEnd"/>
-      <w:r>
-        <w:rPr>
-          <w:lang w:val="en-US"/>
-        </w:rPr>
-        <w:t xml:space="preserve"> appears to work.</w:t>
+        <w:t xml:space="preserve">  That’s because I assigned the angle result in AAS() incorrectly.</w:t>
+      </w:r>
+    </w:p>
+    <w:p>
+      <w:pPr>
+        <w:pStyle w:val="BodyText"/>
+        <w:rPr>
+          <w:lang w:val="en-US"/>
+        </w:rPr>
+      </w:pPr>
+      <w:r>
+        <w:rPr>
+          <w:lang w:val="en-US"/>
+        </w:rPr>
+        <w:t>Now it kinda appears to work.</w:t>
       </w:r>
     </w:p>
     <w:p>
@@ -2143,119 +1745,41 @@
         <w:rPr>
           <w:lang w:val="en-US"/>
         </w:rPr>
-        <w:t xml:space="preserve">The example that worked had the </w:t>
-      </w:r>
-      <w:proofErr w:type="spellStart"/>
-      <w:r>
-        <w:rPr>
-          <w:lang w:val="en-US"/>
-        </w:rPr>
-        <w:t>JButton</w:t>
-      </w:r>
-      <w:proofErr w:type="spellEnd"/>
-      <w:r>
-        <w:rPr>
-          <w:lang w:val="en-US"/>
-        </w:rPr>
-        <w:t xml:space="preserve"> added to the (base</w:t>
-      </w:r>
-      <w:proofErr w:type="gramStart"/>
-      <w:r>
-        <w:rPr>
-          <w:lang w:val="en-US"/>
-        </w:rPr>
-        <w:t>)</w:t>
-      </w:r>
-      <w:proofErr w:type="spellStart"/>
-      <w:r>
-        <w:rPr>
-          <w:lang w:val="en-US"/>
-        </w:rPr>
-        <w:t>JPanel</w:t>
-      </w:r>
-      <w:proofErr w:type="spellEnd"/>
-      <w:proofErr w:type="gramEnd"/>
-      <w:r>
-        <w:rPr>
-          <w:lang w:val="en-US"/>
-        </w:rPr>
-        <w:t xml:space="preserve"> that was added to the Container.</w:t>
-      </w:r>
-    </w:p>
-    <w:p>
-      <w:pPr>
-        <w:pStyle w:val="BodyText"/>
-        <w:rPr>
-          <w:lang w:val="en-US"/>
-        </w:rPr>
-      </w:pPr>
-      <w:r>
-        <w:rPr>
-          <w:lang w:val="en-US"/>
-        </w:rPr>
-        <w:t xml:space="preserve">Now I have a </w:t>
-      </w:r>
-      <w:proofErr w:type="spellStart"/>
-      <w:r>
-        <w:rPr>
-          <w:lang w:val="en-US"/>
-        </w:rPr>
-        <w:t>calcPanel</w:t>
-      </w:r>
-      <w:proofErr w:type="spellEnd"/>
-      <w:r>
-        <w:rPr>
-          <w:lang w:val="en-US"/>
-        </w:rPr>
-        <w:t>.</w:t>
-      </w:r>
-      <w:r>
-        <w:rPr>
-          <w:lang w:val="en-US"/>
-        </w:rPr>
-        <w:t xml:space="preserve">  Adding it to the </w:t>
-      </w:r>
-      <w:proofErr w:type="spellStart"/>
-      <w:r>
-        <w:rPr>
-          <w:lang w:val="en-US"/>
-        </w:rPr>
-        <w:t>basePanel</w:t>
-      </w:r>
-      <w:proofErr w:type="spellEnd"/>
-      <w:r>
-        <w:rPr>
-          <w:lang w:val="en-US"/>
-        </w:rPr>
-        <w:t xml:space="preserve"> doesn’t help.</w:t>
-      </w:r>
-    </w:p>
-    <w:p>
-      <w:pPr>
-        <w:pStyle w:val="BodyText"/>
-        <w:rPr>
-          <w:lang w:val="en-US"/>
-        </w:rPr>
-      </w:pPr>
-      <w:r>
-        <w:rPr>
-          <w:lang w:val="en-US"/>
-        </w:rPr>
-        <w:t xml:space="preserve">Set the layout, location and size of the </w:t>
-      </w:r>
-      <w:proofErr w:type="spellStart"/>
-      <w:r>
-        <w:rPr>
-          <w:lang w:val="en-US"/>
-        </w:rPr>
-        <w:t>calcPanel</w:t>
-      </w:r>
-      <w:proofErr w:type="spellEnd"/>
-      <w:r>
-        <w:rPr>
-          <w:lang w:val="en-US"/>
-        </w:rPr>
-        <w:t xml:space="preserve"> that the button goes on.  Now something shows up…in a weird place.</w:t>
+        <w:t>The example that worked had the JButton added to the (base)JPanel that was added to the Container.</w:t>
+      </w:r>
+    </w:p>
+    <w:p>
+      <w:pPr>
+        <w:pStyle w:val="BodyText"/>
+        <w:rPr>
+          <w:lang w:val="en-US"/>
+        </w:rPr>
+      </w:pPr>
+      <w:r>
+        <w:rPr>
+          <w:lang w:val="en-US"/>
+        </w:rPr>
+        <w:t>Now I have a calcPanel.</w:t>
+      </w:r>
+      <w:r>
+        <w:rPr>
+          <w:lang w:val="en-US"/>
+        </w:rPr>
+        <w:t xml:space="preserve">  Adding it to the basePanel doesn’t help.</w:t>
+      </w:r>
+    </w:p>
+    <w:p>
+      <w:pPr>
+        <w:pStyle w:val="BodyText"/>
+        <w:rPr>
+          <w:lang w:val="en-US"/>
+        </w:rPr>
+      </w:pPr>
+      <w:r>
+        <w:rPr>
+          <w:lang w:val="en-US"/>
+        </w:rPr>
+        <w:t>Set the layout, location and size of the calcPanel that the button goes on.  Now something shows up…in a weird place.</w:t>
       </w:r>
     </w:p>
     <w:p>
@@ -2325,21 +1849,7 @@
         <w:rPr>
           <w:lang w:val="en-US"/>
         </w:rPr>
-        <w:t xml:space="preserve">Y is under by 7 plus </w:t>
-      </w:r>
-      <w:proofErr w:type="spellStart"/>
-      <w:r>
-        <w:rPr>
-          <w:lang w:val="en-US"/>
-        </w:rPr>
-        <w:t>titlebar</w:t>
-      </w:r>
-      <w:proofErr w:type="spellEnd"/>
-      <w:r>
-        <w:rPr>
-          <w:lang w:val="en-US"/>
-        </w:rPr>
-        <w:t xml:space="preserve"> pixels.</w:t>
+        <w:t>Y is under by 7 plus titlebar pixels.</w:t>
       </w:r>
     </w:p>
     <w:p>
@@ -2531,35 +2041,7 @@
         <w:rPr>
           <w:lang w:val="en-US"/>
         </w:rPr>
-        <w:t xml:space="preserve">Find out what </w:t>
-      </w:r>
-      <w:proofErr w:type="spellStart"/>
-      <w:r>
-        <w:rPr>
-          <w:lang w:val="en-US"/>
-        </w:rPr>
-        <w:t>gokPixels</w:t>
-      </w:r>
-      <w:proofErr w:type="spellEnd"/>
-      <w:r>
-        <w:rPr>
-          <w:lang w:val="en-US"/>
-        </w:rPr>
-        <w:t xml:space="preserve"> and </w:t>
-      </w:r>
-      <w:proofErr w:type="spellStart"/>
-      <w:r>
-        <w:rPr>
-          <w:lang w:val="en-US"/>
-        </w:rPr>
-        <w:t>tbHeight</w:t>
-      </w:r>
-      <w:proofErr w:type="spellEnd"/>
-      <w:r>
-        <w:rPr>
-          <w:lang w:val="en-US"/>
-        </w:rPr>
-        <w:t xml:space="preserve"> really represent.</w:t>
+        <w:t>Find out what gokPixels and tbHeight really represent.</w:t>
       </w:r>
     </w:p>
     <w:p>
@@ -2605,21 +2087,7 @@
         <w:rPr>
           <w:lang w:val="en-US"/>
         </w:rPr>
-        <w:t xml:space="preserve">There’s a pile of different things that are piling up in </w:t>
-      </w:r>
-      <w:proofErr w:type="spellStart"/>
-      <w:r>
-        <w:rPr>
-          <w:lang w:val="en-US"/>
-        </w:rPr>
-        <w:t>TriangleGUI</w:t>
-      </w:r>
-      <w:proofErr w:type="spellEnd"/>
-      <w:r>
-        <w:rPr>
-          <w:lang w:val="en-US"/>
-        </w:rPr>
-        <w:t xml:space="preserve"> that probably need to be in separate classes, like…</w:t>
+        <w:t>There’s a pile of different things that are piling up in TriangleGUI that probably need to be in separate classes, like…</w:t>
       </w:r>
     </w:p>
     <w:p>
@@ -2633,14 +2101,12 @@
           <w:lang w:val="en-US"/>
         </w:rPr>
       </w:pPr>
-      <w:proofErr w:type="spellStart"/>
       <w:r>
         <w:rPr>
           <w:lang w:val="en-US"/>
         </w:rPr>
         <w:t>calcButton</w:t>
       </w:r>
-      <w:proofErr w:type="spellEnd"/>
     </w:p>
     <w:p>
       <w:pPr>
@@ -2653,14 +2119,12 @@
           <w:lang w:val="en-US"/>
         </w:rPr>
       </w:pPr>
-      <w:proofErr w:type="spellStart"/>
       <w:r>
         <w:rPr>
           <w:lang w:val="en-US"/>
         </w:rPr>
         <w:t>dataPanel</w:t>
       </w:r>
-      <w:proofErr w:type="spellEnd"/>
     </w:p>
     <w:p>
       <w:pPr>
@@ -2673,14 +2137,12 @@
           <w:lang w:val="en-US"/>
         </w:rPr>
       </w:pPr>
-      <w:proofErr w:type="spellStart"/>
       <w:r>
         <w:rPr>
           <w:lang w:val="en-US"/>
         </w:rPr>
         <w:t>valueField</w:t>
       </w:r>
-      <w:proofErr w:type="spellEnd"/>
     </w:p>
     <w:p>
       <w:pPr>
@@ -2693,14 +2155,12 @@
           <w:lang w:val="en-US"/>
         </w:rPr>
       </w:pPr>
-      <w:proofErr w:type="spellStart"/>
       <w:r>
         <w:rPr>
           <w:lang w:val="en-US"/>
         </w:rPr>
         <w:t>valueFieldAngle</w:t>
       </w:r>
-      <w:proofErr w:type="spellEnd"/>
     </w:p>
     <w:p>
       <w:pPr>
@@ -2713,14 +2173,12 @@
           <w:lang w:val="en-US"/>
         </w:rPr>
       </w:pPr>
-      <w:proofErr w:type="spellStart"/>
       <w:r>
         <w:rPr>
           <w:lang w:val="en-US"/>
         </w:rPr>
         <w:t>valueFieldSide</w:t>
       </w:r>
-      <w:proofErr w:type="spellEnd"/>
     </w:p>
     <w:p>
       <w:pPr>
@@ -2733,14 +2191,12 @@
           <w:lang w:val="en-US"/>
         </w:rPr>
       </w:pPr>
-      <w:proofErr w:type="spellStart"/>
       <w:r>
         <w:rPr>
           <w:lang w:val="en-US"/>
         </w:rPr>
         <w:t>graphicPanel</w:t>
       </w:r>
-      <w:proofErr w:type="spellEnd"/>
     </w:p>
     <w:p>
       <w:pPr>
@@ -2879,47 +2335,29 @@
         </w:rPr>
         <w:t>There was a bit where I wanted to return two different objects from a function (</w:t>
       </w:r>
-      <w:proofErr w:type="spellStart"/>
       <w:r>
         <w:rPr>
           <w:lang w:val="en-US"/>
         </w:rPr>
         <w:t>JFormattedTextField</w:t>
       </w:r>
-      <w:proofErr w:type="spellEnd"/>
       <w:r>
         <w:rPr>
           <w:lang w:val="en-US"/>
         </w:rPr>
         <w:t xml:space="preserve"> and </w:t>
       </w:r>
-      <w:proofErr w:type="spellStart"/>
       <w:r>
         <w:rPr>
           <w:lang w:val="en-US"/>
         </w:rPr>
         <w:t>JLabel</w:t>
       </w:r>
-      <w:proofErr w:type="spellEnd"/>
-      <w:r>
-        <w:rPr>
-          <w:lang w:val="en-US"/>
-        </w:rPr>
-        <w:t>), but Java doesn’t let you pass by reference and there’s no such thing as a pointer.  What I need to do instead is create a structure(</w:t>
-      </w:r>
-      <w:proofErr w:type="spellStart"/>
-      <w:r>
-        <w:rPr>
-          <w:lang w:val="en-US"/>
-        </w:rPr>
-        <w:t>ish</w:t>
-      </w:r>
-      <w:proofErr w:type="spellEnd"/>
-      <w:r>
-        <w:rPr>
-          <w:lang w:val="en-US"/>
-        </w:rPr>
-        <w:t>) thing.</w:t>
+      <w:r>
+        <w:rPr>
+          <w:lang w:val="en-US"/>
+        </w:rPr>
+        <w:t>), but Java doesn’t let you pass by reference and there’s no such thing as a pointer.  What I need to do instead is create a structure(ish) thing.</w:t>
       </w:r>
     </w:p>
     <w:p>
@@ -3009,35 +2447,7 @@
         <w:rPr>
           <w:lang w:val="en-US"/>
         </w:rPr>
-        <w:t xml:space="preserve">Find out what </w:t>
-      </w:r>
-      <w:proofErr w:type="spellStart"/>
-      <w:r>
-        <w:rPr>
-          <w:lang w:val="en-US"/>
-        </w:rPr>
-        <w:t>gokPixels</w:t>
-      </w:r>
-      <w:proofErr w:type="spellEnd"/>
-      <w:r>
-        <w:rPr>
-          <w:lang w:val="en-US"/>
-        </w:rPr>
-        <w:t xml:space="preserve"> and </w:t>
-      </w:r>
-      <w:proofErr w:type="spellStart"/>
-      <w:r>
-        <w:rPr>
-          <w:lang w:val="en-US"/>
-        </w:rPr>
-        <w:t>tbHeight</w:t>
-      </w:r>
-      <w:proofErr w:type="spellEnd"/>
-      <w:r>
-        <w:rPr>
-          <w:lang w:val="en-US"/>
-        </w:rPr>
-        <w:t xml:space="preserve"> really represent.</w:t>
+        <w:t>Find out what gokPixels and tbHeight really represent.</w:t>
       </w:r>
     </w:p>
     <w:p>
@@ -3073,7 +2483,6 @@
         <w:rPr>
           <w:lang w:val="en-US"/>
         </w:rPr>
-        <w:lastRenderedPageBreak/>
         <w:t>Find out how to format fields to only allow doubles</w:t>
       </w:r>
     </w:p>
@@ -3161,21 +2570,7 @@
         <w:rPr>
           <w:lang w:val="en-US"/>
         </w:rPr>
-        <w:t xml:space="preserve">Discovered that I hadn’t added the field and label to the </w:t>
-      </w:r>
-      <w:proofErr w:type="spellStart"/>
-      <w:r>
-        <w:rPr>
-          <w:lang w:val="en-US"/>
-        </w:rPr>
-        <w:t>dataPanel</w:t>
-      </w:r>
-      <w:proofErr w:type="spellEnd"/>
-      <w:r>
-        <w:rPr>
-          <w:lang w:val="en-US"/>
-        </w:rPr>
-        <w:t>.</w:t>
+        <w:t>Discovered that I hadn’t added the field and label to the dataPanel.</w:t>
       </w:r>
     </w:p>
     <w:p>
@@ -3276,7 +2671,6 @@
         </w:rPr>
         <w:t xml:space="preserve">I think I need </w:t>
       </w:r>
-      <w:proofErr w:type="spellStart"/>
       <w:r>
         <w:rPr>
           <w:rStyle w:val="HTMLCode"/>
@@ -3284,7 +2678,6 @@
         </w:rPr>
         <w:t>PropertyChangeListener</w:t>
       </w:r>
-      <w:proofErr w:type="spellEnd"/>
       <w:r>
         <w:t xml:space="preserve"> </w:t>
       </w:r>
@@ -3538,14 +2931,12 @@
           <w:lang w:val="en-US"/>
         </w:rPr>
       </w:pPr>
-      <w:proofErr w:type="spellStart"/>
       <w:r>
         <w:rPr>
           <w:lang w:val="en-US"/>
         </w:rPr>
         <w:t>xPos</w:t>
       </w:r>
-      <w:proofErr w:type="spellEnd"/>
     </w:p>
     <w:p>
       <w:pPr>
@@ -3558,15 +2949,12 @@
           <w:lang w:val="en-US"/>
         </w:rPr>
       </w:pPr>
-      <w:proofErr w:type="spellStart"/>
-      <w:r>
-        <w:rPr>
-          <w:lang w:val="en-US"/>
-        </w:rPr>
-        <w:lastRenderedPageBreak/>
+      <w:r>
+        <w:rPr>
+          <w:lang w:val="en-US"/>
+        </w:rPr>
         <w:t>yPos</w:t>
       </w:r>
-      <w:proofErr w:type="spellEnd"/>
     </w:p>
     <w:p>
       <w:pPr>
@@ -3692,16 +3080,8 @@
         <w:rPr>
           <w:lang w:val="en-US"/>
         </w:rPr>
-        <w:t xml:space="preserve">Started poking at </w:t>
-      </w:r>
-      <w:proofErr w:type="spellStart"/>
-      <w:r>
-        <w:rPr>
-          <w:lang w:val="en-US"/>
-        </w:rPr>
-        <w:t>Git</w:t>
-      </w:r>
-      <w:proofErr w:type="spellEnd"/>
+        <w:t>Started poking at Git</w:t>
+      </w:r>
     </w:p>
     <w:p>
       <w:pPr>
@@ -3757,21 +3137,7 @@
         <w:rPr>
           <w:lang w:val="en-US"/>
         </w:rPr>
-        <w:t xml:space="preserve">Also </w:t>
-      </w:r>
-      <w:proofErr w:type="spellStart"/>
-      <w:r>
-        <w:rPr>
-          <w:lang w:val="en-US"/>
-        </w:rPr>
-        <w:t>git</w:t>
-      </w:r>
-      <w:proofErr w:type="spellEnd"/>
-      <w:r>
-        <w:rPr>
-          <w:lang w:val="en-US"/>
-        </w:rPr>
-        <w:t xml:space="preserve"> </w:t>
+        <w:t xml:space="preserve">Also git </w:t>
       </w:r>
       <w:r>
         <w:rPr>
@@ -3808,21 +3174,7 @@
         <w:rPr>
           <w:lang w:val="en-US"/>
         </w:rPr>
-        <w:t xml:space="preserve">It would appear that you don’t need to install </w:t>
-      </w:r>
-      <w:proofErr w:type="spellStart"/>
-      <w:r>
-        <w:rPr>
-          <w:lang w:val="en-US"/>
-        </w:rPr>
-        <w:t>Git</w:t>
-      </w:r>
-      <w:proofErr w:type="spellEnd"/>
-      <w:r>
-        <w:rPr>
-          <w:lang w:val="en-US"/>
-        </w:rPr>
-        <w:t xml:space="preserve"> itself.</w:t>
+        <w:t>It would appear that you don’t need to install Git itself.</w:t>
       </w:r>
     </w:p>
     <w:p>
@@ -3886,41 +3238,25 @@
           <w:lang w:val="en-US"/>
         </w:rPr>
       </w:pPr>
-      <w:proofErr w:type="spellStart"/>
       <w:r>
         <w:rPr>
           <w:lang w:val="en-US"/>
         </w:rPr>
         <w:t>TriangleJava</w:t>
       </w:r>
-      <w:proofErr w:type="spellEnd"/>
-    </w:p>
-    <w:p>
-      <w:pPr>
-        <w:pStyle w:val="BodyText"/>
-        <w:rPr>
-          <w:lang w:val="en-US"/>
-        </w:rPr>
-      </w:pPr>
-      <w:r>
-        <w:rPr>
-          <w:lang w:val="en-US"/>
-        </w:rPr>
-        <w:t xml:space="preserve">Tried installing and running </w:t>
-      </w:r>
-      <w:proofErr w:type="spellStart"/>
-      <w:r>
-        <w:rPr>
-          <w:lang w:val="en-US"/>
-        </w:rPr>
-        <w:t>Git</w:t>
-      </w:r>
-      <w:proofErr w:type="spellEnd"/>
-      <w:r>
-        <w:rPr>
-          <w:lang w:val="en-US"/>
-        </w:rPr>
-        <w:t xml:space="preserve"> Extensions.  It appears that you really </w:t>
+    </w:p>
+    <w:p>
+      <w:pPr>
+        <w:pStyle w:val="BodyText"/>
+        <w:rPr>
+          <w:lang w:val="en-US"/>
+        </w:rPr>
+      </w:pPr>
+      <w:r>
+        <w:rPr>
+          <w:lang w:val="en-US"/>
+        </w:rPr>
+        <w:t xml:space="preserve">Tried installing and running Git Extensions.  It appears that you really </w:t>
       </w:r>
       <w:r>
         <w:rPr>
@@ -3933,21 +3269,7 @@
         <w:rPr>
           <w:lang w:val="en-US"/>
         </w:rPr>
-        <w:t xml:space="preserve"> need to have </w:t>
-      </w:r>
-      <w:proofErr w:type="spellStart"/>
-      <w:r>
-        <w:rPr>
-          <w:lang w:val="en-US"/>
-        </w:rPr>
-        <w:t>Git</w:t>
-      </w:r>
-      <w:proofErr w:type="spellEnd"/>
-      <w:r>
-        <w:rPr>
-          <w:lang w:val="en-US"/>
-        </w:rPr>
-        <w:t xml:space="preserve"> installed.</w:t>
+        <w:t xml:space="preserve"> need to have Git installed.</w:t>
       </w:r>
     </w:p>
     <w:p>
@@ -3973,35 +3295,7 @@
         <w:rPr>
           <w:lang w:val="en-US"/>
         </w:rPr>
-        <w:t xml:space="preserve">.  It would appear that the </w:t>
-      </w:r>
-      <w:proofErr w:type="spellStart"/>
-      <w:r>
-        <w:rPr>
-          <w:lang w:val="en-US"/>
-        </w:rPr>
-        <w:t>git</w:t>
-      </w:r>
-      <w:proofErr w:type="spellEnd"/>
-      <w:r>
-        <w:rPr>
-          <w:lang w:val="en-US"/>
-        </w:rPr>
-        <w:t xml:space="preserve"> extensions version referenced in the install tutorial I found, also included </w:t>
-      </w:r>
-      <w:proofErr w:type="spellStart"/>
-      <w:r>
-        <w:rPr>
-          <w:lang w:val="en-US"/>
-        </w:rPr>
-        <w:t>git</w:t>
-      </w:r>
-      <w:proofErr w:type="spellEnd"/>
-      <w:r>
-        <w:rPr>
-          <w:lang w:val="en-US"/>
-        </w:rPr>
-        <w:t>.  The more current version apparently doesn’t.</w:t>
+        <w:t>.  It would appear that the git extensions version referenced in the install tutorial I found, also included git.  The more current version apparently doesn’t.</w:t>
       </w:r>
     </w:p>
     <w:p>
@@ -4045,27 +3339,17 @@
         </w:rPr>
         <w:t xml:space="preserve">Added a rounding function </w:t>
       </w:r>
-      <w:proofErr w:type="spellStart"/>
-      <w:proofErr w:type="gramStart"/>
       <w:r>
         <w:rPr>
           <w:lang w:val="en-US"/>
         </w:rPr>
         <w:t>roundDouble</w:t>
       </w:r>
-      <w:proofErr w:type="spellEnd"/>
-      <w:r>
-        <w:rPr>
-          <w:lang w:val="en-US"/>
-        </w:rPr>
-        <w:t>(</w:t>
-      </w:r>
-      <w:proofErr w:type="gramEnd"/>
-      <w:r>
-        <w:rPr>
-          <w:lang w:val="en-US"/>
-        </w:rPr>
-        <w:t>) which makes the results readable.</w:t>
+      <w:r>
+        <w:rPr>
+          <w:lang w:val="en-US"/>
+        </w:rPr>
+        <w:t>() which makes the results readable.</w:t>
       </w:r>
     </w:p>
     <w:p>
@@ -4085,29 +3369,7 @@
         <w:rPr>
           <w:lang w:val="en-US"/>
         </w:rPr>
-        <w:t xml:space="preserve">the two shortest sides are shorter than the longest side.  In that case </w:t>
-      </w:r>
-      <w:proofErr w:type="spellStart"/>
-      <w:proofErr w:type="gramStart"/>
-      <w:r>
-        <w:rPr>
-          <w:lang w:val="en-US"/>
-        </w:rPr>
-        <w:t>lawOfCosines</w:t>
-      </w:r>
-      <w:proofErr w:type="spellEnd"/>
-      <w:r>
-        <w:rPr>
-          <w:lang w:val="en-US"/>
-        </w:rPr>
-        <w:t>(</w:t>
-      </w:r>
-      <w:proofErr w:type="gramEnd"/>
-      <w:r>
-        <w:rPr>
-          <w:lang w:val="en-US"/>
-        </w:rPr>
-        <w:t xml:space="preserve">) returns nan.  Can you even </w:t>
+        <w:t xml:space="preserve">the two shortest sides are shorter than the longest side.  In that case lawOfCosines() returns nan.  Can you even </w:t>
       </w:r>
       <w:r>
         <w:rPr>
@@ -4128,22 +3390,18 @@
         </w:rPr>
         <w:t xml:space="preserve">  </w:t>
       </w:r>
-      <w:proofErr w:type="spellStart"/>
-      <w:proofErr w:type="gramStart"/>
       <w:r>
         <w:rPr>
           <w:lang w:val="en-US"/>
         </w:rPr>
         <w:t>Double.isNaN</w:t>
       </w:r>
-      <w:proofErr w:type="spellEnd"/>
       <w:r>
         <w:rPr>
           <w:lang w:val="en-US"/>
         </w:rPr>
         <w:t>()</w:t>
       </w:r>
-      <w:proofErr w:type="gramEnd"/>
     </w:p>
     <w:p>
       <w:pPr>
@@ -4181,20 +3439,7 @@
           <w:lang w:val="en-US"/>
         </w:rPr>
         <w:br/>
-      </w:r>
-      <w:proofErr w:type="spellStart"/>
-      <w:r>
-        <w:rPr>
-          <w:lang w:val="en-US"/>
-        </w:rPr>
-        <w:t>selectAll</w:t>
-      </w:r>
-      <w:proofErr w:type="spellEnd"/>
-      <w:r>
-        <w:rPr>
-          <w:lang w:val="en-US"/>
-        </w:rPr>
-        <w:t>()</w:t>
+        <w:t>selectAll()</w:t>
       </w:r>
       <w:r>
         <w:rPr>
@@ -4209,14 +3454,12 @@
         </w:rPr>
         <w:br/>
       </w:r>
-      <w:proofErr w:type="spellStart"/>
       <w:r>
         <w:rPr>
           <w:lang w:val="en-US"/>
         </w:rPr>
         <w:t>registerKeyboardAction</w:t>
       </w:r>
-      <w:proofErr w:type="spellEnd"/>
     </w:p>
     <w:p>
       <w:pPr>
@@ -4299,36 +3542,7 @@
         <w:rPr>
           <w:lang w:val="en-US"/>
         </w:rPr>
-        <w:lastRenderedPageBreak/>
-        <w:t xml:space="preserve">Find out what </w:t>
-      </w:r>
-      <w:proofErr w:type="spellStart"/>
-      <w:r>
-        <w:rPr>
-          <w:lang w:val="en-US"/>
-        </w:rPr>
-        <w:t>gokPixels</w:t>
-      </w:r>
-      <w:proofErr w:type="spellEnd"/>
-      <w:r>
-        <w:rPr>
-          <w:lang w:val="en-US"/>
-        </w:rPr>
-        <w:t xml:space="preserve"> and </w:t>
-      </w:r>
-      <w:proofErr w:type="spellStart"/>
-      <w:r>
-        <w:rPr>
-          <w:lang w:val="en-US"/>
-        </w:rPr>
-        <w:t>tbHeight</w:t>
-      </w:r>
-      <w:proofErr w:type="spellEnd"/>
-      <w:r>
-        <w:rPr>
-          <w:lang w:val="en-US"/>
-        </w:rPr>
-        <w:t xml:space="preserve"> really represent.</w:t>
+        <w:t>Find out what gokPixels and tbHeight really represent.</w:t>
       </w:r>
     </w:p>
     <w:p>
@@ -4412,43 +3626,7 @@
         <w:rPr>
           <w:lang w:val="en-US"/>
         </w:rPr>
-        <w:t xml:space="preserve"> and FACTOR </w:t>
-      </w:r>
-      <w:proofErr w:type="spellStart"/>
-      <w:r>
-        <w:rPr>
-          <w:lang w:val="en-US"/>
-        </w:rPr>
-        <w:t>calc</w:t>
-      </w:r>
-      <w:proofErr w:type="spellEnd"/>
-      <w:r>
-        <w:rPr>
-          <w:lang w:val="en-US"/>
-        </w:rPr>
-        <w:t xml:space="preserve"> out of </w:t>
-      </w:r>
-      <w:proofErr w:type="spellStart"/>
-      <w:proofErr w:type="gramStart"/>
-      <w:r>
-        <w:rPr>
-          <w:lang w:val="en-US"/>
-        </w:rPr>
-        <w:t>roundDouble</w:t>
-      </w:r>
-      <w:proofErr w:type="spellEnd"/>
-      <w:r>
-        <w:rPr>
-          <w:lang w:val="en-US"/>
-        </w:rPr>
-        <w:t>(</w:t>
-      </w:r>
-      <w:proofErr w:type="gramEnd"/>
-      <w:r>
-        <w:rPr>
-          <w:lang w:val="en-US"/>
-        </w:rPr>
-        <w:t>) so it is only calculated once.</w:t>
+        <w:t xml:space="preserve"> and FACTOR calc out of roundDouble() so it is only calculated once.</w:t>
       </w:r>
       <w:r>
         <w:rPr>
@@ -4491,72 +3669,15 @@
         <w:rPr>
           <w:lang w:val="en-US"/>
         </w:rPr>
-        <w:t xml:space="preserve">It would probably make sense to use </w:t>
-      </w:r>
-      <w:proofErr w:type="spellStart"/>
-      <w:r>
-        <w:rPr>
-          <w:lang w:val="en-US"/>
-        </w:rPr>
-        <w:t>NumberFormat</w:t>
-      </w:r>
-      <w:proofErr w:type="spellEnd"/>
-      <w:r>
-        <w:rPr>
-          <w:lang w:val="en-US"/>
-        </w:rPr>
-        <w:t xml:space="preserve"> and .</w:t>
-      </w:r>
-      <w:proofErr w:type="spellStart"/>
-      <w:proofErr w:type="gramStart"/>
-      <w:r>
-        <w:rPr>
-          <w:lang w:val="en-US"/>
-        </w:rPr>
-        <w:t>setMaximumFractionDigits</w:t>
-      </w:r>
-      <w:proofErr w:type="spellEnd"/>
-      <w:r>
-        <w:rPr>
-          <w:lang w:val="en-US"/>
-        </w:rPr>
-        <w:t>(</w:t>
-      </w:r>
-      <w:proofErr w:type="gramEnd"/>
-      <w:r>
-        <w:rPr>
-          <w:lang w:val="en-US"/>
-        </w:rPr>
-        <w:t xml:space="preserve">) as a better method than the </w:t>
-      </w:r>
-      <w:proofErr w:type="spellStart"/>
-      <w:r>
-        <w:rPr>
-          <w:lang w:val="en-US"/>
-        </w:rPr>
-        <w:t>roundDouble</w:t>
-      </w:r>
-      <w:proofErr w:type="spellEnd"/>
-      <w:r>
-        <w:rPr>
-          <w:lang w:val="en-US"/>
-        </w:rPr>
-        <w:t>() thing.</w:t>
+        <w:t>It would probably make sense to use NumberFormat and .setMaximumFractionDigits() as a better method than the roundDouble() thing.</w:t>
       </w:r>
       <w:r>
         <w:rPr>
           <w:lang w:val="en-US"/>
         </w:rPr>
         <w:br/>
-      </w:r>
-      <w:proofErr w:type="spellStart"/>
-      <w:r>
-        <w:rPr>
-          <w:lang w:val="en-US"/>
-        </w:rPr>
         <w:t>getNumberInstance</w:t>
       </w:r>
-      <w:proofErr w:type="spellEnd"/>
     </w:p>
     <w:p>
       <w:pPr>
@@ -4622,21 +3743,7 @@
         <w:rPr>
           <w:lang w:val="en-US"/>
         </w:rPr>
-        <w:t xml:space="preserve">Created an RSA private/public key when the SSH thing didn’t want to work.  I’ve now got code up on GitHub, but I still don’t really know how to do a push in </w:t>
-      </w:r>
-      <w:proofErr w:type="spellStart"/>
-      <w:r>
-        <w:rPr>
-          <w:lang w:val="en-US"/>
-        </w:rPr>
-        <w:t>git</w:t>
-      </w:r>
-      <w:proofErr w:type="spellEnd"/>
-      <w:r>
-        <w:rPr>
-          <w:lang w:val="en-US"/>
-        </w:rPr>
-        <w:t xml:space="preserve"> Extensions.</w:t>
+        <w:t>Created an RSA private/public key when the SSH thing didn’t want to work.  I’ve now got code up on GitHub, but I still don’t really know how to do a push in git Extensions.</w:t>
       </w:r>
     </w:p>
     <w:p>
@@ -4698,35 +3805,7 @@
         <w:rPr>
           <w:lang w:val="en-US"/>
         </w:rPr>
-        <w:t xml:space="preserve">Note the </w:t>
-      </w:r>
-      <w:proofErr w:type="gramStart"/>
-      <w:r>
-        <w:rPr>
-          <w:lang w:val="en-US"/>
-        </w:rPr>
-        <w:t>main(</w:t>
-      </w:r>
-      <w:proofErr w:type="gramEnd"/>
-      <w:r>
-        <w:rPr>
-          <w:lang w:val="en-US"/>
-        </w:rPr>
-        <w:t xml:space="preserve">) function in the above example.  See what’s up with the </w:t>
-      </w:r>
-      <w:proofErr w:type="spellStart"/>
-      <w:r>
-        <w:rPr>
-          <w:lang w:val="en-US"/>
-        </w:rPr>
-        <w:t>invokeLater</w:t>
-      </w:r>
-      <w:proofErr w:type="spellEnd"/>
-      <w:r>
-        <w:rPr>
-          <w:lang w:val="en-US"/>
-        </w:rPr>
-        <w:t>, Runnable, run bit.</w:t>
+        <w:t>Note the main() function in the above example.  See what’s up with the invokeLater, Runnable, run bit.</w:t>
       </w:r>
     </w:p>
     <w:p>
@@ -4773,35 +3852,7 @@
         <w:rPr>
           <w:lang w:val="en-US"/>
         </w:rPr>
-        <w:t xml:space="preserve">It would appear that the refs/for/ prefix that tells </w:t>
-      </w:r>
-      <w:proofErr w:type="spellStart"/>
-      <w:r>
-        <w:rPr>
-          <w:lang w:val="en-US"/>
-        </w:rPr>
-        <w:t>Gerrit</w:t>
-      </w:r>
-      <w:proofErr w:type="spellEnd"/>
-      <w:r>
-        <w:rPr>
-          <w:lang w:val="en-US"/>
-        </w:rPr>
-        <w:t xml:space="preserve"> that a code review should be created.  It’s only part of the tool chain if </w:t>
-      </w:r>
-      <w:proofErr w:type="spellStart"/>
-      <w:r>
-        <w:rPr>
-          <w:lang w:val="en-US"/>
-        </w:rPr>
-        <w:t>Gerrit</w:t>
-      </w:r>
-      <w:proofErr w:type="spellEnd"/>
-      <w:r>
-        <w:rPr>
-          <w:lang w:val="en-US"/>
-        </w:rPr>
-        <w:t xml:space="preserve"> is involved…which it isn’t.</w:t>
+        <w:t>It would appear that the refs/for/ prefix that tells Gerrit that a code review should be created.  It’s only part of the tool chain if Gerrit is involved…which it isn’t.</w:t>
       </w:r>
     </w:p>
     <w:p>
@@ -4841,107 +3892,35 @@
         <w:rPr>
           <w:lang w:val="en-US"/>
         </w:rPr>
-        <w:t xml:space="preserve">It's messed up (not formatted) after you hit the </w:t>
-      </w:r>
-      <w:proofErr w:type="spellStart"/>
-      <w:r>
-        <w:rPr>
-          <w:lang w:val="en-US"/>
-        </w:rPr>
-        <w:t>calc</w:t>
-      </w:r>
-      <w:proofErr w:type="spellEnd"/>
-      <w:r>
-        <w:rPr>
-          <w:lang w:val="en-US"/>
-        </w:rPr>
-        <w:t xml:space="preserve"> button.  It's not just the long fractional stuff.  Whole numbers show up as n.0 instead of n.00.</w:t>
-      </w:r>
-    </w:p>
-    <w:p>
-      <w:pPr>
-        <w:pStyle w:val="BodyText"/>
-        <w:rPr>
-          <w:lang w:val="en-US"/>
-        </w:rPr>
-      </w:pPr>
-      <w:r>
-        <w:rPr>
-          <w:lang w:val="en-US"/>
-        </w:rPr>
-        <w:t xml:space="preserve">Is there something that needs to happen in </w:t>
-      </w:r>
-      <w:proofErr w:type="spellStart"/>
-      <w:proofErr w:type="gramStart"/>
-      <w:r>
-        <w:rPr>
-          <w:lang w:val="en-US"/>
-        </w:rPr>
-        <w:t>field.setText</w:t>
-      </w:r>
-      <w:proofErr w:type="spellEnd"/>
-      <w:r>
-        <w:rPr>
-          <w:lang w:val="en-US"/>
-        </w:rPr>
-        <w:t>(</w:t>
-      </w:r>
-      <w:proofErr w:type="gramEnd"/>
-      <w:r>
-        <w:rPr>
-          <w:lang w:val="en-US"/>
-        </w:rPr>
-        <w:t xml:space="preserve">) in </w:t>
-      </w:r>
-      <w:proofErr w:type="spellStart"/>
-      <w:r>
-        <w:rPr>
-          <w:lang w:val="en-US"/>
-        </w:rPr>
-        <w:t>actionPerformed</w:t>
-      </w:r>
-      <w:proofErr w:type="spellEnd"/>
-      <w:r>
-        <w:rPr>
-          <w:lang w:val="en-US"/>
-        </w:rPr>
-        <w:t>()?</w:t>
-      </w:r>
-    </w:p>
-    <w:p>
-      <w:pPr>
-        <w:pStyle w:val="BodyText"/>
-        <w:rPr>
-          <w:lang w:val="en-US"/>
-        </w:rPr>
-      </w:pPr>
-      <w:r>
-        <w:rPr>
-          <w:lang w:val="en-US"/>
-        </w:rPr>
-        <w:t xml:space="preserve">I was trying to modify FormatterFactoryDemo.java so the text in the fields would be selected when the field got the focus, but feel into a hole with </w:t>
-      </w:r>
-      <w:proofErr w:type="spellStart"/>
-      <w:proofErr w:type="gramStart"/>
-      <w:r>
-        <w:rPr>
-          <w:lang w:val="en-US"/>
-        </w:rPr>
-        <w:t>registerKeyboardAction</w:t>
-      </w:r>
-      <w:proofErr w:type="spellEnd"/>
-      <w:r>
-        <w:rPr>
-          <w:lang w:val="en-US"/>
-        </w:rPr>
-        <w:t>(</w:t>
-      </w:r>
-      <w:proofErr w:type="gramEnd"/>
-      <w:r>
-        <w:rPr>
-          <w:lang w:val="en-US"/>
-        </w:rPr>
-        <w:t>) which is deprecated.</w:t>
+        <w:t>It's messed up (not formatted) after you hit the calc button.  It's not just the long fractional stuff.  Whole numbers show up as n.0 instead of n.00.</w:t>
+      </w:r>
+    </w:p>
+    <w:p>
+      <w:pPr>
+        <w:pStyle w:val="BodyText"/>
+        <w:rPr>
+          <w:lang w:val="en-US"/>
+        </w:rPr>
+      </w:pPr>
+      <w:r>
+        <w:rPr>
+          <w:lang w:val="en-US"/>
+        </w:rPr>
+        <w:t>Is there something that needs to happen in field.setText() in actionPerformed()?</w:t>
+      </w:r>
+    </w:p>
+    <w:p>
+      <w:pPr>
+        <w:pStyle w:val="BodyText"/>
+        <w:rPr>
+          <w:lang w:val="en-US"/>
+        </w:rPr>
+      </w:pPr>
+      <w:r>
+        <w:rPr>
+          <w:lang w:val="en-US"/>
+        </w:rPr>
+        <w:t>I was trying to modify FormatterFactoryDemo.java so the text in the fields would be selected when the field got the focus, but feel into a hole with registerKeyboardAction() which is deprecated.</w:t>
       </w:r>
     </w:p>
     <w:p>
@@ -4976,49 +3955,29 @@
         </w:rPr>
         <w:t xml:space="preserve">Came up with bounding box co-ordinates for the graphics window, but right now they live inside </w:t>
       </w:r>
-      <w:proofErr w:type="spellStart"/>
-      <w:proofErr w:type="gramStart"/>
       <w:r>
         <w:rPr>
           <w:lang w:val="en-US"/>
         </w:rPr>
         <w:t>createDataPanel</w:t>
       </w:r>
-      <w:proofErr w:type="spellEnd"/>
-      <w:r>
-        <w:rPr>
-          <w:lang w:val="en-US"/>
-        </w:rPr>
-        <w:t>(</w:t>
-      </w:r>
-      <w:proofErr w:type="gramEnd"/>
-      <w:r>
-        <w:rPr>
-          <w:lang w:val="en-US"/>
-        </w:rPr>
-        <w:t xml:space="preserve">).  I’ll need them outside that function.  I could move all that positioning code to a more public place, or I could just have a function to set those values that’s called in </w:t>
-      </w:r>
-      <w:proofErr w:type="spellStart"/>
-      <w:proofErr w:type="gramStart"/>
+      <w:r>
+        <w:rPr>
+          <w:lang w:val="en-US"/>
+        </w:rPr>
+        <w:t xml:space="preserve">().  I’ll need them outside that function.  I could move all that positioning code to a more public place, or I could just have a function to set those values that’s called in </w:t>
+      </w:r>
       <w:r>
         <w:rPr>
           <w:lang w:val="en-US"/>
         </w:rPr>
         <w:t>createDataPanel</w:t>
       </w:r>
-      <w:proofErr w:type="spellEnd"/>
-      <w:r>
-        <w:rPr>
-          <w:lang w:val="en-US"/>
-        </w:rPr>
-        <w:t>(</w:t>
-      </w:r>
-      <w:proofErr w:type="gramEnd"/>
-      <w:r>
-        <w:rPr>
-          <w:lang w:val="en-US"/>
-        </w:rPr>
-        <w:t>).</w:t>
+      <w:r>
+        <w:rPr>
+          <w:lang w:val="en-US"/>
+        </w:rPr>
+        <w:t>().</w:t>
       </w:r>
     </w:p>
     <w:p>
@@ -5037,7 +3996,6 @@
           <w:b/>
           <w:bCs/>
         </w:rPr>
-        <w:lastRenderedPageBreak/>
         <w:t>Sunday 07/15/18</w:t>
       </w:r>
     </w:p>
@@ -5066,21 +4024,7 @@
         <w:rPr>
           <w:lang w:val="en-US"/>
         </w:rPr>
-        <w:t xml:space="preserve">It also appears that </w:t>
-      </w:r>
-      <w:proofErr w:type="gramStart"/>
-      <w:r>
-        <w:rPr>
-          <w:lang w:val="en-US"/>
-        </w:rPr>
-        <w:t>repaint(</w:t>
-      </w:r>
-      <w:proofErr w:type="gramEnd"/>
-      <w:r>
-        <w:rPr>
-          <w:lang w:val="en-US"/>
-        </w:rPr>
-        <w:t xml:space="preserve">) doesn’t call paint().  </w:t>
+        <w:t xml:space="preserve">It also appears that repaint() doesn’t call paint().  </w:t>
       </w:r>
     </w:p>
     <w:p>
@@ -5109,257 +4053,79 @@
           <w:lang w:val="en-US"/>
         </w:rPr>
       </w:pPr>
-      <w:proofErr w:type="gramStart"/>
-      <w:r>
-        <w:rPr>
-          <w:lang w:val="en-US"/>
-        </w:rPr>
-        <w:t>Repaint(</w:t>
-      </w:r>
-      <w:proofErr w:type="gramEnd"/>
-      <w:r>
-        <w:rPr>
-          <w:lang w:val="en-US"/>
-        </w:rPr>
-        <w:t xml:space="preserve">) isn’t anywhere in the paint() </w:t>
-      </w:r>
-      <w:proofErr w:type="spellStart"/>
-      <w:r>
-        <w:rPr>
-          <w:lang w:val="en-US"/>
-        </w:rPr>
-        <w:t>foodchain</w:t>
-      </w:r>
-      <w:proofErr w:type="spellEnd"/>
-      <w:r>
-        <w:rPr>
-          <w:lang w:val="en-US"/>
-        </w:rPr>
-        <w:t>.  It may just be something that says something needs to eventually be repainted.</w:t>
-      </w:r>
-    </w:p>
-    <w:p>
-      <w:pPr>
-        <w:pStyle w:val="BodyText"/>
-        <w:rPr>
-          <w:lang w:val="en-US"/>
-        </w:rPr>
-      </w:pPr>
-      <w:r>
-        <w:rPr>
-          <w:lang w:val="en-US"/>
-        </w:rPr>
-        <w:t xml:space="preserve">There’s some Composite stuff that I’m clueless on that I added to my </w:t>
-      </w:r>
-      <w:proofErr w:type="gramStart"/>
-      <w:r>
-        <w:rPr>
-          <w:lang w:val="en-US"/>
-        </w:rPr>
-        <w:t>paint(</w:t>
-      </w:r>
-      <w:proofErr w:type="gramEnd"/>
-      <w:r>
-        <w:rPr>
-          <w:lang w:val="en-US"/>
-        </w:rPr>
-        <w:t>).</w:t>
-      </w:r>
-      <w:r>
-        <w:rPr>
-          <w:lang w:val="en-US"/>
-        </w:rPr>
-        <w:t xml:space="preserve">  It doesn’t matter, because </w:t>
-      </w:r>
-      <w:proofErr w:type="gramStart"/>
-      <w:r>
-        <w:rPr>
-          <w:lang w:val="en-US"/>
-        </w:rPr>
-        <w:t>paint(</w:t>
-      </w:r>
-      <w:proofErr w:type="gramEnd"/>
-      <w:r>
-        <w:rPr>
-          <w:lang w:val="en-US"/>
-        </w:rPr>
-        <w:t>) still never gets called.</w:t>
-      </w:r>
-    </w:p>
-    <w:p>
-      <w:pPr>
-        <w:pStyle w:val="BodyText"/>
-        <w:rPr>
-          <w:lang w:val="en-US"/>
-        </w:rPr>
-      </w:pPr>
-      <w:r>
-        <w:rPr>
-          <w:lang w:val="en-US"/>
-        </w:rPr>
-        <w:t xml:space="preserve">The weather example extends </w:t>
-      </w:r>
-      <w:proofErr w:type="spellStart"/>
-      <w:r>
-        <w:rPr>
-          <w:lang w:val="en-US"/>
-        </w:rPr>
-        <w:t>JApplet</w:t>
-      </w:r>
-      <w:proofErr w:type="spellEnd"/>
-      <w:r>
-        <w:rPr>
-          <w:lang w:val="en-US"/>
-        </w:rPr>
-        <w:t xml:space="preserve"> and implements </w:t>
-      </w:r>
-      <w:proofErr w:type="spellStart"/>
-      <w:r>
-        <w:rPr>
-          <w:lang w:val="en-US"/>
-        </w:rPr>
-        <w:t>ChangeListener</w:t>
-      </w:r>
-      <w:proofErr w:type="spellEnd"/>
-      <w:r>
-        <w:rPr>
-          <w:lang w:val="en-US"/>
-        </w:rPr>
-        <w:t>.</w:t>
-      </w:r>
-    </w:p>
-    <w:p>
-      <w:pPr>
-        <w:pStyle w:val="BodyText"/>
-        <w:rPr>
-          <w:lang w:val="en-US"/>
-        </w:rPr>
-      </w:pPr>
-      <w:r>
-        <w:rPr>
-          <w:lang w:val="en-US"/>
-        </w:rPr>
-        <w:t xml:space="preserve">When you slide the slider, there’s a </w:t>
-      </w:r>
-      <w:proofErr w:type="spellStart"/>
-      <w:proofErr w:type="gramStart"/>
-      <w:r>
-        <w:rPr>
-          <w:lang w:val="en-US"/>
-        </w:rPr>
-        <w:t>stateChanged</w:t>
-      </w:r>
-      <w:proofErr w:type="spellEnd"/>
-      <w:r>
-        <w:rPr>
-          <w:lang w:val="en-US"/>
-        </w:rPr>
-        <w:t>(</w:t>
-      </w:r>
-      <w:proofErr w:type="gramEnd"/>
-      <w:r>
-        <w:rPr>
-          <w:lang w:val="en-US"/>
-        </w:rPr>
-        <w:t>) event which sets the temperature and calls repaint.</w:t>
-      </w:r>
-    </w:p>
-    <w:p>
-      <w:pPr>
-        <w:pStyle w:val="BodyText"/>
-        <w:rPr>
-          <w:lang w:val="en-US"/>
-        </w:rPr>
-      </w:pPr>
-      <w:r>
-        <w:rPr>
-          <w:lang w:val="en-US"/>
-        </w:rPr>
-        <w:t xml:space="preserve">Right now </w:t>
-      </w:r>
-      <w:proofErr w:type="spellStart"/>
-      <w:r>
-        <w:rPr>
-          <w:lang w:val="en-US"/>
-        </w:rPr>
-        <w:t>TriangleGUI</w:t>
-      </w:r>
-      <w:proofErr w:type="spellEnd"/>
-      <w:r>
-        <w:rPr>
-          <w:lang w:val="en-US"/>
-        </w:rPr>
-        <w:t xml:space="preserve"> is extending </w:t>
-      </w:r>
-      <w:proofErr w:type="spellStart"/>
-      <w:r>
-        <w:rPr>
-          <w:lang w:val="en-US"/>
-        </w:rPr>
-        <w:t>JFrame</w:t>
-      </w:r>
-      <w:proofErr w:type="spellEnd"/>
-      <w:r>
-        <w:rPr>
-          <w:lang w:val="en-US"/>
-        </w:rPr>
-        <w:t xml:space="preserve"> implementing </w:t>
-      </w:r>
-      <w:proofErr w:type="spellStart"/>
-      <w:r>
-        <w:rPr>
-          <w:lang w:val="en-US"/>
-        </w:rPr>
-        <w:t>ActionListener</w:t>
-      </w:r>
-      <w:proofErr w:type="spellEnd"/>
-      <w:r>
-        <w:rPr>
-          <w:lang w:val="en-US"/>
-        </w:rPr>
-        <w:t>.  I don’t think I’m currently really doing anything with the listener part.</w:t>
-      </w:r>
-      <w:r>
-        <w:rPr>
-          <w:lang w:val="en-US"/>
-        </w:rPr>
-        <w:t xml:space="preserve">  Correction…I’m using </w:t>
-      </w:r>
-      <w:proofErr w:type="spellStart"/>
-      <w:r>
-        <w:rPr>
-          <w:lang w:val="en-US"/>
-        </w:rPr>
-        <w:t>ActionListener</w:t>
-      </w:r>
-      <w:proofErr w:type="spellEnd"/>
-      <w:r>
-        <w:rPr>
-          <w:lang w:val="en-US"/>
-        </w:rPr>
-        <w:t xml:space="preserve"> to call </w:t>
-      </w:r>
-      <w:proofErr w:type="spellStart"/>
-      <w:proofErr w:type="gramStart"/>
-      <w:r>
-        <w:rPr>
-          <w:lang w:val="en-US"/>
-        </w:rPr>
-        <w:t>actionPerformed</w:t>
-      </w:r>
-      <w:proofErr w:type="spellEnd"/>
-      <w:r>
-        <w:rPr>
-          <w:lang w:val="en-US"/>
-        </w:rPr>
-        <w:t>(</w:t>
-      </w:r>
-      <w:proofErr w:type="gramEnd"/>
-      <w:r>
-        <w:rPr>
-          <w:lang w:val="en-US"/>
-        </w:rPr>
-        <w:t>).</w:t>
+      <w:r>
+        <w:rPr>
+          <w:lang w:val="en-US"/>
+        </w:rPr>
+        <w:t>Repaint() isn’t anywhere in the paint() foodchain.  It may just be something that says something needs to eventually be repainted.</w:t>
+      </w:r>
+    </w:p>
+    <w:p>
+      <w:pPr>
+        <w:pStyle w:val="BodyText"/>
+        <w:rPr>
+          <w:lang w:val="en-US"/>
+        </w:rPr>
+      </w:pPr>
+      <w:r>
+        <w:rPr>
+          <w:lang w:val="en-US"/>
+        </w:rPr>
+        <w:t>There’s some Composite stuff that I’m clueless on that I added to my paint().</w:t>
+      </w:r>
+      <w:r>
+        <w:rPr>
+          <w:lang w:val="en-US"/>
+        </w:rPr>
+        <w:t xml:space="preserve">  It doesn’t matter, because paint() still never gets called.</w:t>
+      </w:r>
+    </w:p>
+    <w:p>
+      <w:pPr>
+        <w:pStyle w:val="BodyText"/>
+        <w:rPr>
+          <w:lang w:val="en-US"/>
+        </w:rPr>
+      </w:pPr>
+      <w:r>
+        <w:rPr>
+          <w:lang w:val="en-US"/>
+        </w:rPr>
+        <w:t>The weather example extends JApplet and implements ChangeListener.</w:t>
+      </w:r>
+    </w:p>
+    <w:p>
+      <w:pPr>
+        <w:pStyle w:val="BodyText"/>
+        <w:rPr>
+          <w:lang w:val="en-US"/>
+        </w:rPr>
+      </w:pPr>
+      <w:r>
+        <w:rPr>
+          <w:lang w:val="en-US"/>
+        </w:rPr>
+        <w:t>When you slide the slider, there’s a stateChanged() event which sets the temperature and calls repaint.</w:t>
+      </w:r>
+    </w:p>
+    <w:p>
+      <w:pPr>
+        <w:pStyle w:val="BodyText"/>
+        <w:rPr>
+          <w:lang w:val="en-US"/>
+        </w:rPr>
+      </w:pPr>
+      <w:r>
+        <w:rPr>
+          <w:lang w:val="en-US"/>
+        </w:rPr>
+        <w:t>Right now TriangleGUI is extending JFrame implementing ActionListener.  I don’t think I’m currently really doing anything with the listener part.</w:t>
+      </w:r>
+      <w:r>
+        <w:rPr>
+          <w:lang w:val="en-US"/>
+        </w:rPr>
+        <w:t xml:space="preserve">  Correction…I’m using ActionListener to call actionPerformed().</w:t>
       </w:r>
     </w:p>
     <w:p>
@@ -5405,7 +4171,6 @@
       <w:r>
         <w:t xml:space="preserve">package </w:t>
       </w:r>
-      <w:proofErr w:type="spellStart"/>
       <w:r>
         <w:rPr>
           <w:b/>
@@ -5413,7 +4178,6 @@
         </w:rPr>
         <w:t>javafx.scene.shape</w:t>
       </w:r>
-      <w:proofErr w:type="spellEnd"/>
     </w:p>
     <w:p>
       <w:pPr>
@@ -5462,21 +4226,7 @@
         <w:rPr>
           <w:lang w:val="en-US"/>
         </w:rPr>
-        <w:t xml:space="preserve">Trying to get </w:t>
-      </w:r>
-      <w:proofErr w:type="gramStart"/>
-      <w:r>
-        <w:rPr>
-          <w:lang w:val="en-US"/>
-        </w:rPr>
-        <w:t>paint(</w:t>
-      </w:r>
-      <w:proofErr w:type="gramEnd"/>
-      <w:r>
-        <w:rPr>
-          <w:lang w:val="en-US"/>
-        </w:rPr>
-        <w:t>) to work…</w:t>
+        <w:t>Trying to get paint() to work…</w:t>
       </w:r>
     </w:p>
     <w:p>
@@ -5507,57 +4257,7 @@
         <w:rPr>
           <w:lang w:val="en-US"/>
         </w:rPr>
-        <w:t xml:space="preserve">I have </w:t>
-      </w:r>
-      <w:proofErr w:type="spellStart"/>
-      <w:r>
-        <w:rPr>
-          <w:lang w:val="en-US"/>
-        </w:rPr>
-        <w:t>mPainter</w:t>
-      </w:r>
-      <w:proofErr w:type="spellEnd"/>
-      <w:r>
-        <w:rPr>
-          <w:lang w:val="en-US"/>
-        </w:rPr>
-        <w:t xml:space="preserve"> added to </w:t>
-      </w:r>
-      <w:proofErr w:type="spellStart"/>
-      <w:r>
-        <w:rPr>
-          <w:lang w:val="en-US"/>
-        </w:rPr>
-        <w:t>dataPanel</w:t>
-      </w:r>
-      <w:proofErr w:type="spellEnd"/>
-      <w:r>
-        <w:rPr>
-          <w:lang w:val="en-US"/>
-        </w:rPr>
-        <w:t xml:space="preserve"> in </w:t>
-      </w:r>
-      <w:proofErr w:type="spellStart"/>
-      <w:proofErr w:type="gramStart"/>
-      <w:r>
-        <w:rPr>
-          <w:lang w:val="en-US"/>
-        </w:rPr>
-        <w:t>createDataPanel</w:t>
-      </w:r>
-      <w:proofErr w:type="spellEnd"/>
-      <w:r>
-        <w:rPr>
-          <w:lang w:val="en-US"/>
-        </w:rPr>
-        <w:t>(</w:t>
-      </w:r>
-      <w:proofErr w:type="gramEnd"/>
-      <w:r>
-        <w:rPr>
-          <w:lang w:val="en-US"/>
-        </w:rPr>
-        <w:t>).  Is there something else missing?</w:t>
+        <w:t>I have mPainter added to dataPanel in createDataPanel().  Is there something else missing?</w:t>
       </w:r>
     </w:p>
     <w:p>
@@ -5581,76 +4281,18 @@
           <w:lang w:val="en-US"/>
         </w:rPr>
       </w:pPr>
-      <w:proofErr w:type="spellStart"/>
-      <w:r>
-        <w:rPr>
-          <w:lang w:val="en-US"/>
-        </w:rPr>
-        <w:t>JApplet</w:t>
-      </w:r>
-      <w:proofErr w:type="spellEnd"/>
-      <w:r>
-        <w:rPr>
-          <w:lang w:val="en-US"/>
-        </w:rPr>
-        <w:t xml:space="preserve"> is down the </w:t>
-      </w:r>
-      <w:proofErr w:type="spellStart"/>
-      <w:r>
-        <w:rPr>
-          <w:lang w:val="en-US"/>
-        </w:rPr>
-        <w:t>foodchain</w:t>
-      </w:r>
-      <w:proofErr w:type="spellEnd"/>
-      <w:r>
-        <w:rPr>
-          <w:lang w:val="en-US"/>
-        </w:rPr>
-        <w:t xml:space="preserve"> from Container.  Panel (not </w:t>
-      </w:r>
-      <w:proofErr w:type="spellStart"/>
-      <w:r>
-        <w:rPr>
-          <w:lang w:val="en-US"/>
-        </w:rPr>
-        <w:t>JPanel</w:t>
-      </w:r>
-      <w:proofErr w:type="spellEnd"/>
-      <w:r>
-        <w:rPr>
-          <w:lang w:val="en-US"/>
-        </w:rPr>
-        <w:t>) is up the chain from Container</w:t>
-      </w:r>
-      <w:r>
-        <w:rPr>
-          <w:lang w:val="en-US"/>
-        </w:rPr>
-        <w:t xml:space="preserve"> in the </w:t>
-      </w:r>
-      <w:proofErr w:type="spellStart"/>
-      <w:r>
-        <w:rPr>
-          <w:lang w:val="en-US"/>
-        </w:rPr>
-        <w:t>JApplet</w:t>
-      </w:r>
-      <w:proofErr w:type="spellEnd"/>
-      <w:r>
-        <w:rPr>
-          <w:lang w:val="en-US"/>
-        </w:rPr>
-        <w:t xml:space="preserve"> </w:t>
-      </w:r>
-      <w:proofErr w:type="spellStart"/>
-      <w:r>
-        <w:rPr>
-          <w:lang w:val="en-US"/>
-        </w:rPr>
-        <w:t>heirarchy</w:t>
-      </w:r>
-      <w:proofErr w:type="spellEnd"/>
+      <w:r>
+        <w:rPr>
+          <w:lang w:val="en-US"/>
+        </w:rPr>
+        <w:t>JApplet is down the foodchain from Container.  Panel (not JPanel) is up the chain from Container</w:t>
+      </w:r>
+      <w:r>
+        <w:rPr>
+          <w:lang w:val="en-US"/>
+        </w:rPr>
+        <w:t xml:space="preserve"> in the JApplet heirarchy</w:t>
+      </w:r>
       <w:r>
         <w:rPr>
           <w:lang w:val="en-US"/>
@@ -5669,85 +4311,21 @@
         <w:rPr>
           <w:lang w:val="en-US"/>
         </w:rPr>
-        <w:t xml:space="preserve">I put in an explicit call to </w:t>
-      </w:r>
-      <w:proofErr w:type="gramStart"/>
-      <w:r>
-        <w:rPr>
-          <w:lang w:val="en-US"/>
-        </w:rPr>
-        <w:t>paint(</w:t>
-      </w:r>
-      <w:proofErr w:type="gramEnd"/>
-      <w:r>
-        <w:rPr>
-          <w:lang w:val="en-US"/>
-        </w:rPr>
-        <w:t xml:space="preserve">).  It gets into </w:t>
-      </w:r>
-      <w:proofErr w:type="gramStart"/>
-      <w:r>
-        <w:rPr>
-          <w:lang w:val="en-US"/>
-        </w:rPr>
-        <w:t>paint(</w:t>
-      </w:r>
-      <w:proofErr w:type="gramEnd"/>
-      <w:r>
-        <w:rPr>
-          <w:lang w:val="en-US"/>
-        </w:rPr>
-        <w:t xml:space="preserve">), but it blows up when I try to call </w:t>
-      </w:r>
-      <w:proofErr w:type="spellStart"/>
-      <w:r>
-        <w:rPr>
-          <w:lang w:val="en-US"/>
-        </w:rPr>
-        <w:t>drawLine</w:t>
-      </w:r>
-      <w:proofErr w:type="spellEnd"/>
-      <w:r>
-        <w:rPr>
-          <w:lang w:val="en-US"/>
-        </w:rPr>
-        <w:t>().</w:t>
-      </w:r>
-    </w:p>
-    <w:p>
-      <w:pPr>
-        <w:pStyle w:val="BodyText"/>
-        <w:rPr>
-          <w:lang w:val="en-US"/>
-        </w:rPr>
-      </w:pPr>
-      <w:proofErr w:type="spellStart"/>
-      <w:r>
-        <w:rPr>
-          <w:lang w:val="en-US"/>
-        </w:rPr>
-        <w:t>TriangleGUI</w:t>
-      </w:r>
-      <w:proofErr w:type="spellEnd"/>
-      <w:r>
-        <w:rPr>
-          <w:lang w:val="en-US"/>
-        </w:rPr>
-        <w:t>-&gt;</w:t>
-      </w:r>
-      <w:proofErr w:type="spellStart"/>
-      <w:r>
-        <w:rPr>
-          <w:lang w:val="en-US"/>
-        </w:rPr>
-        <w:t>JFrame</w:t>
-      </w:r>
-      <w:proofErr w:type="spellEnd"/>
-      <w:r>
-        <w:rPr>
-          <w:lang w:val="en-US"/>
-        </w:rPr>
-        <w:t>-&gt;Frame</w:t>
+        <w:t>I put in an explicit call to paint().  It gets into paint(), but it blows up when I try to call drawLine().</w:t>
+      </w:r>
+    </w:p>
+    <w:p>
+      <w:pPr>
+        <w:pStyle w:val="BodyText"/>
+        <w:rPr>
+          <w:lang w:val="en-US"/>
+        </w:rPr>
+      </w:pPr>
+      <w:r>
+        <w:rPr>
+          <w:lang w:val="en-US"/>
+        </w:rPr>
+        <w:t>TriangleGUI-&gt;JFrame-&gt;Frame</w:t>
       </w:r>
       <w:r>
         <w:rPr>
@@ -5763,61 +4341,25 @@
           <w:lang w:val="en-US"/>
         </w:rPr>
       </w:pPr>
-      <w:proofErr w:type="spellStart"/>
-      <w:r>
-        <w:rPr>
-          <w:lang w:val="en-US"/>
-        </w:rPr>
-        <w:t>JFrame</w:t>
-      </w:r>
-      <w:proofErr w:type="spellEnd"/>
-      <w:r>
-        <w:rPr>
-          <w:lang w:val="en-US"/>
-        </w:rPr>
-        <w:t xml:space="preserve"> is also in the Container food chain.</w:t>
-      </w:r>
-    </w:p>
-    <w:p>
-      <w:pPr>
-        <w:pStyle w:val="BodyText"/>
-        <w:rPr>
-          <w:lang w:val="en-US"/>
-        </w:rPr>
-      </w:pPr>
-      <w:r>
-        <w:rPr>
-          <w:lang w:val="en-US"/>
-        </w:rPr>
-        <w:t xml:space="preserve">Once I dispensed with the separate painter object and just implemented </w:t>
-      </w:r>
-      <w:proofErr w:type="gramStart"/>
-      <w:r>
-        <w:rPr>
-          <w:lang w:val="en-US"/>
-        </w:rPr>
-        <w:t>paint(</w:t>
-      </w:r>
-      <w:proofErr w:type="gramEnd"/>
-      <w:r>
-        <w:rPr>
-          <w:lang w:val="en-US"/>
-        </w:rPr>
-        <w:t xml:space="preserve">) in </w:t>
-      </w:r>
-      <w:proofErr w:type="spellStart"/>
-      <w:r>
-        <w:rPr>
-          <w:lang w:val="en-US"/>
-        </w:rPr>
-        <w:t>TriangleGUI</w:t>
-      </w:r>
-      <w:proofErr w:type="spellEnd"/>
-      <w:r>
-        <w:rPr>
-          <w:lang w:val="en-US"/>
-        </w:rPr>
-        <w:t>, I managed to get paint() to get called after a repaint().</w:t>
+      <w:r>
+        <w:rPr>
+          <w:lang w:val="en-US"/>
+        </w:rPr>
+        <w:t>JFrame is also in the Container food chain.</w:t>
+      </w:r>
+    </w:p>
+    <w:p>
+      <w:pPr>
+        <w:pStyle w:val="BodyText"/>
+        <w:rPr>
+          <w:lang w:val="en-US"/>
+        </w:rPr>
+      </w:pPr>
+      <w:r>
+        <w:rPr>
+          <w:lang w:val="en-US"/>
+        </w:rPr>
+        <w:t>Once I dispensed with the separate painter object and just implemented paint() in TriangleGUI, I managed to get paint() to get called after a repaint().</w:t>
       </w:r>
     </w:p>
     <w:p>
@@ -5846,7 +4388,6 @@
           <w:noProof/>
           <w:lang w:val="en-US" w:eastAsia="en-US"/>
         </w:rPr>
-        <w:lastRenderedPageBreak/>
         <w:drawing>
           <wp:inline distT="0" distB="0" distL="0" distR="0" wp14:anchorId="6595D9D6" wp14:editId="72BF6871">
             <wp:extent cx="1810512" cy="1557039"/>
@@ -5917,58 +4458,28 @@
         <w:rPr>
           <w:lang w:val="en-US"/>
         </w:rPr>
-        <w:t xml:space="preserve">Perhaps it’s because it’s relative to the whole app frame rather than the </w:t>
-      </w:r>
-      <w:proofErr w:type="spellStart"/>
-      <w:r>
-        <w:rPr>
-          <w:lang w:val="en-US"/>
-        </w:rPr>
-        <w:t>dataPanel</w:t>
-      </w:r>
-      <w:proofErr w:type="spellEnd"/>
-      <w:r>
-        <w:rPr>
-          <w:lang w:val="en-US"/>
-        </w:rPr>
-        <w:t>.</w:t>
-      </w:r>
-    </w:p>
-    <w:p>
-      <w:pPr>
-        <w:pStyle w:val="BodyText"/>
-        <w:rPr>
-          <w:lang w:val="en-US"/>
-        </w:rPr>
-      </w:pPr>
-      <w:r>
-        <w:rPr>
-          <w:lang w:val="en-US"/>
-        </w:rPr>
-        <w:t xml:space="preserve">Maybe </w:t>
-      </w:r>
-      <w:proofErr w:type="gramStart"/>
-      <w:r>
-        <w:rPr>
-          <w:lang w:val="en-US"/>
-        </w:rPr>
-        <w:t>paint(</w:t>
-      </w:r>
-      <w:proofErr w:type="gramEnd"/>
-      <w:r>
-        <w:rPr>
-          <w:lang w:val="en-US"/>
-        </w:rPr>
-        <w:t xml:space="preserve">) needs to be relative to the </w:t>
-      </w:r>
-      <w:proofErr w:type="spellStart"/>
+        <w:t>Perhaps it’s because it’s relative to the whole app frame rather than the dataPanel.</w:t>
+      </w:r>
+    </w:p>
+    <w:p>
+      <w:pPr>
+        <w:pStyle w:val="BodyText"/>
+        <w:rPr>
+          <w:lang w:val="en-US"/>
+        </w:rPr>
+      </w:pPr>
+      <w:r>
+        <w:rPr>
+          <w:lang w:val="en-US"/>
+        </w:rPr>
+        <w:t xml:space="preserve">Maybe paint() needs to be relative to the </w:t>
+      </w:r>
       <w:r>
         <w:rPr>
           <w:lang w:val="en-US"/>
         </w:rPr>
         <w:t>mGraphicPanel</w:t>
       </w:r>
-      <w:proofErr w:type="spellEnd"/>
       <w:r>
         <w:rPr>
           <w:lang w:val="en-US"/>
@@ -6114,35 +4625,7 @@
         <w:rPr>
           <w:lang w:val="en-US"/>
         </w:rPr>
-        <w:t xml:space="preserve">Find out what </w:t>
-      </w:r>
-      <w:proofErr w:type="spellStart"/>
-      <w:r>
-        <w:rPr>
-          <w:lang w:val="en-US"/>
-        </w:rPr>
-        <w:t>gokPixels</w:t>
-      </w:r>
-      <w:proofErr w:type="spellEnd"/>
-      <w:r>
-        <w:rPr>
-          <w:lang w:val="en-US"/>
-        </w:rPr>
-        <w:t xml:space="preserve"> and </w:t>
-      </w:r>
-      <w:proofErr w:type="spellStart"/>
-      <w:r>
-        <w:rPr>
-          <w:lang w:val="en-US"/>
-        </w:rPr>
-        <w:t>tbHeight</w:t>
-      </w:r>
-      <w:proofErr w:type="spellEnd"/>
-      <w:r>
-        <w:rPr>
-          <w:lang w:val="en-US"/>
-        </w:rPr>
-        <w:t xml:space="preserve"> really represent.</w:t>
+        <w:t>Find out what gokPixels and tbHeight really represent.</w:t>
       </w:r>
     </w:p>
     <w:p>
@@ -6162,14 +4645,12 @@
         </w:rPr>
         <w:t xml:space="preserve">See if having a separate </w:t>
       </w:r>
-      <w:proofErr w:type="spellStart"/>
       <w:r>
         <w:rPr>
           <w:lang w:val="en-US"/>
         </w:rPr>
         <w:t>mGraphicPanel</w:t>
       </w:r>
-      <w:proofErr w:type="spellEnd"/>
       <w:r>
         <w:rPr>
           <w:lang w:val="en-US"/>
@@ -6181,35 +4662,7 @@
           <w:lang w:val="en-US"/>
         </w:rPr>
         <w:br/>
-        <w:t xml:space="preserve">Would that be by extending </w:t>
-      </w:r>
-      <w:proofErr w:type="spellStart"/>
-      <w:r>
-        <w:rPr>
-          <w:lang w:val="en-US"/>
-        </w:rPr>
-        <w:t>JPanel</w:t>
-      </w:r>
-      <w:proofErr w:type="spellEnd"/>
-      <w:r>
-        <w:rPr>
-          <w:lang w:val="en-US"/>
-        </w:rPr>
-        <w:t xml:space="preserve"> and overriding </w:t>
-      </w:r>
-      <w:proofErr w:type="gramStart"/>
-      <w:r>
-        <w:rPr>
-          <w:lang w:val="en-US"/>
-        </w:rPr>
-        <w:t>paint(</w:t>
-      </w:r>
-      <w:proofErr w:type="gramEnd"/>
-      <w:r>
-        <w:rPr>
-          <w:lang w:val="en-US"/>
-        </w:rPr>
-        <w:t>)?</w:t>
+        <w:t>Would that be by extending JPanel and overriding paint()?</w:t>
       </w:r>
       <w:r>
         <w:rPr>
@@ -6241,20 +4694,7 @@
           <w:lang w:val="en-US"/>
         </w:rPr>
         <w:br/>
-      </w:r>
-      <w:proofErr w:type="spellStart"/>
-      <w:r>
-        <w:rPr>
-          <w:lang w:val="en-US"/>
-        </w:rPr>
-        <w:t>selectAll</w:t>
-      </w:r>
-      <w:proofErr w:type="spellEnd"/>
-      <w:r>
-        <w:rPr>
-          <w:lang w:val="en-US"/>
-        </w:rPr>
-        <w:t>()</w:t>
+        <w:t>selectAll()</w:t>
       </w:r>
       <w:r>
         <w:rPr>
@@ -6268,15 +4708,8 @@
           <w:lang w:val="en-US"/>
         </w:rPr>
         <w:br/>
-      </w:r>
-      <w:proofErr w:type="spellStart"/>
-      <w:r>
-        <w:rPr>
-          <w:lang w:val="en-US"/>
-        </w:rPr>
         <w:t>registerKeyboardAction</w:t>
       </w:r>
-      <w:proofErr w:type="spellEnd"/>
     </w:p>
     <w:p>
       <w:pPr>
@@ -6325,20 +4758,7 @@
           <w:lang w:val="en-US"/>
         </w:rPr>
         <w:br/>
-      </w:r>
-      <w:proofErr w:type="spellStart"/>
-      <w:r>
-        <w:rPr>
-          <w:lang w:val="en-US"/>
-        </w:rPr>
-        <w:t>getSize</w:t>
-      </w:r>
-      <w:proofErr w:type="spellEnd"/>
-      <w:r>
-        <w:rPr>
-          <w:lang w:val="en-US"/>
-        </w:rPr>
-        <w:t>()</w:t>
+        <w:t>getSize()</w:t>
       </w:r>
     </w:p>
     <w:p>
@@ -6368,43 +4788,7 @@
         <w:rPr>
           <w:lang w:val="en-US"/>
         </w:rPr>
-        <w:t xml:space="preserve"> and FACTOR </w:t>
-      </w:r>
-      <w:proofErr w:type="spellStart"/>
-      <w:r>
-        <w:rPr>
-          <w:lang w:val="en-US"/>
-        </w:rPr>
-        <w:t>calc</w:t>
-      </w:r>
-      <w:proofErr w:type="spellEnd"/>
-      <w:r>
-        <w:rPr>
-          <w:lang w:val="en-US"/>
-        </w:rPr>
-        <w:t xml:space="preserve"> out of </w:t>
-      </w:r>
-      <w:proofErr w:type="spellStart"/>
-      <w:proofErr w:type="gramStart"/>
-      <w:r>
-        <w:rPr>
-          <w:lang w:val="en-US"/>
-        </w:rPr>
-        <w:t>roundDouble</w:t>
-      </w:r>
-      <w:proofErr w:type="spellEnd"/>
-      <w:r>
-        <w:rPr>
-          <w:lang w:val="en-US"/>
-        </w:rPr>
-        <w:t>(</w:t>
-      </w:r>
-      <w:proofErr w:type="gramEnd"/>
-      <w:r>
-        <w:rPr>
-          <w:lang w:val="en-US"/>
-        </w:rPr>
-        <w:t>) so it is only calculated once.</w:t>
+        <w:t xml:space="preserve"> and FACTOR calc out of roundDouble() so it is only calculated once.</w:t>
       </w:r>
       <w:r>
         <w:rPr>
@@ -6429,113 +4813,41 @@
         <w:rPr>
           <w:lang w:val="en-US"/>
         </w:rPr>
-        <w:t xml:space="preserve">It would probably make sense to use </w:t>
-      </w:r>
-      <w:proofErr w:type="spellStart"/>
-      <w:r>
-        <w:rPr>
-          <w:lang w:val="en-US"/>
-        </w:rPr>
-        <w:t>NumberFormat</w:t>
-      </w:r>
-      <w:proofErr w:type="spellEnd"/>
-      <w:r>
-        <w:rPr>
-          <w:lang w:val="en-US"/>
-        </w:rPr>
-        <w:t xml:space="preserve"> and .</w:t>
-      </w:r>
-      <w:proofErr w:type="spellStart"/>
-      <w:proofErr w:type="gramStart"/>
-      <w:r>
-        <w:rPr>
-          <w:lang w:val="en-US"/>
-        </w:rPr>
-        <w:t>setMaximumFractionDigits</w:t>
-      </w:r>
-      <w:proofErr w:type="spellEnd"/>
-      <w:r>
-        <w:rPr>
-          <w:lang w:val="en-US"/>
-        </w:rPr>
-        <w:t>(</w:t>
-      </w:r>
-      <w:proofErr w:type="gramEnd"/>
-      <w:r>
-        <w:rPr>
-          <w:lang w:val="en-US"/>
-        </w:rPr>
-        <w:t xml:space="preserve">) as a better method than the </w:t>
-      </w:r>
-      <w:proofErr w:type="spellStart"/>
-      <w:r>
-        <w:rPr>
-          <w:lang w:val="en-US"/>
-        </w:rPr>
-        <w:t>roundDouble</w:t>
-      </w:r>
-      <w:proofErr w:type="spellEnd"/>
-      <w:r>
-        <w:rPr>
-          <w:lang w:val="en-US"/>
-        </w:rPr>
-        <w:t>() thing.</w:t>
+        <w:t>It would probably make sense to use NumberFormat and .setMaximumFractionDigits() as a better method than the roundDouble() thing.</w:t>
       </w:r>
       <w:r>
         <w:rPr>
           <w:lang w:val="en-US"/>
         </w:rPr>
         <w:br/>
-      </w:r>
-      <w:proofErr w:type="spellStart"/>
-      <w:r>
-        <w:rPr>
-          <w:lang w:val="en-US"/>
-        </w:rPr>
         <w:t>getNumberInstance</w:t>
       </w:r>
-      <w:proofErr w:type="spellEnd"/>
-    </w:p>
-    <w:p>
-      <w:pPr>
-        <w:pStyle w:val="BodyText"/>
-        <w:rPr>
-          <w:lang w:val="en-US"/>
-        </w:rPr>
-      </w:pPr>
-      <w:r>
-        <w:rPr>
-          <w:lang w:val="en-US"/>
-        </w:rPr>
-        <w:t xml:space="preserve">Set up the </w:t>
-      </w:r>
-      <w:proofErr w:type="spellStart"/>
-      <w:r>
-        <w:rPr>
-          <w:lang w:val="en-US"/>
-        </w:rPr>
-        <w:t>mGraphicPanel</w:t>
-      </w:r>
-      <w:proofErr w:type="spellEnd"/>
-      <w:r>
-        <w:rPr>
-          <w:lang w:val="en-US"/>
-        </w:rPr>
-        <w:t>.  It may be pretty much the way I had the painter before.  Now I’m harvesting the width and height from the parent object member data.</w:t>
-      </w:r>
-    </w:p>
-    <w:p>
-      <w:pPr>
-        <w:pStyle w:val="BodyText"/>
-        <w:rPr>
-          <w:lang w:val="en-US"/>
-        </w:rPr>
-      </w:pPr>
-      <w:r>
-        <w:rPr>
-          <w:lang w:val="en-US"/>
-        </w:rPr>
-        <w:lastRenderedPageBreak/>
+    </w:p>
+    <w:p>
+      <w:pPr>
+        <w:pStyle w:val="BodyText"/>
+        <w:rPr>
+          <w:lang w:val="en-US"/>
+        </w:rPr>
+      </w:pPr>
+      <w:r>
+        <w:rPr>
+          <w:lang w:val="en-US"/>
+        </w:rPr>
+        <w:t>Set up the mGraphicPanel.  It may be pretty much the way I had the painter before.  Now I’m harvesting the width and height from the parent object member data.</w:t>
+      </w:r>
+    </w:p>
+    <w:p>
+      <w:pPr>
+        <w:pStyle w:val="BodyText"/>
+        <w:rPr>
+          <w:lang w:val="en-US"/>
+        </w:rPr>
+      </w:pPr>
+      <w:r>
+        <w:rPr>
+          <w:lang w:val="en-US"/>
+        </w:rPr>
         <w:t>The origin seems to be right where I want it.  The size has issues.  Width = 410, height = 290.</w:t>
       </w:r>
     </w:p>
@@ -6615,39 +4927,17 @@
         </w:rPr>
         <w:t xml:space="preserve">Calculate the angle of the </w:t>
       </w:r>
-      <w:proofErr w:type="spellStart"/>
-      <w:r>
-        <w:rPr>
-          <w:lang w:val="en-US"/>
-        </w:rPr>
-        <w:t>GraphicsPanel</w:t>
-      </w:r>
-      <w:proofErr w:type="spellEnd"/>
-      <w:r>
-        <w:rPr>
-          <w:lang w:val="en-US"/>
-        </w:rPr>
-        <w:t xml:space="preserve"> </w:t>
-      </w:r>
-      <w:r>
-        <w:rPr>
-          <w:lang w:val="en-US"/>
-        </w:rPr>
-        <w:t>bounding box diagonal (</w:t>
-      </w:r>
-      <w:proofErr w:type="spellStart"/>
-      <w:r>
-        <w:rPr>
-          <w:lang w:val="en-US"/>
-        </w:rPr>
-        <w:t>bbDiagAngle</w:t>
-      </w:r>
-      <w:proofErr w:type="spellEnd"/>
-      <w:r>
-        <w:rPr>
-          <w:lang w:val="en-US"/>
-        </w:rPr>
-        <w:t>).</w:t>
+      <w:r>
+        <w:rPr>
+          <w:lang w:val="en-US"/>
+        </w:rPr>
+        <w:t xml:space="preserve">GraphicsPanel </w:t>
+      </w:r>
+      <w:r>
+        <w:rPr>
+          <w:lang w:val="en-US"/>
+        </w:rPr>
+        <w:t>bounding box diagonal (bbDiagAngle).</w:t>
       </w:r>
     </w:p>
     <w:p>
@@ -6709,19 +4999,11 @@
           <w:lang w:val="en-US"/>
         </w:rPr>
       </w:pPr>
-      <w:proofErr w:type="spellStart"/>
-      <w:r>
-        <w:rPr>
-          <w:lang w:val="en-US"/>
-        </w:rPr>
-        <w:t>Verticies</w:t>
-      </w:r>
-      <w:proofErr w:type="spellEnd"/>
-      <w:r>
-        <w:rPr>
-          <w:lang w:val="en-US"/>
-        </w:rPr>
-        <w:t xml:space="preserve"> at Angle A and B will be at the lower corners of the</w:t>
+      <w:r>
+        <w:rPr>
+          <w:lang w:val="en-US"/>
+        </w:rPr>
+        <w:t>Verticies at Angle A and B will be at the lower corners of the</w:t>
       </w:r>
       <w:r>
         <w:rPr>
@@ -6871,21 +5153,7 @@
         <w:rPr>
           <w:lang w:val="en-US"/>
         </w:rPr>
-        <w:t xml:space="preserve">If the angle is greater than </w:t>
-      </w:r>
-      <w:proofErr w:type="spellStart"/>
-      <w:r>
-        <w:rPr>
-          <w:lang w:val="en-US"/>
-        </w:rPr>
-        <w:t>bbDiagAngle</w:t>
-      </w:r>
-      <w:proofErr w:type="spellEnd"/>
-      <w:r>
-        <w:rPr>
-          <w:lang w:val="en-US"/>
-        </w:rPr>
-        <w:t xml:space="preserve">, the side will intersect the top of the bounding box.  Otherwise, it will intersect the </w:t>
+        <w:t xml:space="preserve">If the angle is greater than bbDiagAngle, the side will intersect the top of the bounding box.  Otherwise, it will intersect the </w:t>
       </w:r>
       <w:r>
         <w:rPr>
@@ -6991,21 +5259,7 @@
         <w:rPr>
           <w:lang w:val="en-US"/>
         </w:rPr>
-        <w:t xml:space="preserve">It finally </w:t>
-      </w:r>
-      <w:proofErr w:type="spellStart"/>
-      <w:r>
-        <w:rPr>
-          <w:lang w:val="en-US"/>
-        </w:rPr>
-        <w:t>kinda</w:t>
-      </w:r>
-      <w:proofErr w:type="spellEnd"/>
-      <w:r>
-        <w:rPr>
-          <w:lang w:val="en-US"/>
-        </w:rPr>
-        <w:t xml:space="preserve"> looks like it might actually look.</w:t>
+        <w:t>It finally kinda looks like it might actually look.</w:t>
       </w:r>
     </w:p>
     <w:p>
@@ -7027,55 +5281,11 @@
         </w:rPr>
         <w:t xml:space="preserve">pparently, there’s not a </w:t>
       </w:r>
-      <w:proofErr w:type="gramStart"/>
-      <w:r>
-        <w:rPr>
-          <w:lang w:val="en-US"/>
-        </w:rPr>
-        <w:t>resize(</w:t>
-      </w:r>
-      <w:proofErr w:type="gramEnd"/>
-      <w:r>
-        <w:rPr>
-          <w:lang w:val="en-US"/>
-        </w:rPr>
-        <w:t xml:space="preserve">) that’s automatically called when stuff is resized.  You need a </w:t>
-      </w:r>
-      <w:proofErr w:type="spellStart"/>
-      <w:r>
-        <w:rPr>
-          <w:lang w:val="en-US"/>
-        </w:rPr>
-        <w:t>ComponentListener</w:t>
-      </w:r>
-      <w:proofErr w:type="spellEnd"/>
-      <w:r>
-        <w:rPr>
-          <w:lang w:val="en-US"/>
-        </w:rPr>
-        <w:t xml:space="preserve"> and a </w:t>
-      </w:r>
-      <w:proofErr w:type="spellStart"/>
-      <w:proofErr w:type="gramStart"/>
-      <w:r>
-        <w:rPr>
-          <w:lang w:val="en-US"/>
-        </w:rPr>
-        <w:t>componentResized</w:t>
-      </w:r>
-      <w:proofErr w:type="spellEnd"/>
-      <w:r>
-        <w:rPr>
-          <w:lang w:val="en-US"/>
-        </w:rPr>
-        <w:t>(</w:t>
-      </w:r>
-      <w:proofErr w:type="gramEnd"/>
-      <w:r>
-        <w:rPr>
-          <w:lang w:val="en-US"/>
-        </w:rPr>
-        <w:t>) function.</w:t>
+      <w:r>
+        <w:rPr>
+          <w:lang w:val="en-US"/>
+        </w:rPr>
+        <w:t>resize() that’s automatically called when stuff is resized.  You need a ComponentListener and a componentResized() function.</w:t>
       </w:r>
     </w:p>
     <w:p>
@@ -7234,35 +5444,7 @@
         <w:rPr>
           <w:lang w:val="en-US"/>
         </w:rPr>
-        <w:t xml:space="preserve">Find out what </w:t>
-      </w:r>
-      <w:proofErr w:type="spellStart"/>
-      <w:r>
-        <w:rPr>
-          <w:lang w:val="en-US"/>
-        </w:rPr>
-        <w:t>gokPixels</w:t>
-      </w:r>
-      <w:proofErr w:type="spellEnd"/>
-      <w:r>
-        <w:rPr>
-          <w:lang w:val="en-US"/>
-        </w:rPr>
-        <w:t xml:space="preserve"> and </w:t>
-      </w:r>
-      <w:proofErr w:type="spellStart"/>
-      <w:r>
-        <w:rPr>
-          <w:lang w:val="en-US"/>
-        </w:rPr>
-        <w:t>tbHeight</w:t>
-      </w:r>
-      <w:proofErr w:type="spellEnd"/>
-      <w:r>
-        <w:rPr>
-          <w:lang w:val="en-US"/>
-        </w:rPr>
-        <w:t xml:space="preserve"> really represent.</w:t>
+        <w:t>Find out what gokPixels and tbHeight really represent.</w:t>
       </w:r>
     </w:p>
     <w:p>
@@ -7280,22 +5462,7 @@
         <w:rPr>
           <w:lang w:val="en-US"/>
         </w:rPr>
-        <w:lastRenderedPageBreak/>
-        <w:t xml:space="preserve">Do we still need </w:t>
-      </w:r>
-      <w:proofErr w:type="spellStart"/>
-      <w:r>
-        <w:rPr>
-          <w:lang w:val="en-US"/>
-        </w:rPr>
-        <w:t>screenWidth</w:t>
-      </w:r>
-      <w:proofErr w:type="spellEnd"/>
-      <w:r>
-        <w:rPr>
-          <w:lang w:val="en-US"/>
-        </w:rPr>
-        <w:t>/Height in member data?</w:t>
+        <w:t>Do we still need screenWidth/Height in member data?</w:t>
       </w:r>
       <w:r>
         <w:rPr>
@@ -7316,41 +5483,11 @@
           <w:lang w:val="en-US"/>
         </w:rPr>
       </w:pPr>
-      <w:proofErr w:type="spellStart"/>
-      <w:proofErr w:type="gramStart"/>
-      <w:r>
-        <w:rPr>
-          <w:lang w:val="en-US"/>
-        </w:rPr>
-        <w:t>frameX</w:t>
-      </w:r>
-      <w:proofErr w:type="spellEnd"/>
-      <w:r>
-        <w:rPr>
-          <w:lang w:val="en-US"/>
-        </w:rPr>
-        <w:t>/Y</w:t>
-      </w:r>
-      <w:proofErr w:type="gramEnd"/>
-      <w:r>
-        <w:rPr>
-          <w:lang w:val="en-US"/>
-        </w:rPr>
-        <w:t xml:space="preserve"> should be </w:t>
-      </w:r>
-      <w:proofErr w:type="spellStart"/>
-      <w:r>
-        <w:rPr>
-          <w:lang w:val="en-US"/>
-        </w:rPr>
-        <w:t>mFrame</w:t>
-      </w:r>
-      <w:proofErr w:type="spellEnd"/>
-      <w:r>
-        <w:rPr>
-          <w:lang w:val="en-US"/>
-        </w:rPr>
-        <w:t>.</w:t>
+      <w:r>
+        <w:rPr>
+          <w:lang w:val="en-US"/>
+        </w:rPr>
+        <w:t>frameX/Y should be mFrame.</w:t>
       </w:r>
       <w:r>
         <w:rPr>
@@ -7385,43 +5522,7 @@
         <w:rPr>
           <w:lang w:val="en-US"/>
         </w:rPr>
-        <w:t xml:space="preserve">I was thinking I could use </w:t>
-      </w:r>
-      <w:proofErr w:type="gramStart"/>
-      <w:r>
-        <w:rPr>
-          <w:lang w:val="en-US"/>
-        </w:rPr>
-        <w:t>SAS(</w:t>
-      </w:r>
-      <w:proofErr w:type="gramEnd"/>
-      <w:r>
-        <w:rPr>
-          <w:lang w:val="en-US"/>
-        </w:rPr>
-        <w:t xml:space="preserve">) and AAS() to get vertex information, but they harvest and modify the triangle data for the triangle we want to represent.  You’ll need to use </w:t>
-      </w:r>
-      <w:proofErr w:type="spellStart"/>
-      <w:proofErr w:type="gramStart"/>
-      <w:r>
-        <w:rPr>
-          <w:lang w:val="en-US"/>
-        </w:rPr>
-        <w:t>lawOfSines</w:t>
-      </w:r>
-      <w:proofErr w:type="spellEnd"/>
-      <w:r>
-        <w:rPr>
-          <w:lang w:val="en-US"/>
-        </w:rPr>
-        <w:t>(</w:t>
-      </w:r>
-      <w:proofErr w:type="gramEnd"/>
-      <w:r>
-        <w:rPr>
-          <w:lang w:val="en-US"/>
-        </w:rPr>
-        <w:t>) directly.</w:t>
+        <w:t>I was thinking I could use SAS() and AAS() to get vertex information, but they harvest and modify the triangle data for the triangle we want to represent.  You’ll need to use lawOfSines() directly.</w:t>
       </w:r>
     </w:p>
     <w:p>
@@ -7450,77 +5551,25 @@
           <w:lang w:val="en-US"/>
         </w:rPr>
       </w:pPr>
-      <w:proofErr w:type="spellStart"/>
-      <w:r>
-        <w:rPr>
-          <w:lang w:val="en-US"/>
-        </w:rPr>
-        <w:t>Putzed</w:t>
-      </w:r>
-      <w:proofErr w:type="spellEnd"/>
-      <w:r>
-        <w:rPr>
-          <w:lang w:val="en-US"/>
-        </w:rPr>
-        <w:t xml:space="preserve"> with the code to put the default triangle in </w:t>
-      </w:r>
-      <w:proofErr w:type="spellStart"/>
-      <w:proofErr w:type="gramStart"/>
-      <w:r>
-        <w:rPr>
-          <w:lang w:val="en-US"/>
-        </w:rPr>
-        <w:t>getVerticies</w:t>
-      </w:r>
-      <w:proofErr w:type="spellEnd"/>
-      <w:r>
-        <w:rPr>
-          <w:lang w:val="en-US"/>
-        </w:rPr>
-        <w:t>()</w:t>
-      </w:r>
-      <w:proofErr w:type="gramEnd"/>
-    </w:p>
-    <w:p>
-      <w:pPr>
-        <w:pStyle w:val="BodyText"/>
-        <w:rPr>
-          <w:lang w:val="en-US"/>
-        </w:rPr>
-      </w:pPr>
-      <w:r>
-        <w:rPr>
-          <w:lang w:val="en-US"/>
-        </w:rPr>
-        <w:t xml:space="preserve">The </w:t>
-      </w:r>
-      <w:proofErr w:type="spellStart"/>
-      <w:r>
-        <w:rPr>
-          <w:lang w:val="en-US"/>
-        </w:rPr>
-        <w:t>enum</w:t>
-      </w:r>
-      <w:proofErr w:type="spellEnd"/>
-      <w:r>
-        <w:rPr>
-          <w:lang w:val="en-US"/>
-        </w:rPr>
-        <w:t xml:space="preserve"> setup is a pain in the ass for </w:t>
-      </w:r>
-      <w:proofErr w:type="spellStart"/>
-      <w:r>
-        <w:rPr>
-          <w:lang w:val="en-US"/>
-        </w:rPr>
-        <w:t>for</w:t>
-      </w:r>
-      <w:proofErr w:type="spellEnd"/>
-      <w:r>
-        <w:rPr>
-          <w:lang w:val="en-US"/>
-        </w:rPr>
-        <w:t xml:space="preserve"> loops.</w:t>
+      <w:r>
+        <w:rPr>
+          <w:lang w:val="en-US"/>
+        </w:rPr>
+        <w:t>Putzed with the code to put the default triangle in getVerticies()</w:t>
+      </w:r>
+    </w:p>
+    <w:p>
+      <w:pPr>
+        <w:pStyle w:val="BodyText"/>
+        <w:rPr>
+          <w:lang w:val="en-US"/>
+        </w:rPr>
+      </w:pPr>
+      <w:r>
+        <w:rPr>
+          <w:lang w:val="en-US"/>
+        </w:rPr>
+        <w:t>The enum setup is a pain in the ass for for loops.</w:t>
       </w:r>
     </w:p>
     <w:p>
@@ -7547,35 +5596,7 @@
         <w:rPr>
           <w:lang w:val="en-US"/>
         </w:rPr>
-        <w:t xml:space="preserve"> a way to iterate over the set of </w:t>
-      </w:r>
-      <w:proofErr w:type="spellStart"/>
-      <w:r>
-        <w:rPr>
-          <w:lang w:val="en-US"/>
-        </w:rPr>
-        <w:t>enums</w:t>
-      </w:r>
-      <w:proofErr w:type="spellEnd"/>
-      <w:r>
-        <w:rPr>
-          <w:lang w:val="en-US"/>
-        </w:rPr>
-        <w:t xml:space="preserve"> by using .</w:t>
-      </w:r>
-      <w:proofErr w:type="gramStart"/>
-      <w:r>
-        <w:rPr>
-          <w:lang w:val="en-US"/>
-        </w:rPr>
-        <w:t>values(</w:t>
-      </w:r>
-      <w:proofErr w:type="gramEnd"/>
-      <w:r>
-        <w:rPr>
-          <w:lang w:val="en-US"/>
-        </w:rPr>
-        <w:t>) to return an array of the values.</w:t>
+        <w:t xml:space="preserve"> a way to iterate over the set of enums by using .values() to return an array of the values.</w:t>
       </w:r>
     </w:p>
     <w:p>
@@ -7595,57 +5616,21 @@
         <w:rPr>
           <w:lang w:val="en-US"/>
         </w:rPr>
-        <w:t xml:space="preserve"> is used to initialize a </w:t>
-      </w:r>
-      <w:proofErr w:type="spellStart"/>
-      <w:r>
-        <w:rPr>
-          <w:lang w:val="en-US"/>
-        </w:rPr>
-        <w:t>DataID</w:t>
-      </w:r>
-      <w:proofErr w:type="spellEnd"/>
-      <w:r>
-        <w:rPr>
-          <w:lang w:val="en-US"/>
-        </w:rPr>
-        <w:t>.</w:t>
-      </w:r>
-    </w:p>
-    <w:p>
-      <w:pPr>
-        <w:pStyle w:val="BodyText"/>
-        <w:rPr>
-          <w:lang w:val="en-US"/>
-        </w:rPr>
-      </w:pPr>
-      <w:r>
-        <w:rPr>
-          <w:lang w:val="en-US"/>
-        </w:rPr>
-        <w:t xml:space="preserve">I’m already using the construct in </w:t>
-      </w:r>
-      <w:proofErr w:type="spellStart"/>
-      <w:proofErr w:type="gramStart"/>
-      <w:r>
-        <w:rPr>
-          <w:lang w:val="en-US"/>
-        </w:rPr>
-        <w:t>TriangleData.print</w:t>
-      </w:r>
-      <w:proofErr w:type="spellEnd"/>
-      <w:r>
-        <w:rPr>
-          <w:lang w:val="en-US"/>
-        </w:rPr>
-        <w:t>(</w:t>
-      </w:r>
-      <w:proofErr w:type="gramEnd"/>
-      <w:r>
-        <w:rPr>
-          <w:lang w:val="en-US"/>
-        </w:rPr>
-        <w:t>).</w:t>
+        <w:t xml:space="preserve"> is used to initialize a DataID.</w:t>
+      </w:r>
+    </w:p>
+    <w:p>
+      <w:pPr>
+        <w:pStyle w:val="BodyText"/>
+        <w:rPr>
+          <w:lang w:val="en-US"/>
+        </w:rPr>
+      </w:pPr>
+      <w:r>
+        <w:rPr>
+          <w:lang w:val="en-US"/>
+        </w:rPr>
+        <w:t>I’m already using the construct in TriangleData.print().</w:t>
       </w:r>
     </w:p>
     <w:p>
@@ -7698,41 +5683,17 @@
         </w:rPr>
         <w:t xml:space="preserve">Change </w:t>
       </w:r>
-      <w:proofErr w:type="spellStart"/>
-      <w:proofErr w:type="gramStart"/>
       <w:r>
         <w:rPr>
           <w:lang w:val="en-US"/>
         </w:rPr>
         <w:t>getVerticies</w:t>
       </w:r>
-      <w:proofErr w:type="spellEnd"/>
-      <w:r>
-        <w:rPr>
-          <w:lang w:val="en-US"/>
-        </w:rPr>
-        <w:t>(</w:t>
-      </w:r>
-      <w:proofErr w:type="gramEnd"/>
-      <w:r>
-        <w:rPr>
-          <w:lang w:val="en-US"/>
-        </w:rPr>
-        <w:t xml:space="preserve">) to </w:t>
-      </w:r>
-      <w:proofErr w:type="spellStart"/>
-      <w:r>
-        <w:rPr>
-          <w:lang w:val="en-US"/>
-        </w:rPr>
-        <w:t>calcVerticies</w:t>
-      </w:r>
-      <w:proofErr w:type="spellEnd"/>
-      <w:r>
-        <w:rPr>
-          <w:lang w:val="en-US"/>
-        </w:rPr>
-        <w:t>().</w:t>
+      <w:r>
+        <w:rPr>
+          <w:lang w:val="en-US"/>
+        </w:rPr>
+        <w:t>() to calcVerticies().</w:t>
       </w:r>
       <w:r>
         <w:rPr>
@@ -7829,35 +5790,7 @@
         <w:rPr>
           <w:lang w:val="en-US"/>
         </w:rPr>
-        <w:t xml:space="preserve">Find out what </w:t>
-      </w:r>
-      <w:proofErr w:type="spellStart"/>
-      <w:r>
-        <w:rPr>
-          <w:lang w:val="en-US"/>
-        </w:rPr>
-        <w:t>gokPixels</w:t>
-      </w:r>
-      <w:proofErr w:type="spellEnd"/>
-      <w:r>
-        <w:rPr>
-          <w:lang w:val="en-US"/>
-        </w:rPr>
-        <w:t xml:space="preserve"> and </w:t>
-      </w:r>
-      <w:proofErr w:type="spellStart"/>
-      <w:r>
-        <w:rPr>
-          <w:lang w:val="en-US"/>
-        </w:rPr>
-        <w:t>tbHeight</w:t>
-      </w:r>
-      <w:proofErr w:type="spellEnd"/>
-      <w:r>
-        <w:rPr>
-          <w:lang w:val="en-US"/>
-        </w:rPr>
-        <w:t xml:space="preserve"> really represent.</w:t>
+        <w:t>Find out what gokPixels and tbHeight really represent.</w:t>
       </w:r>
     </w:p>
     <w:p>
@@ -7939,16 +5872,12 @@
           <w:lang w:val="en-US"/>
         </w:rPr>
       </w:pPr>
-      <w:proofErr w:type="spellStart"/>
-      <w:proofErr w:type="gramStart"/>
       <w:r>
         <w:rPr>
           <w:lang w:val="en-US"/>
         </w:rPr>
         <w:t>sideAPxlLen</w:t>
       </w:r>
-      <w:proofErr w:type="spellEnd"/>
-      <w:proofErr w:type="gramEnd"/>
       <w:r>
         <w:rPr>
           <w:lang w:val="en-US"/>
@@ -7963,16 +5892,12 @@
           <w:lang w:val="en-US"/>
         </w:rPr>
       </w:pPr>
-      <w:proofErr w:type="spellStart"/>
-      <w:proofErr w:type="gramStart"/>
       <w:r>
         <w:rPr>
           <w:lang w:val="en-US"/>
         </w:rPr>
         <w:t>sideCPxlLen</w:t>
       </w:r>
-      <w:proofErr w:type="spellEnd"/>
-      <w:proofErr w:type="gramEnd"/>
       <w:r>
         <w:rPr>
           <w:lang w:val="en-US"/>
@@ -8020,16 +5945,12 @@
           <w:lang w:val="en-US"/>
         </w:rPr>
       </w:pPr>
-      <w:proofErr w:type="spellStart"/>
-      <w:proofErr w:type="gramStart"/>
       <w:r>
         <w:rPr>
           <w:lang w:val="en-US"/>
         </w:rPr>
         <w:t>sideAPxlLen</w:t>
       </w:r>
-      <w:proofErr w:type="spellEnd"/>
-      <w:proofErr w:type="gramEnd"/>
       <w:r>
         <w:rPr>
           <w:lang w:val="en-US"/>
@@ -8044,16 +5965,12 @@
           <w:lang w:val="en-US"/>
         </w:rPr>
       </w:pPr>
-      <w:proofErr w:type="spellStart"/>
-      <w:proofErr w:type="gramStart"/>
       <w:r>
         <w:rPr>
           <w:lang w:val="en-US"/>
         </w:rPr>
         <w:t>sideCPxlLen</w:t>
       </w:r>
-      <w:proofErr w:type="spellEnd"/>
-      <w:proofErr w:type="gramEnd"/>
       <w:r>
         <w:rPr>
           <w:lang w:val="en-US"/>
@@ -8082,17 +5999,12 @@
           <w:lang w:val="en-US"/>
         </w:rPr>
       </w:pPr>
-      <w:proofErr w:type="spellStart"/>
-      <w:proofErr w:type="gramStart"/>
-      <w:r>
-        <w:rPr>
-          <w:lang w:val="en-US"/>
-        </w:rPr>
-        <w:lastRenderedPageBreak/>
+      <w:r>
+        <w:rPr>
+          <w:lang w:val="en-US"/>
+        </w:rPr>
         <w:t>sideAPxlLen</w:t>
       </w:r>
-      <w:proofErr w:type="spellEnd"/>
-      <w:proofErr w:type="gramEnd"/>
       <w:r>
         <w:rPr>
           <w:lang w:val="en-US"/>
@@ -8107,16 +6019,12 @@
           <w:lang w:val="en-US"/>
         </w:rPr>
       </w:pPr>
-      <w:proofErr w:type="spellStart"/>
-      <w:proofErr w:type="gramStart"/>
       <w:r>
         <w:rPr>
           <w:lang w:val="en-US"/>
         </w:rPr>
         <w:t>sideCPxlLen</w:t>
       </w:r>
-      <w:proofErr w:type="spellEnd"/>
-      <w:proofErr w:type="gramEnd"/>
       <w:r>
         <w:rPr>
           <w:lang w:val="en-US"/>
@@ -8233,21 +6141,7 @@
         <w:rPr>
           <w:lang w:val="en-US"/>
         </w:rPr>
-        <w:t xml:space="preserve">Rendering the </w:t>
-      </w:r>
-      <w:proofErr w:type="spellStart"/>
-      <w:r>
-        <w:rPr>
-          <w:lang w:val="en-US"/>
-        </w:rPr>
-        <w:t>verticies</w:t>
-      </w:r>
-      <w:proofErr w:type="spellEnd"/>
-      <w:r>
-        <w:rPr>
-          <w:lang w:val="en-US"/>
-        </w:rPr>
-        <w:t xml:space="preserve"> in terms of the real number lengths as they were input and/or calculated.</w:t>
+        <w:t>Rendering the verticies in terms of the real number lengths as they were input and/or calculated.</w:t>
       </w:r>
     </w:p>
     <w:p>
@@ -8441,21 +6335,7 @@
         <w:rPr>
           <w:lang w:val="en-US"/>
         </w:rPr>
-        <w:t xml:space="preserve">Now </w:t>
-      </w:r>
-      <w:proofErr w:type="gramStart"/>
-      <w:r>
-        <w:rPr>
-          <w:lang w:val="en-US"/>
-        </w:rPr>
-        <w:t>it’s</w:t>
-      </w:r>
-      <w:proofErr w:type="gramEnd"/>
-      <w:r>
-        <w:rPr>
-          <w:lang w:val="en-US"/>
-        </w:rPr>
-        <w:t xml:space="preserve"> better, but still no cigar…</w:t>
+        <w:t>Now it’s better, but still no cigar…</w:t>
       </w:r>
     </w:p>
     <w:p>
@@ -8470,7 +6350,6 @@
           <w:noProof/>
           <w:lang w:val="en-US" w:eastAsia="en-US"/>
         </w:rPr>
-        <w:lastRenderedPageBreak/>
         <w:drawing>
           <wp:inline distT="0" distB="0" distL="0" distR="0" wp14:anchorId="391221EE" wp14:editId="7E932808">
             <wp:extent cx="1847088" cy="1957913"/>
@@ -8679,21 +6558,7 @@
         <w:rPr>
           <w:lang w:val="en-US"/>
         </w:rPr>
-        <w:t xml:space="preserve">The </w:t>
-      </w:r>
-      <w:proofErr w:type="spellStart"/>
-      <w:r>
-        <w:rPr>
-          <w:lang w:val="en-US"/>
-        </w:rPr>
-        <w:t>pxlSideLen</w:t>
-      </w:r>
-      <w:proofErr w:type="spellEnd"/>
-      <w:r>
-        <w:rPr>
-          <w:lang w:val="en-US"/>
-        </w:rPr>
-        <w:t xml:space="preserve"> is wrong for starters.</w:t>
+        <w:t>The pxlSideLen is wrong for starters.</w:t>
       </w:r>
     </w:p>
     <w:p>
@@ -8721,21 +6586,7 @@
         <w:rPr>
           <w:lang w:val="en-US"/>
         </w:rPr>
-        <w:t xml:space="preserve">Messed with the parameters at </w:t>
-      </w:r>
-      <w:proofErr w:type="spellStart"/>
-      <w:r>
-        <w:rPr>
-          <w:lang w:val="en-US"/>
-        </w:rPr>
-        <w:t>pxlSideLen</w:t>
-      </w:r>
-      <w:proofErr w:type="spellEnd"/>
-      <w:r>
-        <w:rPr>
-          <w:lang w:val="en-US"/>
-        </w:rPr>
-        <w:t xml:space="preserve"> and got it to come up with 307.7.  It should be more than 320.  Now it’s 332.8</w:t>
+        <w:t>Messed with the parameters at pxlSideLen and got it to come up with 307.7.  It should be more than 320.  Now it’s 332.8</w:t>
       </w:r>
     </w:p>
     <w:p>
@@ -8801,111 +6652,38 @@
           <w:lang w:val="en-US"/>
         </w:rPr>
       </w:pPr>
-      <w:proofErr w:type="spellStart"/>
-      <w:r>
-        <w:rPr>
-          <w:lang w:val="en-US"/>
-        </w:rPr>
-        <w:t>SideA</w:t>
-      </w:r>
-      <w:proofErr w:type="spellEnd"/>
-      <w:r>
-        <w:rPr>
-          <w:lang w:val="en-US"/>
-        </w:rPr>
-        <w:t xml:space="preserve"> = 5, </w:t>
-      </w:r>
-      <w:proofErr w:type="spellStart"/>
-      <w:r>
-        <w:rPr>
-          <w:lang w:val="en-US"/>
-        </w:rPr>
-        <w:t>SideC</w:t>
-      </w:r>
-      <w:proofErr w:type="spellEnd"/>
-      <w:r>
-        <w:rPr>
-          <w:lang w:val="en-US"/>
-        </w:rPr>
-        <w:t xml:space="preserve"> = 4, </w:t>
-      </w:r>
-      <w:proofErr w:type="spellStart"/>
-      <w:r>
-        <w:rPr>
-          <w:lang w:val="en-US"/>
-        </w:rPr>
-        <w:t>AngleB</w:t>
-      </w:r>
-      <w:proofErr w:type="spellEnd"/>
-      <w:r>
-        <w:rPr>
-          <w:lang w:val="en-US"/>
-        </w:rPr>
-        <w:t xml:space="preserve"> = 90 gives a spurious error.</w:t>
-      </w:r>
-    </w:p>
-    <w:p>
-      <w:pPr>
-        <w:pStyle w:val="BodyText"/>
-        <w:rPr>
-          <w:lang w:val="en-US"/>
-        </w:rPr>
-      </w:pPr>
-      <w:proofErr w:type="spellStart"/>
-      <w:r>
-        <w:rPr>
-          <w:lang w:val="en-US"/>
-        </w:rPr>
-        <w:t>SideB</w:t>
-      </w:r>
-      <w:proofErr w:type="spellEnd"/>
-      <w:r>
-        <w:rPr>
-          <w:lang w:val="en-US"/>
-        </w:rPr>
-        <w:t xml:space="preserve"> = 5, </w:t>
-      </w:r>
-      <w:proofErr w:type="spellStart"/>
-      <w:r>
-        <w:rPr>
-          <w:lang w:val="en-US"/>
-        </w:rPr>
-        <w:t>SideC</w:t>
-      </w:r>
-      <w:proofErr w:type="spellEnd"/>
-      <w:r>
-        <w:rPr>
-          <w:lang w:val="en-US"/>
-        </w:rPr>
-        <w:t xml:space="preserve"> = 4, </w:t>
-      </w:r>
-      <w:proofErr w:type="spellStart"/>
-      <w:r>
-        <w:rPr>
-          <w:lang w:val="en-US"/>
-        </w:rPr>
-        <w:t>AngleA</w:t>
-      </w:r>
-      <w:proofErr w:type="spellEnd"/>
-      <w:r>
-        <w:rPr>
-          <w:lang w:val="en-US"/>
-        </w:rPr>
-        <w:t xml:space="preserve"> = 90 works.</w:t>
-      </w:r>
-    </w:p>
-    <w:p>
-      <w:pPr>
-        <w:pStyle w:val="BodyText"/>
-        <w:rPr>
-          <w:lang w:val="en-US"/>
-        </w:rPr>
-      </w:pPr>
-      <w:r>
-        <w:rPr>
-          <w:lang w:val="en-US"/>
-        </w:rPr>
-        <w:lastRenderedPageBreak/>
+      <w:r>
+        <w:rPr>
+          <w:lang w:val="en-US"/>
+        </w:rPr>
+        <w:t>SideA = 5, SideC = 4, AngleB = 90 gives a spurious error.</w:t>
+      </w:r>
+    </w:p>
+    <w:p>
+      <w:pPr>
+        <w:pStyle w:val="BodyText"/>
+        <w:rPr>
+          <w:lang w:val="en-US"/>
+        </w:rPr>
+      </w:pPr>
+      <w:r>
+        <w:rPr>
+          <w:lang w:val="en-US"/>
+        </w:rPr>
+        <w:t>SideB = 5, SideC = 4, AngleA = 90 works.</w:t>
+      </w:r>
+    </w:p>
+    <w:p>
+      <w:pPr>
+        <w:pStyle w:val="BodyText"/>
+        <w:rPr>
+          <w:lang w:val="en-US"/>
+        </w:rPr>
+      </w:pPr>
+      <w:r>
+        <w:rPr>
+          <w:lang w:val="en-US"/>
+        </w:rPr>
         <w:t>Added a filled polygon…</w:t>
       </w:r>
     </w:p>
@@ -9041,35 +6819,7 @@
         <w:rPr>
           <w:lang w:val="en-US"/>
         </w:rPr>
-        <w:t xml:space="preserve">Find out what </w:t>
-      </w:r>
-      <w:proofErr w:type="spellStart"/>
-      <w:r>
-        <w:rPr>
-          <w:lang w:val="en-US"/>
-        </w:rPr>
-        <w:t>gokPixels</w:t>
-      </w:r>
-      <w:proofErr w:type="spellEnd"/>
-      <w:r>
-        <w:rPr>
-          <w:lang w:val="en-US"/>
-        </w:rPr>
-        <w:t xml:space="preserve"> and </w:t>
-      </w:r>
-      <w:proofErr w:type="spellStart"/>
-      <w:r>
-        <w:rPr>
-          <w:lang w:val="en-US"/>
-        </w:rPr>
-        <w:t>tbHeight</w:t>
-      </w:r>
-      <w:proofErr w:type="spellEnd"/>
-      <w:r>
-        <w:rPr>
-          <w:lang w:val="en-US"/>
-        </w:rPr>
-        <w:t xml:space="preserve"> really represent.</w:t>
+        <w:t>Find out what gokPixels and tbHeight really represent.</w:t>
       </w:r>
     </w:p>
     <w:p>
@@ -9087,21 +6837,7 @@
         <w:rPr>
           <w:lang w:val="en-US"/>
         </w:rPr>
-        <w:t xml:space="preserve">Come up with a </w:t>
-      </w:r>
-      <w:proofErr w:type="gramStart"/>
-      <w:r>
-        <w:rPr>
-          <w:lang w:val="en-US"/>
-        </w:rPr>
-        <w:t>center(</w:t>
-      </w:r>
-      <w:proofErr w:type="gramEnd"/>
-      <w:r>
-        <w:rPr>
-          <w:lang w:val="en-US"/>
-        </w:rPr>
-        <w:t>) function to reposition the vertices to center the triangle within the bounding box.</w:t>
+        <w:t>Come up with a center() function to reposition the vertices to center the triangle within the bounding box.</w:t>
       </w:r>
     </w:p>
     <w:p>
@@ -9139,27 +6875,11 @@
         </w:rPr>
         <w:t xml:space="preserve">See if there’s a way to collapse some of the code in </w:t>
       </w:r>
-      <w:proofErr w:type="spellStart"/>
-      <w:proofErr w:type="gramStart"/>
-      <w:r>
-        <w:rPr>
-          <w:lang w:val="en-US"/>
-        </w:rPr>
-        <w:t>calcVerticies</w:t>
-      </w:r>
-      <w:proofErr w:type="spellEnd"/>
-      <w:r>
-        <w:rPr>
-          <w:lang w:val="en-US"/>
-        </w:rPr>
-        <w:t>(</w:t>
-      </w:r>
-      <w:proofErr w:type="gramEnd"/>
-      <w:r>
-        <w:rPr>
-          <w:lang w:val="en-US"/>
-        </w:rPr>
-        <w:t>).</w:t>
+      <w:r>
+        <w:rPr>
+          <w:lang w:val="en-US"/>
+        </w:rPr>
+        <w:t>calcVerticies().</w:t>
       </w:r>
     </w:p>
     <w:p>
@@ -9177,91 +6897,27 @@
         <w:rPr>
           <w:lang w:val="en-US"/>
         </w:rPr>
-        <w:t xml:space="preserve">Try recoding </w:t>
-      </w:r>
-      <w:proofErr w:type="spellStart"/>
-      <w:r>
-        <w:rPr>
-          <w:lang w:val="en-US"/>
-        </w:rPr>
-        <w:t>calcVerticies</w:t>
-      </w:r>
-      <w:proofErr w:type="spellEnd"/>
-      <w:r>
-        <w:rPr>
-          <w:lang w:val="en-US"/>
-        </w:rPr>
-        <w:t>() using the approach described on 08/01/18</w:t>
-      </w:r>
-    </w:p>
-    <w:p>
-      <w:pPr>
-        <w:pStyle w:val="BodyText"/>
-        <w:rPr>
-          <w:lang w:val="en-US"/>
-        </w:rPr>
-      </w:pPr>
-      <w:r>
-        <w:rPr>
-          <w:lang w:val="en-US"/>
-        </w:rPr>
-        <w:t xml:space="preserve">With 90 in Angle B and no other angles, </w:t>
-      </w:r>
-      <w:proofErr w:type="spellStart"/>
-      <w:proofErr w:type="gramStart"/>
-      <w:r>
-        <w:rPr>
-          <w:lang w:val="en-US"/>
-        </w:rPr>
-        <w:t>findSolution</w:t>
-      </w:r>
-      <w:proofErr w:type="spellEnd"/>
-      <w:r>
-        <w:rPr>
-          <w:lang w:val="en-US"/>
-        </w:rPr>
-        <w:t>(</w:t>
-      </w:r>
-      <w:proofErr w:type="gramEnd"/>
-      <w:r>
-        <w:rPr>
-          <w:lang w:val="en-US"/>
-        </w:rPr>
-        <w:t xml:space="preserve">) is getting 0 for </w:t>
-      </w:r>
-      <w:proofErr w:type="spellStart"/>
-      <w:r>
-        <w:rPr>
-          <w:lang w:val="en-US"/>
-        </w:rPr>
-        <w:t>knownAngles</w:t>
-      </w:r>
-      <w:proofErr w:type="spellEnd"/>
-      <w:r>
-        <w:rPr>
-          <w:lang w:val="en-US"/>
-        </w:rPr>
-        <w:t>.</w:t>
-      </w:r>
-      <w:r>
-        <w:rPr>
-          <w:lang w:val="en-US"/>
-        </w:rPr>
-        <w:t xml:space="preserve">  The </w:t>
-      </w:r>
-      <w:proofErr w:type="spellStart"/>
-      <w:r>
-        <w:rPr>
-          <w:lang w:val="en-US"/>
-        </w:rPr>
-        <w:t>dataArray</w:t>
-      </w:r>
-      <w:proofErr w:type="spellEnd"/>
-      <w:r>
-        <w:rPr>
-          <w:lang w:val="en-US"/>
-        </w:rPr>
-        <w:t xml:space="preserve"> is all zeros.</w:t>
+        <w:t>Try recoding calcVerticies() using the approach described on 08/01/18</w:t>
+      </w:r>
+    </w:p>
+    <w:p>
+      <w:pPr>
+        <w:pStyle w:val="BodyText"/>
+        <w:rPr>
+          <w:lang w:val="en-US"/>
+        </w:rPr>
+      </w:pPr>
+      <w:r>
+        <w:rPr>
+          <w:lang w:val="en-US"/>
+        </w:rPr>
+        <w:t>With 90 in Angle B and no other angles, findSolution() is getting 0 for knownAngles.</w:t>
+      </w:r>
+      <w:r>
+        <w:rPr>
+          <w:lang w:val="en-US"/>
+        </w:rPr>
+        <w:t xml:space="preserve">  The dataArray is all zeros.</w:t>
       </w:r>
     </w:p>
     <w:p>
@@ -9280,142 +6936,49 @@
           <w:b/>
           <w:bCs/>
         </w:rPr>
-        <w:t>Tuesday 08/07</w:t>
-      </w:r>
-      <w:r>
-        <w:rPr>
-          <w:b/>
-          <w:bCs/>
-        </w:rPr>
-        <w:t>/18</w:t>
-      </w:r>
-    </w:p>
-    <w:p>
-      <w:pPr>
-        <w:pStyle w:val="BodyText"/>
-        <w:rPr>
-          <w:lang w:val="en-US"/>
-        </w:rPr>
-      </w:pPr>
-      <w:r>
-        <w:rPr>
-          <w:lang w:val="en-US"/>
-        </w:rPr>
-        <w:t xml:space="preserve">It turns out that the code that harvests angles from input fields in </w:t>
-      </w:r>
-      <w:proofErr w:type="spellStart"/>
-      <w:proofErr w:type="gramStart"/>
-      <w:r>
-        <w:rPr>
-          <w:lang w:val="en-US"/>
-        </w:rPr>
-        <w:t>actionPerformed</w:t>
-      </w:r>
-      <w:proofErr w:type="spellEnd"/>
-      <w:r>
-        <w:rPr>
-          <w:lang w:val="en-US"/>
-        </w:rPr>
-        <w:t>(</w:t>
-      </w:r>
-      <w:proofErr w:type="gramEnd"/>
-      <w:r>
-        <w:rPr>
-          <w:lang w:val="en-US"/>
-        </w:rPr>
-        <w:t xml:space="preserve">) has been wrong for some time now.  I was pulling from the </w:t>
-      </w:r>
-      <w:proofErr w:type="spellStart"/>
-      <w:r>
-        <w:rPr>
-          <w:lang w:val="en-US"/>
-        </w:rPr>
-        <w:t>AngleA</w:t>
-      </w:r>
-      <w:proofErr w:type="spellEnd"/>
-      <w:r>
-        <w:rPr>
-          <w:lang w:val="en-US"/>
-        </w:rPr>
-        <w:t xml:space="preserve"> field for all three angles.</w:t>
-      </w:r>
-    </w:p>
-    <w:p>
-      <w:pPr>
-        <w:pStyle w:val="BodyText"/>
-        <w:rPr>
-          <w:lang w:val="en-US"/>
-        </w:rPr>
-      </w:pPr>
-      <w:r>
-        <w:rPr>
-          <w:lang w:val="en-US"/>
-        </w:rPr>
-        <w:t xml:space="preserve">Ok…this is </w:t>
-      </w:r>
-      <w:proofErr w:type="spellStart"/>
-      <w:r>
-        <w:rPr>
-          <w:lang w:val="en-US"/>
-        </w:rPr>
-        <w:t>kinda</w:t>
-      </w:r>
-      <w:proofErr w:type="spellEnd"/>
-      <w:r>
-        <w:rPr>
-          <w:lang w:val="en-US"/>
-        </w:rPr>
-        <w:t xml:space="preserve"> effed up…</w:t>
-      </w:r>
-    </w:p>
-    <w:p>
-      <w:pPr>
-        <w:pStyle w:val="BodyText"/>
-        <w:rPr>
-          <w:lang w:val="en-US"/>
-        </w:rPr>
-      </w:pPr>
-      <w:proofErr w:type="spellStart"/>
-      <w:r>
-        <w:rPr>
-          <w:lang w:val="en-US"/>
-        </w:rPr>
-        <w:t>SideB</w:t>
-      </w:r>
-      <w:proofErr w:type="spellEnd"/>
-      <w:r>
-        <w:rPr>
-          <w:lang w:val="en-US"/>
-        </w:rPr>
-        <w:t xml:space="preserve"> = 4, </w:t>
-      </w:r>
-      <w:proofErr w:type="spellStart"/>
-      <w:r>
-        <w:rPr>
-          <w:lang w:val="en-US"/>
-        </w:rPr>
-        <w:t>AngleC</w:t>
-      </w:r>
-      <w:proofErr w:type="spellEnd"/>
-      <w:r>
-        <w:rPr>
-          <w:lang w:val="en-US"/>
-        </w:rPr>
-        <w:t xml:space="preserve"> = 90, </w:t>
-      </w:r>
-      <w:proofErr w:type="spellStart"/>
-      <w:r>
-        <w:rPr>
-          <w:lang w:val="en-US"/>
-        </w:rPr>
-        <w:t>SideA</w:t>
-      </w:r>
-      <w:proofErr w:type="spellEnd"/>
-      <w:r>
-        <w:rPr>
-          <w:lang w:val="en-US"/>
-        </w:rPr>
-        <w:t xml:space="preserve"> = 10…</w:t>
+        <w:t>Tuesday 08/07/18</w:t>
+      </w:r>
+    </w:p>
+    <w:p>
+      <w:pPr>
+        <w:pStyle w:val="BodyText"/>
+        <w:rPr>
+          <w:lang w:val="en-US"/>
+        </w:rPr>
+      </w:pPr>
+      <w:r>
+        <w:rPr>
+          <w:lang w:val="en-US"/>
+        </w:rPr>
+        <w:t>It turns out that the code that harvests angles from input fields in actionPerformed() has been wrong for some time now.  I was pulling from the AngleA field for all three angles.</w:t>
+      </w:r>
+    </w:p>
+    <w:p>
+      <w:pPr>
+        <w:pStyle w:val="BodyText"/>
+        <w:rPr>
+          <w:lang w:val="en-US"/>
+        </w:rPr>
+      </w:pPr>
+      <w:r>
+        <w:rPr>
+          <w:lang w:val="en-US"/>
+        </w:rPr>
+        <w:t>Ok…this is kinda effed up…</w:t>
+      </w:r>
+    </w:p>
+    <w:p>
+      <w:pPr>
+        <w:pStyle w:val="BodyText"/>
+        <w:rPr>
+          <w:lang w:val="en-US"/>
+        </w:rPr>
+      </w:pPr>
+      <w:r>
+        <w:rPr>
+          <w:lang w:val="en-US"/>
+        </w:rPr>
+        <w:t>SideB = 4, AngleC = 90, SideA = 10…</w:t>
       </w:r>
     </w:p>
     <w:p>
@@ -9428,8 +6991,8 @@
       <w:r>
         <w:rPr>
           <w:noProof/>
-        </w:rPr>
-        <w:lastRenderedPageBreak/>
+          <w:lang w:val="en-US" w:eastAsia="en-US"/>
+        </w:rPr>
         <w:drawing>
           <wp:inline distT="0" distB="0" distL="0" distR="0" wp14:anchorId="240F64D5" wp14:editId="65B76B16">
             <wp:extent cx="2395728" cy="2542032"/>
@@ -9519,6 +7082,7 @@
       <w:r>
         <w:rPr>
           <w:noProof/>
+          <w:lang w:val="en-US" w:eastAsia="en-US"/>
         </w:rPr>
         <w:drawing>
           <wp:inline distT="0" distB="0" distL="0" distR="0" wp14:anchorId="0CD6508A" wp14:editId="68D9B583">
@@ -9694,21 +7258,7 @@
         <w:rPr>
           <w:lang w:val="en-US"/>
         </w:rPr>
-        <w:t xml:space="preserve">Come up with a </w:t>
-      </w:r>
-      <w:proofErr w:type="gramStart"/>
-      <w:r>
-        <w:rPr>
-          <w:lang w:val="en-US"/>
-        </w:rPr>
-        <w:t>center(</w:t>
-      </w:r>
-      <w:proofErr w:type="gramEnd"/>
-      <w:r>
-        <w:rPr>
-          <w:lang w:val="en-US"/>
-        </w:rPr>
-        <w:t>) function to reposition the vertices to center the triangle within the bounding box.</w:t>
+        <w:t>Come up with a center() function to reposition the vertices to center the triangle within the bounding box.</w:t>
       </w:r>
     </w:p>
     <w:p>
@@ -9726,29 +7276,7 @@
         <w:rPr>
           <w:lang w:val="en-US"/>
         </w:rPr>
-        <w:t xml:space="preserve">See if there’s a way to collapse some of the code in </w:t>
-      </w:r>
-      <w:proofErr w:type="spellStart"/>
-      <w:proofErr w:type="gramStart"/>
-      <w:r>
-        <w:rPr>
-          <w:lang w:val="en-US"/>
-        </w:rPr>
-        <w:t>calcVerticies</w:t>
-      </w:r>
-      <w:proofErr w:type="spellEnd"/>
-      <w:r>
-        <w:rPr>
-          <w:lang w:val="en-US"/>
-        </w:rPr>
-        <w:t>(</w:t>
-      </w:r>
-      <w:proofErr w:type="gramEnd"/>
-      <w:r>
-        <w:rPr>
-          <w:lang w:val="en-US"/>
-        </w:rPr>
-        <w:t>).</w:t>
+        <w:t>See if there’s a way to collapse some of the code in calcVerticies().</w:t>
       </w:r>
     </w:p>
     <w:p>
@@ -9766,22 +7294,7 @@
         <w:rPr>
           <w:lang w:val="en-US"/>
         </w:rPr>
-        <w:lastRenderedPageBreak/>
-        <w:t xml:space="preserve">Try recoding </w:t>
-      </w:r>
-      <w:proofErr w:type="spellStart"/>
-      <w:r>
-        <w:rPr>
-          <w:lang w:val="en-US"/>
-        </w:rPr>
-        <w:t>calcVerticies</w:t>
-      </w:r>
-      <w:proofErr w:type="spellEnd"/>
-      <w:r>
-        <w:rPr>
-          <w:lang w:val="en-US"/>
-        </w:rPr>
-        <w:t>() using the approach described on 08/01/18</w:t>
+        <w:t>Try recoding calcVerticies() using the approach described on 08/01/18</w:t>
       </w:r>
     </w:p>
     <w:p>
@@ -9795,8 +7308,245 @@
           <w:lang w:val="en-US"/>
         </w:rPr>
       </w:pPr>
+    </w:p>
+    <w:p>
+      <w:pPr>
+        <w:pStyle w:val="BodyText"/>
+        <w:rPr>
+          <w:lang w:val="en-US"/>
+        </w:rPr>
+      </w:pPr>
+      <w:r>
+        <w:rPr>
+          <w:lang w:val="en-US"/>
+        </w:rPr>
+        <w:t>Where are we now?</w:t>
+      </w:r>
+    </w:p>
+    <w:p>
+      <w:pPr>
+        <w:pStyle w:val="BodyText"/>
+        <w:rPr>
+          <w:lang w:val="en-US"/>
+        </w:rPr>
+      </w:pPr>
+      <w:r>
+        <w:rPr>
+          <w:lang w:val="en-US"/>
+        </w:rPr>
+        <w:t>We produce good numeric results.  Some of the graphic results have issues.  Some of the implementation is clearly clumsy.</w:t>
+      </w:r>
+    </w:p>
+    <w:p>
+      <w:pPr>
+        <w:pStyle w:val="BodyText"/>
+        <w:rPr>
+          <w:lang w:val="en-US"/>
+        </w:rPr>
+      </w:pPr>
+      <w:r>
+        <w:rPr>
+          <w:lang w:val="en-US"/>
+        </w:rPr>
+        <w:t>It may be a good time to back away from this…for today anyway.</w:t>
+      </w:r>
+    </w:p>
+    <w:p>
+      <w:pPr>
+        <w:pStyle w:val="DayHeader"/>
+        <w:pBdr>
+          <w:bottom w:val="single" w:sz="18" w:space="5" w:color="auto"/>
+        </w:pBdr>
+        <w:rPr>
+          <w:b/>
+          <w:bCs/>
+        </w:rPr>
+      </w:pPr>
+      <w:r>
+        <w:rPr>
+          <w:b/>
+          <w:bCs/>
+        </w:rPr>
+        <w:t>Saturday 08/25/18</w:t>
+      </w:r>
+    </w:p>
+    <w:p>
+      <w:pPr>
+        <w:pStyle w:val="BodyText"/>
+        <w:rPr>
+          <w:lang w:val="en-US"/>
+        </w:rPr>
+      </w:pPr>
+      <w:r>
+        <w:rPr>
+          <w:lang w:val="en-US"/>
+        </w:rPr>
+        <w:t>What will the field class/container look like?  That was in a comment in TriangleData.java…</w:t>
+      </w:r>
+    </w:p>
+    <w:p>
+      <w:pPr>
+        <w:pStyle w:val="BodyText"/>
+        <w:rPr>
+          <w:lang w:val="en-US"/>
+        </w:rPr>
+      </w:pPr>
+      <w:r>
+        <w:rPr>
+          <w:lang w:val="en-US"/>
+        </w:rPr>
+        <w:t xml:space="preserve">    // &amp;&amp;&amp; Need a class to contain...</w:t>
+      </w:r>
+    </w:p>
+    <w:p>
+      <w:pPr>
+        <w:pStyle w:val="BodyText"/>
+        <w:rPr>
+          <w:lang w:val="en-US"/>
+        </w:rPr>
+      </w:pPr>
+      <w:r>
+        <w:rPr>
+          <w:lang w:val="en-US"/>
+        </w:rPr>
+        <w:t xml:space="preserve">    //  dataField</w:t>
+      </w:r>
+    </w:p>
+    <w:p>
+      <w:pPr>
+        <w:pStyle w:val="BodyText"/>
+        <w:rPr>
+          <w:lang w:val="en-US"/>
+        </w:rPr>
+      </w:pPr>
+      <w:r>
+        <w:rPr>
+          <w:lang w:val="en-US"/>
+        </w:rPr>
+        <w:t xml:space="preserve">    //  label</w:t>
+      </w:r>
+    </w:p>
+    <w:p>
+      <w:pPr>
+        <w:pStyle w:val="BodyText"/>
+        <w:rPr>
+          <w:lang w:val="en-US"/>
+        </w:rPr>
+      </w:pPr>
+      <w:r>
+        <w:rPr>
+          <w:lang w:val="en-US"/>
+        </w:rPr>
+        <w:t xml:space="preserve">    //  labelText</w:t>
+      </w:r>
+    </w:p>
+    <w:p>
+      <w:pPr>
+        <w:pStyle w:val="BodyText"/>
+        <w:rPr>
+          <w:lang w:val="en-US"/>
+        </w:rPr>
+      </w:pPr>
+      <w:r>
+        <w:rPr>
+          <w:lang w:val="en-US"/>
+        </w:rPr>
+        <w:t xml:space="preserve">    //  xPos</w:t>
+      </w:r>
+    </w:p>
+    <w:p>
+      <w:pPr>
+        <w:pStyle w:val="BodyText"/>
+        <w:rPr>
+          <w:lang w:val="en-US"/>
+        </w:rPr>
+      </w:pPr>
+      <w:r>
+        <w:rPr>
+          <w:lang w:val="en-US"/>
+        </w:rPr>
+        <w:t xml:space="preserve">    //  yPos</w:t>
+      </w:r>
+    </w:p>
+    <w:p>
+      <w:pPr>
+        <w:pStyle w:val="BodyText"/>
+        <w:rPr>
+          <w:lang w:val="en-US"/>
+        </w:rPr>
+      </w:pPr>
+      <w:r>
+        <w:rPr>
+          <w:lang w:val="en-US"/>
+        </w:rPr>
+        <w:t xml:space="preserve">    //  angle/side</w:t>
+      </w:r>
+    </w:p>
+    <w:p>
+      <w:pPr>
+        <w:pStyle w:val="BodyText"/>
+        <w:rPr>
+          <w:lang w:val="en-US"/>
+        </w:rPr>
+      </w:pPr>
+      <w:r>
+        <w:rPr>
+          <w:lang w:val="en-US"/>
+        </w:rPr>
+        <w:t xml:space="preserve">    // ...and set up as arrays for sides and angles</w:t>
+      </w:r>
+    </w:p>
+    <w:p>
+      <w:pPr>
+        <w:pStyle w:val="BodyText"/>
+        <w:rPr>
+          <w:lang w:val="en-US"/>
+        </w:rPr>
+      </w:pPr>
+      <w:r>
+        <w:rPr>
+          <w:lang w:val="en-US"/>
+        </w:rPr>
+        <w:t>Discovered Javadoc format and block tags</w:t>
+      </w:r>
+      <w:r>
+        <w:rPr>
+          <w:lang w:val="en-US"/>
+        </w:rPr>
+        <w:t>…then I let it distract me from getting real work done.</w:t>
+      </w:r>
+    </w:p>
+    <w:p>
+      <w:pPr>
+        <w:pStyle w:val="BodyText"/>
+        <w:rPr>
+          <w:lang w:val="en-US"/>
+        </w:rPr>
+      </w:pPr>
+      <w:r>
+        <w:rPr>
+          <w:lang w:val="en-US"/>
+        </w:rPr>
+        <w:t>I got the DataField nested class done and the arrays set up.  Now I have an issue with assigning the output of the DataField constructor to the field array.</w:t>
+      </w:r>
       <w:bookmarkStart w:id="0" w:name="_GoBack"/>
       <w:bookmarkEnd w:id="0"/>
+    </w:p>
+    <w:p>
+      <w:pPr>
+        <w:pStyle w:val="BodyText"/>
+        <w:rPr>
+          <w:lang w:val="en-US"/>
+        </w:rPr>
+      </w:pPr>
+    </w:p>
+    <w:p>
+      <w:pPr>
+        <w:pStyle w:val="BodyText"/>
+        <w:rPr>
+          <w:lang w:val="en-US"/>
+        </w:rPr>
+      </w:pPr>
     </w:p>
     <w:p>
       <w:pPr>

</xml_diff>

<commit_message>
First kinda working DataField array implementation
There are still some solution errors that need to be chased down.

* Removed all the individual TextField, JLabel and label string declarations.
* Added new DataField[3] to mSide/AngleField declarations.
* Added STR_SIDE/ANGLE string constants in DataField class to replace
   the removed individual label sting declarations.
* Replaced labelText parameter with index in the DataField constructor
* Built the label string on the fly in the call to createDataLabel()
* Corrected the indicies in createDataPanel() where we are setting up
   the individual fields.  Also replaced STR_ constants with the array index.
* Corrected copy and paste error in actionPerformed() calcButton harvesting
   from side fields.
</commit_message>
<xml_diff>
--- a/Triangle Solutions Design.docx
+++ b/Triangle Solutions Design.docx
@@ -1519,6 +1519,7 @@
         <w:rPr>
           <w:lang w:val="en-US"/>
         </w:rPr>
+        <w:lastRenderedPageBreak/>
         <w:t xml:space="preserve">Now it appears that we </w:t>
       </w:r>
       <w:r>
@@ -2483,6 +2484,7 @@
         <w:rPr>
           <w:lang w:val="en-US"/>
         </w:rPr>
+        <w:lastRenderedPageBreak/>
         <w:t>Find out how to format fields to only allow doubles</w:t>
       </w:r>
     </w:p>
@@ -2953,6 +2955,7 @@
         <w:rPr>
           <w:lang w:val="en-US"/>
         </w:rPr>
+        <w:lastRenderedPageBreak/>
         <w:t>yPos</w:t>
       </w:r>
     </w:p>
@@ -3542,6 +3545,7 @@
         <w:rPr>
           <w:lang w:val="en-US"/>
         </w:rPr>
+        <w:lastRenderedPageBreak/>
         <w:t>Find out what gokPixels and tbHeight really represent.</w:t>
       </w:r>
     </w:p>
@@ -3996,6 +4000,7 @@
           <w:b/>
           <w:bCs/>
         </w:rPr>
+        <w:lastRenderedPageBreak/>
         <w:t>Sunday 07/15/18</w:t>
       </w:r>
     </w:p>
@@ -4388,6 +4393,7 @@
           <w:noProof/>
           <w:lang w:val="en-US" w:eastAsia="en-US"/>
         </w:rPr>
+        <w:lastRenderedPageBreak/>
         <w:drawing>
           <wp:inline distT="0" distB="0" distL="0" distR="0" wp14:anchorId="6595D9D6" wp14:editId="72BF6871">
             <wp:extent cx="1810512" cy="1557039"/>
@@ -4848,6 +4854,7 @@
         <w:rPr>
           <w:lang w:val="en-US"/>
         </w:rPr>
+        <w:lastRenderedPageBreak/>
         <w:t>The origin seems to be right where I want it.  The size has issues.  Width = 410, height = 290.</w:t>
       </w:r>
     </w:p>
@@ -5462,6 +5469,7 @@
         <w:rPr>
           <w:lang w:val="en-US"/>
         </w:rPr>
+        <w:lastRenderedPageBreak/>
         <w:t>Do we still need screenWidth/Height in member data?</w:t>
       </w:r>
       <w:r>
@@ -6003,6 +6011,7 @@
         <w:rPr>
           <w:lang w:val="en-US"/>
         </w:rPr>
+        <w:lastRenderedPageBreak/>
         <w:t>sideAPxlLen</w:t>
       </w:r>
       <w:r>
@@ -6350,6 +6359,7 @@
           <w:noProof/>
           <w:lang w:val="en-US" w:eastAsia="en-US"/>
         </w:rPr>
+        <w:lastRenderedPageBreak/>
         <w:drawing>
           <wp:inline distT="0" distB="0" distL="0" distR="0" wp14:anchorId="391221EE" wp14:editId="7E932808">
             <wp:extent cx="1847088" cy="1957913"/>
@@ -6684,6 +6694,7 @@
         <w:rPr>
           <w:lang w:val="en-US"/>
         </w:rPr>
+        <w:lastRenderedPageBreak/>
         <w:t>Added a filled polygon…</w:t>
       </w:r>
     </w:p>
@@ -6993,6 +7004,7 @@
           <w:noProof/>
           <w:lang w:val="en-US" w:eastAsia="en-US"/>
         </w:rPr>
+        <w:lastRenderedPageBreak/>
         <w:drawing>
           <wp:inline distT="0" distB="0" distL="0" distR="0" wp14:anchorId="240F64D5" wp14:editId="65B76B16">
             <wp:extent cx="2395728" cy="2542032"/>
@@ -7188,6 +7200,13 @@
         </w:rPr>
         <w:t>Set up input fields as arrays</w:t>
       </w:r>
+      <w:r>
+        <w:rPr>
+          <w:lang w:val="en-US"/>
+        </w:rPr>
+        <w:br/>
+        <w:t>done a/o 06/27/18</w:t>
+      </w:r>
     </w:p>
     <w:p>
       <w:pPr>
@@ -7206,6 +7225,18 @@
         </w:rPr>
         <w:t>Create field class to simplify code.</w:t>
       </w:r>
+      <w:r>
+        <w:rPr>
+          <w:lang w:val="en-US"/>
+        </w:rPr>
+        <w:br/>
+      </w:r>
+      <w:r>
+        <w:rPr>
+          <w:lang w:val="en-US"/>
+        </w:rPr>
+        <w:t>done a/o 06/27/18</w:t>
+      </w:r>
     </w:p>
     <w:p>
       <w:pPr>
@@ -7276,6 +7307,7 @@
         <w:rPr>
           <w:lang w:val="en-US"/>
         </w:rPr>
+        <w:lastRenderedPageBreak/>
         <w:t>See if there’s a way to collapse some of the code in calcVerticies().</w:t>
       </w:r>
     </w:p>
@@ -7529,6 +7561,157 @@
         </w:rPr>
         <w:t>I got the DataField nested class done and the arrays set up.  Now I have an issue with assigning the output of the DataField constructor to the field array.</w:t>
       </w:r>
+    </w:p>
+    <w:p>
+      <w:pPr>
+        <w:pStyle w:val="BodyText"/>
+        <w:rPr>
+          <w:lang w:val="en-US"/>
+        </w:rPr>
+      </w:pPr>
+      <w:r>
+        <w:rPr>
+          <w:lang w:val="en-US"/>
+        </w:rPr>
+        <w:t>I checked the code in with the error in place.</w:t>
+      </w:r>
+    </w:p>
+    <w:p>
+      <w:pPr>
+        <w:pStyle w:val="DayHeader"/>
+        <w:pBdr>
+          <w:bottom w:val="single" w:sz="18" w:space="5" w:color="auto"/>
+        </w:pBdr>
+        <w:rPr>
+          <w:b/>
+          <w:bCs/>
+        </w:rPr>
+      </w:pPr>
+      <w:r>
+        <w:rPr>
+          <w:b/>
+          <w:bCs/>
+        </w:rPr>
+        <w:t>Monday 08/27</w:t>
+      </w:r>
+      <w:r>
+        <w:rPr>
+          <w:b/>
+          <w:bCs/>
+        </w:rPr>
+        <w:t>/18</w:t>
+      </w:r>
+    </w:p>
+    <w:p>
+      <w:pPr>
+        <w:pStyle w:val="BodyText"/>
+        <w:rPr>
+          <w:lang w:val="en-US"/>
+        </w:rPr>
+      </w:pPr>
+      <w:r>
+        <w:rPr>
+          <w:lang w:val="en-US"/>
+        </w:rPr>
+        <w:t>I’m thinking that the problem I’m having is either a missing copy constructor or assignment operator…</w:t>
+      </w:r>
+      <w:r>
+        <w:rPr>
+          <w:i/>
+          <w:lang w:val="en-US"/>
+        </w:rPr>
+        <w:t>or</w:t>
+      </w:r>
+      <w:r>
+        <w:rPr>
+          <w:lang w:val="en-US"/>
+        </w:rPr>
+        <w:t>…I haven’t defined the size of the array.</w:t>
+      </w:r>
+    </w:p>
+    <w:p>
+      <w:pPr>
+        <w:pStyle w:val="BodyText"/>
+        <w:rPr>
+          <w:lang w:val="en-US"/>
+        </w:rPr>
+      </w:pPr>
+      <w:r>
+        <w:rPr>
+          <w:lang w:val="en-US"/>
+        </w:rPr>
+        <w:t>Added</w:t>
+      </w:r>
+      <w:r>
+        <w:rPr>
+          <w:lang w:val="en-US"/>
+        </w:rPr>
+        <w:t xml:space="preserve"> =</w:t>
+      </w:r>
+      <w:r>
+        <w:rPr>
+          <w:lang w:val="en-US"/>
+        </w:rPr>
+        <w:t xml:space="preserve"> new DataField[3] to the mSide/AngleField declaration.  It appears</w:t>
+      </w:r>
+      <w:r>
+        <w:rPr>
+          <w:lang w:val="en-US"/>
+        </w:rPr>
+        <w:t xml:space="preserve"> that this doesn’t call an object constructor to create an object for each array element.  It just creates null references</w:t>
+      </w:r>
+      <w:r>
+        <w:rPr>
+          <w:lang w:val="en-US"/>
+        </w:rPr>
+        <w:t xml:space="preserve">.  That’s what I needed to do to get the array assignments in </w:t>
+      </w:r>
+      <w:r>
+        <w:rPr>
+          <w:lang w:val="en-US"/>
+        </w:rPr>
+        <w:t>createDataPanel</w:t>
+      </w:r>
+      <w:r>
+        <w:rPr>
+          <w:lang w:val="en-US"/>
+        </w:rPr>
+        <w:t>() work.</w:t>
+      </w:r>
+    </w:p>
+    <w:p>
+      <w:pPr>
+        <w:pStyle w:val="BodyText"/>
+        <w:rPr>
+          <w:lang w:val="en-US"/>
+        </w:rPr>
+      </w:pPr>
+      <w:r>
+        <w:rPr>
+          <w:lang w:val="en-US"/>
+        </w:rPr>
+        <w:t>Now it would appear that I’m not getting stuff from the fields.</w:t>
+      </w:r>
+      <w:r>
+        <w:rPr>
+          <w:lang w:val="en-US"/>
+        </w:rPr>
+        <w:t xml:space="preserve">  I’ve specified all the sides and it says there are none.</w:t>
+      </w:r>
+    </w:p>
+    <w:p>
+      <w:pPr>
+        <w:pStyle w:val="BodyText"/>
+        <w:rPr>
+          <w:lang w:val="en-US"/>
+        </w:rPr>
+      </w:pPr>
+      <w:r>
+        <w:rPr>
+          <w:lang w:val="en-US"/>
+        </w:rPr>
+        <w:t>There’s an error with specifying 30/60/90 and one side that says you only specified one angle.</w:t>
+      </w:r>
       <w:bookmarkStart w:id="0" w:name="_GoBack"/>
       <w:bookmarkEnd w:id="0"/>
     </w:p>
@@ -7539,14 +7722,139 @@
           <w:lang w:val="en-US"/>
         </w:rPr>
       </w:pPr>
-    </w:p>
-    <w:p>
-      <w:pPr>
-        <w:pStyle w:val="BodyText"/>
-        <w:rPr>
-          <w:lang w:val="en-US"/>
-        </w:rPr>
-      </w:pPr>
+      <w:r>
+        <w:rPr>
+          <w:lang w:val="en-US"/>
+        </w:rPr>
+        <w:t>To do…</w:t>
+      </w:r>
+    </w:p>
+    <w:p>
+      <w:pPr>
+        <w:pStyle w:val="BodyText"/>
+        <w:numPr>
+          <w:ilvl w:val="0"/>
+          <w:numId w:val="14"/>
+        </w:numPr>
+        <w:rPr>
+          <w:lang w:val="en-US"/>
+        </w:rPr>
+      </w:pPr>
+      <w:r>
+        <w:rPr>
+          <w:lang w:val="en-US"/>
+        </w:rPr>
+        <w:t>Revisit where vertex C is getting located in the longest side C code.</w:t>
+      </w:r>
+    </w:p>
+    <w:p>
+      <w:pPr>
+        <w:pStyle w:val="BodyText"/>
+        <w:numPr>
+          <w:ilvl w:val="0"/>
+          <w:numId w:val="14"/>
+        </w:numPr>
+        <w:rPr>
+          <w:lang w:val="en-US"/>
+        </w:rPr>
+      </w:pPr>
+      <w:r>
+        <w:rPr>
+          <w:lang w:val="en-US"/>
+        </w:rPr>
+        <w:t>Find out where the missing -1 is at vertex B (X).</w:t>
+      </w:r>
+    </w:p>
+    <w:p>
+      <w:pPr>
+        <w:pStyle w:val="BodyText"/>
+        <w:numPr>
+          <w:ilvl w:val="0"/>
+          <w:numId w:val="14"/>
+        </w:numPr>
+        <w:rPr>
+          <w:lang w:val="en-US"/>
+        </w:rPr>
+      </w:pPr>
+      <w:r>
+        <w:rPr>
+          <w:lang w:val="en-US"/>
+        </w:rPr>
+        <w:t>Implement redraw/resize functions</w:t>
+      </w:r>
+    </w:p>
+    <w:p>
+      <w:pPr>
+        <w:pStyle w:val="BodyText"/>
+        <w:numPr>
+          <w:ilvl w:val="0"/>
+          <w:numId w:val="14"/>
+        </w:numPr>
+        <w:rPr>
+          <w:lang w:val="en-US"/>
+        </w:rPr>
+      </w:pPr>
+      <w:r>
+        <w:rPr>
+          <w:lang w:val="en-US"/>
+        </w:rPr>
+        <w:t>Add more detailed error condition tests and diagnostic messages to SSS()</w:t>
+      </w:r>
+    </w:p>
+    <w:p>
+      <w:pPr>
+        <w:pStyle w:val="BodyText"/>
+        <w:numPr>
+          <w:ilvl w:val="0"/>
+          <w:numId w:val="14"/>
+        </w:numPr>
+        <w:rPr>
+          <w:lang w:val="en-US"/>
+        </w:rPr>
+      </w:pPr>
+      <w:r>
+        <w:rPr>
+          <w:lang w:val="en-US"/>
+        </w:rPr>
+        <w:t>Come up with a center() function to reposition the vertices to center the triangle within the bounding box.</w:t>
+      </w:r>
+    </w:p>
+    <w:p>
+      <w:pPr>
+        <w:pStyle w:val="BodyText"/>
+        <w:numPr>
+          <w:ilvl w:val="0"/>
+          <w:numId w:val="14"/>
+        </w:numPr>
+        <w:rPr>
+          <w:lang w:val="en-US"/>
+        </w:rPr>
+      </w:pPr>
+      <w:r>
+        <w:rPr>
+          <w:lang w:val="en-US"/>
+        </w:rPr>
+        <w:lastRenderedPageBreak/>
+        <w:t>See if there’s a way to collapse some of the code in calcVerticies().</w:t>
+      </w:r>
+    </w:p>
+    <w:p>
+      <w:pPr>
+        <w:pStyle w:val="BodyText"/>
+        <w:numPr>
+          <w:ilvl w:val="0"/>
+          <w:numId w:val="14"/>
+        </w:numPr>
+        <w:rPr>
+          <w:lang w:val="en-US"/>
+        </w:rPr>
+      </w:pPr>
+      <w:r>
+        <w:rPr>
+          <w:lang w:val="en-US"/>
+        </w:rPr>
+        <w:t>Try recoding calcVerticies() using the approach described on 08/01/18</w:t>
+      </w:r>
     </w:p>
     <w:p>
       <w:pPr>

</xml_diff>

<commit_message>
Fix logic error with 3 known angles
Fixed boneheaded logic error in findSolution() where 3 known angles
threw us out because we were looking the angle count to be EQUAL to
2 instead of >=...or better yet...just more than 1.

Added some Javadoc stuff to Triangle.java along with a note about a more
robust testing mechanism.
</commit_message>
<xml_diff>
--- a/Triangle Solutions Design.docx
+++ b/Triangle Solutions Design.docx
@@ -7712,165 +7712,198 @@
         </w:rPr>
         <w:t>There’s an error with specifying 30/60/90 and one side that says you only specified one angle.</w:t>
       </w:r>
+    </w:p>
+    <w:p>
+      <w:pPr>
+        <w:pStyle w:val="BodyText"/>
+        <w:rPr>
+          <w:lang w:val="en-US"/>
+        </w:rPr>
+      </w:pPr>
+      <w:r>
+        <w:rPr>
+          <w:lang w:val="en-US"/>
+        </w:rPr>
+        <w:t>To do…</w:t>
+      </w:r>
+    </w:p>
+    <w:p>
+      <w:pPr>
+        <w:pStyle w:val="BodyText"/>
+        <w:numPr>
+          <w:ilvl w:val="0"/>
+          <w:numId w:val="14"/>
+        </w:numPr>
+        <w:rPr>
+          <w:lang w:val="en-US"/>
+        </w:rPr>
+      </w:pPr>
+      <w:r>
+        <w:rPr>
+          <w:lang w:val="en-US"/>
+        </w:rPr>
+        <w:t>Revisit where vertex C is getting located in the longest side C code.</w:t>
+      </w:r>
+    </w:p>
+    <w:p>
+      <w:pPr>
+        <w:pStyle w:val="BodyText"/>
+        <w:numPr>
+          <w:ilvl w:val="0"/>
+          <w:numId w:val="14"/>
+        </w:numPr>
+        <w:rPr>
+          <w:lang w:val="en-US"/>
+        </w:rPr>
+      </w:pPr>
+      <w:r>
+        <w:rPr>
+          <w:lang w:val="en-US"/>
+        </w:rPr>
+        <w:t>Find out where the missing -1 is at vertex B (X).</w:t>
+      </w:r>
+    </w:p>
+    <w:p>
+      <w:pPr>
+        <w:pStyle w:val="BodyText"/>
+        <w:numPr>
+          <w:ilvl w:val="0"/>
+          <w:numId w:val="14"/>
+        </w:numPr>
+        <w:rPr>
+          <w:lang w:val="en-US"/>
+        </w:rPr>
+      </w:pPr>
+      <w:r>
+        <w:rPr>
+          <w:lang w:val="en-US"/>
+        </w:rPr>
+        <w:t>Implement redraw/resize functions</w:t>
+      </w:r>
+    </w:p>
+    <w:p>
+      <w:pPr>
+        <w:pStyle w:val="BodyText"/>
+        <w:numPr>
+          <w:ilvl w:val="0"/>
+          <w:numId w:val="14"/>
+        </w:numPr>
+        <w:rPr>
+          <w:lang w:val="en-US"/>
+        </w:rPr>
+      </w:pPr>
+      <w:r>
+        <w:rPr>
+          <w:lang w:val="en-US"/>
+        </w:rPr>
+        <w:t>Add more detailed error condition tests and diagnostic messages to SSS()</w:t>
+      </w:r>
+    </w:p>
+    <w:p>
+      <w:pPr>
+        <w:pStyle w:val="BodyText"/>
+        <w:numPr>
+          <w:ilvl w:val="0"/>
+          <w:numId w:val="14"/>
+        </w:numPr>
+        <w:rPr>
+          <w:lang w:val="en-US"/>
+        </w:rPr>
+      </w:pPr>
+      <w:r>
+        <w:rPr>
+          <w:lang w:val="en-US"/>
+        </w:rPr>
+        <w:t>Come up with a center() function to reposition the vertices to center the triangle within the bounding box.</w:t>
+      </w:r>
+    </w:p>
+    <w:p>
+      <w:pPr>
+        <w:pStyle w:val="BodyText"/>
+        <w:numPr>
+          <w:ilvl w:val="0"/>
+          <w:numId w:val="14"/>
+        </w:numPr>
+        <w:rPr>
+          <w:lang w:val="en-US"/>
+        </w:rPr>
+      </w:pPr>
+      <w:r>
+        <w:rPr>
+          <w:lang w:val="en-US"/>
+        </w:rPr>
+        <w:lastRenderedPageBreak/>
+        <w:t>See if there’s a way to collapse some of the code in calcVerticies().</w:t>
+      </w:r>
+    </w:p>
+    <w:p>
+      <w:pPr>
+        <w:pStyle w:val="BodyText"/>
+        <w:numPr>
+          <w:ilvl w:val="0"/>
+          <w:numId w:val="14"/>
+        </w:numPr>
+        <w:rPr>
+          <w:lang w:val="en-US"/>
+        </w:rPr>
+      </w:pPr>
+      <w:r>
+        <w:rPr>
+          <w:lang w:val="en-US"/>
+        </w:rPr>
+        <w:t>Try recoding calcVerticies() using the approach described on 08/01/18</w:t>
+      </w:r>
+    </w:p>
+    <w:p>
+      <w:pPr>
+        <w:pStyle w:val="BodyText"/>
+        <w:rPr>
+          <w:lang w:val="en-US"/>
+        </w:rPr>
+      </w:pPr>
+      <w:r>
+        <w:rPr>
+          <w:lang w:val="en-US"/>
+        </w:rPr>
+        <w:t>AngC = 30</w:t>
+      </w:r>
+      <w:r>
+        <w:rPr>
+          <w:lang w:val="en-US"/>
+        </w:rPr>
+        <w:br/>
+        <w:t>AngB = 60</w:t>
+      </w:r>
+      <w:r>
+        <w:rPr>
+          <w:lang w:val="en-US"/>
+        </w:rPr>
+        <w:br/>
+        <w:t>AngA = 90</w:t>
+      </w:r>
+      <w:r>
+        <w:rPr>
+          <w:lang w:val="en-US"/>
+        </w:rPr>
+        <w:br/>
+        <w:t>SidC = 4</w:t>
+      </w:r>
+    </w:p>
+    <w:p>
+      <w:pPr>
+        <w:pStyle w:val="BodyText"/>
+        <w:rPr>
+          <w:lang w:val="en-US"/>
+        </w:rPr>
+      </w:pPr>
+      <w:r>
+        <w:rPr>
+          <w:lang w:val="en-US"/>
+        </w:rPr>
+        <w:t>That problem was due to a logic error.  There are probably many more.</w:t>
+      </w:r>
       <w:bookmarkStart w:id="0" w:name="_GoBack"/>
       <w:bookmarkEnd w:id="0"/>
-    </w:p>
-    <w:p>
-      <w:pPr>
-        <w:pStyle w:val="BodyText"/>
-        <w:rPr>
-          <w:lang w:val="en-US"/>
-        </w:rPr>
-      </w:pPr>
-      <w:r>
-        <w:rPr>
-          <w:lang w:val="en-US"/>
-        </w:rPr>
-        <w:t>To do…</w:t>
-      </w:r>
-    </w:p>
-    <w:p>
-      <w:pPr>
-        <w:pStyle w:val="BodyText"/>
-        <w:numPr>
-          <w:ilvl w:val="0"/>
-          <w:numId w:val="14"/>
-        </w:numPr>
-        <w:rPr>
-          <w:lang w:val="en-US"/>
-        </w:rPr>
-      </w:pPr>
-      <w:r>
-        <w:rPr>
-          <w:lang w:val="en-US"/>
-        </w:rPr>
-        <w:t>Revisit where vertex C is getting located in the longest side C code.</w:t>
-      </w:r>
-    </w:p>
-    <w:p>
-      <w:pPr>
-        <w:pStyle w:val="BodyText"/>
-        <w:numPr>
-          <w:ilvl w:val="0"/>
-          <w:numId w:val="14"/>
-        </w:numPr>
-        <w:rPr>
-          <w:lang w:val="en-US"/>
-        </w:rPr>
-      </w:pPr>
-      <w:r>
-        <w:rPr>
-          <w:lang w:val="en-US"/>
-        </w:rPr>
-        <w:t>Find out where the missing -1 is at vertex B (X).</w:t>
-      </w:r>
-    </w:p>
-    <w:p>
-      <w:pPr>
-        <w:pStyle w:val="BodyText"/>
-        <w:numPr>
-          <w:ilvl w:val="0"/>
-          <w:numId w:val="14"/>
-        </w:numPr>
-        <w:rPr>
-          <w:lang w:val="en-US"/>
-        </w:rPr>
-      </w:pPr>
-      <w:r>
-        <w:rPr>
-          <w:lang w:val="en-US"/>
-        </w:rPr>
-        <w:t>Implement redraw/resize functions</w:t>
-      </w:r>
-    </w:p>
-    <w:p>
-      <w:pPr>
-        <w:pStyle w:val="BodyText"/>
-        <w:numPr>
-          <w:ilvl w:val="0"/>
-          <w:numId w:val="14"/>
-        </w:numPr>
-        <w:rPr>
-          <w:lang w:val="en-US"/>
-        </w:rPr>
-      </w:pPr>
-      <w:r>
-        <w:rPr>
-          <w:lang w:val="en-US"/>
-        </w:rPr>
-        <w:t>Add more detailed error condition tests and diagnostic messages to SSS()</w:t>
-      </w:r>
-    </w:p>
-    <w:p>
-      <w:pPr>
-        <w:pStyle w:val="BodyText"/>
-        <w:numPr>
-          <w:ilvl w:val="0"/>
-          <w:numId w:val="14"/>
-        </w:numPr>
-        <w:rPr>
-          <w:lang w:val="en-US"/>
-        </w:rPr>
-      </w:pPr>
-      <w:r>
-        <w:rPr>
-          <w:lang w:val="en-US"/>
-        </w:rPr>
-        <w:t>Come up with a center() function to reposition the vertices to center the triangle within the bounding box.</w:t>
-      </w:r>
-    </w:p>
-    <w:p>
-      <w:pPr>
-        <w:pStyle w:val="BodyText"/>
-        <w:numPr>
-          <w:ilvl w:val="0"/>
-          <w:numId w:val="14"/>
-        </w:numPr>
-        <w:rPr>
-          <w:lang w:val="en-US"/>
-        </w:rPr>
-      </w:pPr>
-      <w:r>
-        <w:rPr>
-          <w:lang w:val="en-US"/>
-        </w:rPr>
-        <w:lastRenderedPageBreak/>
-        <w:t>See if there’s a way to collapse some of the code in calcVerticies().</w:t>
-      </w:r>
-    </w:p>
-    <w:p>
-      <w:pPr>
-        <w:pStyle w:val="BodyText"/>
-        <w:numPr>
-          <w:ilvl w:val="0"/>
-          <w:numId w:val="14"/>
-        </w:numPr>
-        <w:rPr>
-          <w:lang w:val="en-US"/>
-        </w:rPr>
-      </w:pPr>
-      <w:r>
-        <w:rPr>
-          <w:lang w:val="en-US"/>
-        </w:rPr>
-        <w:t>Try recoding calcVerticies() using the approach described on 08/01/18</w:t>
-      </w:r>
-    </w:p>
-    <w:p>
-      <w:pPr>
-        <w:pStyle w:val="BodyText"/>
-        <w:rPr>
-          <w:lang w:val="en-US"/>
-        </w:rPr>
-      </w:pPr>
-    </w:p>
-    <w:p>
-      <w:pPr>
-        <w:pStyle w:val="BodyText"/>
-        <w:rPr>
-          <w:lang w:val="en-US"/>
-        </w:rPr>
-      </w:pPr>
     </w:p>
     <w:p>
       <w:pPr>

</xml_diff>

<commit_message>
Created ButtonPanel class with calcLocations()
Finished implementation of with resize support.

At this point, the button panel doesn't appear at all.
Pulled createButtonPanel() back in.  Now it kinda works, but my data field
labels are gone.

* Added mButtonPanel.calcLocations() to componentResized()
* Created ButtonPanel class and moved stuff from createButtonPanel()
   into the constructor and calcLocations()
</commit_message>
<xml_diff>
--- a/Triangle Solutions Design.docx
+++ b/Triangle Solutions Design.docx
@@ -8528,7 +8528,19 @@
         <w:rPr>
           <w:lang w:val="en-US"/>
         </w:rPr>
-        <w:t xml:space="preserve">The first pass of code done with the DataField class and </w:t>
+        <w:t xml:space="preserve">The first pass of code done with </w:t>
+      </w:r>
+      <w:r>
+        <w:rPr>
+          <w:lang w:val="en-US"/>
+        </w:rPr>
+        <w:t>the DataPanel</w:t>
+      </w:r>
+      <w:r>
+        <w:rPr>
+          <w:lang w:val="en-US"/>
+        </w:rPr>
+        <w:t xml:space="preserve"> class and </w:t>
       </w:r>
       <w:r>
         <w:rPr>
@@ -8592,24 +8604,122 @@
           <w:lang w:val="en-US"/>
         </w:rPr>
       </w:pPr>
+      <w:r>
+        <w:rPr>
+          <w:lang w:val="en-US"/>
+        </w:rPr>
+        <w:t>Checked in the code with the data panel resize working.</w:t>
+      </w:r>
+    </w:p>
+    <w:p>
+      <w:pPr>
+        <w:pStyle w:val="BodyText"/>
+        <w:rPr>
+          <w:lang w:val="en-US"/>
+        </w:rPr>
+      </w:pPr>
+      <w:r>
+        <w:rPr>
+          <w:lang w:val="en-US"/>
+        </w:rPr>
+        <w:t>Started work on the button panel.  Ran into problems with setting the action listener.</w:t>
+      </w:r>
+    </w:p>
+    <w:p>
+      <w:pPr>
+        <w:pStyle w:val="BodyText"/>
+        <w:rPr>
+          <w:lang w:val="en-US"/>
+        </w:rPr>
+      </w:pPr>
+      <w:r>
+        <w:rPr>
+          <w:lang w:val="en-US"/>
+        </w:rPr>
+        <w:t>Oops!  Now I’m not getting buttons at all.</w:t>
+      </w:r>
+    </w:p>
+    <w:p>
+      <w:pPr>
+        <w:pStyle w:val="BodyText"/>
+        <w:rPr>
+          <w:lang w:val="en-US"/>
+        </w:rPr>
+      </w:pPr>
+      <w:r>
+        <w:rPr>
+          <w:lang w:val="en-US"/>
+        </w:rPr>
+        <w:t>Note also that there’s a bounds problem when making the base window larger.</w:t>
+      </w:r>
+    </w:p>
+    <w:p>
+      <w:pPr>
+        <w:pStyle w:val="BodyText"/>
+        <w:rPr>
+          <w:lang w:val="en-US"/>
+        </w:rPr>
+      </w:pPr>
+      <w:r>
+        <w:rPr>
+          <w:lang w:val="en-US"/>
+        </w:rPr>
+        <w:t xml:space="preserve">How did </w:t>
+      </w:r>
+      <w:r>
+        <w:rPr>
+          <w:lang w:val="en-US"/>
+        </w:rPr>
+        <w:t>mFrameWidth</w:t>
+      </w:r>
+      <w:r>
+        <w:rPr>
+          <w:lang w:val="en-US"/>
+        </w:rPr>
+        <w:t xml:space="preserve"> get to be 514?</w:t>
+      </w:r>
+    </w:p>
+    <w:p>
+      <w:pPr>
+        <w:pStyle w:val="BodyText"/>
+        <w:rPr>
+          <w:lang w:val="en-US"/>
+        </w:rPr>
+      </w:pPr>
+      <w:r>
+        <w:rPr>
+          <w:lang w:val="en-US"/>
+        </w:rPr>
+        <w:t>This is getting even more ‘effed up.</w:t>
+      </w:r>
+    </w:p>
+    <w:p>
+      <w:pPr>
+        <w:pStyle w:val="BodyText"/>
+        <w:rPr>
+          <w:lang w:val="en-US"/>
+        </w:rPr>
+      </w:pPr>
+      <w:r>
+        <w:rPr>
+          <w:lang w:val="en-US"/>
+        </w:rPr>
+        <w:t xml:space="preserve">Pulled </w:t>
+      </w:r>
+      <w:r>
+        <w:rPr>
+          <w:lang w:val="en-US"/>
+        </w:rPr>
+        <w:t>createButtonPanel</w:t>
+      </w:r>
+      <w:r>
+        <w:rPr>
+          <w:lang w:val="en-US"/>
+        </w:rPr>
+        <w:t>() back in.  Now it kinda works, but my data field labels are gone.</w:t>
+      </w:r>
       <w:bookmarkStart w:id="0" w:name="_GoBack"/>
       <w:bookmarkEnd w:id="0"/>
-    </w:p>
-    <w:p>
-      <w:pPr>
-        <w:pStyle w:val="BodyText"/>
-        <w:rPr>
-          <w:lang w:val="en-US"/>
-        </w:rPr>
-      </w:pPr>
-    </w:p>
-    <w:p>
-      <w:pPr>
-        <w:pStyle w:val="BodyText"/>
-        <w:rPr>
-          <w:lang w:val="en-US"/>
-        </w:rPr>
-      </w:pPr>
     </w:p>
     <w:p>
       <w:pPr>

</xml_diff>

<commit_message>
Fixed the missing field labels
In DataField.setLocation() I had failed to fix up the position of the
text field so it was under the label.

The height of the data panel is wrong.  It’s slopping over the button
panel.
</commit_message>
<xml_diff>
--- a/Triangle Solutions Design.docx
+++ b/Triangle Solutions Design.docx
@@ -8391,13 +8391,350 @@
           <w:b/>
           <w:bCs/>
         </w:rPr>
-        <w:t>Sunday 09/02</w:t>
-      </w:r>
-      <w:r>
+        <w:t>Sunday 09/02/18</w:t>
+      </w:r>
+    </w:p>
+    <w:p>
+      <w:pPr>
+        <w:pStyle w:val="BodyText"/>
+        <w:rPr>
+          <w:lang w:val="en-US"/>
+        </w:rPr>
+      </w:pPr>
+      <w:r>
+        <w:rPr>
+          <w:lang w:val="en-US"/>
+        </w:rPr>
+        <w:t>I’m thinkin’ it would make sense to subclass all the panels that need to have calcSize() since they also need to carry around member data for the UI sizes and positions.</w:t>
+      </w:r>
+    </w:p>
+    <w:p>
+      <w:pPr>
+        <w:pStyle w:val="BodyText"/>
+        <w:numPr>
+          <w:ilvl w:val="0"/>
+          <w:numId w:val="15"/>
+        </w:numPr>
+        <w:rPr>
+          <w:lang w:val="en-US"/>
+        </w:rPr>
+      </w:pPr>
+      <w:r>
+        <w:rPr>
+          <w:lang w:val="en-US"/>
+        </w:rPr>
+        <w:lastRenderedPageBreak/>
+        <w:t>JPanel mBasePanel</w:t>
+      </w:r>
+      <w:r>
+        <w:rPr>
+          <w:lang w:val="en-US"/>
+        </w:rPr>
+        <w:br/>
+        <w:t>May not need calcSize() for this since the contained panels take care of their UI size/positions.</w:t>
+      </w:r>
+    </w:p>
+    <w:p>
+      <w:pPr>
+        <w:pStyle w:val="BodyText"/>
+        <w:numPr>
+          <w:ilvl w:val="0"/>
+          <w:numId w:val="15"/>
+        </w:numPr>
+        <w:rPr>
+          <w:lang w:val="en-US"/>
+        </w:rPr>
+      </w:pPr>
+      <w:r>
+        <w:rPr>
+          <w:lang w:val="en-US"/>
+        </w:rPr>
+        <w:t>JPanel mButtonPanel</w:t>
+      </w:r>
+    </w:p>
+    <w:p>
+      <w:pPr>
+        <w:pStyle w:val="BodyText"/>
+        <w:numPr>
+          <w:ilvl w:val="0"/>
+          <w:numId w:val="15"/>
+        </w:numPr>
+        <w:rPr>
+          <w:lang w:val="en-US"/>
+        </w:rPr>
+      </w:pPr>
+      <w:r>
+        <w:rPr>
+          <w:lang w:val="en-US"/>
+        </w:rPr>
+        <w:t>JPanel mDataPanel</w:t>
+      </w:r>
+    </w:p>
+    <w:p>
+      <w:pPr>
+        <w:pStyle w:val="BodyText"/>
+        <w:rPr>
+          <w:lang w:val="en-US"/>
+        </w:rPr>
+      </w:pPr>
+      <w:r>
+        <w:rPr>
+          <w:lang w:val="en-US"/>
+        </w:rPr>
+        <w:t xml:space="preserve">It may make sense to also do a button class like the </w:t>
+      </w:r>
+      <w:r>
+        <w:rPr>
+          <w:lang w:val="en-US"/>
+        </w:rPr>
+        <w:t>DataField</w:t>
+      </w:r>
+      <w:r>
+        <w:rPr>
+          <w:lang w:val="en-US"/>
+        </w:rPr>
+        <w:t xml:space="preserve"> class.</w:t>
+      </w:r>
+    </w:p>
+    <w:p>
+      <w:pPr>
+        <w:pStyle w:val="BodyText"/>
+        <w:rPr>
+          <w:lang w:val="en-US"/>
+        </w:rPr>
+      </w:pPr>
+      <w:r>
+        <w:rPr>
+          <w:lang w:val="en-US"/>
+        </w:rPr>
+        <w:t>I keep running into chicken and egg problems.</w:t>
+      </w:r>
+    </w:p>
+    <w:p>
+      <w:pPr>
+        <w:pStyle w:val="BodyText"/>
+        <w:rPr>
+          <w:lang w:val="en-US"/>
+        </w:rPr>
+      </w:pPr>
+      <w:r>
+        <w:rPr>
+          <w:lang w:val="en-US"/>
+        </w:rPr>
+        <w:t xml:space="preserve">The first pass of code done with </w:t>
+      </w:r>
+      <w:r>
+        <w:rPr>
+          <w:lang w:val="en-US"/>
+        </w:rPr>
+        <w:t>the DataPanel</w:t>
+      </w:r>
+      <w:r>
+        <w:rPr>
+          <w:lang w:val="en-US"/>
+        </w:rPr>
+        <w:t xml:space="preserve"> class and </w:t>
+      </w:r>
+      <w:r>
+        <w:rPr>
+          <w:lang w:val="en-US"/>
+        </w:rPr>
+        <w:t>calcLocations</w:t>
+      </w:r>
+      <w:r>
+        <w:rPr>
+          <w:lang w:val="en-US"/>
+        </w:rPr>
+        <w:t>() worked well to relocate the data fields.  The graphicsPanel seems to be of fixed size and position though.  The button panel doesn’t move, but that’s expected since I haven’t touched it yet.</w:t>
+      </w:r>
+    </w:p>
+    <w:p>
+      <w:pPr>
+        <w:pStyle w:val="BodyText"/>
+        <w:rPr>
+          <w:lang w:val="en-US"/>
+        </w:rPr>
+      </w:pPr>
+      <w:r>
+        <w:rPr>
+          <w:lang w:val="en-US"/>
+        </w:rPr>
+        <w:t>Look at mFrameHeight/Width south of componentResized.</w:t>
+      </w:r>
+    </w:p>
+    <w:p>
+      <w:pPr>
+        <w:pStyle w:val="BodyText"/>
+        <w:rPr>
+          <w:lang w:val="en-US"/>
+        </w:rPr>
+      </w:pPr>
+      <w:r>
+        <w:rPr>
+          <w:lang w:val="en-US"/>
+        </w:rPr>
+        <w:t>mGraphicsPanel.calcSize() calls it’s own getSize().</w:t>
+      </w:r>
+    </w:p>
+    <w:p>
+      <w:pPr>
+        <w:pStyle w:val="BodyText"/>
+        <w:rPr>
+          <w:lang w:val="en-US"/>
+        </w:rPr>
+      </w:pPr>
+      <w:r>
+        <w:rPr>
+          <w:lang w:val="en-US"/>
+        </w:rPr>
+        <w:t>Found the problem.</w:t>
+      </w:r>
+    </w:p>
+    <w:p>
+      <w:pPr>
+        <w:pStyle w:val="BodyText"/>
+        <w:rPr>
+          <w:lang w:val="en-US"/>
+        </w:rPr>
+      </w:pPr>
+      <w:r>
+        <w:rPr>
+          <w:lang w:val="en-US"/>
+        </w:rPr>
+        <w:t>Checked in the code with the data panel resize working.</w:t>
+      </w:r>
+    </w:p>
+    <w:p>
+      <w:pPr>
+        <w:pStyle w:val="BodyText"/>
+        <w:rPr>
+          <w:lang w:val="en-US"/>
+        </w:rPr>
+      </w:pPr>
+      <w:r>
+        <w:rPr>
+          <w:lang w:val="en-US"/>
+        </w:rPr>
+        <w:t>Started work on the button panel.  Ran into problems with setting the action listener.</w:t>
+      </w:r>
+    </w:p>
+    <w:p>
+      <w:pPr>
+        <w:pStyle w:val="BodyText"/>
+        <w:rPr>
+          <w:lang w:val="en-US"/>
+        </w:rPr>
+      </w:pPr>
+      <w:r>
+        <w:rPr>
+          <w:lang w:val="en-US"/>
+        </w:rPr>
+        <w:t>Oops!  Now I’m not getting buttons at all.</w:t>
+      </w:r>
+    </w:p>
+    <w:p>
+      <w:pPr>
+        <w:pStyle w:val="BodyText"/>
+        <w:rPr>
+          <w:lang w:val="en-US"/>
+        </w:rPr>
+      </w:pPr>
+      <w:r>
+        <w:rPr>
+          <w:lang w:val="en-US"/>
+        </w:rPr>
+        <w:t>Note also that there’s a bounds problem when making the base window larger.</w:t>
+      </w:r>
+    </w:p>
+    <w:p>
+      <w:pPr>
+        <w:pStyle w:val="BodyText"/>
+        <w:rPr>
+          <w:lang w:val="en-US"/>
+        </w:rPr>
+      </w:pPr>
+      <w:r>
+        <w:rPr>
+          <w:lang w:val="en-US"/>
+        </w:rPr>
+        <w:t xml:space="preserve">How did </w:t>
+      </w:r>
+      <w:r>
+        <w:rPr>
+          <w:lang w:val="en-US"/>
+        </w:rPr>
+        <w:t>mFrameWidth</w:t>
+      </w:r>
+      <w:r>
+        <w:rPr>
+          <w:lang w:val="en-US"/>
+        </w:rPr>
+        <w:t xml:space="preserve"> get to be 514?</w:t>
+      </w:r>
+    </w:p>
+    <w:p>
+      <w:pPr>
+        <w:pStyle w:val="BodyText"/>
+        <w:rPr>
+          <w:lang w:val="en-US"/>
+        </w:rPr>
+      </w:pPr>
+      <w:r>
+        <w:rPr>
+          <w:lang w:val="en-US"/>
+        </w:rPr>
+        <w:t>This is getting even more ‘effed up.</w:t>
+      </w:r>
+    </w:p>
+    <w:p>
+      <w:pPr>
+        <w:pStyle w:val="BodyText"/>
+        <w:rPr>
+          <w:lang w:val="en-US"/>
+        </w:rPr>
+      </w:pPr>
+      <w:r>
+        <w:rPr>
+          <w:lang w:val="en-US"/>
+        </w:rPr>
+        <w:t xml:space="preserve">Pulled </w:t>
+      </w:r>
+      <w:r>
+        <w:rPr>
+          <w:lang w:val="en-US"/>
+        </w:rPr>
+        <w:t>createButtonPanel</w:t>
+      </w:r>
+      <w:r>
+        <w:rPr>
+          <w:lang w:val="en-US"/>
+        </w:rPr>
+        <w:t>() back in.  Now it kinda works, but my data field labels are gone.</w:t>
+      </w:r>
+    </w:p>
+    <w:p>
+      <w:pPr>
+        <w:pStyle w:val="DayHeader"/>
+        <w:pBdr>
+          <w:bottom w:val="single" w:sz="18" w:space="5" w:color="auto"/>
+        </w:pBdr>
         <w:rPr>
           <w:b/>
           <w:bCs/>
         </w:rPr>
+      </w:pPr>
+      <w:r>
+        <w:rPr>
+          <w:b/>
+          <w:bCs/>
+        </w:rPr>
+        <w:t>Monday 09/03</w:t>
+      </w:r>
+      <w:r>
+        <w:rPr>
+          <w:b/>
+          <w:bCs/>
+        </w:rPr>
         <w:t>/18</w:t>
       </w:r>
     </w:p>
@@ -8412,322 +8749,24 @@
         <w:rPr>
           <w:lang w:val="en-US"/>
         </w:rPr>
-        <w:t>I’m thinkin’ it would make sense to subclass all the panels that need to have calcSize() since they also need to carry around member data for the UI sizes and positions.</w:t>
-      </w:r>
-    </w:p>
-    <w:p>
-      <w:pPr>
-        <w:pStyle w:val="BodyText"/>
-        <w:numPr>
-          <w:ilvl w:val="0"/>
-          <w:numId w:val="15"/>
-        </w:numPr>
-        <w:rPr>
-          <w:lang w:val="en-US"/>
-        </w:rPr>
-      </w:pPr>
-      <w:r>
-        <w:rPr>
-          <w:lang w:val="en-US"/>
-        </w:rPr>
-        <w:lastRenderedPageBreak/>
-        <w:t>JPanel mBasePanel</w:t>
-      </w:r>
-      <w:r>
-        <w:rPr>
-          <w:lang w:val="en-US"/>
-        </w:rPr>
-        <w:br/>
-        <w:t>May not need calcSize() for this since the contained panels take care of their UI size/positions.</w:t>
-      </w:r>
-    </w:p>
-    <w:p>
-      <w:pPr>
-        <w:pStyle w:val="BodyText"/>
-        <w:numPr>
-          <w:ilvl w:val="0"/>
-          <w:numId w:val="15"/>
-        </w:numPr>
-        <w:rPr>
-          <w:lang w:val="en-US"/>
-        </w:rPr>
-      </w:pPr>
-      <w:r>
-        <w:rPr>
-          <w:lang w:val="en-US"/>
-        </w:rPr>
-        <w:t>JPanel mButtonPanel</w:t>
-      </w:r>
-    </w:p>
-    <w:p>
-      <w:pPr>
-        <w:pStyle w:val="BodyText"/>
-        <w:numPr>
-          <w:ilvl w:val="0"/>
-          <w:numId w:val="15"/>
-        </w:numPr>
-        <w:rPr>
-          <w:lang w:val="en-US"/>
-        </w:rPr>
-      </w:pPr>
-      <w:r>
-        <w:rPr>
-          <w:lang w:val="en-US"/>
-        </w:rPr>
-        <w:t>JPanel mDataPanel</w:t>
-      </w:r>
-    </w:p>
-    <w:p>
-      <w:pPr>
-        <w:pStyle w:val="BodyText"/>
-        <w:rPr>
-          <w:lang w:val="en-US"/>
-        </w:rPr>
-      </w:pPr>
-      <w:r>
-        <w:rPr>
-          <w:lang w:val="en-US"/>
-        </w:rPr>
-        <w:t xml:space="preserve">It may make sense to also do a button class like the </w:t>
-      </w:r>
-      <w:r>
-        <w:rPr>
-          <w:lang w:val="en-US"/>
-        </w:rPr>
-        <w:t>DataField</w:t>
-      </w:r>
-      <w:r>
-        <w:rPr>
-          <w:lang w:val="en-US"/>
-        </w:rPr>
-        <w:t xml:space="preserve"> class.</w:t>
-      </w:r>
-    </w:p>
-    <w:p>
-      <w:pPr>
-        <w:pStyle w:val="BodyText"/>
-        <w:rPr>
-          <w:lang w:val="en-US"/>
-        </w:rPr>
-      </w:pPr>
-      <w:r>
-        <w:rPr>
-          <w:lang w:val="en-US"/>
-        </w:rPr>
-        <w:t>I keep running into chicken and egg problems.</w:t>
-      </w:r>
-    </w:p>
-    <w:p>
-      <w:pPr>
-        <w:pStyle w:val="BodyText"/>
-        <w:rPr>
-          <w:lang w:val="en-US"/>
-        </w:rPr>
-      </w:pPr>
-      <w:r>
-        <w:rPr>
-          <w:lang w:val="en-US"/>
-        </w:rPr>
-        <w:t xml:space="preserve">The first pass of code done with </w:t>
-      </w:r>
-      <w:r>
-        <w:rPr>
-          <w:lang w:val="en-US"/>
-        </w:rPr>
-        <w:t>the DataPanel</w:t>
-      </w:r>
-      <w:r>
-        <w:rPr>
-          <w:lang w:val="en-US"/>
-        </w:rPr>
-        <w:t xml:space="preserve"> class and </w:t>
-      </w:r>
-      <w:r>
-        <w:rPr>
-          <w:lang w:val="en-US"/>
-        </w:rPr>
-        <w:t>calcLocations</w:t>
-      </w:r>
-      <w:r>
-        <w:rPr>
-          <w:lang w:val="en-US"/>
-        </w:rPr>
-        <w:t>() worked well to relocate the data fields.  The graphicsPanel seems to be of fixed size and position though.  The button panel doesn’t move, but that’s expected since I haven’t touched it yet.</w:t>
-      </w:r>
-    </w:p>
-    <w:p>
-      <w:pPr>
-        <w:pStyle w:val="BodyText"/>
-        <w:rPr>
-          <w:lang w:val="en-US"/>
-        </w:rPr>
-      </w:pPr>
-      <w:r>
-        <w:rPr>
-          <w:lang w:val="en-US"/>
-        </w:rPr>
-        <w:t>Look at mFrameHeight/Width south of componentResized.</w:t>
-      </w:r>
-    </w:p>
-    <w:p>
-      <w:pPr>
-        <w:pStyle w:val="BodyText"/>
-        <w:rPr>
-          <w:lang w:val="en-US"/>
-        </w:rPr>
-      </w:pPr>
-      <w:r>
-        <w:rPr>
-          <w:lang w:val="en-US"/>
-        </w:rPr>
-        <w:t>mGraphicsPanel.calcSize() calls it’s own getSize().</w:t>
-      </w:r>
-    </w:p>
-    <w:p>
-      <w:pPr>
-        <w:pStyle w:val="BodyText"/>
-        <w:rPr>
-          <w:lang w:val="en-US"/>
-        </w:rPr>
-      </w:pPr>
-      <w:r>
-        <w:rPr>
-          <w:lang w:val="en-US"/>
-        </w:rPr>
-        <w:t>Found the problem.</w:t>
-      </w:r>
-    </w:p>
-    <w:p>
-      <w:pPr>
-        <w:pStyle w:val="BodyText"/>
-        <w:rPr>
-          <w:lang w:val="en-US"/>
-        </w:rPr>
-      </w:pPr>
-      <w:r>
-        <w:rPr>
-          <w:lang w:val="en-US"/>
-        </w:rPr>
-        <w:t>Checked in the code with the data panel resize working.</w:t>
-      </w:r>
-    </w:p>
-    <w:p>
-      <w:pPr>
-        <w:pStyle w:val="BodyText"/>
-        <w:rPr>
-          <w:lang w:val="en-US"/>
-        </w:rPr>
-      </w:pPr>
-      <w:r>
-        <w:rPr>
-          <w:lang w:val="en-US"/>
-        </w:rPr>
-        <w:t>Started work on the button panel.  Ran into problems with setting the action listener.</w:t>
-      </w:r>
-    </w:p>
-    <w:p>
-      <w:pPr>
-        <w:pStyle w:val="BodyText"/>
-        <w:rPr>
-          <w:lang w:val="en-US"/>
-        </w:rPr>
-      </w:pPr>
-      <w:r>
-        <w:rPr>
-          <w:lang w:val="en-US"/>
-        </w:rPr>
-        <w:t>Oops!  Now I’m not getting buttons at all.</w:t>
-      </w:r>
-    </w:p>
-    <w:p>
-      <w:pPr>
-        <w:pStyle w:val="BodyText"/>
-        <w:rPr>
-          <w:lang w:val="en-US"/>
-        </w:rPr>
-      </w:pPr>
-      <w:r>
-        <w:rPr>
-          <w:lang w:val="en-US"/>
-        </w:rPr>
-        <w:t>Note also that there’s a bounds problem when making the base window larger.</w:t>
-      </w:r>
-    </w:p>
-    <w:p>
-      <w:pPr>
-        <w:pStyle w:val="BodyText"/>
-        <w:rPr>
-          <w:lang w:val="en-US"/>
-        </w:rPr>
-      </w:pPr>
-      <w:r>
-        <w:rPr>
-          <w:lang w:val="en-US"/>
-        </w:rPr>
-        <w:t xml:space="preserve">How did </w:t>
-      </w:r>
-      <w:r>
-        <w:rPr>
-          <w:lang w:val="en-US"/>
-        </w:rPr>
-        <w:t>mFrameWidth</w:t>
-      </w:r>
-      <w:r>
-        <w:rPr>
-          <w:lang w:val="en-US"/>
-        </w:rPr>
-        <w:t xml:space="preserve"> get to be 514?</w:t>
-      </w:r>
-    </w:p>
-    <w:p>
-      <w:pPr>
-        <w:pStyle w:val="BodyText"/>
-        <w:rPr>
-          <w:lang w:val="en-US"/>
-        </w:rPr>
-      </w:pPr>
-      <w:r>
-        <w:rPr>
-          <w:lang w:val="en-US"/>
-        </w:rPr>
-        <w:t>This is getting even more ‘effed up.</w:t>
-      </w:r>
-    </w:p>
-    <w:p>
-      <w:pPr>
-        <w:pStyle w:val="BodyText"/>
-        <w:rPr>
-          <w:lang w:val="en-US"/>
-        </w:rPr>
-      </w:pPr>
-      <w:r>
-        <w:rPr>
-          <w:lang w:val="en-US"/>
-        </w:rPr>
-        <w:t xml:space="preserve">Pulled </w:t>
-      </w:r>
-      <w:r>
-        <w:rPr>
-          <w:lang w:val="en-US"/>
-        </w:rPr>
-        <w:t>createButtonPanel</w:t>
-      </w:r>
-      <w:r>
-        <w:rPr>
-          <w:lang w:val="en-US"/>
-        </w:rPr>
-        <w:t>() back in.  Now it kinda works, but my data field labels are gone.</w:t>
+        <w:t>Fixed the missing field labels.</w:t>
+      </w:r>
+    </w:p>
+    <w:p>
+      <w:pPr>
+        <w:pStyle w:val="BodyText"/>
+        <w:rPr>
+          <w:lang w:val="en-US"/>
+        </w:rPr>
+      </w:pPr>
+      <w:r>
+        <w:rPr>
+          <w:lang w:val="en-US"/>
+        </w:rPr>
+        <w:t>The height of the data panel is wrong.  It’s slopping over the button panel.</w:t>
       </w:r>
       <w:bookmarkStart w:id="0" w:name="_GoBack"/>
       <w:bookmarkEnd w:id="0"/>
-    </w:p>
-    <w:p>
-      <w:pPr>
-        <w:pStyle w:val="BodyText"/>
-        <w:rPr>
-          <w:lang w:val="en-US"/>
-        </w:rPr>
-      </w:pPr>
     </w:p>
     <w:p>
       <w:pPr>

</xml_diff>

<commit_message>
Fixed data panel height problem
* Created WIDTH_FIX and HEIGHT_FIX to fixup in constructor setBounds()
   and unfix in componentResized().
</commit_message>
<xml_diff>
--- a/Triangle Solutions Design.docx
+++ b/Triangle Solutions Design.docx
@@ -11985,14 +11985,7 @@
           <w:b/>
           <w:bCs/>
         </w:rPr>
-        <w:t>Friday 09/07</w:t>
-      </w:r>
-      <w:r>
-        <w:rPr>
-          <w:b/>
-          <w:bCs/>
-        </w:rPr>
-        <w:t>/18</w:t>
+        <w:t>Friday 09/07/18</w:t>
       </w:r>
     </w:p>
     <w:p>
@@ -12190,8 +12183,6 @@
         </w:rPr>
         <w:t xml:space="preserve"> constructor and </w:t>
       </w:r>
-      <w:bookmarkStart w:id="0" w:name="_GoBack"/>
-      <w:bookmarkEnd w:id="0"/>
       <w:r>
         <w:rPr>
           <w:lang w:val="en-US"/>
@@ -12517,6 +12508,166 @@
         </w:rPr>
         <w:t>I think the height of the data panel is wrong.</w:t>
       </w:r>
+    </w:p>
+    <w:p>
+      <w:pPr>
+        <w:pStyle w:val="BodyText"/>
+        <w:rPr>
+          <w:lang w:val="en-US"/>
+        </w:rPr>
+      </w:pPr>
+      <w:r>
+        <w:rPr>
+          <w:lang w:val="en-US"/>
+        </w:rPr>
+        <w:t>When all is this thing getting resized?</w:t>
+      </w:r>
+    </w:p>
+    <w:p>
+      <w:pPr>
+        <w:pStyle w:val="BodyText"/>
+        <w:rPr>
+          <w:lang w:val="en-US"/>
+        </w:rPr>
+      </w:pPr>
+      <w:r>
+        <w:rPr>
+          <w:lang w:val="en-US"/>
+        </w:rPr>
+        <w:t xml:space="preserve">When we get to the end of the </w:t>
+      </w:r>
+      <w:proofErr w:type="spellStart"/>
+      <w:r>
+        <w:rPr>
+          <w:lang w:val="en-US"/>
+        </w:rPr>
+        <w:t>TriangleGUI</w:t>
+      </w:r>
+      <w:proofErr w:type="spellEnd"/>
+      <w:r>
+        <w:rPr>
+          <w:lang w:val="en-US"/>
+        </w:rPr>
+        <w:t xml:space="preserve"> constructor, everything is in the right place.  But then </w:t>
+      </w:r>
+      <w:proofErr w:type="spellStart"/>
+      <w:proofErr w:type="gramStart"/>
+      <w:r>
+        <w:rPr>
+          <w:lang w:val="en-US"/>
+        </w:rPr>
+        <w:t>componentResized</w:t>
+      </w:r>
+      <w:proofErr w:type="spellEnd"/>
+      <w:r>
+        <w:rPr>
+          <w:lang w:val="en-US"/>
+        </w:rPr>
+        <w:t>(</w:t>
+      </w:r>
+      <w:proofErr w:type="gramEnd"/>
+      <w:r>
+        <w:rPr>
+          <w:lang w:val="en-US"/>
+        </w:rPr>
+        <w:t xml:space="preserve">) is called and </w:t>
+      </w:r>
+      <w:proofErr w:type="spellStart"/>
+      <w:r>
+        <w:rPr>
+          <w:lang w:val="en-US"/>
+        </w:rPr>
+        <w:t>this.getHeight</w:t>
+      </w:r>
+      <w:proofErr w:type="spellEnd"/>
+      <w:r>
+        <w:rPr>
+          <w:lang w:val="en-US"/>
+        </w:rPr>
+        <w:t xml:space="preserve"> returns 537.</w:t>
+      </w:r>
+    </w:p>
+    <w:p>
+      <w:pPr>
+        <w:pStyle w:val="BodyText"/>
+        <w:rPr>
+          <w:lang w:val="en-US"/>
+        </w:rPr>
+      </w:pPr>
+      <w:r>
+        <w:rPr>
+          <w:lang w:val="en-US"/>
+        </w:rPr>
+        <w:t xml:space="preserve">It turns out that the width and height fixups I had done in the </w:t>
+      </w:r>
+      <w:proofErr w:type="spellStart"/>
+      <w:proofErr w:type="gramStart"/>
+      <w:r>
+        <w:rPr>
+          <w:lang w:val="en-US"/>
+        </w:rPr>
+        <w:t>setBounds</w:t>
+      </w:r>
+      <w:proofErr w:type="spellEnd"/>
+      <w:r>
+        <w:rPr>
+          <w:lang w:val="en-US"/>
+        </w:rPr>
+        <w:t>(</w:t>
+      </w:r>
+      <w:proofErr w:type="gramEnd"/>
+      <w:r>
+        <w:rPr>
+          <w:lang w:val="en-US"/>
+        </w:rPr>
+        <w:t xml:space="preserve">) call in the constructor had to be undone when pulling the width and height in </w:t>
+      </w:r>
+      <w:proofErr w:type="spellStart"/>
+      <w:r>
+        <w:rPr>
+          <w:lang w:val="en-US"/>
+        </w:rPr>
+        <w:t>componentResized</w:t>
+      </w:r>
+      <w:proofErr w:type="spellEnd"/>
+      <w:r>
+        <w:rPr>
+          <w:lang w:val="en-US"/>
+        </w:rPr>
+        <w:t>().  Then, I had reversed the order of width and height in resized, so even when I tried to undo the fix, I was undoing it wrong.</w:t>
+      </w:r>
+    </w:p>
+    <w:p>
+      <w:pPr>
+        <w:pStyle w:val="BodyText"/>
+        <w:rPr>
+          <w:lang w:val="en-US"/>
+        </w:rPr>
+      </w:pPr>
+      <w:r>
+        <w:rPr>
+          <w:lang w:val="en-US"/>
+        </w:rPr>
+        <w:t>That’s better.</w:t>
+      </w:r>
+    </w:p>
+    <w:p>
+      <w:pPr>
+        <w:pStyle w:val="BodyText"/>
+        <w:rPr>
+          <w:lang w:val="en-US"/>
+        </w:rPr>
+      </w:pPr>
+    </w:p>
+    <w:p>
+      <w:pPr>
+        <w:pStyle w:val="BodyText"/>
+        <w:rPr>
+          <w:lang w:val="en-US"/>
+        </w:rPr>
+      </w:pPr>
+      <w:bookmarkStart w:id="0" w:name="_GoBack"/>
+      <w:bookmarkEnd w:id="0"/>
     </w:p>
     <w:p>
       <w:pPr>

</xml_diff>

<commit_message>
First correctly working resize
Pulled the createButtonPanel() code and used the ButtonPanel class,
which now works as designed.
</commit_message>
<xml_diff>
--- a/Triangle Solutions Design.docx
+++ b/Triangle Solutions Design.docx
@@ -12658,16 +12658,112 @@
           <w:lang w:val="en-US"/>
         </w:rPr>
       </w:pPr>
-    </w:p>
-    <w:p>
-      <w:pPr>
-        <w:pStyle w:val="BodyText"/>
-        <w:rPr>
-          <w:lang w:val="en-US"/>
-        </w:rPr>
-      </w:pPr>
+      <w:r>
+        <w:rPr>
+          <w:lang w:val="en-US"/>
+        </w:rPr>
+        <w:t xml:space="preserve">When I put the </w:t>
+      </w:r>
+      <w:proofErr w:type="spellStart"/>
+      <w:r>
+        <w:rPr>
+          <w:lang w:val="en-US"/>
+        </w:rPr>
+        <w:t>ButtonPanel</w:t>
+      </w:r>
+      <w:proofErr w:type="spellEnd"/>
+      <w:r>
+        <w:rPr>
+          <w:lang w:val="en-US"/>
+        </w:rPr>
+        <w:t xml:space="preserve"> class back in, it works like a charm!</w:t>
+      </w:r>
+    </w:p>
+    <w:p>
+      <w:pPr>
+        <w:pStyle w:val="BodyText"/>
+        <w:rPr>
+          <w:lang w:val="en-US"/>
+        </w:rPr>
+      </w:pPr>
+      <w:r>
+        <w:rPr>
+          <w:lang w:val="en-US"/>
+        </w:rPr>
+        <w:t>The triangle rendering for this is wrong…</w:t>
+      </w:r>
+    </w:p>
+    <w:p>
+      <w:pPr>
+        <w:pStyle w:val="BodyText"/>
+        <w:rPr>
+          <w:lang w:val="en-US"/>
+        </w:rPr>
+      </w:pPr>
+      <w:proofErr w:type="spellStart"/>
+      <w:r>
+        <w:rPr>
+          <w:lang w:val="en-US"/>
+        </w:rPr>
+        <w:t>SidA</w:t>
+      </w:r>
+      <w:proofErr w:type="spellEnd"/>
+      <w:r>
+        <w:rPr>
+          <w:lang w:val="en-US"/>
+        </w:rPr>
+        <w:t xml:space="preserve"> = 6</w:t>
+      </w:r>
+      <w:r>
+        <w:rPr>
+          <w:lang w:val="en-US"/>
+        </w:rPr>
+        <w:br/>
+      </w:r>
+      <w:proofErr w:type="spellStart"/>
+      <w:r>
+        <w:rPr>
+          <w:lang w:val="en-US"/>
+        </w:rPr>
+        <w:t>SidB</w:t>
+      </w:r>
+      <w:proofErr w:type="spellEnd"/>
+      <w:r>
+        <w:rPr>
+          <w:lang w:val="en-US"/>
+        </w:rPr>
+        <w:t xml:space="preserve"> = 6</w:t>
+      </w:r>
+      <w:r>
+        <w:rPr>
+          <w:lang w:val="en-US"/>
+        </w:rPr>
+        <w:br/>
+      </w:r>
+      <w:proofErr w:type="spellStart"/>
+      <w:r>
+        <w:rPr>
+          <w:lang w:val="en-US"/>
+        </w:rPr>
+        <w:t>SidC</w:t>
+      </w:r>
+      <w:proofErr w:type="spellEnd"/>
+      <w:r>
+        <w:rPr>
+          <w:lang w:val="en-US"/>
+        </w:rPr>
+        <w:t xml:space="preserve"> = 7</w:t>
+      </w:r>
       <w:bookmarkStart w:id="0" w:name="_GoBack"/>
       <w:bookmarkEnd w:id="0"/>
+    </w:p>
+    <w:p>
+      <w:pPr>
+        <w:pStyle w:val="BodyText"/>
+        <w:rPr>
+          <w:lang w:val="en-US"/>
+        </w:rPr>
+      </w:pPr>
     </w:p>
     <w:p>
       <w:pPr>

</xml_diff>